<commit_message>
draft of school networks
</commit_message>
<xml_diff>
--- a/word/school-networks.docx
+++ b/word/school-networks.docx
@@ -1855,7 +1855,13 @@
         <w:t xml:space="preserve"> </w:t>
       </w:r>
       <w:r>
-        <w:t xml:space="preserve">discussions.</w:t>
+        <w:t xml:space="preserve">discussions. Smaller weekly assignments (like the networking mini-report) will</w:t>
+      </w:r>
+      <w:r>
+        <w:t xml:space="preserve"> </w:t>
+      </w:r>
+      <w:r>
+        <w:t xml:space="preserve">inform your participation grade.</w:t>
       </w:r>
     </w:p>
     <w:p>
@@ -2435,8 +2441,19 @@
         </w:numPr>
       </w:pPr>
       <w:r>
-        <w:t xml:space="preserve">Garage door monitoring: https://www.richlynch.com/2013/07/27/pi_garage_alert_1/</w:t>
-      </w:r>
+        <w:t xml:space="preserve">Garage door monitoring:</w:t>
+      </w:r>
+      <w:r>
+        <w:t xml:space="preserve"> </w:t>
+      </w:r>
+      <w:hyperlink r:id="rId47">
+        <w:r>
+          <w:rPr>
+            <w:rStyle w:val="Hyperlink"/>
+          </w:rPr>
+          <w:t xml:space="preserve">https://www.richlynch.com/2013/07/27/pi_garage_alert_1/</w:t>
+        </w:r>
+      </w:hyperlink>
     </w:p>
     <w:p>
       <w:pPr>
@@ -2447,8 +2464,19 @@
         </w:numPr>
       </w:pPr>
       <w:r>
-        <w:t xml:space="preserve">Digital puppet: https://www.monkmakes.com/puppet/</w:t>
-      </w:r>
+        <w:t xml:space="preserve">Digital puppet:</w:t>
+      </w:r>
+      <w:r>
+        <w:t xml:space="preserve"> </w:t>
+      </w:r>
+      <w:hyperlink r:id="rId48">
+        <w:r>
+          <w:rPr>
+            <w:rStyle w:val="Hyperlink"/>
+          </w:rPr>
+          <w:t xml:space="preserve">https://www.monkmakes.com/puppet/</w:t>
+        </w:r>
+      </w:hyperlink>
     </w:p>
     <w:p>
       <w:pPr>
@@ -2459,28 +2487,39 @@
         </w:numPr>
       </w:pPr>
       <w:r>
-        <w:t xml:space="preserve">Talkie Pi: http://projectable.me/i-built-a-wifi-walkie-talkie-for-my-kids-now-you-can-too/</w:t>
-      </w:r>
+        <w:t xml:space="preserve">Talkie Pi:</w:t>
+      </w:r>
+      <w:r>
+        <w:t xml:space="preserve"> </w:t>
+      </w:r>
+      <w:hyperlink r:id="rId49">
+        <w:r>
+          <w:rPr>
+            <w:rStyle w:val="Hyperlink"/>
+          </w:rPr>
+          <w:t xml:space="preserve">http://projectable.me/i-built-a-wifi-walkie-talkie-for-my-kids-now-you-can-too/</w:t>
+        </w:r>
+      </w:hyperlink>
     </w:p>
     <w:p>
       <w:pPr>
         <w:pStyle w:val="Heading1"/>
       </w:pPr>
-      <w:bookmarkStart w:id="47" w:name="weekly-sessions"/>
+      <w:bookmarkStart w:id="50" w:name="weekly-sessions"/>
       <w:r>
         <w:t xml:space="preserve">Weekly Sessions</w:t>
       </w:r>
-      <w:bookmarkEnd w:id="47"/>
+      <w:bookmarkEnd w:id="50"/>
     </w:p>
     <w:p>
       <w:pPr>
         <w:pStyle w:val="Heading2"/>
       </w:pPr>
-      <w:bookmarkStart w:id="48" w:name="week-0-before-class-begins"/>
+      <w:bookmarkStart w:id="51" w:name="week-0-before-class-begins"/>
       <w:r>
         <w:t xml:space="preserve">Week 0: Before Class Begins</w:t>
       </w:r>
-      <w:bookmarkEnd w:id="48"/>
+      <w:bookmarkEnd w:id="51"/>
     </w:p>
     <w:p>
       <w:pPr>
@@ -2533,11 +2572,11 @@
       <w:pPr>
         <w:pStyle w:val="Heading2"/>
       </w:pPr>
-      <w:bookmarkStart w:id="49" w:name="week-1-computers-operating-systems"/>
+      <w:bookmarkStart w:id="52" w:name="week-1-computers-operating-systems"/>
       <w:r>
         <w:t xml:space="preserve">Week 1: Computers &amp; Operating Systems</w:t>
       </w:r>
-      <w:bookmarkEnd w:id="49"/>
+      <w:bookmarkEnd w:id="52"/>
     </w:p>
     <w:p>
       <w:pPr>
@@ -2602,7 +2641,7 @@
           <w:ilvl w:val="0"/>
         </w:numPr>
       </w:pPr>
-      <w:hyperlink r:id="rId50">
+      <w:hyperlink r:id="rId53">
         <w:r>
           <w:rPr>
             <w:rStyle w:val="Hyperlink"/>
@@ -2625,7 +2664,7 @@
           <w:ilvl w:val="0"/>
         </w:numPr>
       </w:pPr>
-      <w:hyperlink r:id="rId51">
+      <w:hyperlink r:id="rId54">
         <w:r>
           <w:rPr>
             <w:rStyle w:val="Hyperlink"/>
@@ -2648,7 +2687,7 @@
           <w:ilvl w:val="0"/>
         </w:numPr>
       </w:pPr>
-      <w:hyperlink r:id="rId52">
+      <w:hyperlink r:id="rId55">
         <w:r>
           <w:rPr>
             <w:i/>
@@ -2689,7 +2728,7 @@
           <w:ilvl w:val="0"/>
         </w:numPr>
       </w:pPr>
-      <w:hyperlink r:id="rId53">
+      <w:hyperlink r:id="rId56">
         <w:r>
           <w:rPr>
             <w:rStyle w:val="Hyperlink"/>
@@ -2712,7 +2751,7 @@
           <w:ilvl w:val="0"/>
         </w:numPr>
       </w:pPr>
-      <w:hyperlink r:id="rId54">
+      <w:hyperlink r:id="rId57">
         <w:r>
           <w:rPr>
             <w:rStyle w:val="Hyperlink"/>
@@ -2741,7 +2780,7 @@
       <w:r>
         <w:t xml:space="preserve"> </w:t>
       </w:r>
-      <w:hyperlink r:id="rId55">
+      <w:hyperlink r:id="rId58">
         <w:r>
           <w:rPr>
             <w:rStyle w:val="Hyperlink"/>
@@ -2817,7 +2856,7 @@
       <w:r>
         <w:t xml:space="preserve">Install Raspbian on your RPI. [</w:t>
       </w:r>
-      <w:hyperlink r:id="rId56">
+      <w:hyperlink r:id="rId59">
         <w:r>
           <w:rPr>
             <w:rStyle w:val="Hyperlink"/>
@@ -2860,11 +2899,11 @@
       <w:pPr>
         <w:pStyle w:val="Heading2"/>
       </w:pPr>
-      <w:bookmarkStart w:id="57" w:name="week-2-the-command-line"/>
+      <w:bookmarkStart w:id="60" w:name="week-2-the-command-line"/>
       <w:r>
         <w:t xml:space="preserve">Week 2: The Command Line</w:t>
       </w:r>
-      <w:bookmarkEnd w:id="57"/>
+      <w:bookmarkEnd w:id="60"/>
     </w:p>
     <w:p>
       <w:pPr>
@@ -3000,7 +3039,7 @@
       <w:r>
         <w:t xml:space="preserve"> </w:t>
       </w:r>
-      <w:hyperlink r:id="rId58">
+      <w:hyperlink r:id="rId61">
         <w:r>
           <w:rPr>
             <w:rStyle w:val="Hyperlink"/>
@@ -3018,12 +3057,38 @@
         </w:numPr>
       </w:pPr>
       <w:r>
+        <w:t xml:space="preserve">Watch</w:t>
+      </w:r>
+      <w:r>
+        <w:t xml:space="preserve"> </w:t>
+      </w:r>
+      <w:hyperlink r:id="rId62">
+        <w:r>
+          <w:rPr>
+            <w:rStyle w:val="Hyperlink"/>
+          </w:rPr>
+          <w:t xml:space="preserve">Keyboards &amp; Command Line Interfaces: Crash Course Computer Science #22</w:t>
+        </w:r>
+      </w:hyperlink>
+      <w:r>
+        <w:t xml:space="preserve">[11:23] Hackers are fast typists.</w:t>
+      </w:r>
+    </w:p>
+    <w:p>
+      <w:pPr>
+        <w:pStyle w:val="Compact"/>
+        <w:numPr>
+          <w:numId w:val="1012"/>
+          <w:ilvl w:val="0"/>
+        </w:numPr>
+      </w:pPr>
+      <w:r>
         <w:t xml:space="preserve">Play</w:t>
       </w:r>
       <w:r>
         <w:t xml:space="preserve"> </w:t>
       </w:r>
-      <w:hyperlink r:id="rId59">
+      <w:hyperlink r:id="rId63">
         <w:r>
           <w:rPr>
             <w:rStyle w:val="Hyperlink"/>
@@ -3052,7 +3117,7 @@
       <w:r>
         <w:t xml:space="preserve"> </w:t>
       </w:r>
-      <w:hyperlink r:id="rId60">
+      <w:hyperlink r:id="rId64">
         <w:r>
           <w:rPr>
             <w:rStyle w:val="Hyperlink"/>
@@ -3174,7 +3239,7 @@
       <w:r>
         <w:t xml:space="preserve"> </w:t>
       </w:r>
-      <w:hyperlink r:id="rId61">
+      <w:hyperlink r:id="rId65">
         <w:r>
           <w:rPr>
             <w:rStyle w:val="Hyperlink"/>
@@ -3192,6 +3257,18 @@
         </w:numPr>
       </w:pPr>
       <w:r>
+        <w:t xml:space="preserve">Post in the FOSS Apps Discussion which apps you installed and a brief review of them.</w:t>
+      </w:r>
+    </w:p>
+    <w:p>
+      <w:pPr>
+        <w:pStyle w:val="Compact"/>
+        <w:numPr>
+          <w:numId w:val="1013"/>
+          <w:ilvl w:val="0"/>
+        </w:numPr>
+      </w:pPr>
+      <w:r>
         <w:t xml:space="preserve">Create a Trello Board for your project and invite the course instructors as</w:t>
       </w:r>
       <w:r>
@@ -3205,11 +3282,11 @@
       <w:pPr>
         <w:pStyle w:val="Heading2"/>
       </w:pPr>
-      <w:bookmarkStart w:id="62" w:name="week-3-users-groups-files-permissions"/>
+      <w:bookmarkStart w:id="66" w:name="week-3-users-groups-files-permissions"/>
       <w:r>
         <w:t xml:space="preserve">Week 3: Users, Groups, Files, &amp; Permissions</w:t>
       </w:r>
-      <w:bookmarkEnd w:id="62"/>
+      <w:bookmarkEnd w:id="66"/>
     </w:p>
     <w:p>
       <w:pPr>
@@ -3275,11 +3352,11 @@
       <w:pPr>
         <w:pStyle w:val="Heading2"/>
       </w:pPr>
-      <w:bookmarkStart w:id="63" w:name="week-4-networks"/>
+      <w:bookmarkStart w:id="67" w:name="week-4-networks"/>
       <w:r>
         <w:t xml:space="preserve">Week 4: Networks</w:t>
       </w:r>
-      <w:bookmarkEnd w:id="63"/>
+      <w:bookmarkEnd w:id="67"/>
     </w:p>
     <w:p>
       <w:pPr>
@@ -3297,7 +3374,7 @@
       <w:r>
         <w:t xml:space="preserve"> </w:t>
       </w:r>
-      <w:hyperlink r:id="rId64">
+      <w:hyperlink r:id="rId68">
         <w:r>
           <w:rPr>
             <w:rStyle w:val="Hyperlink"/>
@@ -3335,12 +3412,121 @@
         <w:rPr>
           <w:b/>
         </w:rPr>
-        <w:t xml:space="preserve">Watch &amp; Read:</w:t>
-      </w:r>
-    </w:p>
-    <w:p>
-      <w:pPr>
-        <w:pStyle w:val="BodyText"/>
+        <w:t xml:space="preserve">Watch:</w:t>
+      </w:r>
+    </w:p>
+    <w:p>
+      <w:pPr>
+        <w:pStyle w:val="Compact"/>
+        <w:numPr>
+          <w:numId w:val="1015"/>
+          <w:ilvl w:val="0"/>
+        </w:numPr>
+      </w:pPr>
+      <w:hyperlink r:id="rId69">
+        <w:r>
+          <w:rPr>
+            <w:rStyle w:val="Hyperlink"/>
+          </w:rPr>
+          <w:t xml:space="preserve">How the Internet Works in 5 Minutes</w:t>
+        </w:r>
+      </w:hyperlink>
+      <w:r>
+        <w:t xml:space="preserve">[4:48]</w:t>
+      </w:r>
+    </w:p>
+    <w:p>
+      <w:pPr>
+        <w:pStyle w:val="Compact"/>
+        <w:numPr>
+          <w:numId w:val="1015"/>
+          <w:ilvl w:val="0"/>
+        </w:numPr>
+      </w:pPr>
+      <w:hyperlink r:id="rId70">
+        <w:r>
+          <w:rPr>
+            <w:rStyle w:val="Hyperlink"/>
+          </w:rPr>
+          <w:t xml:space="preserve">The Internet: IP Addresses &amp; DNS</w:t>
+        </w:r>
+      </w:hyperlink>
+      <w:r>
+        <w:t xml:space="preserve">[6:44]</w:t>
+      </w:r>
+    </w:p>
+    <w:p>
+      <w:pPr>
+        <w:pStyle w:val="Compact"/>
+        <w:numPr>
+          <w:numId w:val="1015"/>
+          <w:ilvl w:val="0"/>
+        </w:numPr>
+      </w:pPr>
+      <w:hyperlink r:id="rId71">
+        <w:r>
+          <w:rPr>
+            <w:rStyle w:val="Hyperlink"/>
+          </w:rPr>
+          <w:t xml:space="preserve">The Internet: Wires, Cables &amp; Wifi</w:t>
+        </w:r>
+      </w:hyperlink>
+      <w:r>
+        <w:t xml:space="preserve">[6:41]</w:t>
+      </w:r>
+    </w:p>
+    <w:p>
+      <w:pPr>
+        <w:pStyle w:val="Compact"/>
+        <w:numPr>
+          <w:numId w:val="1015"/>
+          <w:ilvl w:val="0"/>
+        </w:numPr>
+      </w:pPr>
+      <w:hyperlink r:id="rId72">
+        <w:r>
+          <w:rPr>
+            <w:rStyle w:val="Hyperlink"/>
+          </w:rPr>
+          <w:t xml:space="preserve">The Internet: Packets, Routing &amp; Reliability</w:t>
+        </w:r>
+      </w:hyperlink>
+      <w:r>
+        <w:t xml:space="preserve">[6:25]</w:t>
+      </w:r>
+    </w:p>
+    <w:p>
+      <w:pPr>
+        <w:pStyle w:val="Compact"/>
+        <w:numPr>
+          <w:numId w:val="1015"/>
+          <w:ilvl w:val="0"/>
+        </w:numPr>
+      </w:pPr>
+      <w:hyperlink r:id="rId73">
+        <w:r>
+          <w:rPr>
+            <w:rStyle w:val="Hyperlink"/>
+          </w:rPr>
+          <w:t xml:space="preserve">Compression: Crash Course Computer Science #21</w:t>
+        </w:r>
+      </w:hyperlink>
+      <w:r>
+        <w:t xml:space="preserve">[12:47]</w:t>
+      </w:r>
+      <w:r>
+        <w:t xml:space="preserve"> </w:t>
+      </w:r>
+      <w:r>
+        <w:rPr>
+          <w:i/>
+        </w:rPr>
+        <w:t xml:space="preserve">this is good, but gets fairly technical, but without compression, it would be impossible to send media files over the internet</w:t>
+      </w:r>
+    </w:p>
+    <w:p>
+      <w:pPr>
+        <w:pStyle w:val="FirstParagraph"/>
       </w:pPr>
       <w:r>
         <w:rPr>
@@ -3351,19 +3537,229 @@
     </w:p>
     <w:p>
       <w:pPr>
+        <w:numPr>
+          <w:numId w:val="1016"/>
+          <w:ilvl w:val="0"/>
+        </w:numPr>
+      </w:pPr>
+      <w:r>
+        <w:t xml:space="preserve">For a more in-depth look at a networking, you will work with a partner to write</w:t>
+      </w:r>
+      <w:r>
+        <w:t xml:space="preserve"> </w:t>
+      </w:r>
+      <w:r>
+        <w:t xml:space="preserve">a mini report on related topics. Please: a) choose a partner, and b) choose a</w:t>
+      </w:r>
+      <w:r>
+        <w:t xml:space="preserve"> </w:t>
+      </w:r>
+      <w:r>
+        <w:t xml:space="preserve">topic from the list below. If you have an idea for a different topic, you may</w:t>
+      </w:r>
+      <w:r>
+        <w:t xml:space="preserve"> </w:t>
+      </w:r>
+      <w:r>
+        <w:t xml:space="preserve">write about that with approval from the instructors. By the end of the week,</w:t>
+      </w:r>
+      <w:r>
+        <w:t xml:space="preserve"> </w:t>
+      </w:r>
+      <w:r>
+        <w:t xml:space="preserve">please post your report directly into our</w:t>
+      </w:r>
+      <w:r>
+        <w:t xml:space="preserve"> </w:t>
+      </w:r>
+      <w:r>
+        <w:rPr>
+          <w:i/>
+        </w:rPr>
+        <w:t xml:space="preserve">Networking Topics</w:t>
+      </w:r>
+      <w:r>
+        <w:t xml:space="preserve"> </w:t>
+      </w:r>
+      <w:r>
+        <w:t xml:space="preserve">forum. Your report</w:t>
+      </w:r>
+      <w:r>
+        <w:t xml:space="preserve"> </w:t>
+      </w:r>
+      <w:r>
+        <w:t xml:space="preserve">should be roughly 500-800 words. It should give an overview of the topic,</w:t>
+      </w:r>
+      <w:r>
+        <w:t xml:space="preserve"> </w:t>
+      </w:r>
+      <w:r>
+        <w:t xml:space="preserve">summary of how it works, and discussion of how it’s used and why it is (or</w:t>
+      </w:r>
+      <w:r>
+        <w:t xml:space="preserve"> </w:t>
+      </w:r>
+      <w:r>
+        <w:t xml:space="preserve">isn’t) important. Read through the other posts, and ask any follow-up questions.</w:t>
+      </w:r>
+      <w:r>
+        <w:t xml:space="preserve"> </w:t>
+      </w:r>
+      <w:r>
+        <w:t xml:space="preserve">The instructors and topic authors will do their best to answer your questions.</w:t>
+      </w:r>
+    </w:p>
+    <w:p>
+      <w:pPr>
+        <w:numPr>
+          <w:numId w:val="1000"/>
+          <w:ilvl w:val="0"/>
+        </w:numPr>
+      </w:pPr>
+      <w:r>
+        <w:t xml:space="preserve">Possible topics:</w:t>
+      </w:r>
+    </w:p>
+    <w:p>
+      <w:pPr>
+        <w:pStyle w:val="Compact"/>
+        <w:numPr>
+          <w:numId w:val="1017"/>
+          <w:ilvl w:val="1"/>
+        </w:numPr>
+      </w:pPr>
+      <w:r>
+        <w:t xml:space="preserve">Bluetooth</w:t>
+      </w:r>
+    </w:p>
+    <w:p>
+      <w:pPr>
+        <w:pStyle w:val="Compact"/>
+        <w:numPr>
+          <w:numId w:val="1017"/>
+          <w:ilvl w:val="1"/>
+        </w:numPr>
+      </w:pPr>
+      <w:r>
+        <w:t xml:space="preserve">Mesh network</w:t>
+      </w:r>
+    </w:p>
+    <w:p>
+      <w:pPr>
+        <w:pStyle w:val="Compact"/>
+        <w:numPr>
+          <w:numId w:val="1017"/>
+          <w:ilvl w:val="1"/>
+        </w:numPr>
+      </w:pPr>
+      <w:r>
+        <w:t xml:space="preserve">Near Field Communication (NFC)</w:t>
+      </w:r>
+    </w:p>
+    <w:p>
+      <w:pPr>
+        <w:pStyle w:val="Compact"/>
+        <w:numPr>
+          <w:numId w:val="1017"/>
+          <w:ilvl w:val="1"/>
+        </w:numPr>
+      </w:pPr>
+      <w:r>
+        <w:t xml:space="preserve">HTTPS/SSL</w:t>
+      </w:r>
+    </w:p>
+    <w:p>
+      <w:pPr>
+        <w:pStyle w:val="Compact"/>
+        <w:numPr>
+          <w:numId w:val="1017"/>
+          <w:ilvl w:val="1"/>
+        </w:numPr>
+      </w:pPr>
+      <w:r>
+        <w:t xml:space="preserve">4g/5g/6g</w:t>
+      </w:r>
+    </w:p>
+    <w:p>
+      <w:pPr>
+        <w:pStyle w:val="Compact"/>
+        <w:numPr>
+          <w:numId w:val="1017"/>
+          <w:ilvl w:val="1"/>
+        </w:numPr>
+      </w:pPr>
+      <w:r>
+        <w:t xml:space="preserve">BitTorrent</w:t>
+      </w:r>
+    </w:p>
+    <w:p>
+      <w:pPr>
+        <w:pStyle w:val="Compact"/>
+        <w:numPr>
+          <w:numId w:val="1017"/>
+          <w:ilvl w:val="1"/>
+        </w:numPr>
+      </w:pPr>
+      <w:r>
+        <w:t xml:space="preserve">Dark Web</w:t>
+      </w:r>
+    </w:p>
+    <w:p>
+      <w:pPr>
+        <w:pStyle w:val="Compact"/>
+        <w:numPr>
+          <w:numId w:val="1017"/>
+          <w:ilvl w:val="1"/>
+        </w:numPr>
+      </w:pPr>
+      <w:r>
+        <w:t xml:space="preserve">Radio-frequency identification (RFID)</w:t>
+      </w:r>
+    </w:p>
+    <w:p>
+      <w:pPr>
+        <w:pStyle w:val="Compact"/>
+        <w:numPr>
+          <w:numId w:val="1017"/>
+          <w:ilvl w:val="1"/>
+        </w:numPr>
+      </w:pPr>
+      <w:r>
+        <w:t xml:space="preserve">Bluetooth Beacons</w:t>
+      </w:r>
+    </w:p>
+    <w:p>
+      <w:pPr>
+        <w:numPr>
+          <w:numId w:val="1016"/>
+          <w:ilvl w:val="0"/>
+        </w:numPr>
+      </w:pPr>
+      <w:r>
+        <w:t xml:space="preserve">Choose a topic and a partner for your final project. Create a Trello board</w:t>
+      </w:r>
+      <w:r>
+        <w:t xml:space="preserve"> </w:t>
+      </w:r>
+      <w:r>
+        <w:t xml:space="preserve">for it and share it with your partner and the instructors.</w:t>
+      </w:r>
+    </w:p>
+    <w:p>
+      <w:pPr>
         <w:pStyle w:val="Heading2"/>
       </w:pPr>
-      <w:bookmarkStart w:id="65" w:name="week-5-ethics"/>
+      <w:bookmarkStart w:id="74" w:name="week-5-ethics"/>
       <w:r>
         <w:t xml:space="preserve">Week 5: Ethics</w:t>
       </w:r>
-      <w:bookmarkEnd w:id="65"/>
+      <w:bookmarkEnd w:id="74"/>
     </w:p>
     <w:p>
       <w:pPr>
         <w:pStyle w:val="FirstParagraph"/>
       </w:pPr>
-      <w:hyperlink r:id="rId66">
+      <w:hyperlink r:id="rId75">
         <w:r>
           <w:rPr>
             <w:rStyle w:val="Hyperlink"/>
@@ -3434,12 +3830,275 @@
         <w:rPr>
           <w:b/>
         </w:rPr>
-        <w:t xml:space="preserve">Watch &amp; Read:</w:t>
-      </w:r>
-    </w:p>
-    <w:p>
-      <w:pPr>
-        <w:pStyle w:val="BodyText"/>
+        <w:t xml:space="preserve">Read:</w:t>
+      </w:r>
+    </w:p>
+    <w:p>
+      <w:pPr>
+        <w:pStyle w:val="Compact"/>
+        <w:numPr>
+          <w:numId w:val="1018"/>
+          <w:ilvl w:val="0"/>
+        </w:numPr>
+      </w:pPr>
+      <w:r>
+        <w:rPr>
+          <w:b/>
+        </w:rPr>
+        <w:t xml:space="preserve">Monitoring Student Social Media</w:t>
+      </w:r>
+    </w:p>
+    <w:p>
+      <w:pPr>
+        <w:pStyle w:val="Compact"/>
+        <w:numPr>
+          <w:numId w:val="1019"/>
+          <w:ilvl w:val="1"/>
+        </w:numPr>
+      </w:pPr>
+      <w:r>
+        <w:t xml:space="preserve">Karen Turner. April 22, 2016.</w:t>
+      </w:r>
+      <w:r>
+        <w:t xml:space="preserve"> </w:t>
+      </w:r>
+      <w:hyperlink r:id="rId76">
+        <w:r>
+          <w:rPr>
+            <w:rStyle w:val="Hyperlink"/>
+          </w:rPr>
+          <w:t xml:space="preserve">Schools are helping police spy on kids’ social media activity</w:t>
+        </w:r>
+      </w:hyperlink>
+      <w:r>
+        <w:t xml:space="preserve">.</w:t>
+      </w:r>
+      <w:r>
+        <w:t xml:space="preserve"> </w:t>
+      </w:r>
+      <w:r>
+        <w:rPr>
+          <w:i/>
+        </w:rPr>
+        <w:t xml:space="preserve">The Washington Post</w:t>
+      </w:r>
+      <w:r>
+        <w:t xml:space="preserve">.</w:t>
+      </w:r>
+      <w:r>
+        <w:t xml:space="preserve"> </w:t>
+      </w:r>
+      <w:hyperlink r:id="rId77">
+        <w:r>
+          <w:rPr>
+            <w:rStyle w:val="Hyperlink"/>
+          </w:rPr>
+          <w:t xml:space="preserve">alternate link</w:t>
+        </w:r>
+      </w:hyperlink>
+    </w:p>
+    <w:p>
+      <w:pPr>
+        <w:pStyle w:val="Compact"/>
+        <w:numPr>
+          <w:numId w:val="1019"/>
+          <w:ilvl w:val="1"/>
+        </w:numPr>
+      </w:pPr>
+      <w:r>
+        <w:t xml:space="preserve">Aaron Leibowitz. September 6, 2018.</w:t>
+      </w:r>
+      <w:r>
+        <w:t xml:space="preserve"> </w:t>
+      </w:r>
+      <w:hyperlink r:id="rId78">
+        <w:r>
+          <w:rPr>
+            <w:rStyle w:val="Hyperlink"/>
+          </w:rPr>
+          <w:t xml:space="preserve">Could Monitoring Students on Social Media Stop the Next School Shooting?</w:t>
+        </w:r>
+      </w:hyperlink>
+      <w:r>
+        <w:t xml:space="preserve">.</w:t>
+      </w:r>
+      <w:r>
+        <w:t xml:space="preserve"> </w:t>
+      </w:r>
+      <w:r>
+        <w:rPr>
+          <w:i/>
+        </w:rPr>
+        <w:t xml:space="preserve">The New York Times</w:t>
+      </w:r>
+      <w:r>
+        <w:t xml:space="preserve">.</w:t>
+      </w:r>
+    </w:p>
+    <w:p>
+      <w:pPr>
+        <w:pStyle w:val="Compact"/>
+        <w:numPr>
+          <w:numId w:val="1019"/>
+          <w:ilvl w:val="1"/>
+        </w:numPr>
+      </w:pPr>
+      <w:r>
+        <w:t xml:space="preserve">Tom Simonite. August 20, 2018.</w:t>
+      </w:r>
+      <w:r>
+        <w:t xml:space="preserve"> </w:t>
+      </w:r>
+      <w:hyperlink r:id="rId79">
+        <w:r>
+          <w:rPr>
+            <w:rStyle w:val="Hyperlink"/>
+          </w:rPr>
+          <w:t xml:space="preserve">Schools Are Mining Students’ Social Media Posts for Signs of Trouble</w:t>
+        </w:r>
+      </w:hyperlink>
+      <w:r>
+        <w:t xml:space="preserve">.</w:t>
+      </w:r>
+      <w:r>
+        <w:t xml:space="preserve"> </w:t>
+      </w:r>
+      <w:r>
+        <w:rPr>
+          <w:i/>
+        </w:rPr>
+        <w:t xml:space="preserve">Wired</w:t>
+      </w:r>
+      <w:r>
+        <w:t xml:space="preserve">.</w:t>
+      </w:r>
+    </w:p>
+    <w:p>
+      <w:pPr>
+        <w:pStyle w:val="Compact"/>
+        <w:numPr>
+          <w:numId w:val="1018"/>
+          <w:ilvl w:val="0"/>
+        </w:numPr>
+      </w:pPr>
+      <w:r>
+        <w:rPr>
+          <w:b/>
+        </w:rPr>
+        <w:t xml:space="preserve">Student Data</w:t>
+      </w:r>
+    </w:p>
+    <w:p>
+      <w:pPr>
+        <w:pStyle w:val="Compact"/>
+        <w:numPr>
+          <w:numId w:val="1018"/>
+          <w:ilvl w:val="0"/>
+        </w:numPr>
+      </w:pPr>
+      <w:hyperlink r:id="rId80">
+        <w:r>
+          <w:rPr>
+            <w:rStyle w:val="Hyperlink"/>
+          </w:rPr>
+          <w:t xml:space="preserve">Student Privacy</w:t>
+        </w:r>
+      </w:hyperlink>
+      <w:r>
+        <w:t xml:space="preserve">.</w:t>
+      </w:r>
+      <w:r>
+        <w:t xml:space="preserve"> </w:t>
+      </w:r>
+      <w:r>
+        <w:rPr>
+          <w:i/>
+        </w:rPr>
+        <w:t xml:space="preserve">Electronic Frontier Foundation</w:t>
+      </w:r>
+      <w:r>
+        <w:t xml:space="preserve">.</w:t>
+      </w:r>
+    </w:p>
+    <w:p>
+      <w:pPr>
+        <w:pStyle w:val="Compact"/>
+        <w:numPr>
+          <w:numId w:val="1018"/>
+          <w:ilvl w:val="0"/>
+        </w:numPr>
+      </w:pPr>
+      <w:r>
+        <w:t xml:space="preserve">Natasha Singer. May 13, 2017.</w:t>
+      </w:r>
+      <w:r>
+        <w:t xml:space="preserve"> </w:t>
+      </w:r>
+      <w:hyperlink r:id="rId81">
+        <w:r>
+          <w:rPr>
+            <w:rStyle w:val="Hyperlink"/>
+          </w:rPr>
+          <w:t xml:space="preserve">How Google Took Over the Classroom</w:t>
+        </w:r>
+      </w:hyperlink>
+      <w:r>
+        <w:t xml:space="preserve">.</w:t>
+      </w:r>
+      <w:r>
+        <w:t xml:space="preserve"> </w:t>
+      </w:r>
+      <w:r>
+        <w:rPr>
+          <w:i/>
+        </w:rPr>
+        <w:t xml:space="preserve">The New York Times</w:t>
+      </w:r>
+      <w:r>
+        <w:t xml:space="preserve">.</w:t>
+      </w:r>
+    </w:p>
+    <w:p>
+      <w:pPr>
+        <w:pStyle w:val="Compact"/>
+        <w:numPr>
+          <w:numId w:val="1018"/>
+          <w:ilvl w:val="0"/>
+        </w:numPr>
+      </w:pPr>
+      <w:r>
+        <w:t xml:space="preserve">Gennie Gebhart. March 28, 2017.</w:t>
+      </w:r>
+      <w:r>
+        <w:t xml:space="preserve"> </w:t>
+      </w:r>
+      <w:hyperlink r:id="rId82">
+        <w:r>
+          <w:rPr>
+            <w:rStyle w:val="Hyperlink"/>
+          </w:rPr>
+          <w:t xml:space="preserve">Privacy By Practice, Not Just By Policy: A System Administrator Advocating for Student Privacy</w:t>
+        </w:r>
+      </w:hyperlink>
+      <w:r>
+        <w:t xml:space="preserve">.</w:t>
+      </w:r>
+      <w:r>
+        <w:t xml:space="preserve"> </w:t>
+      </w:r>
+      <w:r>
+        <w:rPr>
+          <w:i/>
+        </w:rPr>
+        <w:t xml:space="preserve">Electronic Frontier Foundation</w:t>
+      </w:r>
+      <w:r>
+        <w:t xml:space="preserve">.</w:t>
+      </w:r>
+    </w:p>
+    <w:p>
+      <w:pPr>
+        <w:pStyle w:val="FirstParagraph"/>
       </w:pPr>
       <w:r>
         <w:rPr>
@@ -3450,13 +4109,49 @@
     </w:p>
     <w:p>
       <w:pPr>
+        <w:pStyle w:val="Compact"/>
+        <w:numPr>
+          <w:numId w:val="1020"/>
+          <w:ilvl w:val="0"/>
+        </w:numPr>
+      </w:pPr>
+      <w:r>
+        <w:t xml:space="preserve">Post a reaction in the Ethics Discussion (by end of day Wed).</w:t>
+      </w:r>
+    </w:p>
+    <w:p>
+      <w:pPr>
+        <w:pStyle w:val="Compact"/>
+        <w:numPr>
+          <w:numId w:val="1020"/>
+          <w:ilvl w:val="0"/>
+        </w:numPr>
+      </w:pPr>
+      <w:r>
+        <w:t xml:space="preserve">Comment on at least 2 reaction posts (end of week). Respond to comments on your own post.</w:t>
+      </w:r>
+    </w:p>
+    <w:p>
+      <w:pPr>
+        <w:pStyle w:val="Compact"/>
+        <w:numPr>
+          <w:numId w:val="1020"/>
+          <w:ilvl w:val="0"/>
+        </w:numPr>
+      </w:pPr>
+      <w:r>
+        <w:t xml:space="preserve">Update your Trello project with the work you’ve completed this week. Identify any issues and get help as needed.</w:t>
+      </w:r>
+    </w:p>
+    <w:p>
+      <w:pPr>
         <w:pStyle w:val="Heading2"/>
       </w:pPr>
-      <w:bookmarkStart w:id="67" w:name="week-6-final-project-due"/>
+      <w:bookmarkStart w:id="83" w:name="week-6-final-project-due"/>
       <w:r>
         <w:t xml:space="preserve">Week 6: Final Project Due</w:t>
       </w:r>
-      <w:bookmarkEnd w:id="67"/>
+      <w:bookmarkEnd w:id="83"/>
     </w:p>
     <w:p>
       <w:pPr>
@@ -3487,7 +4182,7 @@
       <w:pPr>
         <w:pStyle w:val="Compact"/>
         <w:numPr>
-          <w:numId w:val="1015"/>
+          <w:numId w:val="1021"/>
           <w:ilvl w:val="0"/>
         </w:numPr>
       </w:pPr>
@@ -4157,6 +4852,186 @@
     <w:abstractNumId w:val="991"/>
   </w:num>
   <w:num w:numId="1015">
+    <w:abstractNumId w:val="99411"/>
+    <w:lvlOverride w:ilvl="0">
+      <w:startOverride w:val="1"/>
+    </w:lvlOverride>
+    <w:lvlOverride w:ilvl="1">
+      <w:startOverride w:val="1"/>
+    </w:lvlOverride>
+    <w:lvlOverride w:ilvl="2">
+      <w:startOverride w:val="1"/>
+    </w:lvlOverride>
+    <w:lvlOverride w:ilvl="3">
+      <w:startOverride w:val="1"/>
+    </w:lvlOverride>
+    <w:lvlOverride w:ilvl="4">
+      <w:startOverride w:val="1"/>
+    </w:lvlOverride>
+    <w:lvlOverride w:ilvl="5">
+      <w:startOverride w:val="1"/>
+    </w:lvlOverride>
+    <w:lvlOverride w:ilvl="6">
+      <w:startOverride w:val="1"/>
+    </w:lvlOverride>
+    <w:lvlOverride w:ilvl="7">
+      <w:startOverride w:val="1"/>
+    </w:lvlOverride>
+    <w:lvlOverride w:ilvl="8">
+      <w:startOverride w:val="1"/>
+    </w:lvlOverride>
+  </w:num>
+  <w:num w:numId="1016">
+    <w:abstractNumId w:val="99411"/>
+    <w:lvlOverride w:ilvl="0">
+      <w:startOverride w:val="1"/>
+    </w:lvlOverride>
+    <w:lvlOverride w:ilvl="1">
+      <w:startOverride w:val="1"/>
+    </w:lvlOverride>
+    <w:lvlOverride w:ilvl="2">
+      <w:startOverride w:val="1"/>
+    </w:lvlOverride>
+    <w:lvlOverride w:ilvl="3">
+      <w:startOverride w:val="1"/>
+    </w:lvlOverride>
+    <w:lvlOverride w:ilvl="4">
+      <w:startOverride w:val="1"/>
+    </w:lvlOverride>
+    <w:lvlOverride w:ilvl="5">
+      <w:startOverride w:val="1"/>
+    </w:lvlOverride>
+    <w:lvlOverride w:ilvl="6">
+      <w:startOverride w:val="1"/>
+    </w:lvlOverride>
+    <w:lvlOverride w:ilvl="7">
+      <w:startOverride w:val="1"/>
+    </w:lvlOverride>
+    <w:lvlOverride w:ilvl="8">
+      <w:startOverride w:val="1"/>
+    </w:lvlOverride>
+  </w:num>
+  <w:num w:numId="1017">
+    <w:abstractNumId w:val="99411"/>
+    <w:lvlOverride w:ilvl="0">
+      <w:startOverride w:val="1"/>
+    </w:lvlOverride>
+    <w:lvlOverride w:ilvl="1">
+      <w:startOverride w:val="1"/>
+    </w:lvlOverride>
+    <w:lvlOverride w:ilvl="2">
+      <w:startOverride w:val="1"/>
+    </w:lvlOverride>
+    <w:lvlOverride w:ilvl="3">
+      <w:startOverride w:val="1"/>
+    </w:lvlOverride>
+    <w:lvlOverride w:ilvl="4">
+      <w:startOverride w:val="1"/>
+    </w:lvlOverride>
+    <w:lvlOverride w:ilvl="5">
+      <w:startOverride w:val="1"/>
+    </w:lvlOverride>
+    <w:lvlOverride w:ilvl="6">
+      <w:startOverride w:val="1"/>
+    </w:lvlOverride>
+    <w:lvlOverride w:ilvl="7">
+      <w:startOverride w:val="1"/>
+    </w:lvlOverride>
+    <w:lvlOverride w:ilvl="8">
+      <w:startOverride w:val="1"/>
+    </w:lvlOverride>
+  </w:num>
+  <w:num w:numId="1018">
+    <w:abstractNumId w:val="99411"/>
+    <w:lvlOverride w:ilvl="0">
+      <w:startOverride w:val="1"/>
+    </w:lvlOverride>
+    <w:lvlOverride w:ilvl="1">
+      <w:startOverride w:val="1"/>
+    </w:lvlOverride>
+    <w:lvlOverride w:ilvl="2">
+      <w:startOverride w:val="1"/>
+    </w:lvlOverride>
+    <w:lvlOverride w:ilvl="3">
+      <w:startOverride w:val="1"/>
+    </w:lvlOverride>
+    <w:lvlOverride w:ilvl="4">
+      <w:startOverride w:val="1"/>
+    </w:lvlOverride>
+    <w:lvlOverride w:ilvl="5">
+      <w:startOverride w:val="1"/>
+    </w:lvlOverride>
+    <w:lvlOverride w:ilvl="6">
+      <w:startOverride w:val="1"/>
+    </w:lvlOverride>
+    <w:lvlOverride w:ilvl="7">
+      <w:startOverride w:val="1"/>
+    </w:lvlOverride>
+    <w:lvlOverride w:ilvl="8">
+      <w:startOverride w:val="1"/>
+    </w:lvlOverride>
+  </w:num>
+  <w:num w:numId="1019">
+    <w:abstractNumId w:val="99411"/>
+    <w:lvlOverride w:ilvl="0">
+      <w:startOverride w:val="1"/>
+    </w:lvlOverride>
+    <w:lvlOverride w:ilvl="1">
+      <w:startOverride w:val="1"/>
+    </w:lvlOverride>
+    <w:lvlOverride w:ilvl="2">
+      <w:startOverride w:val="1"/>
+    </w:lvlOverride>
+    <w:lvlOverride w:ilvl="3">
+      <w:startOverride w:val="1"/>
+    </w:lvlOverride>
+    <w:lvlOverride w:ilvl="4">
+      <w:startOverride w:val="1"/>
+    </w:lvlOverride>
+    <w:lvlOverride w:ilvl="5">
+      <w:startOverride w:val="1"/>
+    </w:lvlOverride>
+    <w:lvlOverride w:ilvl="6">
+      <w:startOverride w:val="1"/>
+    </w:lvlOverride>
+    <w:lvlOverride w:ilvl="7">
+      <w:startOverride w:val="1"/>
+    </w:lvlOverride>
+    <w:lvlOverride w:ilvl="8">
+      <w:startOverride w:val="1"/>
+    </w:lvlOverride>
+  </w:num>
+  <w:num w:numId="1020">
+    <w:abstractNumId w:val="99411"/>
+    <w:lvlOverride w:ilvl="0">
+      <w:startOverride w:val="1"/>
+    </w:lvlOverride>
+    <w:lvlOverride w:ilvl="1">
+      <w:startOverride w:val="1"/>
+    </w:lvlOverride>
+    <w:lvlOverride w:ilvl="2">
+      <w:startOverride w:val="1"/>
+    </w:lvlOverride>
+    <w:lvlOverride w:ilvl="3">
+      <w:startOverride w:val="1"/>
+    </w:lvlOverride>
+    <w:lvlOverride w:ilvl="4">
+      <w:startOverride w:val="1"/>
+    </w:lvlOverride>
+    <w:lvlOverride w:ilvl="5">
+      <w:startOverride w:val="1"/>
+    </w:lvlOverride>
+    <w:lvlOverride w:ilvl="6">
+      <w:startOverride w:val="1"/>
+    </w:lvlOverride>
+    <w:lvlOverride w:ilvl="7">
+      <w:startOverride w:val="1"/>
+    </w:lvlOverride>
+    <w:lvlOverride w:ilvl="8">
+      <w:startOverride w:val="1"/>
+    </w:lvlOverride>
+  </w:num>
+  <w:num w:numId="1021">
     <w:abstractNumId w:val="991"/>
   </w:num>
 </w:numbering>

</xml_diff>

<commit_message>
rebuilt with some tweaks to styles and footer
</commit_message>
<xml_diff>
--- a/word/school-networks.docx
+++ b/word/school-networks.docx
@@ -683,7 +683,7 @@
     </w:p>
     <w:p>
       <w:pPr>
-        <w:pStyle w:val="DefinitionTerm"/>
+        <w:pStyle w:val="BodyText"/>
       </w:pPr>
       <w:r>
         <w:rPr>
@@ -691,12 +691,15 @@
         </w:rPr>
         <w:t xml:space="preserve">Online tools:</w:t>
       </w:r>
-    </w:p>
-    <w:p>
-      <w:pPr>
-        <w:pStyle w:val="Compact"/>
-        <w:pStyle w:val="Definition"/>
-      </w:pPr>
+      <w:r>
+        <w:t xml:space="preserve"> </w:t>
+      </w:r>
+      <w:r>
+        <w:t xml:space="preserve">-</w:t>
+      </w:r>
+      <w:r>
+        <w:t xml:space="preserve"> </w:t>
+      </w:r>
       <w:r>
         <w:rPr>
           <w:b/>
@@ -709,12 +712,15 @@
       <w:r>
         <w:t xml:space="preserve">will be used to post the syllabus and links to weekly readings, videos, and discussions.</w:t>
       </w:r>
-    </w:p>
-    <w:p>
-      <w:pPr>
-        <w:pStyle w:val="Compact"/>
-        <w:pStyle w:val="Definition"/>
-      </w:pPr>
+      <w:r>
+        <w:t xml:space="preserve"> </w:t>
+      </w:r>
+      <w:r>
+        <w:t xml:space="preserve">-</w:t>
+      </w:r>
+      <w:r>
+        <w:t xml:space="preserve"> </w:t>
+      </w:r>
       <w:r>
         <w:rPr>
           <w:b/>
@@ -789,12 +795,15 @@
       <w:r>
         <w:t xml:space="preserve">the Slack app for you phone.</w:t>
       </w:r>
-    </w:p>
-    <w:p>
-      <w:pPr>
-        <w:pStyle w:val="Compact"/>
-        <w:pStyle w:val="Definition"/>
-      </w:pPr>
+      <w:r>
+        <w:t xml:space="preserve"> </w:t>
+      </w:r>
+      <w:r>
+        <w:t xml:space="preserve">-</w:t>
+      </w:r>
+      <w:r>
+        <w:t xml:space="preserve"> </w:t>
+      </w:r>
       <w:r>
         <w:rPr>
           <w:b/>
@@ -856,12 +865,15 @@
       <w:r>
         <w:t xml:space="preserve">.</w:t>
       </w:r>
-    </w:p>
-    <w:p>
-      <w:pPr>
-        <w:pStyle w:val="Compact"/>
-        <w:pStyle w:val="Definition"/>
-      </w:pPr>
+      <w:r>
+        <w:br w:type="textWrapping"/>
+      </w:r>
+      <w:r>
+        <w:t xml:space="preserve">-</w:t>
+      </w:r>
+      <w:r>
+        <w:t xml:space="preserve"> </w:t>
+      </w:r>
       <w:r>
         <w:rPr>
           <w:b/>
@@ -3992,8 +4004,8 @@
       <w:pPr>
         <w:pStyle w:val="Compact"/>
         <w:numPr>
-          <w:numId w:val="1018"/>
-          <w:ilvl w:val="0"/>
+          <w:numId w:val="1020"/>
+          <w:ilvl w:val="1"/>
         </w:numPr>
       </w:pPr>
       <w:hyperlink r:id="rId80">
@@ -4024,8 +4036,8 @@
       <w:pPr>
         <w:pStyle w:val="Compact"/>
         <w:numPr>
-          <w:numId w:val="1018"/>
-          <w:ilvl w:val="0"/>
+          <w:numId w:val="1020"/>
+          <w:ilvl w:val="1"/>
         </w:numPr>
       </w:pPr>
       <w:r>
@@ -4062,8 +4074,8 @@
       <w:pPr>
         <w:pStyle w:val="Compact"/>
         <w:numPr>
-          <w:numId w:val="1018"/>
-          <w:ilvl w:val="0"/>
+          <w:numId w:val="1020"/>
+          <w:ilvl w:val="1"/>
         </w:numPr>
       </w:pPr>
       <w:r>
@@ -4111,7 +4123,7 @@
       <w:pPr>
         <w:pStyle w:val="Compact"/>
         <w:numPr>
-          <w:numId w:val="1020"/>
+          <w:numId w:val="1021"/>
           <w:ilvl w:val="0"/>
         </w:numPr>
       </w:pPr>
@@ -4123,7 +4135,7 @@
       <w:pPr>
         <w:pStyle w:val="Compact"/>
         <w:numPr>
-          <w:numId w:val="1020"/>
+          <w:numId w:val="1021"/>
           <w:ilvl w:val="0"/>
         </w:numPr>
       </w:pPr>
@@ -4135,7 +4147,7 @@
       <w:pPr>
         <w:pStyle w:val="Compact"/>
         <w:numPr>
-          <w:numId w:val="1020"/>
+          <w:numId w:val="1021"/>
           <w:ilvl w:val="0"/>
         </w:numPr>
       </w:pPr>
@@ -4182,7 +4194,7 @@
       <w:pPr>
         <w:pStyle w:val="Compact"/>
         <w:numPr>
-          <w:numId w:val="1021"/>
+          <w:numId w:val="1022"/>
           <w:ilvl w:val="0"/>
         </w:numPr>
       </w:pPr>
@@ -5032,6 +5044,36 @@
     </w:lvlOverride>
   </w:num>
   <w:num w:numId="1021">
+    <w:abstractNumId w:val="99411"/>
+    <w:lvlOverride w:ilvl="0">
+      <w:startOverride w:val="1"/>
+    </w:lvlOverride>
+    <w:lvlOverride w:ilvl="1">
+      <w:startOverride w:val="1"/>
+    </w:lvlOverride>
+    <w:lvlOverride w:ilvl="2">
+      <w:startOverride w:val="1"/>
+    </w:lvlOverride>
+    <w:lvlOverride w:ilvl="3">
+      <w:startOverride w:val="1"/>
+    </w:lvlOverride>
+    <w:lvlOverride w:ilvl="4">
+      <w:startOverride w:val="1"/>
+    </w:lvlOverride>
+    <w:lvlOverride w:ilvl="5">
+      <w:startOverride w:val="1"/>
+    </w:lvlOverride>
+    <w:lvlOverride w:ilvl="6">
+      <w:startOverride w:val="1"/>
+    </w:lvlOverride>
+    <w:lvlOverride w:ilvl="7">
+      <w:startOverride w:val="1"/>
+    </w:lvlOverride>
+    <w:lvlOverride w:ilvl="8">
+      <w:startOverride w:val="1"/>
+    </w:lvlOverride>
+  </w:num>
+  <w:num w:numId="1022">
     <w:abstractNumId w:val="991"/>
   </w:num>
 </w:numbering>

</xml_diff>

<commit_message>
added lab session TBA to school-networks
</commit_message>
<xml_diff>
--- a/word/school-networks.docx
+++ b/word/school-networks.docx
@@ -426,6 +426,26 @@
       </w:pPr>
       <w:r>
         <w:t xml:space="preserve">Tuesday, May 28 - Monday, July 1</w:t>
+      </w:r>
+    </w:p>
+    <w:p>
+      <w:pPr>
+        <w:pStyle w:val="DefinitionTerm"/>
+      </w:pPr>
+      <w:r>
+        <w:rPr>
+          <w:b/>
+        </w:rPr>
+        <w:t xml:space="preserve">Lab sessions:</w:t>
+      </w:r>
+    </w:p>
+    <w:p>
+      <w:pPr>
+        <w:pStyle w:val="Compact"/>
+        <w:pStyle w:val="Definition"/>
+      </w:pPr>
+      <w:r>
+        <w:t xml:space="preserve">weekly lab sessions TBA</w:t>
       </w:r>
     </w:p>
     <w:p>

</xml_diff>

<commit_message>
working on RPI projects
</commit_message>
<xml_diff>
--- a/word/school-networks.docx
+++ b/word/school-networks.docx
@@ -2414,31 +2414,10 @@
         </w:numPr>
       </w:pPr>
       <w:r>
-        <w:t xml:space="preserve">Christmas light or other light project: https://www.raspberrypi.org/blog/christmas-lights/</w:t>
-      </w:r>
-    </w:p>
-    <w:p>
-      <w:pPr>
-        <w:pStyle w:val="Compact"/>
-        <w:numPr>
-          <w:numId w:val="1009"/>
-          <w:ilvl w:val="0"/>
-        </w:numPr>
-      </w:pPr>
-      <w:r>
-        <w:t xml:space="preserve">Bug habitat (would certainly be fun to take it to a school and let them enjoy it as well): https://allenheard.wordpress.com/2013/11/06/making-a-mini-beast-habitat-raspberry-pi-style/</w:t>
-      </w:r>
-    </w:p>
-    <w:p>
-      <w:pPr>
-        <w:pStyle w:val="Compact"/>
-        <w:numPr>
-          <w:numId w:val="1009"/>
-          <w:ilvl w:val="0"/>
-        </w:numPr>
-      </w:pPr>
-      <w:r>
-        <w:t xml:space="preserve">Garage door monitoring:</w:t>
+        <w:rPr>
+          <w:b/>
+        </w:rPr>
+        <w:t xml:space="preserve">Raspberry Pi Light Show</w:t>
       </w:r>
       <w:r>
         <w:t xml:space="preserve"> </w:t>
@@ -2448,9 +2427,55 @@
           <w:rPr>
             <w:rStyle w:val="Hyperlink"/>
           </w:rPr>
-          <w:t xml:space="preserve">https://www.richlynch.com/2013/07/27/pi_garage_alert_1/</w:t>
+          <w:t xml:space="preserve">https://www.raspberrypi.org/blog/christmas-lights/</w:t>
         </w:r>
       </w:hyperlink>
+      <w:r>
+        <w:t xml:space="preserve"> </w:t>
+      </w:r>
+      <w:r>
+        <w:t xml:space="preserve">&amp;</w:t>
+      </w:r>
+      <w:r>
+        <w:t xml:space="preserve"> </w:t>
+      </w:r>
+      <w:hyperlink r:id="rId48">
+        <w:r>
+          <w:rPr>
+            <w:rStyle w:val="Hyperlink"/>
+          </w:rPr>
+          <w:t xml:space="preserve">https://opensource.com/life/15/2/music-light-show-with-raspberry-pi</w:t>
+        </w:r>
+      </w:hyperlink>
+      <w:r>
+        <w:t xml:space="preserve"> </w:t>
+      </w:r>
+      <w:r>
+        <w:t xml:space="preserve"> </w:t>
+      </w:r>
+      <w:r>
+        <w:t xml:space="preserve">Want to turn your classroom into a disco or put your neighbors to shame this</w:t>
+      </w:r>
+      <w:r>
+        <w:t xml:space="preserve"> </w:t>
+      </w:r>
+      <w:r>
+        <w:t xml:space="preserve">Halloween or Christmas? Even if you don’t, you should</w:t>
+      </w:r>
+      <w:r>
+        <w:t xml:space="preserve"> </w:t>
+      </w:r>
+      <w:hyperlink r:id="rId49">
+        <w:r>
+          <w:rPr>
+            <w:rStyle w:val="Hyperlink"/>
+          </w:rPr>
+          <w:t xml:space="preserve">check out this sick RPI Christmas display</w:t>
+        </w:r>
+      </w:hyperlink>
+      <w:r>
+        <w:t xml:space="preserve">.</w:t>
+      </w:r>
     </w:p>
     <w:p>
       <w:pPr>
@@ -2461,12 +2486,50 @@
         </w:numPr>
       </w:pPr>
       <w:r>
+        <w:rPr>
+          <w:b/>
+        </w:rPr>
+        <w:t xml:space="preserve">Mini Creature Home</w:t>
+      </w:r>
+      <w:r>
+        <w:t xml:space="preserve"> </w:t>
+      </w:r>
+      <w:hyperlink r:id="rId50">
+        <w:r>
+          <w:rPr>
+            <w:rStyle w:val="Hyperlink"/>
+          </w:rPr>
+          <w:t xml:space="preserve">https://allenheard.wordpress.com/2013/11/06/making-a-mini-beast-habitat-raspberry-pi-style/</w:t>
+        </w:r>
+      </w:hyperlink>
+      <w:r>
+        <w:t xml:space="preserve"> </w:t>
+      </w:r>
+      <w:r>
+        <w:t xml:space="preserve">Create an ant or snail home, complete with a live webcam. This project might should</w:t>
+      </w:r>
+      <w:r>
+        <w:t xml:space="preserve"> </w:t>
+      </w:r>
+      <w:r>
+        <w:t xml:space="preserve">give you lots of ideas if your looking for STEAM projects for younger kids.</w:t>
+      </w:r>
+    </w:p>
+    <w:p>
+      <w:pPr>
+        <w:pStyle w:val="Compact"/>
+        <w:numPr>
+          <w:numId w:val="1009"/>
+          <w:ilvl w:val="0"/>
+        </w:numPr>
+      </w:pPr>
+      <w:r>
         <w:t xml:space="preserve">Digital puppet:</w:t>
       </w:r>
       <w:r>
         <w:t xml:space="preserve"> </w:t>
       </w:r>
-      <w:hyperlink r:id="rId48">
+      <w:hyperlink r:id="rId51">
         <w:r>
           <w:rPr>
             <w:rStyle w:val="Hyperlink"/>
@@ -2489,7 +2552,7 @@
       <w:r>
         <w:t xml:space="preserve"> </w:t>
       </w:r>
-      <w:hyperlink r:id="rId49">
+      <w:hyperlink r:id="rId52">
         <w:r>
           <w:rPr>
             <w:rStyle w:val="Hyperlink"/>
@@ -2502,21 +2565,21 @@
       <w:pPr>
         <w:pStyle w:val="Heading1"/>
       </w:pPr>
-      <w:bookmarkStart w:id="50" w:name="weekly-sessions"/>
+      <w:bookmarkStart w:id="53" w:name="weekly-sessions"/>
       <w:r>
         <w:t xml:space="preserve">Weekly Sessions</w:t>
       </w:r>
-      <w:bookmarkEnd w:id="50"/>
+      <w:bookmarkEnd w:id="53"/>
     </w:p>
     <w:p>
       <w:pPr>
         <w:pStyle w:val="Heading2"/>
       </w:pPr>
-      <w:bookmarkStart w:id="51" w:name="week-0-before-class-begins"/>
+      <w:bookmarkStart w:id="54" w:name="week-0-before-class-begins"/>
       <w:r>
         <w:t xml:space="preserve">Week 0: Before Class Begins</w:t>
       </w:r>
-      <w:bookmarkEnd w:id="51"/>
+      <w:bookmarkEnd w:id="54"/>
     </w:p>
     <w:p>
       <w:pPr>
@@ -2569,11 +2632,11 @@
       <w:pPr>
         <w:pStyle w:val="Heading2"/>
       </w:pPr>
-      <w:bookmarkStart w:id="52" w:name="week-1-computers-operating-systems"/>
+      <w:bookmarkStart w:id="55" w:name="week-1-computers-operating-systems"/>
       <w:r>
         <w:t xml:space="preserve">Week 1: Computers &amp; Operating Systems</w:t>
       </w:r>
-      <w:bookmarkEnd w:id="52"/>
+      <w:bookmarkEnd w:id="55"/>
     </w:p>
     <w:p>
       <w:pPr>
@@ -2638,7 +2701,7 @@
           <w:ilvl w:val="0"/>
         </w:numPr>
       </w:pPr>
-      <w:hyperlink r:id="rId53">
+      <w:hyperlink r:id="rId56">
         <w:r>
           <w:rPr>
             <w:rStyle w:val="Hyperlink"/>
@@ -2661,7 +2724,7 @@
           <w:ilvl w:val="0"/>
         </w:numPr>
       </w:pPr>
-      <w:hyperlink r:id="rId54">
+      <w:hyperlink r:id="rId57">
         <w:r>
           <w:rPr>
             <w:rStyle w:val="Hyperlink"/>
@@ -2684,7 +2747,7 @@
           <w:ilvl w:val="0"/>
         </w:numPr>
       </w:pPr>
-      <w:hyperlink r:id="rId55">
+      <w:hyperlink r:id="rId58">
         <w:r>
           <w:rPr>
             <w:i/>
@@ -2725,7 +2788,7 @@
           <w:ilvl w:val="0"/>
         </w:numPr>
       </w:pPr>
-      <w:hyperlink r:id="rId56">
+      <w:hyperlink r:id="rId59">
         <w:r>
           <w:rPr>
             <w:rStyle w:val="Hyperlink"/>
@@ -2748,7 +2811,7 @@
           <w:ilvl w:val="0"/>
         </w:numPr>
       </w:pPr>
-      <w:hyperlink r:id="rId57">
+      <w:hyperlink r:id="rId60">
         <w:r>
           <w:rPr>
             <w:rStyle w:val="Hyperlink"/>
@@ -2777,7 +2840,7 @@
       <w:r>
         <w:t xml:space="preserve"> </w:t>
       </w:r>
-      <w:hyperlink r:id="rId58">
+      <w:hyperlink r:id="rId61">
         <w:r>
           <w:rPr>
             <w:rStyle w:val="Hyperlink"/>
@@ -2853,7 +2916,7 @@
       <w:r>
         <w:t xml:space="preserve">Install Raspbian on your RPI. [</w:t>
       </w:r>
-      <w:hyperlink r:id="rId59">
+      <w:hyperlink r:id="rId62">
         <w:r>
           <w:rPr>
             <w:rStyle w:val="Hyperlink"/>
@@ -2896,11 +2959,11 @@
       <w:pPr>
         <w:pStyle w:val="Heading2"/>
       </w:pPr>
-      <w:bookmarkStart w:id="60" w:name="week-2-the-command-line"/>
+      <w:bookmarkStart w:id="63" w:name="week-2-the-command-line"/>
       <w:r>
         <w:t xml:space="preserve">Week 2: The Command Line</w:t>
       </w:r>
-      <w:bookmarkEnd w:id="60"/>
+      <w:bookmarkEnd w:id="63"/>
     </w:p>
     <w:p>
       <w:pPr>
@@ -3036,7 +3099,7 @@
       <w:r>
         <w:t xml:space="preserve"> </w:t>
       </w:r>
-      <w:hyperlink r:id="rId61">
+      <w:hyperlink r:id="rId64">
         <w:r>
           <w:rPr>
             <w:rStyle w:val="Hyperlink"/>
@@ -3059,7 +3122,7 @@
       <w:r>
         <w:t xml:space="preserve"> </w:t>
       </w:r>
-      <w:hyperlink r:id="rId62">
+      <w:hyperlink r:id="rId65">
         <w:r>
           <w:rPr>
             <w:rStyle w:val="Hyperlink"/>
@@ -3085,7 +3148,7 @@
       <w:r>
         <w:t xml:space="preserve"> </w:t>
       </w:r>
-      <w:hyperlink r:id="rId63">
+      <w:hyperlink r:id="rId66">
         <w:r>
           <w:rPr>
             <w:rStyle w:val="Hyperlink"/>
@@ -3114,7 +3177,7 @@
       <w:r>
         <w:t xml:space="preserve"> </w:t>
       </w:r>
-      <w:hyperlink r:id="rId64">
+      <w:hyperlink r:id="rId67">
         <w:r>
           <w:rPr>
             <w:rStyle w:val="Hyperlink"/>
@@ -3236,7 +3299,7 @@
       <w:r>
         <w:t xml:space="preserve"> </w:t>
       </w:r>
-      <w:hyperlink r:id="rId65">
+      <w:hyperlink r:id="rId68">
         <w:r>
           <w:rPr>
             <w:rStyle w:val="Hyperlink"/>
@@ -3279,11 +3342,11 @@
       <w:pPr>
         <w:pStyle w:val="Heading2"/>
       </w:pPr>
-      <w:bookmarkStart w:id="66" w:name="week-3-users-groups-files-permissions"/>
+      <w:bookmarkStart w:id="69" w:name="week-3-users-groups-files-permissions"/>
       <w:r>
         <w:t xml:space="preserve">Week 3: Users, Groups, Files, &amp; Permissions</w:t>
       </w:r>
-      <w:bookmarkEnd w:id="66"/>
+      <w:bookmarkEnd w:id="69"/>
     </w:p>
     <w:p>
       <w:pPr>
@@ -3349,11 +3412,11 @@
       <w:pPr>
         <w:pStyle w:val="Heading2"/>
       </w:pPr>
-      <w:bookmarkStart w:id="67" w:name="week-4-networks"/>
+      <w:bookmarkStart w:id="70" w:name="week-4-networks"/>
       <w:r>
         <w:t xml:space="preserve">Week 4: Networks</w:t>
       </w:r>
-      <w:bookmarkEnd w:id="67"/>
+      <w:bookmarkEnd w:id="70"/>
     </w:p>
     <w:p>
       <w:pPr>
@@ -3371,7 +3434,7 @@
       <w:r>
         <w:t xml:space="preserve"> </w:t>
       </w:r>
-      <w:hyperlink r:id="rId68">
+      <w:hyperlink r:id="rId71">
         <w:r>
           <w:rPr>
             <w:rStyle w:val="Hyperlink"/>
@@ -3420,7 +3483,7 @@
           <w:ilvl w:val="0"/>
         </w:numPr>
       </w:pPr>
-      <w:hyperlink r:id="rId69">
+      <w:hyperlink r:id="rId72">
         <w:r>
           <w:rPr>
             <w:rStyle w:val="Hyperlink"/>
@@ -3440,7 +3503,7 @@
           <w:ilvl w:val="0"/>
         </w:numPr>
       </w:pPr>
-      <w:hyperlink r:id="rId70">
+      <w:hyperlink r:id="rId73">
         <w:r>
           <w:rPr>
             <w:rStyle w:val="Hyperlink"/>
@@ -3460,7 +3523,7 @@
           <w:ilvl w:val="0"/>
         </w:numPr>
       </w:pPr>
-      <w:hyperlink r:id="rId71">
+      <w:hyperlink r:id="rId74">
         <w:r>
           <w:rPr>
             <w:rStyle w:val="Hyperlink"/>
@@ -3480,7 +3543,7 @@
           <w:ilvl w:val="0"/>
         </w:numPr>
       </w:pPr>
-      <w:hyperlink r:id="rId72">
+      <w:hyperlink r:id="rId75">
         <w:r>
           <w:rPr>
             <w:rStyle w:val="Hyperlink"/>
@@ -3500,7 +3563,7 @@
           <w:ilvl w:val="0"/>
         </w:numPr>
       </w:pPr>
-      <w:hyperlink r:id="rId73">
+      <w:hyperlink r:id="rId76">
         <w:r>
           <w:rPr>
             <w:rStyle w:val="Hyperlink"/>
@@ -3746,17 +3809,17 @@
       <w:pPr>
         <w:pStyle w:val="Heading2"/>
       </w:pPr>
-      <w:bookmarkStart w:id="74" w:name="week-5-ethics"/>
+      <w:bookmarkStart w:id="77" w:name="week-5-ethics"/>
       <w:r>
         <w:t xml:space="preserve">Week 5: Ethics</w:t>
       </w:r>
-      <w:bookmarkEnd w:id="74"/>
+      <w:bookmarkEnd w:id="77"/>
     </w:p>
     <w:p>
       <w:pPr>
         <w:pStyle w:val="FirstParagraph"/>
       </w:pPr>
-      <w:hyperlink r:id="rId75">
+      <w:hyperlink r:id="rId78">
         <w:r>
           <w:rPr>
             <w:rStyle w:val="Hyperlink"/>
@@ -3859,7 +3922,7 @@
       <w:r>
         <w:t xml:space="preserve"> </w:t>
       </w:r>
-      <w:hyperlink r:id="rId76">
+      <w:hyperlink r:id="rId79">
         <w:r>
           <w:rPr>
             <w:rStyle w:val="Hyperlink"/>
@@ -3885,7 +3948,7 @@
       <w:r>
         <w:t xml:space="preserve"> </w:t>
       </w:r>
-      <w:hyperlink r:id="rId77">
+      <w:hyperlink r:id="rId80">
         <w:r>
           <w:rPr>
             <w:rStyle w:val="Hyperlink"/>
@@ -3908,7 +3971,7 @@
       <w:r>
         <w:t xml:space="preserve"> </w:t>
       </w:r>
-      <w:hyperlink r:id="rId78">
+      <w:hyperlink r:id="rId81">
         <w:r>
           <w:rPr>
             <w:rStyle w:val="Hyperlink"/>
@@ -3946,7 +4009,7 @@
       <w:r>
         <w:t xml:space="preserve"> </w:t>
       </w:r>
-      <w:hyperlink r:id="rId79">
+      <w:hyperlink r:id="rId82">
         <w:r>
           <w:rPr>
             <w:rStyle w:val="Hyperlink"/>
@@ -3993,7 +4056,7 @@
           <w:ilvl w:val="1"/>
         </w:numPr>
       </w:pPr>
-      <w:hyperlink r:id="rId80">
+      <w:hyperlink r:id="rId83">
         <w:r>
           <w:rPr>
             <w:rStyle w:val="Hyperlink"/>
@@ -4031,7 +4094,7 @@
       <w:r>
         <w:t xml:space="preserve"> </w:t>
       </w:r>
-      <w:hyperlink r:id="rId81">
+      <w:hyperlink r:id="rId84">
         <w:r>
           <w:rPr>
             <w:rStyle w:val="Hyperlink"/>
@@ -4069,7 +4132,7 @@
       <w:r>
         <w:t xml:space="preserve"> </w:t>
       </w:r>
-      <w:hyperlink r:id="rId82">
+      <w:hyperlink r:id="rId85">
         <w:r>
           <w:rPr>
             <w:rStyle w:val="Hyperlink"/>
@@ -4144,11 +4207,11 @@
       <w:pPr>
         <w:pStyle w:val="Heading2"/>
       </w:pPr>
-      <w:bookmarkStart w:id="83" w:name="week-6-final-project-due"/>
+      <w:bookmarkStart w:id="86" w:name="week-6-final-project-due"/>
       <w:r>
         <w:t xml:space="preserve">Week 6: Final Project Due</w:t>
       </w:r>
-      <w:bookmarkEnd w:id="83"/>
+      <w:bookmarkEnd w:id="86"/>
     </w:p>
     <w:p>
       <w:pPr>

</xml_diff>

<commit_message>
built systems course changes
</commit_message>
<xml_diff>
--- a/word/school-networks.docx
+++ b/word/school-networks.docx
@@ -130,7 +130,7 @@
         <w:rPr>
           <w:b/>
         </w:rPr>
-        <w:t xml:space="preserve">0858-606, Summer 2019</w:t>
+        <w:t xml:space="preserve">0858-606, Summer 2020</w:t>
       </w:r>
     </w:p>
     <w:p>
@@ -430,7 +430,7 @@
         <w:pStyle w:val="Definition"/>
       </w:pPr>
       <w:r>
-        <w:t xml:space="preserve">Tuesday, May 28 - Monday, July 1</w:t>
+        <w:t xml:space="preserve">Tuesday, May 26 - Monday, June 29</w:t>
       </w:r>
     </w:p>
     <w:p>
@@ -1275,6 +1275,14 @@
       </w:r>
       <w:r>
         <w:t xml:space="preserve">for use in this course. You will keep your own hardware.</w:t>
+      </w:r>
+    </w:p>
+    <w:p>
+      <w:pPr>
+        <w:pStyle w:val="BodyText"/>
+      </w:pPr>
+      <w:r>
+        <w:t xml:space="preserve">Please review the class welcome email, which contains more comprehensive info regarding these items.</w:t>
       </w:r>
     </w:p>
     <w:p>
@@ -1627,7 +1635,7 @@
               <w:jc w:val="left"/>
             </w:pPr>
             <w:r>
-              <w:t xml:space="preserve">Session</w:t>
+              <w:t xml:space="preserve">Week</w:t>
             </w:r>
           </w:p>
         </w:tc>
@@ -1685,7 +1693,7 @@
               <w:jc w:val="left"/>
             </w:pPr>
             <w:r>
-              <w:t xml:space="preserve">Tue, May 28</w:t>
+              <w:t xml:space="preserve">Tue, May 26</w:t>
             </w:r>
           </w:p>
         </w:tc>
@@ -1697,6 +1705,60 @@
             </w:pPr>
             <w:r>
               <w:t xml:space="preserve">Computers &amp; Operating Systems</w:t>
+            </w:r>
+          </w:p>
+        </w:tc>
+      </w:tr>
+      <w:tr>
+        <w:tc>
+          <w:p/>
+        </w:tc>
+        <w:tc>
+          <w:p>
+            <w:pPr>
+              <w:pStyle w:val="Compact"/>
+              <w:jc w:val="left"/>
+            </w:pPr>
+            <w:r>
+              <w:t xml:space="preserve">Wed, May 27</w:t>
+            </w:r>
+          </w:p>
+        </w:tc>
+        <w:tc>
+          <w:p>
+            <w:pPr>
+              <w:pStyle w:val="Compact"/>
+              <w:jc w:val="left"/>
+            </w:pPr>
+            <w:r>
+              <w:t xml:space="preserve">Live Session: 6:30pm - 8:30pm EST</w:t>
+            </w:r>
+          </w:p>
+        </w:tc>
+      </w:tr>
+      <w:tr>
+        <w:tc>
+          <w:p/>
+        </w:tc>
+        <w:tc>
+          <w:p>
+            <w:pPr>
+              <w:pStyle w:val="Compact"/>
+              <w:jc w:val="left"/>
+            </w:pPr>
+            <w:r>
+              <w:t xml:space="preserve">Mon, Jun 1</w:t>
+            </w:r>
+          </w:p>
+        </w:tc>
+        <w:tc>
+          <w:p>
+            <w:pPr>
+              <w:pStyle w:val="Compact"/>
+              <w:jc w:val="left"/>
+            </w:pPr>
+            <w:r>
+              <w:t xml:space="preserve">Live Session: 6:30pm - 8:30pm EST</w:t>
             </w:r>
           </w:p>
         </w:tc>
@@ -1720,7 +1782,7 @@
               <w:jc w:val="left"/>
             </w:pPr>
             <w:r>
-              <w:t xml:space="preserve">Tue, Jun 4</w:t>
+              <w:t xml:space="preserve">Tue, Jun 2</w:t>
             </w:r>
           </w:p>
         </w:tc>
@@ -1732,6 +1794,60 @@
             </w:pPr>
             <w:r>
               <w:t xml:space="preserve">The Command Line</w:t>
+            </w:r>
+          </w:p>
+        </w:tc>
+      </w:tr>
+      <w:tr>
+        <w:tc>
+          <w:p/>
+        </w:tc>
+        <w:tc>
+          <w:p>
+            <w:pPr>
+              <w:pStyle w:val="Compact"/>
+              <w:jc w:val="left"/>
+            </w:pPr>
+            <w:r>
+              <w:t xml:space="preserve">Wed, Jun 3</w:t>
+            </w:r>
+          </w:p>
+        </w:tc>
+        <w:tc>
+          <w:p>
+            <w:pPr>
+              <w:pStyle w:val="Compact"/>
+              <w:jc w:val="left"/>
+            </w:pPr>
+            <w:r>
+              <w:t xml:space="preserve">Live Session: 6:30pm - 8:30pm EST</w:t>
+            </w:r>
+          </w:p>
+        </w:tc>
+      </w:tr>
+      <w:tr>
+        <w:tc>
+          <w:p/>
+        </w:tc>
+        <w:tc>
+          <w:p>
+            <w:pPr>
+              <w:pStyle w:val="Compact"/>
+              <w:jc w:val="left"/>
+            </w:pPr>
+            <w:r>
+              <w:t xml:space="preserve">Mon, Jun 8</w:t>
+            </w:r>
+          </w:p>
+        </w:tc>
+        <w:tc>
+          <w:p>
+            <w:pPr>
+              <w:pStyle w:val="Compact"/>
+              <w:jc w:val="left"/>
+            </w:pPr>
+            <w:r>
+              <w:t xml:space="preserve">Live Session: 6:30pm - 8:30pm EST</w:t>
             </w:r>
           </w:p>
         </w:tc>
@@ -1755,7 +1871,7 @@
               <w:jc w:val="left"/>
             </w:pPr>
             <w:r>
-              <w:t xml:space="preserve">Tue, Jun 11</w:t>
+              <w:t xml:space="preserve">Tue, Jun 9</w:t>
             </w:r>
           </w:p>
         </w:tc>
@@ -1767,6 +1883,60 @@
             </w:pPr>
             <w:r>
               <w:t xml:space="preserve">Users, Groups, Files, &amp; Permissions</w:t>
+            </w:r>
+          </w:p>
+        </w:tc>
+      </w:tr>
+      <w:tr>
+        <w:tc>
+          <w:p/>
+        </w:tc>
+        <w:tc>
+          <w:p>
+            <w:pPr>
+              <w:pStyle w:val="Compact"/>
+              <w:jc w:val="left"/>
+            </w:pPr>
+            <w:r>
+              <w:t xml:space="preserve">Wed, Jun 10</w:t>
+            </w:r>
+          </w:p>
+        </w:tc>
+        <w:tc>
+          <w:p>
+            <w:pPr>
+              <w:pStyle w:val="Compact"/>
+              <w:jc w:val="left"/>
+            </w:pPr>
+            <w:r>
+              <w:t xml:space="preserve">Live Session: 6:30pm - 8:30pm EST</w:t>
+            </w:r>
+          </w:p>
+        </w:tc>
+      </w:tr>
+      <w:tr>
+        <w:tc>
+          <w:p/>
+        </w:tc>
+        <w:tc>
+          <w:p>
+            <w:pPr>
+              <w:pStyle w:val="Compact"/>
+              <w:jc w:val="left"/>
+            </w:pPr>
+            <w:r>
+              <w:t xml:space="preserve">Mon, Jun 15</w:t>
+            </w:r>
+          </w:p>
+        </w:tc>
+        <w:tc>
+          <w:p>
+            <w:pPr>
+              <w:pStyle w:val="Compact"/>
+              <w:jc w:val="left"/>
+            </w:pPr>
+            <w:r>
+              <w:t xml:space="preserve">Live Session: 6:30pm - 8:30pm EST</w:t>
             </w:r>
           </w:p>
         </w:tc>
@@ -1790,7 +1960,7 @@
               <w:jc w:val="left"/>
             </w:pPr>
             <w:r>
-              <w:t xml:space="preserve">Tue, Jun 18</w:t>
+              <w:t xml:space="preserve">Tue, Jun 16</w:t>
             </w:r>
           </w:p>
         </w:tc>
@@ -1802,6 +1972,60 @@
             </w:pPr>
             <w:r>
               <w:t xml:space="preserve">Networks</w:t>
+            </w:r>
+          </w:p>
+        </w:tc>
+      </w:tr>
+      <w:tr>
+        <w:tc>
+          <w:p/>
+        </w:tc>
+        <w:tc>
+          <w:p>
+            <w:pPr>
+              <w:pStyle w:val="Compact"/>
+              <w:jc w:val="left"/>
+            </w:pPr>
+            <w:r>
+              <w:t xml:space="preserve">Wed, Jun 17</w:t>
+            </w:r>
+          </w:p>
+        </w:tc>
+        <w:tc>
+          <w:p>
+            <w:pPr>
+              <w:pStyle w:val="Compact"/>
+              <w:jc w:val="left"/>
+            </w:pPr>
+            <w:r>
+              <w:t xml:space="preserve">Live Session: 6:30pm - 8:30pm EST</w:t>
+            </w:r>
+          </w:p>
+        </w:tc>
+      </w:tr>
+      <w:tr>
+        <w:tc>
+          <w:p/>
+        </w:tc>
+        <w:tc>
+          <w:p>
+            <w:pPr>
+              <w:pStyle w:val="Compact"/>
+              <w:jc w:val="left"/>
+            </w:pPr>
+            <w:r>
+              <w:t xml:space="preserve">Mon, Jun 22</w:t>
+            </w:r>
+          </w:p>
+        </w:tc>
+        <w:tc>
+          <w:p>
+            <w:pPr>
+              <w:pStyle w:val="Compact"/>
+              <w:jc w:val="left"/>
+            </w:pPr>
+            <w:r>
+              <w:t xml:space="preserve">Live Session: 6:30pm - 8:30pm EST</w:t>
             </w:r>
           </w:p>
         </w:tc>
@@ -1825,7 +2049,7 @@
               <w:jc w:val="left"/>
             </w:pPr>
             <w:r>
-              <w:t xml:space="preserve">Tue, Jun 25</w:t>
+              <w:t xml:space="preserve">Tue, Jun 23</w:t>
             </w:r>
           </w:p>
         </w:tc>
@@ -1837,6 +2061,33 @@
             </w:pPr>
             <w:r>
               <w:t xml:space="preserve">Ethics</w:t>
+            </w:r>
+          </w:p>
+        </w:tc>
+      </w:tr>
+      <w:tr>
+        <w:tc>
+          <w:p/>
+        </w:tc>
+        <w:tc>
+          <w:p>
+            <w:pPr>
+              <w:pStyle w:val="Compact"/>
+              <w:jc w:val="left"/>
+            </w:pPr>
+            <w:r>
+              <w:t xml:space="preserve">Wed, Jun 24</w:t>
+            </w:r>
+          </w:p>
+        </w:tc>
+        <w:tc>
+          <w:p>
+            <w:pPr>
+              <w:pStyle w:val="Compact"/>
+              <w:jc w:val="left"/>
+            </w:pPr>
+            <w:r>
+              <w:t xml:space="preserve">Live Session: 6:30pm - 8:30pm EST</w:t>
             </w:r>
           </w:p>
         </w:tc>
@@ -1860,7 +2111,7 @@
               <w:jc w:val="left"/>
             </w:pPr>
             <w:r>
-              <w:t xml:space="preserve">Mon, Jul 1</w:t>
+              <w:t xml:space="preserve">Mon, Jun 29</w:t>
             </w:r>
           </w:p>
         </w:tc>
@@ -1872,6 +2123,25 @@
             </w:pPr>
             <w:r>
               <w:t xml:space="preserve">DIY Project Due</w:t>
+            </w:r>
+          </w:p>
+        </w:tc>
+      </w:tr>
+      <w:tr>
+        <w:tc>
+          <w:p/>
+        </w:tc>
+        <w:tc>
+          <w:p/>
+        </w:tc>
+        <w:tc>
+          <w:p>
+            <w:pPr>
+              <w:pStyle w:val="Compact"/>
+              <w:jc w:val="left"/>
+            </w:pPr>
+            <w:r>
+              <w:t xml:space="preserve">Live Session: 6:30pm - 8:30pm EST</w:t>
             </w:r>
           </w:p>
         </w:tc>
@@ -2015,7 +2285,7 @@
               <w:jc w:val="left"/>
             </w:pPr>
             <w:r>
-              <w:t xml:space="preserve">6/17</w:t>
+              <w:t xml:space="preserve">6/15</w:t>
             </w:r>
           </w:p>
         </w:tc>
@@ -2050,7 +2320,7 @@
               <w:jc w:val="left"/>
             </w:pPr>
             <w:r>
-              <w:t xml:space="preserve">7/1</w:t>
+              <w:t xml:space="preserve">6/29</w:t>
             </w:r>
           </w:p>
         </w:tc>

</xml_diff>

<commit_message>
building summer 21 networks course
</commit_message>
<xml_diff>
--- a/word/school-networks.docx
+++ b/word/school-networks.docx
@@ -1208,7 +1208,19 @@
         <w:t xml:space="preserve"> </w:t>
       </w:r>
       <w:r>
-        <w:t xml:space="preserve">for use in this course. You will keep your own hardware. If you already own a Raspberry Pi, of course you can use it for this course. You can pick up these items in person at a local</w:t>
+        <w:t xml:space="preserve">for use in this course. You will keep your own hardware. If you already own a</w:t>
+      </w:r>
+      <w:r>
+        <w:t xml:space="preserve"> </w:t>
+      </w:r>
+      <w:r>
+        <w:t xml:space="preserve">Raspberry Pi, of course you can use it for this course. You can pick up these</w:t>
+      </w:r>
+      <w:r>
+        <w:t xml:space="preserve"> </w:t>
+      </w:r>
+      <w:r>
+        <w:t xml:space="preserve">items in person at a local</w:t>
       </w:r>
       <w:r>
         <w:t xml:space="preserve"> </w:t>
@@ -1636,9 +1648,9 @@
       <w:pPr>
         <w:pStyle w:val="Heading1"/>
       </w:pPr>
-      <w:bookmarkStart w:id="55" w:name="class-sessions"/>
-      <w:r>
-        <w:t xml:space="preserve">Class sessions</w:t>
+      <w:bookmarkStart w:id="55" w:name="schedule"/>
+      <w:r>
+        <w:t xml:space="preserve">Schedule</w:t>
       </w:r>
       <w:bookmarkEnd w:id="55"/>
     </w:p>
@@ -2983,9 +2995,9 @@
       <w:pPr>
         <w:pStyle w:val="Heading1"/>
       </w:pPr>
-      <w:bookmarkStart w:id="71" w:name="weekly-sessions"/>
-      <w:r>
-        <w:t xml:space="preserve">Weekly Sessions</w:t>
+      <w:bookmarkStart w:id="71" w:name="class-sessions"/>
+      <w:r>
+        <w:t xml:space="preserve">Class Sessions</w:t>
       </w:r>
       <w:bookmarkEnd w:id="71"/>
     </w:p>
@@ -3030,8 +3042,36 @@
         </w:numPr>
         <w:pStyle w:val="Compact"/>
       </w:pPr>
-      <w:r>
-        <w:t xml:space="preserve">Join Slack and install the desktop and mobile apps</w:t>
+      <w:hyperlink r:id="rId24">
+        <w:r>
+          <w:rPr>
+            <w:rStyle w:val="Hyperlink"/>
+          </w:rPr>
+          <w:t xml:space="preserve">Join Slack</w:t>
+        </w:r>
+      </w:hyperlink>
+      <w:r>
+        <w:t xml:space="preserve"> </w:t>
+      </w:r>
+      <w:r>
+        <w:t xml:space="preserve">and install the desktop</w:t>
+      </w:r>
+      <w:r>
+        <w:t xml:space="preserve"> </w:t>
+      </w:r>
+      <w:r>
+        <w:t xml:space="preserve">and mobile apps (</w:t>
+      </w:r>
+      <w:hyperlink r:id="rId73">
+        <w:r>
+          <w:rPr>
+            <w:rStyle w:val="Hyperlink"/>
+          </w:rPr>
+          <w:t xml:space="preserve">slack support</w:t>
+        </w:r>
+      </w:hyperlink>
+      <w:r>
+        <w:t xml:space="preserve">)</w:t>
       </w:r>
     </w:p>
     <w:p>
@@ -3043,18 +3083,52 @@
         <w:pStyle w:val="Compact"/>
       </w:pPr>
       <w:r>
-        <w:t xml:space="preserve">Create an account on Trello and install the mobile app</w:t>
+        <w:t xml:space="preserve">Create an account on</w:t>
+      </w:r>
+      <w:r>
+        <w:t xml:space="preserve"> </w:t>
+      </w:r>
+      <w:hyperlink r:id="rId74">
+        <w:r>
+          <w:rPr>
+            <w:rStyle w:val="Hyperlink"/>
+          </w:rPr>
+          <w:t xml:space="preserve">Trello</w:t>
+        </w:r>
+      </w:hyperlink>
+      <w:r>
+        <w:t xml:space="preserve"> </w:t>
+      </w:r>
+      <w:r>
+        <w:t xml:space="preserve">and install the</w:t>
+      </w:r>
+      <w:r>
+        <w:t xml:space="preserve"> </w:t>
+      </w:r>
+      <w:r>
+        <w:t xml:space="preserve">mobile app (</w:t>
+      </w:r>
+      <w:hyperlink r:id="rId75">
+        <w:r>
+          <w:rPr>
+            <w:rStyle w:val="Hyperlink"/>
+          </w:rPr>
+          <w:t xml:space="preserve">Trello Support</w:t>
+        </w:r>
+      </w:hyperlink>
+      <w:r>
+        <w:t xml:space="preserve">)</w:t>
       </w:r>
     </w:p>
     <w:p>
       <w:pPr>
         <w:pStyle w:val="Heading2"/>
       </w:pPr>
-      <w:bookmarkStart w:id="73" w:name="week-1-computers-operating-systems"/>
+      <w:bookmarkStart w:id="76" w:name="week-1-computers-operating-systems"/>
       <w:r>
         <w:t xml:space="preserve">Week 1: Computers &amp; Operating Systems</w:t>
       </w:r>
-      <w:bookmarkEnd w:id="73"/>
+      <w:bookmarkEnd w:id="76"/>
     </w:p>
     <w:p>
       <w:pPr>
@@ -3178,7 +3252,7 @@
         </w:numPr>
         <w:pStyle w:val="Compact"/>
       </w:pPr>
-      <w:hyperlink r:id="rId74">
+      <w:hyperlink r:id="rId77">
         <w:r>
           <w:rPr>
             <w:rStyle w:val="Hyperlink"/>
@@ -3201,7 +3275,7 @@
         </w:numPr>
         <w:pStyle w:val="Compact"/>
       </w:pPr>
-      <w:hyperlink r:id="rId75">
+      <w:hyperlink r:id="rId78">
         <w:r>
           <w:rPr>
             <w:rStyle w:val="Hyperlink"/>
@@ -3224,7 +3298,7 @@
         </w:numPr>
         <w:pStyle w:val="Compact"/>
       </w:pPr>
-      <w:hyperlink r:id="rId76">
+      <w:hyperlink r:id="rId79">
         <w:r>
           <w:rPr>
             <w:rStyle w:val="Hyperlink"/>
@@ -3265,7 +3339,7 @@
         </w:numPr>
         <w:pStyle w:val="Compact"/>
       </w:pPr>
-      <w:hyperlink r:id="rId77">
+      <w:hyperlink r:id="rId80">
         <w:r>
           <w:rPr>
             <w:rStyle w:val="Hyperlink"/>
@@ -3288,7 +3362,7 @@
         </w:numPr>
         <w:pStyle w:val="Compact"/>
       </w:pPr>
-      <w:hyperlink r:id="rId78">
+      <w:hyperlink r:id="rId81">
         <w:r>
           <w:rPr>
             <w:rStyle w:val="Hyperlink"/>
@@ -3317,7 +3391,7 @@
       <w:r>
         <w:t xml:space="preserve"> </w:t>
       </w:r>
-      <w:hyperlink r:id="rId79">
+      <w:hyperlink r:id="rId82">
         <w:r>
           <w:rPr>
             <w:rStyle w:val="Hyperlink"/>
@@ -3401,7 +3475,7 @@
       <w:r>
         <w:t xml:space="preserve">Install Raspbian on your RPI. [</w:t>
       </w:r>
-      <w:hyperlink r:id="rId80">
+      <w:hyperlink r:id="rId83">
         <w:r>
           <w:rPr>
             <w:rStyle w:val="Hyperlink"/>
@@ -3478,7 +3552,7 @@
       <w:r>
         <w:t xml:space="preserve"> </w:t>
       </w:r>
-      <w:hyperlink r:id="rId81">
+      <w:hyperlink r:id="rId84">
         <w:r>
           <w:rPr>
             <w:rStyle w:val="Hyperlink"/>
@@ -3565,11 +3639,11 @@
       <w:pPr>
         <w:pStyle w:val="Heading2"/>
       </w:pPr>
-      <w:bookmarkStart w:id="82" w:name="week-2-the-command-line"/>
+      <w:bookmarkStart w:id="85" w:name="week-2-the-command-line"/>
       <w:r>
         <w:t xml:space="preserve">Week 2: The Command Line</w:t>
       </w:r>
-      <w:bookmarkEnd w:id="82"/>
+      <w:bookmarkEnd w:id="85"/>
     </w:p>
     <w:p>
       <w:pPr>
@@ -3740,7 +3814,7 @@
       <w:r>
         <w:t xml:space="preserve"> </w:t>
       </w:r>
-      <w:hyperlink r:id="rId83">
+      <w:hyperlink r:id="rId86">
         <w:r>
           <w:rPr>
             <w:rStyle w:val="Hyperlink"/>
@@ -3763,7 +3837,7 @@
       <w:r>
         <w:t xml:space="preserve"> </w:t>
       </w:r>
-      <w:hyperlink r:id="rId84">
+      <w:hyperlink r:id="rId87">
         <w:r>
           <w:rPr>
             <w:rStyle w:val="Hyperlink"/>
@@ -3789,7 +3863,7 @@
       <w:r>
         <w:t xml:space="preserve"> </w:t>
       </w:r>
-      <w:hyperlink r:id="rId85">
+      <w:hyperlink r:id="rId88">
         <w:r>
           <w:rPr>
             <w:rStyle w:val="Hyperlink"/>
@@ -3818,7 +3892,7 @@
       <w:r>
         <w:t xml:space="preserve"> </w:t>
       </w:r>
-      <w:hyperlink r:id="rId86">
+      <w:hyperlink r:id="rId89">
         <w:r>
           <w:rPr>
             <w:rStyle w:val="Hyperlink"/>
@@ -3963,7 +4037,7 @@
       <w:r>
         <w:t xml:space="preserve"> </w:t>
       </w:r>
-      <w:hyperlink r:id="rId87">
+      <w:hyperlink r:id="rId90">
         <w:r>
           <w:rPr>
             <w:rStyle w:val="Hyperlink"/>
@@ -4006,11 +4080,11 @@
       <w:pPr>
         <w:pStyle w:val="Heading2"/>
       </w:pPr>
-      <w:bookmarkStart w:id="88" w:name="week-3-users-groups-files-permissions"/>
+      <w:bookmarkStart w:id="91" w:name="week-3-users-groups-files-permissions"/>
       <w:r>
         <w:t xml:space="preserve">Week 3: Users, Groups, Files, &amp; Permissions</w:t>
       </w:r>
-      <w:bookmarkEnd w:id="88"/>
+      <w:bookmarkEnd w:id="91"/>
     </w:p>
     <w:p>
       <w:pPr>
@@ -4078,6 +4152,35 @@
         </w:rPr>
         <w:t xml:space="preserve">Week 3 Guiding Questions:</w:t>
       </w:r>
+      <w:r>
+        <w:t xml:space="preserve"> </w:t>
+      </w:r>
+      <w:r>
+        <w:t xml:space="preserve">https://auedtech.slack.com</w:t>
+      </w:r>
+      <w:r>
+        <w:t xml:space="preserve"> </w:t>
+      </w:r>
+      <w:r>
+        <w:t xml:space="preserve">1. How do you secure digital resources?</w:t>
+      </w:r>
+      <w:r>
+        <w:t xml:space="preserve"> </w:t>
+      </w:r>
+      <w:r>
+        <w:t xml:space="preserve">2. Is the unix approach of users and groups sufficient for all security needs?</w:t>
+      </w:r>
+    </w:p>
+    <w:p>
+      <w:pPr>
+        <w:pStyle w:val="BodyText"/>
+      </w:pPr>
+      <w:r>
+        <w:rPr>
+          <w:b/>
+        </w:rPr>
+        <w:t xml:space="preserve">Watch &amp; Read:</w:t>
+      </w:r>
     </w:p>
     <w:p>
       <w:pPr>
@@ -4088,7 +4191,24 @@
         <w:pStyle w:val="Compact"/>
       </w:pPr>
       <w:r>
-        <w:t xml:space="preserve">How do you secure digital resources?</w:t>
+        <w:t xml:space="preserve">Watch</w:t>
+      </w:r>
+      <w:r>
+        <w:t xml:space="preserve"> </w:t>
+      </w:r>
+      <w:hyperlink r:id="rId92">
+        <w:r>
+          <w:rPr>
+            <w:rStyle w:val="Hyperlink"/>
+          </w:rPr>
+          <w:t xml:space="preserve">Files &amp; File Systems: Crash Course Computer Science #20</w:t>
+        </w:r>
+      </w:hyperlink>
+      <w:r>
+        <w:t xml:space="preserve"> </w:t>
+      </w:r>
+      <w:r>
+        <w:t xml:space="preserve">[12:02]</w:t>
       </w:r>
     </w:p>
     <w:p>
@@ -4100,8 +4220,123 @@
         <w:pStyle w:val="Compact"/>
       </w:pPr>
       <w:r>
-        <w:t xml:space="preserve">Is the unix approach of users and groups sufficient for all security needs?</w:t>
-      </w:r>
+        <w:t xml:space="preserve">Watch</w:t>
+      </w:r>
+      <w:r>
+        <w:t xml:space="preserve"> </w:t>
+      </w:r>
+      <w:hyperlink r:id="rId93">
+        <w:r>
+          <w:rPr>
+            <w:rStyle w:val="Hyperlink"/>
+          </w:rPr>
+          <w:t xml:space="preserve">Compression: Crash Course Computer Science #21</w:t>
+        </w:r>
+      </w:hyperlink>
+      <w:r>
+        <w:t xml:space="preserve"> </w:t>
+      </w:r>
+      <w:r>
+        <w:t xml:space="preserve">[12:47]</w:t>
+      </w:r>
+    </w:p>
+    <w:p>
+      <w:pPr>
+        <w:numPr>
+          <w:ilvl w:val="0"/>
+          <w:numId w:val="1020"/>
+        </w:numPr>
+        <w:pStyle w:val="Compact"/>
+      </w:pPr>
+      <w:r>
+        <w:t xml:space="preserve">Read</w:t>
+      </w:r>
+      <w:r>
+        <w:t xml:space="preserve"> </w:t>
+      </w:r>
+      <w:hyperlink r:id="rId94">
+        <w:r>
+          <w:rPr>
+            <w:rStyle w:val="Hyperlink"/>
+          </w:rPr>
+          <w:t xml:space="preserve">Understanding Basic File Permissions and ownership in Linux</w:t>
+        </w:r>
+      </w:hyperlink>
+    </w:p>
+    <w:p>
+      <w:pPr>
+        <w:numPr>
+          <w:ilvl w:val="0"/>
+          <w:numId w:val="1020"/>
+        </w:numPr>
+        <w:pStyle w:val="Compact"/>
+      </w:pPr>
+      <w:r>
+        <w:t xml:space="preserve">Watch</w:t>
+      </w:r>
+      <w:r>
+        <w:t xml:space="preserve"> </w:t>
+      </w:r>
+      <w:hyperlink r:id="rId95">
+        <w:r>
+          <w:rPr>
+            <w:rStyle w:val="Hyperlink"/>
+          </w:rPr>
+          <w:t xml:space="preserve">Linux Terminal 201: How To Use tar, gzip, bzip2, and zip - HakTip 156</w:t>
+        </w:r>
+      </w:hyperlink>
+      <w:r>
+        <w:t xml:space="preserve"> </w:t>
+      </w:r>
+      <w:r>
+        <w:t xml:space="preserve">[11:32]</w:t>
+      </w:r>
+    </w:p>
+    <w:p>
+      <w:pPr>
+        <w:numPr>
+          <w:ilvl w:val="0"/>
+          <w:numId w:val="1020"/>
+        </w:numPr>
+        <w:pStyle w:val="Compact"/>
+      </w:pPr>
+      <w:r>
+        <w:t xml:space="preserve">Docs</w:t>
+      </w:r>
+      <w:r>
+        <w:t xml:space="preserve"> </w:t>
+      </w:r>
+      <w:hyperlink r:id="rId96">
+        <w:r>
+          <w:rPr>
+            <w:rStyle w:val="Hyperlink"/>
+          </w:rPr>
+          <w:t xml:space="preserve">Linux users</w:t>
+        </w:r>
+      </w:hyperlink>
+    </w:p>
+    <w:p>
+      <w:pPr>
+        <w:numPr>
+          <w:ilvl w:val="0"/>
+          <w:numId w:val="1020"/>
+        </w:numPr>
+        <w:pStyle w:val="Compact"/>
+      </w:pPr>
+      <w:r>
+        <w:t xml:space="preserve">Docs</w:t>
+      </w:r>
+      <w:r>
+        <w:t xml:space="preserve"> </w:t>
+      </w:r>
+      <w:hyperlink r:id="rId97">
+        <w:r>
+          <w:rPr>
+            <w:rStyle w:val="Hyperlink"/>
+          </w:rPr>
+          <w:t xml:space="preserve">How To Extract Zip, Gz, Tar, Bz2, 7z, Xz and Rar File in Linux</w:t>
+        </w:r>
+      </w:hyperlink>
     </w:p>
     <w:p>
       <w:pPr>
@@ -4111,7 +4346,7 @@
         <w:rPr>
           <w:b/>
         </w:rPr>
-        <w:t xml:space="preserve">Watch &amp; Read:</w:t>
+        <w:t xml:space="preserve">To Do:</w:t>
       </w:r>
     </w:p>
     <w:p>
@@ -4123,161 +4358,211 @@
         <w:pStyle w:val="Compact"/>
       </w:pPr>
       <w:r>
-        <w:t xml:space="preserve">Watch</w:t>
-      </w:r>
-      <w:r>
-        <w:t xml:space="preserve"> </w:t>
-      </w:r>
-      <w:hyperlink r:id="rId89">
-        <w:r>
-          <w:rPr>
-            <w:rStyle w:val="Hyperlink"/>
-          </w:rPr>
-          <w:t xml:space="preserve">Files &amp; File Systems: Crash Course Computer Science #20</w:t>
-        </w:r>
-      </w:hyperlink>
-      <w:r>
-        <w:t xml:space="preserve"> </w:t>
-      </w:r>
-      <w:r>
-        <w:t xml:space="preserve">[12:02]</w:t>
-      </w:r>
-    </w:p>
-    <w:p>
-      <w:pPr>
-        <w:numPr>
-          <w:ilvl w:val="0"/>
-          <w:numId w:val="1021"/>
-        </w:numPr>
-        <w:pStyle w:val="Compact"/>
-      </w:pPr>
-      <w:r>
-        <w:t xml:space="preserve">Watch</w:t>
-      </w:r>
-      <w:r>
-        <w:t xml:space="preserve"> </w:t>
-      </w:r>
-      <w:hyperlink r:id="rId90">
-        <w:r>
-          <w:rPr>
-            <w:rStyle w:val="Hyperlink"/>
-          </w:rPr>
-          <w:t xml:space="preserve">Compression: Crash Course Computer Science #21</w:t>
-        </w:r>
-      </w:hyperlink>
-      <w:r>
-        <w:t xml:space="preserve"> </w:t>
-      </w:r>
-      <w:r>
-        <w:t xml:space="preserve">[12:47]</w:t>
-      </w:r>
-    </w:p>
-    <w:p>
-      <w:pPr>
-        <w:numPr>
-          <w:ilvl w:val="0"/>
-          <w:numId w:val="1021"/>
-        </w:numPr>
-        <w:pStyle w:val="Compact"/>
-      </w:pPr>
-      <w:r>
-        <w:t xml:space="preserve">Read</w:t>
-      </w:r>
-      <w:r>
-        <w:t xml:space="preserve"> </w:t>
-      </w:r>
-      <w:hyperlink r:id="rId91">
-        <w:r>
-          <w:rPr>
-            <w:rStyle w:val="Hyperlink"/>
-          </w:rPr>
-          <w:t xml:space="preserve">Understanding Basic File Permissions and ownership in Linux</w:t>
-        </w:r>
-      </w:hyperlink>
-    </w:p>
-    <w:p>
-      <w:pPr>
-        <w:numPr>
-          <w:ilvl w:val="0"/>
-          <w:numId w:val="1021"/>
-        </w:numPr>
-        <w:pStyle w:val="Compact"/>
-      </w:pPr>
-      <w:r>
-        <w:t xml:space="preserve">Watch</w:t>
-      </w:r>
-      <w:r>
-        <w:t xml:space="preserve"> </w:t>
-      </w:r>
-      <w:hyperlink r:id="rId92">
-        <w:r>
-          <w:rPr>
-            <w:rStyle w:val="Hyperlink"/>
-          </w:rPr>
-          <w:t xml:space="preserve">Linux Terminal 201: How To Use tar, gzip, bzip2, and zip - HakTip 156</w:t>
-        </w:r>
-      </w:hyperlink>
-      <w:r>
-        <w:t xml:space="preserve"> </w:t>
-      </w:r>
-      <w:r>
-        <w:t xml:space="preserve">[11:32]</w:t>
-      </w:r>
-    </w:p>
-    <w:p>
-      <w:pPr>
-        <w:numPr>
-          <w:ilvl w:val="0"/>
-          <w:numId w:val="1021"/>
-        </w:numPr>
-        <w:pStyle w:val="Compact"/>
-      </w:pPr>
-      <w:r>
-        <w:t xml:space="preserve">Docs</w:t>
-      </w:r>
-      <w:r>
-        <w:t xml:space="preserve"> </w:t>
-      </w:r>
-      <w:hyperlink r:id="rId93">
-        <w:r>
-          <w:rPr>
-            <w:rStyle w:val="Hyperlink"/>
-          </w:rPr>
-          <w:t xml:space="preserve">Linux users</w:t>
-        </w:r>
-      </w:hyperlink>
-    </w:p>
-    <w:p>
-      <w:pPr>
-        <w:numPr>
-          <w:ilvl w:val="0"/>
-          <w:numId w:val="1021"/>
-        </w:numPr>
-        <w:pStyle w:val="Compact"/>
-      </w:pPr>
-      <w:r>
-        <w:t xml:space="preserve">Docs</w:t>
-      </w:r>
-      <w:r>
-        <w:t xml:space="preserve"> </w:t>
-      </w:r>
-      <w:hyperlink r:id="rId94">
-        <w:r>
-          <w:rPr>
-            <w:rStyle w:val="Hyperlink"/>
-          </w:rPr>
-          <w:t xml:space="preserve">How To Extract Zip, Gz, Tar, Bz2, 7z, Xz and Rar File in Linux</w:t>
-        </w:r>
-      </w:hyperlink>
+        <w:t xml:space="preserve">finish RPI Client or Server Setup project by the end of the week</w:t>
+      </w:r>
+    </w:p>
+    <w:p>
+      <w:pPr>
+        <w:pStyle w:val="Heading2"/>
+      </w:pPr>
+      <w:bookmarkStart w:id="98" w:name="week-4-networks"/>
+      <w:r>
+        <w:t xml:space="preserve">Week 4: Networks</w:t>
+      </w:r>
+      <w:bookmarkEnd w:id="98"/>
     </w:p>
     <w:p>
       <w:pPr>
         <w:pStyle w:val="FirstParagraph"/>
       </w:pPr>
       <w:r>
+        <w:t xml:space="preserve">How does the internet work? What happens after you hit enter on a search term</w:t>
+      </w:r>
+      <w:r>
+        <w:t xml:space="preserve"> </w:t>
+      </w:r>
+      <w:r>
+        <w:t xml:space="preserve">on</w:t>
+      </w:r>
+      <w:r>
+        <w:t xml:space="preserve"> </w:t>
+      </w:r>
+      <w:hyperlink r:id="rId99">
+        <w:r>
+          <w:rPr>
+            <w:rStyle w:val="Hyperlink"/>
+          </w:rPr>
+          <w:t xml:space="preserve">Duck Duck Go</w:t>
+        </w:r>
+      </w:hyperlink>
+      <w:r>
+        <w:t xml:space="preserve">? How does Spotify get music</w:t>
+      </w:r>
+      <w:r>
+        <w:t xml:space="preserve"> </w:t>
+      </w:r>
+      <w:r>
+        <w:t xml:space="preserve">to your phone to your wireless earbuds? A deeper understanding of different</w:t>
+      </w:r>
+      <w:r>
+        <w:t xml:space="preserve"> </w:t>
+      </w:r>
+      <w:r>
+        <w:t xml:space="preserve">networking hardware, software, and protocols will help us better understand</w:t>
+      </w:r>
+      <w:r>
+        <w:t xml:space="preserve"> </w:t>
+      </w:r>
+      <w:r>
+        <w:t xml:space="preserve">the networked software we’re installing, configuring, and troubleshooting.</w:t>
+      </w:r>
+    </w:p>
+    <w:p>
+      <w:pPr>
+        <w:pStyle w:val="BodyText"/>
+      </w:pPr>
+      <w:r>
         <w:rPr>
           <w:b/>
         </w:rPr>
+        <w:t xml:space="preserve">Week 4 Guiding Questions:</w:t>
+      </w:r>
+    </w:p>
+    <w:p>
+      <w:pPr>
+        <w:numPr>
+          <w:ilvl w:val="0"/>
+          <w:numId w:val="1022"/>
+        </w:numPr>
+        <w:pStyle w:val="Compact"/>
+      </w:pPr>
+      <w:r>
+        <w:t xml:space="preserve">How does the internet work as a collection of networks?</w:t>
+      </w:r>
+    </w:p>
+    <w:p>
+      <w:pPr>
+        <w:numPr>
+          <w:ilvl w:val="0"/>
+          <w:numId w:val="1022"/>
+        </w:numPr>
+        <w:pStyle w:val="Compact"/>
+      </w:pPr>
+      <w:r>
+        <w:t xml:space="preserve">How does a multi-layered model allow for abstraction between different layers?</w:t>
+      </w:r>
+    </w:p>
+    <w:p>
+      <w:pPr>
+        <w:pStyle w:val="FirstParagraph"/>
+      </w:pPr>
+      <w:r>
+        <w:rPr>
+          <w:b/>
+        </w:rPr>
+        <w:t xml:space="preserve">Watch:</w:t>
+      </w:r>
+    </w:p>
+    <w:p>
+      <w:pPr>
+        <w:numPr>
+          <w:ilvl w:val="0"/>
+          <w:numId w:val="1023"/>
+        </w:numPr>
+        <w:pStyle w:val="Compact"/>
+      </w:pPr>
+      <w:hyperlink r:id="rId100">
+        <w:r>
+          <w:rPr>
+            <w:rStyle w:val="Hyperlink"/>
+          </w:rPr>
+          <w:t xml:space="preserve">How the Internet Works in 5 Minutes</w:t>
+        </w:r>
+      </w:hyperlink>
+      <w:r>
+        <w:t xml:space="preserve"> </w:t>
+      </w:r>
+      <w:r>
+        <w:t xml:space="preserve">[4:48]</w:t>
+      </w:r>
+    </w:p>
+    <w:p>
+      <w:pPr>
+        <w:numPr>
+          <w:ilvl w:val="0"/>
+          <w:numId w:val="1023"/>
+        </w:numPr>
+        <w:pStyle w:val="Compact"/>
+      </w:pPr>
+      <w:hyperlink r:id="rId101">
+        <w:r>
+          <w:rPr>
+            <w:rStyle w:val="Hyperlink"/>
+          </w:rPr>
+          <w:t xml:space="preserve">The Internet: IP Addresses &amp; DNS</w:t>
+        </w:r>
+      </w:hyperlink>
+      <w:r>
+        <w:t xml:space="preserve"> </w:t>
+      </w:r>
+      <w:r>
+        <w:t xml:space="preserve">[6:44]</w:t>
+      </w:r>
+    </w:p>
+    <w:p>
+      <w:pPr>
+        <w:numPr>
+          <w:ilvl w:val="0"/>
+          <w:numId w:val="1023"/>
+        </w:numPr>
+        <w:pStyle w:val="Compact"/>
+      </w:pPr>
+      <w:hyperlink r:id="rId102">
+        <w:r>
+          <w:rPr>
+            <w:rStyle w:val="Hyperlink"/>
+          </w:rPr>
+          <w:t xml:space="preserve">The Internet: Wires, Cables &amp; Wifi</w:t>
+        </w:r>
+      </w:hyperlink>
+      <w:r>
+        <w:t xml:space="preserve"> </w:t>
+      </w:r>
+      <w:r>
+        <w:t xml:space="preserve">[6:41]</w:t>
+      </w:r>
+    </w:p>
+    <w:p>
+      <w:pPr>
+        <w:numPr>
+          <w:ilvl w:val="0"/>
+          <w:numId w:val="1023"/>
+        </w:numPr>
+        <w:pStyle w:val="Compact"/>
+      </w:pPr>
+      <w:hyperlink r:id="rId103">
+        <w:r>
+          <w:rPr>
+            <w:rStyle w:val="Hyperlink"/>
+          </w:rPr>
+          <w:t xml:space="preserve">The Internet: Packets, Routing &amp; Reliability</w:t>
+        </w:r>
+      </w:hyperlink>
+      <w:r>
+        <w:t xml:space="preserve"> </w:t>
+      </w:r>
+      <w:r>
+        <w:t xml:space="preserve">[6:25]</w:t>
+      </w:r>
+    </w:p>
+    <w:p>
+      <w:pPr>
+        <w:pStyle w:val="FirstParagraph"/>
+      </w:pPr>
+      <w:r>
+        <w:rPr>
+          <w:b/>
+        </w:rPr>
         <w:t xml:space="preserve">To Do:</w:t>
       </w:r>
     </w:p>
@@ -4285,68 +4570,287 @@
       <w:pPr>
         <w:numPr>
           <w:ilvl w:val="0"/>
-          <w:numId w:val="1022"/>
-        </w:numPr>
-        <w:pStyle w:val="Compact"/>
-      </w:pPr>
-      <w:r>
-        <w:t xml:space="preserve">finish RPI Client or Server Setup project by the end of the week</w:t>
+          <w:numId w:val="1024"/>
+        </w:numPr>
+      </w:pPr>
+      <w:r>
+        <w:t xml:space="preserve">For a more in-depth look at a networking, you will work with a partner to write</w:t>
+      </w:r>
+      <w:r>
+        <w:t xml:space="preserve"> </w:t>
+      </w:r>
+      <w:r>
+        <w:t xml:space="preserve">a mini report on related topics. Please: a) choose a partner, and b) choose a</w:t>
+      </w:r>
+      <w:r>
+        <w:t xml:space="preserve"> </w:t>
+      </w:r>
+      <w:r>
+        <w:t xml:space="preserve">topic from the list below. If you have an idea for a different topic, you may</w:t>
+      </w:r>
+      <w:r>
+        <w:t xml:space="preserve"> </w:t>
+      </w:r>
+      <w:r>
+        <w:t xml:space="preserve">write about that with approval from the instructors. By the end of the week,</w:t>
+      </w:r>
+      <w:r>
+        <w:t xml:space="preserve"> </w:t>
+      </w:r>
+      <w:r>
+        <w:t xml:space="preserve">please post your report directly into our</w:t>
+      </w:r>
+      <w:r>
+        <w:t xml:space="preserve"> </w:t>
+      </w:r>
+      <w:r>
+        <w:rPr>
+          <w:i/>
+        </w:rPr>
+        <w:t xml:space="preserve">Networking Topics</w:t>
+      </w:r>
+      <w:r>
+        <w:t xml:space="preserve"> </w:t>
+      </w:r>
+      <w:r>
+        <w:t xml:space="preserve">forum. Your report</w:t>
+      </w:r>
+      <w:r>
+        <w:t xml:space="preserve"> </w:t>
+      </w:r>
+      <w:r>
+        <w:t xml:space="preserve">should be roughly 500-800 words. It should give an overview of the topic,</w:t>
+      </w:r>
+      <w:r>
+        <w:t xml:space="preserve"> </w:t>
+      </w:r>
+      <w:r>
+        <w:t xml:space="preserve">summary of how it works, and discussion of how it’s used and why it is (or</w:t>
+      </w:r>
+      <w:r>
+        <w:t xml:space="preserve"> </w:t>
+      </w:r>
+      <w:r>
+        <w:t xml:space="preserve">isn’t) important. Read through the other posts, and ask any follow-up questions.</w:t>
+      </w:r>
+      <w:r>
+        <w:t xml:space="preserve"> </w:t>
+      </w:r>
+      <w:r>
+        <w:t xml:space="preserve">The instructors and topic authors will do their best to answer your questions.</w:t>
+      </w:r>
+    </w:p>
+    <w:p>
+      <w:pPr>
+        <w:numPr>
+          <w:ilvl w:val="0"/>
+          <w:numId w:val="1000"/>
+        </w:numPr>
+      </w:pPr>
+      <w:r>
+        <w:t xml:space="preserve">Possible topics:</w:t>
+      </w:r>
+    </w:p>
+    <w:p>
+      <w:pPr>
+        <w:numPr>
+          <w:ilvl w:val="1"/>
+          <w:numId w:val="1025"/>
+        </w:numPr>
+        <w:pStyle w:val="Compact"/>
+      </w:pPr>
+      <w:r>
+        <w:t xml:space="preserve">Bluetooth</w:t>
+      </w:r>
+    </w:p>
+    <w:p>
+      <w:pPr>
+        <w:numPr>
+          <w:ilvl w:val="1"/>
+          <w:numId w:val="1025"/>
+        </w:numPr>
+        <w:pStyle w:val="Compact"/>
+      </w:pPr>
+      <w:r>
+        <w:t xml:space="preserve">Mesh network</w:t>
+      </w:r>
+    </w:p>
+    <w:p>
+      <w:pPr>
+        <w:numPr>
+          <w:ilvl w:val="1"/>
+          <w:numId w:val="1025"/>
+        </w:numPr>
+        <w:pStyle w:val="Compact"/>
+      </w:pPr>
+      <w:r>
+        <w:t xml:space="preserve">Near Field Communication (NFC)</w:t>
+      </w:r>
+    </w:p>
+    <w:p>
+      <w:pPr>
+        <w:numPr>
+          <w:ilvl w:val="1"/>
+          <w:numId w:val="1025"/>
+        </w:numPr>
+        <w:pStyle w:val="Compact"/>
+      </w:pPr>
+      <w:r>
+        <w:t xml:space="preserve">HTTPS/SSL</w:t>
+      </w:r>
+    </w:p>
+    <w:p>
+      <w:pPr>
+        <w:numPr>
+          <w:ilvl w:val="1"/>
+          <w:numId w:val="1025"/>
+        </w:numPr>
+        <w:pStyle w:val="Compact"/>
+      </w:pPr>
+      <w:r>
+        <w:t xml:space="preserve">4g/5g/6g</w:t>
+      </w:r>
+    </w:p>
+    <w:p>
+      <w:pPr>
+        <w:numPr>
+          <w:ilvl w:val="1"/>
+          <w:numId w:val="1025"/>
+        </w:numPr>
+        <w:pStyle w:val="Compact"/>
+      </w:pPr>
+      <w:r>
+        <w:t xml:space="preserve">BitTorrent</w:t>
+      </w:r>
+    </w:p>
+    <w:p>
+      <w:pPr>
+        <w:numPr>
+          <w:ilvl w:val="1"/>
+          <w:numId w:val="1025"/>
+        </w:numPr>
+        <w:pStyle w:val="Compact"/>
+      </w:pPr>
+      <w:r>
+        <w:t xml:space="preserve">Dark Web</w:t>
+      </w:r>
+    </w:p>
+    <w:p>
+      <w:pPr>
+        <w:numPr>
+          <w:ilvl w:val="1"/>
+          <w:numId w:val="1025"/>
+        </w:numPr>
+        <w:pStyle w:val="Compact"/>
+      </w:pPr>
+      <w:r>
+        <w:t xml:space="preserve">Radio-frequency identification (RFID)</w:t>
+      </w:r>
+    </w:p>
+    <w:p>
+      <w:pPr>
+        <w:numPr>
+          <w:ilvl w:val="1"/>
+          <w:numId w:val="1025"/>
+        </w:numPr>
+        <w:pStyle w:val="Compact"/>
+      </w:pPr>
+      <w:r>
+        <w:t xml:space="preserve">Bluetooth Beacons</w:t>
+      </w:r>
+    </w:p>
+    <w:p>
+      <w:pPr>
+        <w:numPr>
+          <w:ilvl w:val="0"/>
+          <w:numId w:val="1024"/>
+        </w:numPr>
+      </w:pPr>
+      <w:r>
+        <w:t xml:space="preserve">Choose a topic and a partner for your final project. Create a Trello board</w:t>
+      </w:r>
+      <w:r>
+        <w:t xml:space="preserve"> </w:t>
+      </w:r>
+      <w:r>
+        <w:t xml:space="preserve">for it and share it with your partner and the instructors.</w:t>
       </w:r>
     </w:p>
     <w:p>
       <w:pPr>
         <w:pStyle w:val="Heading2"/>
       </w:pPr>
-      <w:bookmarkStart w:id="95" w:name="week-4-networks"/>
-      <w:r>
-        <w:t xml:space="preserve">Week 4: Networks</w:t>
-      </w:r>
-      <w:bookmarkEnd w:id="95"/>
+      <w:bookmarkStart w:id="104" w:name="week-5-ethics"/>
+      <w:r>
+        <w:t xml:space="preserve">Week 5: Ethics</w:t>
+      </w:r>
+      <w:bookmarkEnd w:id="104"/>
     </w:p>
     <w:p>
       <w:pPr>
         <w:pStyle w:val="FirstParagraph"/>
       </w:pPr>
-      <w:r>
-        <w:t xml:space="preserve">How does the internet work? What happens after you hit enter on a search term</w:t>
-      </w:r>
-      <w:r>
-        <w:t xml:space="preserve"> </w:t>
-      </w:r>
-      <w:r>
-        <w:t xml:space="preserve">on</w:t>
-      </w:r>
-      <w:r>
-        <w:t xml:space="preserve"> </w:t>
-      </w:r>
-      <w:hyperlink r:id="rId96">
-        <w:r>
-          <w:rPr>
-            <w:rStyle w:val="Hyperlink"/>
-          </w:rPr>
-          <w:t xml:space="preserve">Duck Duck Go</w:t>
-        </w:r>
-      </w:hyperlink>
-      <w:r>
-        <w:t xml:space="preserve">? How does Spotify get music</w:t>
-      </w:r>
-      <w:r>
-        <w:t xml:space="preserve"> </w:t>
-      </w:r>
-      <w:r>
-        <w:t xml:space="preserve">to your phone to your wireless earbuds? A deeper understanding of different</w:t>
-      </w:r>
-      <w:r>
-        <w:t xml:space="preserve"> </w:t>
-      </w:r>
-      <w:r>
-        <w:t xml:space="preserve">networking hardware, software, and protocols will help us better understand</w:t>
-      </w:r>
-      <w:r>
-        <w:t xml:space="preserve"> </w:t>
-      </w:r>
-      <w:r>
-        <w:t xml:space="preserve">the networked software we’re installing, configuring, and troubleshooting.</w:t>
+      <w:hyperlink r:id="rId105">
+        <w:r>
+          <w:rPr>
+            <w:rStyle w:val="Hyperlink"/>
+          </w:rPr>
+          <w:t xml:space="preserve">As Spider-Man learned</w:t>
+        </w:r>
+      </w:hyperlink>
+      <w:r>
+        <w:t xml:space="preserve">,</w:t>
+      </w:r>
+      <w:r>
+        <w:t xml:space="preserve"> </w:t>
+      </w:r>
+      <w:r>
+        <w:t xml:space="preserve">with great power comes great responsibility. We trust the people who run our</w:t>
+      </w:r>
+      <w:r>
+        <w:t xml:space="preserve"> </w:t>
+      </w:r>
+      <w:r>
+        <w:t xml:space="preserve">networks to keep our information safe, and to not violate our trust while they</w:t>
+      </w:r>
+      <w:r>
+        <w:t xml:space="preserve"> </w:t>
+      </w:r>
+      <w:r>
+        <w:t xml:space="preserve">do it. Along the way, they may face some hard choices, usually weighing the benefits</w:t>
+      </w:r>
+      <w:r>
+        <w:t xml:space="preserve"> </w:t>
+      </w:r>
+      <w:r>
+        <w:t xml:space="preserve">of individuals versus the group. We’ll take a look at some of the ethical concerns</w:t>
+      </w:r>
+      <w:r>
+        <w:t xml:space="preserve"> </w:t>
+      </w:r>
+      <w:r>
+        <w:t xml:space="preserve">in</w:t>
+      </w:r>
+      <w:r>
+        <w:t xml:space="preserve"> </w:t>
+      </w:r>
+      <w:r>
+        <w:t xml:space="preserve">“</w:t>
+      </w:r>
+      <w:r>
+        <w:t xml:space="preserve">big tech</w:t>
+      </w:r>
+      <w:r>
+        <w:t xml:space="preserve">”</w:t>
+      </w:r>
+      <w:r>
+        <w:t xml:space="preserve">, and also investigate how these same concerns appear in the context</w:t>
+      </w:r>
+      <w:r>
+        <w:t xml:space="preserve"> </w:t>
+      </w:r>
+      <w:r>
+        <w:t xml:space="preserve">of schools and other educational institutions.</w:t>
       </w:r>
     </w:p>
     <w:p>
@@ -4357,31 +4861,31 @@
         <w:rPr>
           <w:b/>
         </w:rPr>
-        <w:t xml:space="preserve">Week 4 Guiding Questions:</w:t>
-      </w:r>
-    </w:p>
-    <w:p>
-      <w:pPr>
-        <w:numPr>
-          <w:ilvl w:val="0"/>
-          <w:numId w:val="1023"/>
-        </w:numPr>
-        <w:pStyle w:val="Compact"/>
-      </w:pPr>
-      <w:r>
-        <w:t xml:space="preserve">How does the internet work as a collection of networks?</w:t>
-      </w:r>
-    </w:p>
-    <w:p>
-      <w:pPr>
-        <w:numPr>
-          <w:ilvl w:val="0"/>
-          <w:numId w:val="1023"/>
-        </w:numPr>
-        <w:pStyle w:val="Compact"/>
-      </w:pPr>
-      <w:r>
-        <w:t xml:space="preserve">How does a multi-layered model allow for abstraction between different layers?</w:t>
+        <w:t xml:space="preserve">Week 5 Guiding Questions:</w:t>
+      </w:r>
+    </w:p>
+    <w:p>
+      <w:pPr>
+        <w:numPr>
+          <w:ilvl w:val="0"/>
+          <w:numId w:val="1026"/>
+        </w:numPr>
+        <w:pStyle w:val="Compact"/>
+      </w:pPr>
+      <w:r>
+        <w:t xml:space="preserve">How do school systems balance student privacy and autonomy, with safety and learning efficiency?</w:t>
+      </w:r>
+    </w:p>
+    <w:p>
+      <w:pPr>
+        <w:numPr>
+          <w:ilvl w:val="0"/>
+          <w:numId w:val="1026"/>
+        </w:numPr>
+        <w:pStyle w:val="Compact"/>
+      </w:pPr>
+      <w:r>
+        <w:t xml:space="preserve">What are the key ethical concerns of embedding corporate interests (and technology) into public spaces like schools?</w:t>
       </w:r>
     </w:p>
     <w:p>
@@ -4392,145 +4896,48 @@
         <w:rPr>
           <w:b/>
         </w:rPr>
-        <w:t xml:space="preserve">Watch:</w:t>
-      </w:r>
-    </w:p>
-    <w:p>
-      <w:pPr>
-        <w:numPr>
-          <w:ilvl w:val="0"/>
-          <w:numId w:val="1024"/>
-        </w:numPr>
-        <w:pStyle w:val="Compact"/>
-      </w:pPr>
-      <w:hyperlink r:id="rId97">
-        <w:r>
-          <w:rPr>
-            <w:rStyle w:val="Hyperlink"/>
-          </w:rPr>
-          <w:t xml:space="preserve">How the Internet Works in 5 Minutes</w:t>
-        </w:r>
-      </w:hyperlink>
-      <w:r>
-        <w:t xml:space="preserve"> </w:t>
-      </w:r>
-      <w:r>
-        <w:t xml:space="preserve">[4:48]</w:t>
-      </w:r>
-    </w:p>
-    <w:p>
-      <w:pPr>
-        <w:numPr>
-          <w:ilvl w:val="0"/>
-          <w:numId w:val="1024"/>
-        </w:numPr>
-        <w:pStyle w:val="Compact"/>
-      </w:pPr>
-      <w:hyperlink r:id="rId98">
-        <w:r>
-          <w:rPr>
-            <w:rStyle w:val="Hyperlink"/>
-          </w:rPr>
-          <w:t xml:space="preserve">The Internet: IP Addresses &amp; DNS</w:t>
-        </w:r>
-      </w:hyperlink>
-      <w:r>
-        <w:t xml:space="preserve"> </w:t>
-      </w:r>
-      <w:r>
-        <w:t xml:space="preserve">[6:44]</w:t>
-      </w:r>
-    </w:p>
-    <w:p>
-      <w:pPr>
-        <w:numPr>
-          <w:ilvl w:val="0"/>
-          <w:numId w:val="1024"/>
-        </w:numPr>
-        <w:pStyle w:val="Compact"/>
-      </w:pPr>
-      <w:hyperlink r:id="rId99">
-        <w:r>
-          <w:rPr>
-            <w:rStyle w:val="Hyperlink"/>
-          </w:rPr>
-          <w:t xml:space="preserve">The Internet: Wires, Cables &amp; Wifi</w:t>
-        </w:r>
-      </w:hyperlink>
-      <w:r>
-        <w:t xml:space="preserve"> </w:t>
-      </w:r>
-      <w:r>
-        <w:t xml:space="preserve">[6:41]</w:t>
-      </w:r>
-    </w:p>
-    <w:p>
-      <w:pPr>
-        <w:numPr>
-          <w:ilvl w:val="0"/>
-          <w:numId w:val="1024"/>
-        </w:numPr>
-        <w:pStyle w:val="Compact"/>
-      </w:pPr>
-      <w:hyperlink r:id="rId100">
-        <w:r>
-          <w:rPr>
-            <w:rStyle w:val="Hyperlink"/>
-          </w:rPr>
-          <w:t xml:space="preserve">The Internet: Packets, Routing &amp; Reliability</w:t>
-        </w:r>
-      </w:hyperlink>
-      <w:r>
-        <w:t xml:space="preserve"> </w:t>
-      </w:r>
-      <w:r>
-        <w:t xml:space="preserve">[6:25]</w:t>
-      </w:r>
-    </w:p>
-    <w:p>
-      <w:pPr>
-        <w:pStyle w:val="FirstParagraph"/>
+        <w:t xml:space="preserve">Read:</w:t>
+      </w:r>
+    </w:p>
+    <w:p>
+      <w:pPr>
+        <w:numPr>
+          <w:ilvl w:val="0"/>
+          <w:numId w:val="1027"/>
+        </w:numPr>
+        <w:pStyle w:val="Compact"/>
       </w:pPr>
       <w:r>
         <w:rPr>
           <w:b/>
         </w:rPr>
-        <w:t xml:space="preserve">To Do:</w:t>
-      </w:r>
-    </w:p>
-    <w:p>
-      <w:pPr>
-        <w:numPr>
-          <w:ilvl w:val="0"/>
-          <w:numId w:val="1025"/>
-        </w:numPr>
-      </w:pPr>
-      <w:r>
-        <w:t xml:space="preserve">For a more in-depth look at a networking, you will work with a partner to write</w:t>
-      </w:r>
-      <w:r>
-        <w:t xml:space="preserve"> </w:t>
-      </w:r>
-      <w:r>
-        <w:t xml:space="preserve">a mini report on related topics. Please: a) choose a partner, and b) choose a</w:t>
-      </w:r>
-      <w:r>
-        <w:t xml:space="preserve"> </w:t>
-      </w:r>
-      <w:r>
-        <w:t xml:space="preserve">topic from the list below. If you have an idea for a different topic, you may</w:t>
-      </w:r>
-      <w:r>
-        <w:t xml:space="preserve"> </w:t>
-      </w:r>
-      <w:r>
-        <w:t xml:space="preserve">write about that with approval from the instructors. By the end of the week,</w:t>
-      </w:r>
-      <w:r>
-        <w:t xml:space="preserve"> </w:t>
-      </w:r>
-      <w:r>
-        <w:t xml:space="preserve">please post your report directly into our</w:t>
+        <w:t xml:space="preserve">Monitoring Student Social Media</w:t>
+      </w:r>
+    </w:p>
+    <w:p>
+      <w:pPr>
+        <w:numPr>
+          <w:ilvl w:val="1"/>
+          <w:numId w:val="1028"/>
+        </w:numPr>
+        <w:pStyle w:val="Compact"/>
+      </w:pPr>
+      <w:r>
+        <w:t xml:space="preserve">Karen Turner. April 22, 2016.</w:t>
+      </w:r>
+      <w:r>
+        <w:t xml:space="preserve"> </w:t>
+      </w:r>
+      <w:hyperlink r:id="rId106">
+        <w:r>
+          <w:rPr>
+            <w:rStyle w:val="Hyperlink"/>
+          </w:rPr>
+          <w:t xml:space="preserve">Schools are helping police spy on kids’ social media activity</w:t>
+        </w:r>
+      </w:hyperlink>
+      <w:r>
+        <w:t xml:space="preserve">.</w:t>
       </w:r>
       <w:r>
         <w:t xml:space="preserve"> </w:t>
@@ -4539,311 +4946,112 @@
         <w:rPr>
           <w:i/>
         </w:rPr>
-        <w:t xml:space="preserve">Networking Topics</w:t>
-      </w:r>
-      <w:r>
-        <w:t xml:space="preserve"> </w:t>
-      </w:r>
-      <w:r>
-        <w:t xml:space="preserve">forum. Your report</w:t>
-      </w:r>
-      <w:r>
-        <w:t xml:space="preserve"> </w:t>
-      </w:r>
-      <w:r>
-        <w:t xml:space="preserve">should be roughly 500-800 words. It should give an overview of the topic,</w:t>
-      </w:r>
-      <w:r>
-        <w:t xml:space="preserve"> </w:t>
-      </w:r>
-      <w:r>
-        <w:t xml:space="preserve">summary of how it works, and discussion of how it’s used and why it is (or</w:t>
-      </w:r>
-      <w:r>
-        <w:t xml:space="preserve"> </w:t>
-      </w:r>
-      <w:r>
-        <w:t xml:space="preserve">isn’t) important. Read through the other posts, and ask any follow-up questions.</w:t>
-      </w:r>
-      <w:r>
-        <w:t xml:space="preserve"> </w:t>
-      </w:r>
-      <w:r>
-        <w:t xml:space="preserve">The instructors and topic authors will do their best to answer your questions.</w:t>
-      </w:r>
-    </w:p>
-    <w:p>
-      <w:pPr>
-        <w:numPr>
-          <w:ilvl w:val="0"/>
-          <w:numId w:val="1000"/>
-        </w:numPr>
-      </w:pPr>
-      <w:r>
-        <w:t xml:space="preserve">Possible topics:</w:t>
-      </w:r>
+        <w:t xml:space="preserve">The Washington Post</w:t>
+      </w:r>
+      <w:r>
+        <w:t xml:space="preserve">.</w:t>
+      </w:r>
+      <w:r>
+        <w:t xml:space="preserve"> </w:t>
+      </w:r>
+      <w:hyperlink r:id="rId107">
+        <w:r>
+          <w:rPr>
+            <w:rStyle w:val="Hyperlink"/>
+          </w:rPr>
+          <w:t xml:space="preserve">alternate link</w:t>
+        </w:r>
+      </w:hyperlink>
     </w:p>
     <w:p>
       <w:pPr>
         <w:numPr>
           <w:ilvl w:val="1"/>
-          <w:numId w:val="1026"/>
-        </w:numPr>
-        <w:pStyle w:val="Compact"/>
-      </w:pPr>
-      <w:r>
-        <w:t xml:space="preserve">Bluetooth</w:t>
+          <w:numId w:val="1028"/>
+        </w:numPr>
+        <w:pStyle w:val="Compact"/>
+      </w:pPr>
+      <w:r>
+        <w:t xml:space="preserve">Aaron Leibowitz. September 6, 2018.</w:t>
+      </w:r>
+      <w:r>
+        <w:t xml:space="preserve"> </w:t>
+      </w:r>
+      <w:hyperlink r:id="rId108">
+        <w:r>
+          <w:rPr>
+            <w:rStyle w:val="Hyperlink"/>
+          </w:rPr>
+          <w:t xml:space="preserve">Could Monitoring Students on Social Media Stop the Next School Shooting?</w:t>
+        </w:r>
+      </w:hyperlink>
+      <w:r>
+        <w:t xml:space="preserve">.</w:t>
+      </w:r>
+      <w:r>
+        <w:t xml:space="preserve"> </w:t>
+      </w:r>
+      <w:r>
+        <w:rPr>
+          <w:i/>
+        </w:rPr>
+        <w:t xml:space="preserve">The New York Times</w:t>
+      </w:r>
+      <w:r>
+        <w:t xml:space="preserve">.</w:t>
       </w:r>
     </w:p>
     <w:p>
       <w:pPr>
         <w:numPr>
           <w:ilvl w:val="1"/>
-          <w:numId w:val="1026"/>
-        </w:numPr>
-        <w:pStyle w:val="Compact"/>
-      </w:pPr>
-      <w:r>
-        <w:t xml:space="preserve">Mesh network</w:t>
-      </w:r>
-    </w:p>
-    <w:p>
-      <w:pPr>
-        <w:numPr>
-          <w:ilvl w:val="1"/>
-          <w:numId w:val="1026"/>
-        </w:numPr>
-        <w:pStyle w:val="Compact"/>
-      </w:pPr>
-      <w:r>
-        <w:t xml:space="preserve">Near Field Communication (NFC)</w:t>
-      </w:r>
-    </w:p>
-    <w:p>
-      <w:pPr>
-        <w:numPr>
-          <w:ilvl w:val="1"/>
-          <w:numId w:val="1026"/>
-        </w:numPr>
-        <w:pStyle w:val="Compact"/>
-      </w:pPr>
-      <w:r>
-        <w:t xml:space="preserve">HTTPS/SSL</w:t>
-      </w:r>
-    </w:p>
-    <w:p>
-      <w:pPr>
-        <w:numPr>
-          <w:ilvl w:val="1"/>
-          <w:numId w:val="1026"/>
-        </w:numPr>
-        <w:pStyle w:val="Compact"/>
-      </w:pPr>
-      <w:r>
-        <w:t xml:space="preserve">4g/5g/6g</w:t>
-      </w:r>
-    </w:p>
-    <w:p>
-      <w:pPr>
-        <w:numPr>
-          <w:ilvl w:val="1"/>
-          <w:numId w:val="1026"/>
-        </w:numPr>
-        <w:pStyle w:val="Compact"/>
-      </w:pPr>
-      <w:r>
-        <w:t xml:space="preserve">BitTorrent</w:t>
-      </w:r>
-    </w:p>
-    <w:p>
-      <w:pPr>
-        <w:numPr>
-          <w:ilvl w:val="1"/>
-          <w:numId w:val="1026"/>
-        </w:numPr>
-        <w:pStyle w:val="Compact"/>
-      </w:pPr>
-      <w:r>
-        <w:t xml:space="preserve">Dark Web</w:t>
-      </w:r>
-    </w:p>
-    <w:p>
-      <w:pPr>
-        <w:numPr>
-          <w:ilvl w:val="1"/>
-          <w:numId w:val="1026"/>
-        </w:numPr>
-        <w:pStyle w:val="Compact"/>
-      </w:pPr>
-      <w:r>
-        <w:t xml:space="preserve">Radio-frequency identification (RFID)</w:t>
-      </w:r>
-    </w:p>
-    <w:p>
-      <w:pPr>
-        <w:numPr>
-          <w:ilvl w:val="1"/>
-          <w:numId w:val="1026"/>
-        </w:numPr>
-        <w:pStyle w:val="Compact"/>
-      </w:pPr>
-      <w:r>
-        <w:t xml:space="preserve">Bluetooth Beacons</w:t>
-      </w:r>
-    </w:p>
-    <w:p>
-      <w:pPr>
-        <w:numPr>
-          <w:ilvl w:val="0"/>
-          <w:numId w:val="1025"/>
-        </w:numPr>
-      </w:pPr>
-      <w:r>
-        <w:t xml:space="preserve">Choose a topic and a partner for your final project. Create a Trello board</w:t>
-      </w:r>
-      <w:r>
-        <w:t xml:space="preserve"> </w:t>
-      </w:r>
-      <w:r>
-        <w:t xml:space="preserve">for it and share it with your partner and the instructors.</w:t>
-      </w:r>
-    </w:p>
-    <w:p>
-      <w:pPr>
-        <w:pStyle w:val="Heading2"/>
-      </w:pPr>
-      <w:bookmarkStart w:id="101" w:name="week-5-ethics"/>
-      <w:r>
-        <w:t xml:space="preserve">Week 5: Ethics</w:t>
-      </w:r>
-      <w:bookmarkEnd w:id="101"/>
-    </w:p>
-    <w:p>
-      <w:pPr>
-        <w:pStyle w:val="FirstParagraph"/>
-      </w:pPr>
-      <w:hyperlink r:id="rId102">
-        <w:r>
-          <w:rPr>
-            <w:rStyle w:val="Hyperlink"/>
-          </w:rPr>
-          <w:t xml:space="preserve">As Spider-Man learned</w:t>
-        </w:r>
-      </w:hyperlink>
-      <w:r>
-        <w:t xml:space="preserve">,</w:t>
-      </w:r>
-      <w:r>
-        <w:t xml:space="preserve"> </w:t>
-      </w:r>
-      <w:r>
-        <w:t xml:space="preserve">with great power comes great responsibility. We trust the people who run our</w:t>
-      </w:r>
-      <w:r>
-        <w:t xml:space="preserve"> </w:t>
-      </w:r>
-      <w:r>
-        <w:t xml:space="preserve">networks to keep our information safe, and to not violate our trust while they</w:t>
-      </w:r>
-      <w:r>
-        <w:t xml:space="preserve"> </w:t>
-      </w:r>
-      <w:r>
-        <w:t xml:space="preserve">do it. Along the way, they may face some hard choices, usually weighing the benefits</w:t>
-      </w:r>
-      <w:r>
-        <w:t xml:space="preserve"> </w:t>
-      </w:r>
-      <w:r>
-        <w:t xml:space="preserve">of individuals versus the group. We’ll take a look at some of the ethical concerns</w:t>
-      </w:r>
-      <w:r>
-        <w:t xml:space="preserve"> </w:t>
-      </w:r>
-      <w:r>
-        <w:t xml:space="preserve">in</w:t>
-      </w:r>
-      <w:r>
-        <w:t xml:space="preserve"> </w:t>
-      </w:r>
-      <w:r>
-        <w:t xml:space="preserve">“</w:t>
-      </w:r>
-      <w:r>
-        <w:t xml:space="preserve">big tech</w:t>
-      </w:r>
-      <w:r>
-        <w:t xml:space="preserve">”</w:t>
-      </w:r>
-      <w:r>
-        <w:t xml:space="preserve">, and also investigate how these same concerns appear in the context</w:t>
-      </w:r>
-      <w:r>
-        <w:t xml:space="preserve"> </w:t>
-      </w:r>
-      <w:r>
-        <w:t xml:space="preserve">of schools and other educational institutions.</w:t>
-      </w:r>
-    </w:p>
-    <w:p>
-      <w:pPr>
-        <w:pStyle w:val="BodyText"/>
+          <w:numId w:val="1028"/>
+        </w:numPr>
+        <w:pStyle w:val="Compact"/>
+      </w:pPr>
+      <w:r>
+        <w:t xml:space="preserve">Tom Simonite. August 20, 2018.</w:t>
+      </w:r>
+      <w:r>
+        <w:t xml:space="preserve"> </w:t>
+      </w:r>
+      <w:hyperlink r:id="rId109">
+        <w:r>
+          <w:rPr>
+            <w:rStyle w:val="Hyperlink"/>
+          </w:rPr>
+          <w:t xml:space="preserve">Schools Are Mining Students’ Social Media Posts for Signs of Trouble</w:t>
+        </w:r>
+      </w:hyperlink>
+      <w:r>
+        <w:t xml:space="preserve">.</w:t>
+      </w:r>
+      <w:r>
+        <w:t xml:space="preserve"> </w:t>
+      </w:r>
+      <w:r>
+        <w:rPr>
+          <w:i/>
+        </w:rPr>
+        <w:t xml:space="preserve">Wired</w:t>
+      </w:r>
+      <w:r>
+        <w:t xml:space="preserve">.</w:t>
+      </w:r>
+    </w:p>
+    <w:p>
+      <w:pPr>
+        <w:numPr>
+          <w:ilvl w:val="0"/>
+          <w:numId w:val="1027"/>
+        </w:numPr>
+        <w:pStyle w:val="Compact"/>
       </w:pPr>
       <w:r>
         <w:rPr>
           <w:b/>
         </w:rPr>
-        <w:t xml:space="preserve">Week 5 Guiding Questions:</w:t>
-      </w:r>
-    </w:p>
-    <w:p>
-      <w:pPr>
-        <w:numPr>
-          <w:ilvl w:val="0"/>
-          <w:numId w:val="1027"/>
-        </w:numPr>
-        <w:pStyle w:val="Compact"/>
-      </w:pPr>
-      <w:r>
-        <w:t xml:space="preserve">How do school systems balance student privacy and autonomy, with safety and learning efficiency?</w:t>
-      </w:r>
-    </w:p>
-    <w:p>
-      <w:pPr>
-        <w:numPr>
-          <w:ilvl w:val="0"/>
-          <w:numId w:val="1027"/>
-        </w:numPr>
-        <w:pStyle w:val="Compact"/>
-      </w:pPr>
-      <w:r>
-        <w:t xml:space="preserve">What are the key ethical concerns of embedding corporate interests (and technology) into public spaces like schools?</w:t>
-      </w:r>
-    </w:p>
-    <w:p>
-      <w:pPr>
-        <w:pStyle w:val="FirstParagraph"/>
-      </w:pPr>
-      <w:r>
-        <w:rPr>
-          <w:b/>
-        </w:rPr>
-        <w:t xml:space="preserve">Read:</w:t>
-      </w:r>
-    </w:p>
-    <w:p>
-      <w:pPr>
-        <w:numPr>
-          <w:ilvl w:val="0"/>
-          <w:numId w:val="1028"/>
-        </w:numPr>
-        <w:pStyle w:val="Compact"/>
-      </w:pPr>
-      <w:r>
-        <w:rPr>
-          <w:b/>
-        </w:rPr>
-        <w:t xml:space="preserve">Monitoring Student Social Media</w:t>
+        <w:t xml:space="preserve">Student Data</w:t>
       </w:r>
     </w:p>
     <w:p>
@@ -4854,18 +5062,12 @@
         </w:numPr>
         <w:pStyle w:val="Compact"/>
       </w:pPr>
-      <w:r>
-        <w:t xml:space="preserve">Karen Turner. April 22, 2016.</w:t>
-      </w:r>
-      <w:r>
-        <w:t xml:space="preserve"> </w:t>
-      </w:r>
-      <w:hyperlink r:id="rId103">
-        <w:r>
-          <w:rPr>
-            <w:rStyle w:val="Hyperlink"/>
-          </w:rPr>
-          <w:t xml:space="preserve">Schools are helping police spy on kids’ social media activity</w:t>
+      <w:hyperlink r:id="rId110">
+        <w:r>
+          <w:rPr>
+            <w:rStyle w:val="Hyperlink"/>
+          </w:rPr>
+          <w:t xml:space="preserve">Student Privacy</w:t>
         </w:r>
       </w:hyperlink>
       <w:r>
@@ -4878,22 +5080,11 @@
         <w:rPr>
           <w:i/>
         </w:rPr>
-        <w:t xml:space="preserve">The Washington Post</w:t>
+        <w:t xml:space="preserve">Electronic Frontier Foundation</w:t>
       </w:r>
       <w:r>
         <w:t xml:space="preserve">.</w:t>
       </w:r>
-      <w:r>
-        <w:t xml:space="preserve"> </w:t>
-      </w:r>
-      <w:hyperlink r:id="rId104">
-        <w:r>
-          <w:rPr>
-            <w:rStyle w:val="Hyperlink"/>
-          </w:rPr>
-          <w:t xml:space="preserve">alternate link</w:t>
-        </w:r>
-      </w:hyperlink>
     </w:p>
     <w:p>
       <w:pPr>
@@ -4904,17 +5095,17 @@
         <w:pStyle w:val="Compact"/>
       </w:pPr>
       <w:r>
-        <w:t xml:space="preserve">Aaron Leibowitz. September 6, 2018.</w:t>
-      </w:r>
-      <w:r>
-        <w:t xml:space="preserve"> </w:t>
-      </w:r>
-      <w:hyperlink r:id="rId105">
-        <w:r>
-          <w:rPr>
-            <w:rStyle w:val="Hyperlink"/>
-          </w:rPr>
-          <w:t xml:space="preserve">Could Monitoring Students on Social Media Stop the Next School Shooting?</w:t>
+        <w:t xml:space="preserve">Natasha Singer. May 13, 2017.</w:t>
+      </w:r>
+      <w:r>
+        <w:t xml:space="preserve"> </w:t>
+      </w:r>
+      <w:hyperlink r:id="rId111">
+        <w:r>
+          <w:rPr>
+            <w:rStyle w:val="Hyperlink"/>
+          </w:rPr>
+          <w:t xml:space="preserve">How Google Took Over the Classroom</w:t>
         </w:r>
       </w:hyperlink>
       <w:r>
@@ -4942,17 +5133,17 @@
         <w:pStyle w:val="Compact"/>
       </w:pPr>
       <w:r>
-        <w:t xml:space="preserve">Tom Simonite. August 20, 2018.</w:t>
-      </w:r>
-      <w:r>
-        <w:t xml:space="preserve"> </w:t>
-      </w:r>
-      <w:hyperlink r:id="rId106">
-        <w:r>
-          <w:rPr>
-            <w:rStyle w:val="Hyperlink"/>
-          </w:rPr>
-          <w:t xml:space="preserve">Schools Are Mining Students’ Social Media Posts for Signs of Trouble</w:t>
+        <w:t xml:space="preserve">Gennie Gebhart. March 28, 2017.</w:t>
+      </w:r>
+      <w:r>
+        <w:t xml:space="preserve"> </w:t>
+      </w:r>
+      <w:hyperlink r:id="rId112">
+        <w:r>
+          <w:rPr>
+            <w:rStyle w:val="Hyperlink"/>
+          </w:rPr>
+          <w:t xml:space="preserve">Privacy By Practice, Not Just By Policy: A System Administrator Advocating for Student Privacy</w:t>
         </w:r>
       </w:hyperlink>
       <w:r>
@@ -4965,7 +5156,7 @@
         <w:rPr>
           <w:i/>
         </w:rPr>
-        <w:t xml:space="preserve">Wired</w:t>
+        <w:t xml:space="preserve">Electronic Frontier Foundation</w:t>
       </w:r>
       <w:r>
         <w:t xml:space="preserve">.</w:t>
@@ -4973,132 +5164,80 @@
     </w:p>
     <w:p>
       <w:pPr>
-        <w:numPr>
-          <w:ilvl w:val="0"/>
-          <w:numId w:val="1028"/>
-        </w:numPr>
-        <w:pStyle w:val="Compact"/>
+        <w:pStyle w:val="FirstParagraph"/>
       </w:pPr>
       <w:r>
         <w:rPr>
           <w:b/>
         </w:rPr>
-        <w:t xml:space="preserve">Student Data</w:t>
-      </w:r>
-    </w:p>
-    <w:p>
-      <w:pPr>
-        <w:numPr>
-          <w:ilvl w:val="1"/>
+        <w:t xml:space="preserve">To Do:</w:t>
+      </w:r>
+    </w:p>
+    <w:p>
+      <w:pPr>
+        <w:numPr>
+          <w:ilvl w:val="0"/>
           <w:numId w:val="1030"/>
         </w:numPr>
         <w:pStyle w:val="Compact"/>
       </w:pPr>
-      <w:hyperlink r:id="rId107">
-        <w:r>
-          <w:rPr>
-            <w:rStyle w:val="Hyperlink"/>
-          </w:rPr>
-          <w:t xml:space="preserve">Student Privacy</w:t>
-        </w:r>
-      </w:hyperlink>
-      <w:r>
-        <w:t xml:space="preserve">.</w:t>
-      </w:r>
-      <w:r>
-        <w:t xml:space="preserve"> </w:t>
-      </w:r>
-      <w:r>
-        <w:rPr>
-          <w:i/>
-        </w:rPr>
-        <w:t xml:space="preserve">Electronic Frontier Foundation</w:t>
-      </w:r>
-      <w:r>
-        <w:t xml:space="preserve">.</w:t>
-      </w:r>
-    </w:p>
-    <w:p>
-      <w:pPr>
-        <w:numPr>
-          <w:ilvl w:val="1"/>
+      <w:r>
+        <w:t xml:space="preserve">Post a reaction in the Ethics Discussion (by end of day Wed).</w:t>
+      </w:r>
+    </w:p>
+    <w:p>
+      <w:pPr>
+        <w:numPr>
+          <w:ilvl w:val="0"/>
           <w:numId w:val="1030"/>
         </w:numPr>
         <w:pStyle w:val="Compact"/>
       </w:pPr>
       <w:r>
-        <w:t xml:space="preserve">Natasha Singer. May 13, 2017.</w:t>
-      </w:r>
-      <w:r>
-        <w:t xml:space="preserve"> </w:t>
-      </w:r>
-      <w:hyperlink r:id="rId108">
-        <w:r>
-          <w:rPr>
-            <w:rStyle w:val="Hyperlink"/>
-          </w:rPr>
-          <w:t xml:space="preserve">How Google Took Over the Classroom</w:t>
-        </w:r>
-      </w:hyperlink>
-      <w:r>
-        <w:t xml:space="preserve">.</w:t>
-      </w:r>
-      <w:r>
-        <w:t xml:space="preserve"> </w:t>
-      </w:r>
-      <w:r>
-        <w:rPr>
-          <w:i/>
-        </w:rPr>
-        <w:t xml:space="preserve">The New York Times</w:t>
-      </w:r>
-      <w:r>
-        <w:t xml:space="preserve">.</w:t>
-      </w:r>
-    </w:p>
-    <w:p>
-      <w:pPr>
-        <w:numPr>
-          <w:ilvl w:val="1"/>
+        <w:t xml:space="preserve">Comment on at least 2 reaction posts (end of week). Respond to comments on your own post.</w:t>
+      </w:r>
+    </w:p>
+    <w:p>
+      <w:pPr>
+        <w:numPr>
+          <w:ilvl w:val="0"/>
           <w:numId w:val="1030"/>
         </w:numPr>
         <w:pStyle w:val="Compact"/>
       </w:pPr>
       <w:r>
-        <w:t xml:space="preserve">Gennie Gebhart. March 28, 2017.</w:t>
-      </w:r>
-      <w:r>
-        <w:t xml:space="preserve"> </w:t>
-      </w:r>
-      <w:hyperlink r:id="rId109">
-        <w:r>
-          <w:rPr>
-            <w:rStyle w:val="Hyperlink"/>
-          </w:rPr>
-          <w:t xml:space="preserve">Privacy By Practice, Not Just By Policy: A System Administrator Advocating for Student Privacy</w:t>
-        </w:r>
-      </w:hyperlink>
-      <w:r>
-        <w:t xml:space="preserve">.</w:t>
-      </w:r>
-      <w:r>
-        <w:t xml:space="preserve"> </w:t>
-      </w:r>
-      <w:r>
-        <w:rPr>
-          <w:i/>
-        </w:rPr>
-        <w:t xml:space="preserve">Electronic Frontier Foundation</w:t>
-      </w:r>
-      <w:r>
-        <w:t xml:space="preserve">.</w:t>
-      </w:r>
+        <w:t xml:space="preserve">Update your Trello project with the work you’ve completed this week. Identify any issues and get help as needed.</w:t>
+      </w:r>
+    </w:p>
+    <w:p>
+      <w:pPr>
+        <w:pStyle w:val="Heading2"/>
+      </w:pPr>
+      <w:bookmarkStart w:id="113" w:name="week-6-final-project-due"/>
+      <w:r>
+        <w:t xml:space="preserve">Week 6: Final Project Due</w:t>
+      </w:r>
+      <w:bookmarkEnd w:id="113"/>
     </w:p>
     <w:p>
       <w:pPr>
         <w:pStyle w:val="FirstParagraph"/>
       </w:pPr>
       <w:r>
+        <w:t xml:space="preserve">This is a working week where our full attention is focused on producing great</w:t>
+      </w:r>
+      <w:r>
+        <w:t xml:space="preserve"> </w:t>
+      </w:r>
+      <w:r>
+        <w:t xml:space="preserve">final projects.</w:t>
+      </w:r>
+    </w:p>
+    <w:p>
+      <w:pPr>
+        <w:pStyle w:val="BodyText"/>
+      </w:pPr>
+      <w:r>
         <w:rPr>
           <w:b/>
         </w:rPr>
@@ -5110,77 +5249,6 @@
         <w:numPr>
           <w:ilvl w:val="0"/>
           <w:numId w:val="1031"/>
-        </w:numPr>
-        <w:pStyle w:val="Compact"/>
-      </w:pPr>
-      <w:r>
-        <w:t xml:space="preserve">Post a reaction in the Ethics Discussion (by end of day Wed).</w:t>
-      </w:r>
-    </w:p>
-    <w:p>
-      <w:pPr>
-        <w:numPr>
-          <w:ilvl w:val="0"/>
-          <w:numId w:val="1031"/>
-        </w:numPr>
-        <w:pStyle w:val="Compact"/>
-      </w:pPr>
-      <w:r>
-        <w:t xml:space="preserve">Comment on at least 2 reaction posts (end of week). Respond to comments on your own post.</w:t>
-      </w:r>
-    </w:p>
-    <w:p>
-      <w:pPr>
-        <w:numPr>
-          <w:ilvl w:val="0"/>
-          <w:numId w:val="1031"/>
-        </w:numPr>
-        <w:pStyle w:val="Compact"/>
-      </w:pPr>
-      <w:r>
-        <w:t xml:space="preserve">Update your Trello project with the work you’ve completed this week. Identify any issues and get help as needed.</w:t>
-      </w:r>
-    </w:p>
-    <w:p>
-      <w:pPr>
-        <w:pStyle w:val="Heading2"/>
-      </w:pPr>
-      <w:bookmarkStart w:id="110" w:name="week-6-final-project-due"/>
-      <w:r>
-        <w:t xml:space="preserve">Week 6: Final Project Due</w:t>
-      </w:r>
-      <w:bookmarkEnd w:id="110"/>
-    </w:p>
-    <w:p>
-      <w:pPr>
-        <w:pStyle w:val="FirstParagraph"/>
-      </w:pPr>
-      <w:r>
-        <w:t xml:space="preserve">This is a working week where our full attention is focused on producing great</w:t>
-      </w:r>
-      <w:r>
-        <w:t xml:space="preserve"> </w:t>
-      </w:r>
-      <w:r>
-        <w:t xml:space="preserve">final projects.</w:t>
-      </w:r>
-    </w:p>
-    <w:p>
-      <w:pPr>
-        <w:pStyle w:val="BodyText"/>
-      </w:pPr>
-      <w:r>
-        <w:rPr>
-          <w:b/>
-        </w:rPr>
-        <w:t xml:space="preserve">To Do:</w:t>
-      </w:r>
-    </w:p>
-    <w:p>
-      <w:pPr>
-        <w:numPr>
-          <w:ilvl w:val="0"/>
-          <w:numId w:val="1032"/>
         </w:numPr>
         <w:pStyle w:val="Compact"/>
       </w:pPr>
@@ -5870,6 +5938,9 @@
     </w:lvlOverride>
   </w:num>
   <w:num w:numId="1021">
+    <w:abstractNumId w:val="991"/>
+  </w:num>
+  <w:num w:numId="1022">
     <w:abstractNumId w:val="99411"/>
     <w:lvlOverride w:ilvl="0">
       <w:startOverride w:val="1"/>
@@ -5898,9 +5969,6 @@
     <w:lvlOverride w:ilvl="8">
       <w:startOverride w:val="1"/>
     </w:lvlOverride>
-  </w:num>
-  <w:num w:numId="1022">
-    <w:abstractNumId w:val="991"/>
   </w:num>
   <w:num w:numId="1023">
     <w:abstractNumId w:val="99411"/>
@@ -6143,36 +6211,6 @@
     </w:lvlOverride>
   </w:num>
   <w:num w:numId="1031">
-    <w:abstractNumId w:val="99411"/>
-    <w:lvlOverride w:ilvl="0">
-      <w:startOverride w:val="1"/>
-    </w:lvlOverride>
-    <w:lvlOverride w:ilvl="1">
-      <w:startOverride w:val="1"/>
-    </w:lvlOverride>
-    <w:lvlOverride w:ilvl="2">
-      <w:startOverride w:val="1"/>
-    </w:lvlOverride>
-    <w:lvlOverride w:ilvl="3">
-      <w:startOverride w:val="1"/>
-    </w:lvlOverride>
-    <w:lvlOverride w:ilvl="4">
-      <w:startOverride w:val="1"/>
-    </w:lvlOverride>
-    <w:lvlOverride w:ilvl="5">
-      <w:startOverride w:val="1"/>
-    </w:lvlOverride>
-    <w:lvlOverride w:ilvl="6">
-      <w:startOverride w:val="1"/>
-    </w:lvlOverride>
-    <w:lvlOverride w:ilvl="7">
-      <w:startOverride w:val="1"/>
-    </w:lvlOverride>
-    <w:lvlOverride w:ilvl="8">
-      <w:startOverride w:val="1"/>
-    </w:lvlOverride>
-  </w:num>
-  <w:num w:numId="1032">
     <w:abstractNumId w:val="991"/>
   </w:num>
 </w:numbering>

</xml_diff>

<commit_message>
build for summer 21 networks course
</commit_message>
<xml_diff>
--- a/word/school-networks.docx
+++ b/word/school-networks.docx
@@ -124,368 +124,366 @@
     </w:sdt>
     <w:p>
       <w:pPr>
+        <w:pStyle w:val="Heading3"/>
+      </w:pPr>
+      <w:bookmarkStart w:id="20" w:name="summer-2021"/>
+      <w:r>
+        <w:t xml:space="preserve">0858-606, Summer 2021</w:t>
+      </w:r>
+      <w:bookmarkEnd w:id="20"/>
+    </w:p>
+    <w:p>
+      <w:pPr>
+        <w:pStyle w:val="Heading3"/>
+      </w:pPr>
+      <w:bookmarkStart w:id="21" w:name="X874f8c75c91fa45f5a0f312cac5346e633e99db"/>
+      <w:r>
+        <w:t xml:space="preserve">Description: From a foundation of computer networks and systems, this course</w:t>
+      </w:r>
+      <w:bookmarkEnd w:id="21"/>
+    </w:p>
+    <w:p>
+      <w:pPr>
         <w:pStyle w:val="FirstParagraph"/>
       </w:pPr>
       <w:r>
-        <w:rPr>
-          <w:b/>
-        </w:rPr>
-        <w:t xml:space="preserve">0858-606, Summer 2021</w:t>
+        <w:t xml:space="preserve">expands to cover instructional technology infrastructure: file systems, users,</w:t>
+      </w:r>
+      <w:r>
+        <w:t xml:space="preserve"> </w:t>
+      </w:r>
+      <w:r>
+        <w:t xml:space="preserve">wired and wireless networks, email, web servers, computer labs, and common educational</w:t>
+      </w:r>
+      <w:r>
+        <w:t xml:space="preserve"> </w:t>
+      </w:r>
+      <w:r>
+        <w:t xml:space="preserve">software services. This course focuses on Free Software; where the source code</w:t>
+      </w:r>
+      <w:r>
+        <w:t xml:space="preserve"> </w:t>
+      </w:r>
+      <w:r>
+        <w:t xml:space="preserve">is free to use, study, or modify. To explore these topics in this hands on class</w:t>
+      </w:r>
+      <w:r>
+        <w:t xml:space="preserve"> </w:t>
+      </w:r>
+      <w:r>
+        <w:t xml:space="preserve">all students will be configuring their own Raspberry Pi computers and using them</w:t>
+      </w:r>
+      <w:r>
+        <w:t xml:space="preserve"> </w:t>
+      </w:r>
+      <w:r>
+        <w:t xml:space="preserve">to complete a software/hardware project.</w:t>
       </w:r>
     </w:p>
     <w:p>
       <w:pPr>
         <w:pStyle w:val="BodyText"/>
       </w:pPr>
-      <w:r>
-        <w:rPr>
-          <w:b/>
-        </w:rPr>
-        <w:t xml:space="preserve">Description:</w:t>
-      </w:r>
-      <w:r>
-        <w:t xml:space="preserve"> </w:t>
-      </w:r>
-      <w:r>
-        <w:t xml:space="preserve">From a foundation of computer networks and systems, this course</w:t>
-      </w:r>
-      <w:r>
-        <w:t xml:space="preserve"> </w:t>
-      </w:r>
-      <w:r>
-        <w:t xml:space="preserve">expands to cover instructional technology infrastructure: file systems, users,</w:t>
-      </w:r>
-      <w:r>
-        <w:t xml:space="preserve"> </w:t>
-      </w:r>
-      <w:r>
-        <w:t xml:space="preserve">wired and wireless networks, email, web servers, computer labs, and common educational</w:t>
-      </w:r>
-      <w:r>
-        <w:t xml:space="preserve"> </w:t>
-      </w:r>
-      <w:r>
-        <w:t xml:space="preserve">software services. This course focuses on Free Software; where the source code</w:t>
-      </w:r>
-      <w:r>
-        <w:t xml:space="preserve"> </w:t>
-      </w:r>
-      <w:r>
-        <w:t xml:space="preserve">is free to use, study, or modify. To explore these topics in this hands on class</w:t>
-      </w:r>
-      <w:r>
-        <w:t xml:space="preserve"> </w:t>
-      </w:r>
-      <w:r>
-        <w:t xml:space="preserve">all students will be configuring their own Raspberry Pi computers and using them</w:t>
-      </w:r>
-      <w:r>
-        <w:t xml:space="preserve"> </w:t>
-      </w:r>
-      <w:r>
-        <w:t xml:space="preserve">to complete a software/hardware project.</w:t>
+    </w:p>
+    <w:p>
+      <w:pPr>
+        <w:pStyle w:val="Heading3"/>
+      </w:pPr>
+      <w:bookmarkStart w:id="22" w:name="X7b51da07acc8424948e7e44a45e1b5146d9a80c"/>
+      <w:r>
+        <w:t xml:space="preserve">Keywords: linux, bash, systems, networks, lamp, free software, trouble shooting,</w:t>
+      </w:r>
+      <w:bookmarkEnd w:id="22"/>
+    </w:p>
+    <w:p>
+      <w:pPr>
+        <w:pStyle w:val="FirstParagraph"/>
+      </w:pPr>
+      <w:r>
+        <w:t xml:space="preserve">technical project management, rasberry pi, physical computing, debian, ubuntu</w:t>
+      </w:r>
+    </w:p>
+    <w:p>
+      <w:pPr>
+        <w:pStyle w:val="Heading1"/>
+      </w:pPr>
+      <w:bookmarkStart w:id="23" w:name="goals-objectives"/>
+      <w:r>
+        <w:t xml:space="preserve">Goals &amp; Objectives</w:t>
+      </w:r>
+      <w:bookmarkEnd w:id="23"/>
+    </w:p>
+    <w:p>
+      <w:pPr>
+        <w:pStyle w:val="FirstParagraph"/>
+      </w:pPr>
+      <w:r>
+        <w:t xml:space="preserve">This course introduces students to the key concepts in current networked</w:t>
+      </w:r>
+      <w:r>
+        <w:t xml:space="preserve"> </w:t>
+      </w:r>
+      <w:r>
+        <w:t xml:space="preserve">computing in order to develop a conceptual framework for configuring</w:t>
+      </w:r>
+      <w:r>
+        <w:t xml:space="preserve"> </w:t>
+      </w:r>
+      <w:r>
+        <w:t xml:space="preserve">and troubleshooting computing systems. Upon completing this course they</w:t>
+      </w:r>
+      <w:r>
+        <w:t xml:space="preserve"> </w:t>
+      </w:r>
+      <w:r>
+        <w:t xml:space="preserve">will be able to:</w:t>
+      </w:r>
+    </w:p>
+    <w:p>
+      <w:pPr>
+        <w:numPr>
+          <w:ilvl w:val="0"/>
+          <w:numId w:val="1001"/>
+        </w:numPr>
+        <w:pStyle w:val="Compact"/>
+      </w:pPr>
+      <w:r>
+        <w:t xml:space="preserve">set up a secure, network computing environment</w:t>
+      </w:r>
+    </w:p>
+    <w:p>
+      <w:pPr>
+        <w:numPr>
+          <w:ilvl w:val="0"/>
+          <w:numId w:val="1001"/>
+        </w:numPr>
+        <w:pStyle w:val="Compact"/>
+      </w:pPr>
+      <w:r>
+        <w:t xml:space="preserve">effectively use the basic tools of GNU/Linux computing environments</w:t>
+      </w:r>
+    </w:p>
+    <w:p>
+      <w:pPr>
+        <w:numPr>
+          <w:ilvl w:val="0"/>
+          <w:numId w:val="1001"/>
+        </w:numPr>
+        <w:pStyle w:val="Compact"/>
+      </w:pPr>
+      <w:r>
+        <w:t xml:space="preserve">implement techniques for administering group and user permissions</w:t>
+      </w:r>
+    </w:p>
+    <w:p>
+      <w:pPr>
+        <w:numPr>
+          <w:ilvl w:val="0"/>
+          <w:numId w:val="1001"/>
+        </w:numPr>
+        <w:pStyle w:val="Compact"/>
+      </w:pPr>
+      <w:r>
+        <w:t xml:space="preserve">install and troubleshoot hardware and software infrastructure for</w:t>
+      </w:r>
+      <w:r>
+        <w:t xml:space="preserve"> </w:t>
+      </w:r>
+      <w:r>
+        <w:t xml:space="preserve">networked and internet computing</w:t>
+      </w:r>
+    </w:p>
+    <w:p>
+      <w:pPr>
+        <w:numPr>
+          <w:ilvl w:val="0"/>
+          <w:numId w:val="1001"/>
+        </w:numPr>
+        <w:pStyle w:val="Compact"/>
+      </w:pPr>
+      <w:r>
+        <w:t xml:space="preserve">configure a client/user computer for specific purposes</w:t>
+      </w:r>
+    </w:p>
+    <w:p>
+      <w:pPr>
+        <w:numPr>
+          <w:ilvl w:val="0"/>
+          <w:numId w:val="1001"/>
+        </w:numPr>
+        <w:pStyle w:val="Compact"/>
+      </w:pPr>
+      <w:r>
+        <w:t xml:space="preserve">configure various server-side applications to support teaching and</w:t>
+      </w:r>
+      <w:r>
+        <w:t xml:space="preserve"> </w:t>
+      </w:r>
+      <w:r>
+        <w:t xml:space="preserve">learning</w:t>
+      </w:r>
+    </w:p>
+    <w:p>
+      <w:pPr>
+        <w:numPr>
+          <w:ilvl w:val="0"/>
+          <w:numId w:val="1001"/>
+        </w:numPr>
+        <w:pStyle w:val="Compact"/>
+      </w:pPr>
+      <w:r>
+        <w:t xml:space="preserve">identify the ethical and legal concerns surrounding educational</w:t>
+      </w:r>
+      <w:r>
+        <w:t xml:space="preserve"> </w:t>
+      </w:r>
+      <w:r>
+        <w:t xml:space="preserve">information systems</w:t>
+      </w:r>
+    </w:p>
+    <w:p>
+      <w:pPr>
+        <w:pStyle w:val="Heading1"/>
+      </w:pPr>
+      <w:bookmarkStart w:id="24" w:name="class-information"/>
+      <w:r>
+        <w:t xml:space="preserve">Class Information</w:t>
+      </w:r>
+      <w:bookmarkEnd w:id="24"/>
+    </w:p>
+    <w:p>
+      <w:pPr>
+        <w:pStyle w:val="Heading3"/>
+      </w:pPr>
+      <w:bookmarkStart w:id="25" w:name="instructor"/>
+      <w:r>
+        <w:t xml:space="preserve">Instructor:</w:t>
+      </w:r>
+      <w:bookmarkEnd w:id="25"/>
+    </w:p>
+    <w:p>
+      <w:pPr>
+        <w:pStyle w:val="FirstParagraph"/>
+      </w:pPr>
+      <w:r>
+        <w:t xml:space="preserve">~ Matt Curinga</w:t>
+      </w:r>
+      <w:r>
+        <w:t xml:space="preserve"> </w:t>
+      </w:r>
+      <w:hyperlink r:id="rId26">
+        <w:r>
+          <w:rPr>
+            <w:rStyle w:val="Hyperlink"/>
+          </w:rPr>
+          <w:t xml:space="preserve">mcuringa@adelphi.edu</w:t>
+        </w:r>
+      </w:hyperlink>
+    </w:p>
+    <w:p>
+      <w:pPr>
+        <w:pStyle w:val="Heading3"/>
+      </w:pPr>
+      <w:bookmarkStart w:id="27" w:name="class-dates"/>
+      <w:r>
+        <w:t xml:space="preserve">Class dates:</w:t>
+      </w:r>
+      <w:bookmarkEnd w:id="27"/>
+    </w:p>
+    <w:p>
+      <w:pPr>
+        <w:pStyle w:val="FirstParagraph"/>
+      </w:pPr>
+      <w:r>
+        <w:t xml:space="preserve">~ Wednesday, May 26 - Tuesday, June 29</w:t>
+      </w:r>
+    </w:p>
+    <w:p>
+      <w:pPr>
+        <w:pStyle w:val="Heading3"/>
+      </w:pPr>
+      <w:bookmarkStart w:id="28" w:name="live-sessions"/>
+      <w:r>
+        <w:t xml:space="preserve">Live sessions:</w:t>
+      </w:r>
+      <w:bookmarkEnd w:id="28"/>
+    </w:p>
+    <w:p>
+      <w:pPr>
+        <w:numPr>
+          <w:ilvl w:val="0"/>
+          <w:numId w:val="1002"/>
+        </w:numPr>
+        <w:pStyle w:val="Compact"/>
+      </w:pPr>
+      <w:r>
+        <w:t xml:space="preserve">Wednesdays: 4:30pm - 6:20pm</w:t>
+      </w:r>
+    </w:p>
+    <w:p>
+      <w:pPr>
+        <w:numPr>
+          <w:ilvl w:val="0"/>
+          <w:numId w:val="1002"/>
+        </w:numPr>
+        <w:pStyle w:val="Compact"/>
+      </w:pPr>
+      <w:r>
+        <w:t xml:space="preserve">zoom link on moodle</w:t>
+      </w:r>
+    </w:p>
+    <w:p>
+      <w:pPr>
+        <w:pStyle w:val="Heading1"/>
+      </w:pPr>
+      <w:bookmarkStart w:id="29" w:name="course-communications"/>
+      <w:r>
+        <w:t xml:space="preserve">Course Communications</w:t>
+      </w:r>
+      <w:bookmarkEnd w:id="29"/>
+    </w:p>
+    <w:p>
+      <w:pPr>
+        <w:pStyle w:val="FirstParagraph"/>
+      </w:pPr>
+      <w:r>
+        <w:t xml:space="preserve">This online course will have a mix of synchronous and asynchronous assignments.</w:t>
+      </w:r>
+      <w:r>
+        <w:t xml:space="preserve"> </w:t>
+      </w:r>
+      <w:r>
+        <w:t xml:space="preserve">The synchronous sessions,</w:t>
+      </w:r>
+      <w:r>
+        <w:t xml:space="preserve"> </w:t>
+      </w:r>
+      <w:r>
+        <w:t xml:space="preserve">“</w:t>
+      </w:r>
+      <w:r>
+        <w:t xml:space="preserve">live lab,</w:t>
+      </w:r>
+      <w:r>
+        <w:t xml:space="preserve">”</w:t>
+      </w:r>
+      <w:r>
+        <w:t xml:space="preserve"> </w:t>
+      </w:r>
+      <w:r>
+        <w:t xml:space="preserve">will be held each Wednesday, via Zoom,</w:t>
+      </w:r>
+      <w:r>
+        <w:t xml:space="preserve"> </w:t>
+      </w:r>
+      <w:r>
+        <w:t xml:space="preserve">4:30pm to 6:20pm.</w:t>
       </w:r>
     </w:p>
     <w:p>
       <w:pPr>
         <w:pStyle w:val="BodyText"/>
       </w:pPr>
-    </w:p>
-    <w:p>
-      <w:pPr>
-        <w:pStyle w:val="BodyText"/>
-      </w:pPr>
-      <w:r>
-        <w:rPr>
-          <w:b/>
-        </w:rPr>
-        <w:t xml:space="preserve">Keywords:</w:t>
-      </w:r>
-      <w:r>
-        <w:t xml:space="preserve"> </w:t>
-      </w:r>
-      <w:r>
-        <w:t xml:space="preserve">linux, bash, systems, networks, lamp, free software, trouble shooting,</w:t>
-      </w:r>
-      <w:r>
-        <w:t xml:space="preserve"> </w:t>
-      </w:r>
-      <w:r>
-        <w:t xml:space="preserve">technical project management, rasberry pi, physical computing, debian, ubuntu</w:t>
-      </w:r>
-    </w:p>
-    <w:p>
-      <w:pPr>
-        <w:pStyle w:val="Heading1"/>
-      </w:pPr>
-      <w:bookmarkStart w:id="20" w:name="goals-objectives"/>
-      <w:r>
-        <w:t xml:space="preserve">Goals &amp; Objectives</w:t>
-      </w:r>
-      <w:bookmarkEnd w:id="20"/>
-    </w:p>
-    <w:p>
-      <w:pPr>
-        <w:pStyle w:val="FirstParagraph"/>
-      </w:pPr>
-      <w:r>
-        <w:t xml:space="preserve">This course introduces students to the key concepts in current networked</w:t>
-      </w:r>
-      <w:r>
-        <w:t xml:space="preserve"> </w:t>
-      </w:r>
-      <w:r>
-        <w:t xml:space="preserve">computing in order to develop a conceptual framework for configuring</w:t>
-      </w:r>
-      <w:r>
-        <w:t xml:space="preserve"> </w:t>
-      </w:r>
-      <w:r>
-        <w:t xml:space="preserve">and troubleshooting computing systems. Upon completing this course they</w:t>
-      </w:r>
-      <w:r>
-        <w:t xml:space="preserve"> </w:t>
-      </w:r>
-      <w:r>
-        <w:t xml:space="preserve">will be able to:</w:t>
-      </w:r>
-    </w:p>
-    <w:p>
-      <w:pPr>
-        <w:numPr>
-          <w:ilvl w:val="0"/>
-          <w:numId w:val="1001"/>
-        </w:numPr>
-        <w:pStyle w:val="Compact"/>
-      </w:pPr>
-      <w:r>
-        <w:t xml:space="preserve">set up a secure, network computing environment</w:t>
-      </w:r>
-    </w:p>
-    <w:p>
-      <w:pPr>
-        <w:numPr>
-          <w:ilvl w:val="0"/>
-          <w:numId w:val="1001"/>
-        </w:numPr>
-        <w:pStyle w:val="Compact"/>
-      </w:pPr>
-      <w:r>
-        <w:t xml:space="preserve">effectively use the basic tools of GNU/Linux computing environments</w:t>
-      </w:r>
-    </w:p>
-    <w:p>
-      <w:pPr>
-        <w:numPr>
-          <w:ilvl w:val="0"/>
-          <w:numId w:val="1001"/>
-        </w:numPr>
-        <w:pStyle w:val="Compact"/>
-      </w:pPr>
-      <w:r>
-        <w:t xml:space="preserve">implement techniques for administering group and user permissions</w:t>
-      </w:r>
-    </w:p>
-    <w:p>
-      <w:pPr>
-        <w:numPr>
-          <w:ilvl w:val="0"/>
-          <w:numId w:val="1001"/>
-        </w:numPr>
-        <w:pStyle w:val="Compact"/>
-      </w:pPr>
-      <w:r>
-        <w:t xml:space="preserve">install and troubleshoot hardware and software infrastructure for</w:t>
-      </w:r>
-      <w:r>
-        <w:t xml:space="preserve"> </w:t>
-      </w:r>
-      <w:r>
-        <w:t xml:space="preserve">networked and internet computing</w:t>
-      </w:r>
-    </w:p>
-    <w:p>
-      <w:pPr>
-        <w:numPr>
-          <w:ilvl w:val="0"/>
-          <w:numId w:val="1001"/>
-        </w:numPr>
-        <w:pStyle w:val="Compact"/>
-      </w:pPr>
-      <w:r>
-        <w:t xml:space="preserve">configure a client/user computer for specific purposes</w:t>
-      </w:r>
-    </w:p>
-    <w:p>
-      <w:pPr>
-        <w:numPr>
-          <w:ilvl w:val="0"/>
-          <w:numId w:val="1001"/>
-        </w:numPr>
-        <w:pStyle w:val="Compact"/>
-      </w:pPr>
-      <w:r>
-        <w:t xml:space="preserve">configure various server-side applications to support teaching and</w:t>
-      </w:r>
-      <w:r>
-        <w:t xml:space="preserve"> </w:t>
-      </w:r>
-      <w:r>
-        <w:t xml:space="preserve">learning</w:t>
-      </w:r>
-    </w:p>
-    <w:p>
-      <w:pPr>
-        <w:numPr>
-          <w:ilvl w:val="0"/>
-          <w:numId w:val="1001"/>
-        </w:numPr>
-        <w:pStyle w:val="Compact"/>
-      </w:pPr>
-      <w:r>
-        <w:t xml:space="preserve">identify the ethical and legal concerns surrounding educational</w:t>
-      </w:r>
-      <w:r>
-        <w:t xml:space="preserve"> </w:t>
-      </w:r>
-      <w:r>
-        <w:t xml:space="preserve">information systems</w:t>
-      </w:r>
-    </w:p>
-    <w:p>
-      <w:pPr>
-        <w:pStyle w:val="Heading1"/>
-      </w:pPr>
-      <w:bookmarkStart w:id="21" w:name="class-information"/>
-      <w:r>
-        <w:t xml:space="preserve">Class Information</w:t>
-      </w:r>
-      <w:bookmarkEnd w:id="21"/>
-    </w:p>
-    <w:p>
-      <w:pPr>
-        <w:pStyle w:val="DefinitionTerm"/>
-      </w:pPr>
-      <w:r>
-        <w:rPr>
-          <w:b/>
-        </w:rPr>
-        <w:t xml:space="preserve">Instructor:</w:t>
-      </w:r>
-    </w:p>
-    <w:p>
-      <w:pPr>
-        <w:pStyle w:val="Definition"/>
-      </w:pPr>
-      <w:r>
-        <w:t xml:space="preserve">Matt Curinga</w:t>
-      </w:r>
-      <w:r>
-        <w:t xml:space="preserve"> </w:t>
-      </w:r>
-      <w:hyperlink r:id="rId22">
-        <w:r>
-          <w:rPr>
-            <w:rStyle w:val="Hyperlink"/>
-          </w:rPr>
-          <w:t xml:space="preserve">mcuringa@adelphi.edu</w:t>
-        </w:r>
-      </w:hyperlink>
-    </w:p>
-    <w:p>
-      <w:pPr>
-        <w:pStyle w:val="DefinitionTerm"/>
-      </w:pPr>
-      <w:r>
-        <w:rPr>
-          <w:b/>
-        </w:rPr>
-        <w:t xml:space="preserve">Class dates:</w:t>
-      </w:r>
-    </w:p>
-    <w:p>
-      <w:pPr>
-        <w:pStyle w:val="Definition"/>
-      </w:pPr>
-      <w:r>
-        <w:t xml:space="preserve">Wednesday, May 26 - Tuesday, June 29</w:t>
-      </w:r>
-    </w:p>
-    <w:p>
-      <w:pPr>
-        <w:pStyle w:val="FirstParagraph"/>
-      </w:pPr>
-      <w:r>
-        <w:rPr>
-          <w:b/>
-        </w:rPr>
-        <w:t xml:space="preserve">Live sessions:</w:t>
-      </w:r>
-      <w:r>
-        <w:t xml:space="preserve"> </w:t>
-      </w:r>
-      <w:r>
-        <w:t xml:space="preserve">- Wednesdays: 4:30pm - 6:20pm</w:t>
-      </w:r>
-      <w:r>
-        <w:t xml:space="preserve"> </w:t>
-      </w:r>
-      <w:r>
-        <w:t xml:space="preserve">- zoom link on moodle</w:t>
-      </w:r>
-    </w:p>
-    <w:p>
-      <w:pPr>
-        <w:pStyle w:val="Heading1"/>
-      </w:pPr>
-      <w:bookmarkStart w:id="23" w:name="course-communications"/>
-      <w:r>
-        <w:t xml:space="preserve">Course Communications</w:t>
-      </w:r>
-      <w:bookmarkEnd w:id="23"/>
-    </w:p>
-    <w:p>
-      <w:pPr>
-        <w:pStyle w:val="FirstParagraph"/>
-      </w:pPr>
-      <w:r>
-        <w:t xml:space="preserve">This online course will have a mix of synchronous and asynchronous assignments.</w:t>
-      </w:r>
-      <w:r>
-        <w:t xml:space="preserve"> </w:t>
-      </w:r>
-      <w:r>
-        <w:t xml:space="preserve">The synchronous sessions,</w:t>
-      </w:r>
-      <w:r>
-        <w:t xml:space="preserve"> </w:t>
-      </w:r>
-      <w:r>
-        <w:t xml:space="preserve">“</w:t>
-      </w:r>
-      <w:r>
-        <w:t xml:space="preserve">live lab,</w:t>
-      </w:r>
-      <w:r>
-        <w:t xml:space="preserve">”</w:t>
-      </w:r>
-      <w:r>
-        <w:t xml:space="preserve"> </w:t>
-      </w:r>
-      <w:r>
-        <w:t xml:space="preserve">will be held each Wednesday, via Zoom,</w:t>
-      </w:r>
-      <w:r>
-        <w:t xml:space="preserve"> </w:t>
-      </w:r>
-      <w:r>
-        <w:t xml:space="preserve">4:30pm to 6:20pm.</w:t>
-      </w:r>
-    </w:p>
-    <w:p>
-      <w:pPr>
-        <w:pStyle w:val="BodyText"/>
-      </w:pPr>
       <w:r>
         <w:t xml:space="preserve">Participants in this course must actively participate in our suite of online</w:t>
       </w:r>
@@ -495,7 +493,7 @@
       <w:r>
         <w:t xml:space="preserve">communications tools, including Slack (</w:t>
       </w:r>
-      <w:hyperlink r:id="rId24">
+      <w:hyperlink r:id="rId30">
         <w:r>
           <w:rPr>
             <w:rStyle w:val="Hyperlink"/>
@@ -651,66 +649,57 @@
     </w:p>
     <w:p>
       <w:pPr>
-        <w:pStyle w:val="BodyText"/>
-      </w:pPr>
-      <w:r>
-        <w:rPr>
-          <w:b/>
-        </w:rPr>
+        <w:pStyle w:val="Heading3"/>
+      </w:pPr>
+      <w:bookmarkStart w:id="31" w:name="online-tools"/>
+      <w:r>
         <w:t xml:space="preserve">Online tools:</w:t>
       </w:r>
-    </w:p>
-    <w:p>
-      <w:pPr>
-        <w:numPr>
-          <w:ilvl w:val="0"/>
-          <w:numId w:val="1002"/>
-        </w:numPr>
-        <w:pStyle w:val="Compact"/>
-      </w:pPr>
-      <w:r>
-        <w:rPr>
-          <w:b/>
-        </w:rPr>
-        <w:t xml:space="preserve">Moodle:</w:t>
-      </w:r>
-      <w:r>
-        <w:t xml:space="preserve"> </w:t>
-      </w:r>
-      <w:r>
-        <w:t xml:space="preserve">will be used to post the syllabus and links to weekly readings, videos, and discussions.</w:t>
-      </w:r>
-    </w:p>
-    <w:p>
-      <w:pPr>
-        <w:numPr>
-          <w:ilvl w:val="0"/>
-          <w:numId w:val="1002"/>
-        </w:numPr>
-        <w:pStyle w:val="Compact"/>
-      </w:pPr>
-      <w:r>
-        <w:rPr>
-          <w:b/>
-        </w:rPr>
-        <w:t xml:space="preserve">Slack:</w:t>
-      </w:r>
-      <w:r>
-        <w:t xml:space="preserve"> </w:t>
-      </w:r>
-      <w:r>
-        <w:t xml:space="preserve">will be our main channel for online communications.</w:t>
-      </w:r>
-      <w:r>
-        <w:t xml:space="preserve"> </w:t>
-      </w:r>
+      <w:bookmarkEnd w:id="31"/>
+    </w:p>
+    <w:p>
+      <w:pPr>
+        <w:numPr>
+          <w:ilvl w:val="0"/>
+          <w:numId w:val="1003"/>
+        </w:numPr>
+        <w:pStyle w:val="Heading3"/>
+      </w:pPr>
+      <w:bookmarkStart w:id="32" w:name="Xeecb7ce21ef7f7329fe38bb4baf76d0741ca697"/>
+      <w:r>
+        <w:t xml:space="preserve">Moodle: will be used to post the syllabus and links to weekly readings, videos, and discussions.</w:t>
+      </w:r>
+      <w:bookmarkEnd w:id="32"/>
+    </w:p>
+    <w:p>
+      <w:pPr>
+        <w:numPr>
+          <w:ilvl w:val="0"/>
+          <w:numId w:val="1003"/>
+        </w:numPr>
+        <w:pStyle w:val="Heading3"/>
+      </w:pPr>
+      <w:bookmarkStart w:id="33" w:name="X99046145c7b9c6b79ff012e5e50519d83f8afea"/>
+      <w:r>
+        <w:t xml:space="preserve">Slack: will be our main channel for online communications.</w:t>
+      </w:r>
+      <w:bookmarkEnd w:id="33"/>
+    </w:p>
+    <w:p>
+      <w:pPr>
+        <w:numPr>
+          <w:ilvl w:val="0"/>
+          <w:numId w:val="1000"/>
+        </w:numPr>
+        <w:pStyle w:val="Compact"/>
+      </w:pPr>
       <w:r>
         <w:t xml:space="preserve">Please</w:t>
       </w:r>
       <w:r>
         <w:t xml:space="preserve"> </w:t>
       </w:r>
-      <w:hyperlink r:id="rId25">
+      <w:hyperlink r:id="rId34">
         <w:r>
           <w:rPr>
             <w:rStyle w:val="Hyperlink"/>
@@ -768,25 +757,24 @@
       <w:pPr>
         <w:numPr>
           <w:ilvl w:val="0"/>
-          <w:numId w:val="1002"/>
-        </w:numPr>
-        <w:pStyle w:val="Compact"/>
-      </w:pPr>
-      <w:r>
-        <w:rPr>
-          <w:b/>
-        </w:rPr>
-        <w:t xml:space="preserve">Trello:</w:t>
-      </w:r>
-      <w:r>
-        <w:t xml:space="preserve"> </w:t>
-      </w:r>
-      <w:r>
-        <w:t xml:space="preserve">is project management software that you will use to track/plan</w:t>
-      </w:r>
-      <w:r>
-        <w:t xml:space="preserve"> </w:t>
-      </w:r>
+          <w:numId w:val="1003"/>
+        </w:numPr>
+        <w:pStyle w:val="Heading3"/>
+      </w:pPr>
+      <w:bookmarkStart w:id="35" w:name="X1c189ce4a5bc8d47bbc6fb045724f893f03e905"/>
+      <w:r>
+        <w:t xml:space="preserve">Trello: is project management software that you will use to track/plan</w:t>
+      </w:r>
+      <w:bookmarkEnd w:id="35"/>
+    </w:p>
+    <w:p>
+      <w:pPr>
+        <w:numPr>
+          <w:ilvl w:val="0"/>
+          <w:numId w:val="1000"/>
+        </w:numPr>
+        <w:pStyle w:val="Compact"/>
+      </w:pPr>
       <w:r>
         <w:t xml:space="preserve">your two projects, and to share your progress with the course instructors.</w:t>
       </w:r>
@@ -799,7 +787,7 @@
       <w:r>
         <w:t xml:space="preserve"> </w:t>
       </w:r>
-      <w:hyperlink r:id="rId26">
+      <w:hyperlink r:id="rId36">
         <w:r>
           <w:rPr>
             <w:rStyle w:val="Hyperlink"/>
@@ -822,7 +810,7 @@
       <w:r>
         <w:t xml:space="preserve"> </w:t>
       </w:r>
-      <w:hyperlink r:id="rId27">
+      <w:hyperlink r:id="rId37">
         <w:r>
           <w:rPr>
             <w:rStyle w:val="Hyperlink"/>
@@ -841,38 +829,68 @@
       <w:pPr>
         <w:numPr>
           <w:ilvl w:val="0"/>
-          <w:numId w:val="1002"/>
-        </w:numPr>
-        <w:pStyle w:val="Compact"/>
-      </w:pPr>
-      <w:r>
-        <w:rPr>
-          <w:b/>
-        </w:rPr>
-        <w:t xml:space="preserve">mail.adelphi.edu email:</w:t>
-      </w:r>
-      <w:r>
-        <w:t xml:space="preserve"> </w:t>
-      </w:r>
-      <w:r>
-        <w:t xml:space="preserve">we will use your official adelphi student email</w:t>
-      </w:r>
-      <w:r>
-        <w:t xml:space="preserve"> </w:t>
-      </w:r>
+          <w:numId w:val="1003"/>
+        </w:numPr>
+        <w:pStyle w:val="Heading3"/>
+      </w:pPr>
+      <w:bookmarkStart w:id="38" w:name="X31be534c4f165330919c1ef96d5ff2b439357a0"/>
+      <w:r>
+        <w:t xml:space="preserve">mail.adelphi.edu email: we will use your official adelphi student email</w:t>
+      </w:r>
+      <w:bookmarkEnd w:id="38"/>
+    </w:p>
+    <w:p>
+      <w:pPr>
+        <w:numPr>
+          <w:ilvl w:val="0"/>
+          <w:numId w:val="1000"/>
+        </w:numPr>
+        <w:pStyle w:val="Compact"/>
+      </w:pPr>
       <w:r>
         <w:t xml:space="preserve">for class email communications. Please check this email regularly.</w:t>
       </w:r>
     </w:p>
     <w:p>
       <w:pPr>
+        <w:pStyle w:val="Heading3"/>
+      </w:pPr>
+      <w:bookmarkStart w:id="39" w:name="getting-remote-help"/>
+      <w:r>
+        <w:t xml:space="preserve">Getting remote help:</w:t>
+      </w:r>
+      <w:bookmarkEnd w:id="39"/>
+    </w:p>
+    <w:p>
+      <w:pPr>
         <w:pStyle w:val="FirstParagraph"/>
       </w:pPr>
       <w:r>
-        <w:rPr>
-          <w:b/>
-        </w:rPr>
-        <w:t xml:space="preserve">Getting remote help:</w:t>
+        <w:t xml:space="preserve">Because of the hands on nature of working with computers and Raspberry Pi, you</w:t>
+      </w:r>
+      <w:r>
+        <w:t xml:space="preserve"> </w:t>
+      </w:r>
+      <w:r>
+        <w:t xml:space="preserve">will have to use a variety of tools to get help. Your first stop for help should</w:t>
+      </w:r>
+      <w:r>
+        <w:t xml:space="preserve"> </w:t>
+      </w:r>
+      <w:r>
+        <w:t xml:space="preserve">be #raspberrypi on Slack. You are most likely to get quick help if you post here</w:t>
+      </w:r>
+      <w:r>
+        <w:t xml:space="preserve"> </w:t>
+      </w:r>
+      <w:r>
+        <w:t xml:space="preserve">because anyone in the channel (instructors, other students, other faculty, ed tech alums)</w:t>
+      </w:r>
+      <w:r>
+        <w:t xml:space="preserve"> </w:t>
+      </w:r>
+      <w:r>
+        <w:t xml:space="preserve">can lend a hand.</w:t>
       </w:r>
     </w:p>
     <w:p>
@@ -880,38 +898,6 @@
         <w:pStyle w:val="BodyText"/>
       </w:pPr>
       <w:r>
-        <w:t xml:space="preserve">Because of the hands on nature of working with computers and Raspberry Pi, you</w:t>
-      </w:r>
-      <w:r>
-        <w:t xml:space="preserve"> </w:t>
-      </w:r>
-      <w:r>
-        <w:t xml:space="preserve">will have to use a variety of tools to get help. Your first stop for help should</w:t>
-      </w:r>
-      <w:r>
-        <w:t xml:space="preserve"> </w:t>
-      </w:r>
-      <w:r>
-        <w:t xml:space="preserve">be #raspberrypi on Slack. You are most likely to get quick help if you post here</w:t>
-      </w:r>
-      <w:r>
-        <w:t xml:space="preserve"> </w:t>
-      </w:r>
-      <w:r>
-        <w:t xml:space="preserve">because anyone in the channel (instructors, other students, other faculty, ed tech alums)</w:t>
-      </w:r>
-      <w:r>
-        <w:t xml:space="preserve"> </w:t>
-      </w:r>
-      <w:r>
-        <w:t xml:space="preserve">can lend a hand.</w:t>
-      </w:r>
-    </w:p>
-    <w:p>
-      <w:pPr>
-        <w:pStyle w:val="BodyText"/>
-      </w:pPr>
-      <w:r>
         <w:t xml:space="preserve">For more complicated problems, you will need to be able to:</w:t>
       </w:r>
     </w:p>
@@ -919,11 +905,11 @@
       <w:pPr>
         <w:numPr>
           <w:ilvl w:val="0"/>
-          <w:numId w:val="1003"/>
-        </w:numPr>
-        <w:pStyle w:val="Compact"/>
-      </w:pPr>
-      <w:hyperlink r:id="rId28">
+          <w:numId w:val="1004"/>
+        </w:numPr>
+        <w:pStyle w:val="Compact"/>
+      </w:pPr>
+      <w:hyperlink r:id="rId40">
         <w:r>
           <w:rPr>
             <w:rStyle w:val="Hyperlink"/>
@@ -936,11 +922,11 @@
       <w:pPr>
         <w:numPr>
           <w:ilvl w:val="0"/>
-          <w:numId w:val="1003"/>
-        </w:numPr>
-        <w:pStyle w:val="Compact"/>
-      </w:pPr>
-      <w:hyperlink r:id="rId29">
+          <w:numId w:val="1004"/>
+        </w:numPr>
+        <w:pStyle w:val="Compact"/>
+      </w:pPr>
+      <w:hyperlink r:id="rId41">
         <w:r>
           <w:rPr>
             <w:rStyle w:val="Hyperlink"/>
@@ -953,11 +939,11 @@
       <w:pPr>
         <w:numPr>
           <w:ilvl w:val="0"/>
-          <w:numId w:val="1003"/>
-        </w:numPr>
-        <w:pStyle w:val="Compact"/>
-      </w:pPr>
-      <w:hyperlink r:id="rId30">
+          <w:numId w:val="1004"/>
+        </w:numPr>
+        <w:pStyle w:val="Compact"/>
+      </w:pPr>
+      <w:hyperlink r:id="rId42">
         <w:r>
           <w:rPr>
             <w:rStyle w:val="Hyperlink"/>
@@ -970,7 +956,7 @@
       <w:pPr>
         <w:numPr>
           <w:ilvl w:val="0"/>
-          <w:numId w:val="1003"/>
+          <w:numId w:val="1004"/>
         </w:numPr>
         <w:pStyle w:val="Compact"/>
       </w:pPr>
@@ -1060,11 +1046,11 @@
       <w:pPr>
         <w:numPr>
           <w:ilvl w:val="0"/>
-          <w:numId w:val="1003"/>
-        </w:numPr>
-        <w:pStyle w:val="Compact"/>
-      </w:pPr>
-      <w:hyperlink r:id="rId31">
+          <w:numId w:val="1004"/>
+        </w:numPr>
+        <w:pStyle w:val="Compact"/>
+      </w:pPr>
+      <w:hyperlink r:id="rId43">
         <w:r>
           <w:rPr>
             <w:rStyle w:val="Hyperlink"/>
@@ -1083,11 +1069,11 @@
       <w:pPr>
         <w:pStyle w:val="Heading1"/>
       </w:pPr>
-      <w:bookmarkStart w:id="32" w:name="required-books"/>
+      <w:bookmarkStart w:id="44" w:name="required-books"/>
       <w:r>
         <w:t xml:space="preserve">Required Books</w:t>
       </w:r>
-      <w:bookmarkEnd w:id="32"/>
+      <w:bookmarkEnd w:id="44"/>
     </w:p>
     <w:p>
       <w:pPr>
@@ -1104,21 +1090,21 @@
       <w:pPr>
         <w:pStyle w:val="Heading1"/>
       </w:pPr>
-      <w:bookmarkStart w:id="33" w:name="required-materials"/>
+      <w:bookmarkStart w:id="45" w:name="required-materials"/>
       <w:r>
         <w:t xml:space="preserve">Required Materials</w:t>
       </w:r>
-      <w:bookmarkEnd w:id="33"/>
+      <w:bookmarkEnd w:id="45"/>
     </w:p>
     <w:p>
       <w:pPr>
         <w:pStyle w:val="Heading2"/>
       </w:pPr>
-      <w:bookmarkStart w:id="34" w:name="desktoplaptop"/>
+      <w:bookmarkStart w:id="46" w:name="desktoplaptop"/>
       <w:r>
         <w:t xml:space="preserve">Desktop/Laptop</w:t>
       </w:r>
-      <w:bookmarkEnd w:id="34"/>
+      <w:bookmarkEnd w:id="46"/>
     </w:p>
     <w:p>
       <w:pPr>
@@ -1176,11 +1162,11 @@
       <w:pPr>
         <w:pStyle w:val="Heading2"/>
       </w:pPr>
-      <w:bookmarkStart w:id="35" w:name="raspberry-pi"/>
+      <w:bookmarkStart w:id="47" w:name="raspberry-pi"/>
       <w:r>
         <w:t xml:space="preserve">Raspberry Pi</w:t>
       </w:r>
-      <w:bookmarkEnd w:id="35"/>
+      <w:bookmarkEnd w:id="47"/>
     </w:p>
     <w:p>
       <w:pPr>
@@ -1225,7 +1211,7 @@
       <w:r>
         <w:t xml:space="preserve"> </w:t>
       </w:r>
-      <w:hyperlink r:id="rId36">
+      <w:hyperlink r:id="rId48">
         <w:r>
           <w:rPr>
             <w:rStyle w:val="Hyperlink"/>
@@ -1239,7 +1225,7 @@
       <w:r>
         <w:t xml:space="preserve">(</w:t>
       </w:r>
-      <w:hyperlink r:id="rId37">
+      <w:hyperlink r:id="rId49">
         <w:r>
           <w:rPr>
             <w:rStyle w:val="Hyperlink"/>
@@ -1263,14 +1249,14 @@
       <w:pPr>
         <w:numPr>
           <w:ilvl w:val="0"/>
-          <w:numId w:val="1004"/>
+          <w:numId w:val="1005"/>
         </w:numPr>
         <w:pStyle w:val="Compact"/>
       </w:pPr>
       <w:r>
         <w:t xml:space="preserve">Raspberry Pi model 4 (2GB model recommended): [</w:t>
       </w:r>
-      <w:hyperlink r:id="rId38">
+      <w:hyperlink r:id="rId50">
         <w:r>
           <w:rPr>
             <w:rStyle w:val="Hyperlink"/>
@@ -1281,7 +1267,7 @@
       <w:r>
         <w:t xml:space="preserve">] [</w:t>
       </w:r>
-      <w:hyperlink r:id="rId39">
+      <w:hyperlink r:id="rId51">
         <w:r>
           <w:rPr>
             <w:rStyle w:val="Hyperlink"/>
@@ -1292,7 +1278,7 @@
       <w:r>
         <w:t xml:space="preserve">] [</w:t>
       </w:r>
-      <w:hyperlink r:id="rId40">
+      <w:hyperlink r:id="rId52">
         <w:r>
           <w:rPr>
             <w:rStyle w:val="Hyperlink"/>
@@ -1308,7 +1294,7 @@
       <w:pPr>
         <w:numPr>
           <w:ilvl w:val="0"/>
-          <w:numId w:val="1004"/>
+          <w:numId w:val="1005"/>
         </w:numPr>
         <w:pStyle w:val="Compact"/>
       </w:pPr>
@@ -1320,14 +1306,14 @@
       <w:pPr>
         <w:numPr>
           <w:ilvl w:val="0"/>
-          <w:numId w:val="1004"/>
+          <w:numId w:val="1005"/>
         </w:numPr>
         <w:pStyle w:val="Compact"/>
       </w:pPr>
       <w:r>
         <w:t xml:space="preserve">micro hdmi cable [</w:t>
       </w:r>
-      <w:hyperlink r:id="rId41">
+      <w:hyperlink r:id="rId53">
         <w:r>
           <w:rPr>
             <w:rStyle w:val="Hyperlink"/>
@@ -1338,7 +1324,7 @@
       <w:r>
         <w:t xml:space="preserve">] [</w:t>
       </w:r>
-      <w:hyperlink r:id="rId42">
+      <w:hyperlink r:id="rId54">
         <w:r>
           <w:rPr>
             <w:rStyle w:val="Hyperlink"/>
@@ -1349,7 +1335,7 @@
       <w:r>
         <w:t xml:space="preserve">] [</w:t>
       </w:r>
-      <w:hyperlink r:id="rId43">
+      <w:hyperlink r:id="rId55">
         <w:r>
           <w:rPr>
             <w:rStyle w:val="Hyperlink"/>
@@ -1365,14 +1351,14 @@
       <w:pPr>
         <w:numPr>
           <w:ilvl w:val="0"/>
-          <w:numId w:val="1004"/>
+          <w:numId w:val="1005"/>
         </w:numPr>
         <w:pStyle w:val="Compact"/>
       </w:pPr>
       <w:r>
         <w:t xml:space="preserve">5.1V 3A USB-C wall charger [</w:t>
       </w:r>
-      <w:hyperlink r:id="rId44">
+      <w:hyperlink r:id="rId56">
         <w:r>
           <w:rPr>
             <w:rStyle w:val="Hyperlink"/>
@@ -1383,7 +1369,7 @@
       <w:r>
         <w:t xml:space="preserve">] [</w:t>
       </w:r>
-      <w:hyperlink r:id="rId45">
+      <w:hyperlink r:id="rId57">
         <w:r>
           <w:rPr>
             <w:rStyle w:val="Hyperlink"/>
@@ -1394,7 +1380,7 @@
       <w:r>
         <w:t xml:space="preserve">] [</w:t>
       </w:r>
-      <w:hyperlink r:id="rId46">
+      <w:hyperlink r:id="rId58">
         <w:r>
           <w:rPr>
             <w:rStyle w:val="Hyperlink"/>
@@ -1410,7 +1396,7 @@
       <w:pPr>
         <w:numPr>
           <w:ilvl w:val="0"/>
-          <w:numId w:val="1004"/>
+          <w:numId w:val="1005"/>
         </w:numPr>
         <w:pStyle w:val="Compact"/>
       </w:pPr>
@@ -1420,7 +1406,7 @@
       <w:r>
         <w:t xml:space="preserve"> </w:t>
       </w:r>
-      <w:hyperlink r:id="rId47">
+      <w:hyperlink r:id="rId59">
         <w:r>
           <w:rPr>
             <w:rStyle w:val="Hyperlink"/>
@@ -1447,14 +1433,14 @@
       <w:pPr>
         <w:numPr>
           <w:ilvl w:val="0"/>
-          <w:numId w:val="1005"/>
+          <w:numId w:val="1006"/>
         </w:numPr>
         <w:pStyle w:val="Compact"/>
       </w:pPr>
       <w:r>
         <w:t xml:space="preserve">USB Keyboard and Mouse [</w:t>
       </w:r>
-      <w:hyperlink r:id="rId48">
+      <w:hyperlink r:id="rId60">
         <w:r>
           <w:rPr>
             <w:rStyle w:val="Hyperlink"/>
@@ -1465,7 +1451,7 @@
       <w:r>
         <w:t xml:space="preserve">] [</w:t>
       </w:r>
-      <w:hyperlink r:id="rId49">
+      <w:hyperlink r:id="rId61">
         <w:r>
           <w:rPr>
             <w:rStyle w:val="Hyperlink"/>
@@ -1481,7 +1467,7 @@
       <w:pPr>
         <w:numPr>
           <w:ilvl w:val="0"/>
-          <w:numId w:val="1005"/>
+          <w:numId w:val="1006"/>
         </w:numPr>
         <w:pStyle w:val="Compact"/>
       </w:pPr>
@@ -1497,32 +1483,7 @@
         <w:rPr>
           <w:i/>
         </w:rPr>
-        <w:t xml:space="preserve">You must have all of the required hardware</w:t>
-      </w:r>
-      <w:r>
-        <w:rPr>
-          <w:i/>
-        </w:rPr>
-        <w:t xml:space="preserve"> </w:t>
-      </w:r>
-      <w:r>
-        <w:rPr>
-          <w:b/>
-          <w:i/>
-        </w:rPr>
-        <w:t xml:space="preserve">before</w:t>
-      </w:r>
-      <w:r>
-        <w:rPr>
-          <w:i/>
-        </w:rPr>
-        <w:t xml:space="preserve"> </w:t>
-      </w:r>
-      <w:r>
-        <w:rPr>
-          <w:i/>
-        </w:rPr>
-        <w:t xml:space="preserve">the first week of class.</w:t>
+        <w:t xml:space="preserve">You must have all of the required hardware ### before the first week of class.</w:t>
       </w:r>
     </w:p>
     <w:p>
@@ -1557,21 +1518,21 @@
       <w:pPr>
         <w:pStyle w:val="Heading1"/>
       </w:pPr>
-      <w:bookmarkStart w:id="50" w:name="books-resources"/>
+      <w:bookmarkStart w:id="62" w:name="books-resources"/>
       <w:r>
         <w:t xml:space="preserve">Books &amp; Resources</w:t>
       </w:r>
-      <w:bookmarkEnd w:id="50"/>
-    </w:p>
-    <w:p>
-      <w:pPr>
-        <w:numPr>
-          <w:ilvl w:val="0"/>
-          <w:numId w:val="1006"/>
-        </w:numPr>
-        <w:pStyle w:val="Compact"/>
-      </w:pPr>
-      <w:hyperlink r:id="rId51">
+      <w:bookmarkEnd w:id="62"/>
+    </w:p>
+    <w:p>
+      <w:pPr>
+        <w:numPr>
+          <w:ilvl w:val="0"/>
+          <w:numId w:val="1007"/>
+        </w:numPr>
+        <w:pStyle w:val="Compact"/>
+      </w:pPr>
+      <w:hyperlink r:id="rId63">
         <w:r>
           <w:rPr>
             <w:rStyle w:val="Hyperlink"/>
@@ -1584,7 +1545,7 @@
       <w:pPr>
         <w:numPr>
           <w:ilvl w:val="0"/>
-          <w:numId w:val="1006"/>
+          <w:numId w:val="1007"/>
         </w:numPr>
         <w:pStyle w:val="Compact"/>
       </w:pPr>
@@ -1594,7 +1555,7 @@
       <w:r>
         <w:t xml:space="preserve"> </w:t>
       </w:r>
-      <w:hyperlink r:id="rId52">
+      <w:hyperlink r:id="rId64">
         <w:r>
           <w:rPr>
             <w:rStyle w:val="Hyperlink"/>
@@ -1608,11 +1569,11 @@
       <w:pPr>
         <w:numPr>
           <w:ilvl w:val="0"/>
-          <w:numId w:val="1006"/>
-        </w:numPr>
-        <w:pStyle w:val="Compact"/>
-      </w:pPr>
-      <w:hyperlink r:id="rId53">
+          <w:numId w:val="1007"/>
+        </w:numPr>
+        <w:pStyle w:val="Compact"/>
+      </w:pPr>
+      <w:hyperlink r:id="rId65">
         <w:r>
           <w:rPr>
             <w:rStyle w:val="Hyperlink"/>
@@ -1625,11 +1586,11 @@
       <w:pPr>
         <w:numPr>
           <w:ilvl w:val="0"/>
-          <w:numId w:val="1006"/>
-        </w:numPr>
-        <w:pStyle w:val="Compact"/>
-      </w:pPr>
-      <w:hyperlink r:id="rId54">
+          <w:numId w:val="1007"/>
+        </w:numPr>
+        <w:pStyle w:val="Compact"/>
+      </w:pPr>
+      <w:hyperlink r:id="rId66">
         <w:r>
           <w:rPr>
             <w:rStyle w:val="Hyperlink"/>
@@ -1648,11 +1609,11 @@
       <w:pPr>
         <w:pStyle w:val="Heading1"/>
       </w:pPr>
-      <w:bookmarkStart w:id="55" w:name="schedule"/>
+      <w:bookmarkStart w:id="67" w:name="schedule"/>
       <w:r>
         <w:t xml:space="preserve">Schedule</w:t>
       </w:r>
-      <w:bookmarkEnd w:id="55"/>
+      <w:bookmarkEnd w:id="67"/>
     </w:p>
     <w:tbl>
       <w:tblPr>
@@ -1911,7 +1872,7 @@
               <w:jc w:val="left"/>
             </w:pPr>
             <w:r>
-              <w:t xml:space="preserve">Tues, Jun 2</w:t>
+              <w:t xml:space="preserve">Tues, Jun 29</w:t>
             </w:r>
           </w:p>
         </w:tc>
@@ -1922,7 +1883,7 @@
               <w:jc w:val="left"/>
             </w:pPr>
             <w:r>
-              <w:t xml:space="preserve">9 DIY Project Due</w:t>
+              <w:t xml:space="preserve">DIY Project Due</w:t>
             </w:r>
           </w:p>
         </w:tc>
@@ -1930,13 +1891,32 @@
     </w:tbl>
     <w:p>
       <w:pPr>
+        <w:pStyle w:val="BodyText"/>
+      </w:pPr>
+      <w:r>
+        <w:t xml:space="preserve">A detailed calendar of due dates and course deadlines is available online at.</w:t>
+      </w:r>
+      <w:r>
+        <w:t xml:space="preserve"> </w:t>
+      </w:r>
+      <w:hyperlink r:id="rId68">
+        <w:r>
+          <w:rPr>
+            <w:rStyle w:val="Hyperlink"/>
+          </w:rPr>
+          <w:t xml:space="preserve">You can subscribe to and view the calendar online at this link.</w:t>
+        </w:r>
+      </w:hyperlink>
+    </w:p>
+    <w:p>
+      <w:pPr>
         <w:pStyle w:val="Heading1"/>
       </w:pPr>
-      <w:bookmarkStart w:id="56" w:name="grades-assignments"/>
+      <w:bookmarkStart w:id="69" w:name="grades-assignments"/>
       <w:r>
         <w:t xml:space="preserve">Grades &amp; Assignments</w:t>
       </w:r>
-      <w:bookmarkEnd w:id="56"/>
+      <w:bookmarkEnd w:id="69"/>
     </w:p>
     <w:tbl>
       <w:tblPr>
@@ -2111,11 +2091,11 @@
       <w:pPr>
         <w:pStyle w:val="Heading2"/>
       </w:pPr>
-      <w:bookmarkStart w:id="57" w:name="participation"/>
+      <w:bookmarkStart w:id="70" w:name="participation"/>
       <w:r>
         <w:t xml:space="preserve">Participation</w:t>
       </w:r>
-      <w:bookmarkEnd w:id="57"/>
+      <w:bookmarkEnd w:id="70"/>
     </w:p>
     <w:p>
       <w:pPr>
@@ -2173,11 +2153,11 @@
       <w:pPr>
         <w:pStyle w:val="Heading2"/>
       </w:pPr>
-      <w:bookmarkStart w:id="58" w:name="rpi-client-or-server-setup"/>
+      <w:bookmarkStart w:id="71" w:name="rpi-client-or-server-setup"/>
       <w:r>
         <w:t xml:space="preserve">RPI Client or Server Setup</w:t>
       </w:r>
-      <w:bookmarkEnd w:id="58"/>
+      <w:bookmarkEnd w:id="71"/>
     </w:p>
     <w:p>
       <w:pPr>
@@ -2241,7 +2221,7 @@
       <w:pPr>
         <w:numPr>
           <w:ilvl w:val="0"/>
-          <w:numId w:val="1007"/>
+          <w:numId w:val="1008"/>
         </w:numPr>
         <w:pStyle w:val="Compact"/>
       </w:pPr>
@@ -2253,7 +2233,7 @@
       <w:pPr>
         <w:numPr>
           <w:ilvl w:val="0"/>
-          <w:numId w:val="1007"/>
+          <w:numId w:val="1008"/>
         </w:numPr>
         <w:pStyle w:val="Compact"/>
       </w:pPr>
@@ -2265,7 +2245,7 @@
       <w:pPr>
         <w:numPr>
           <w:ilvl w:val="0"/>
-          <w:numId w:val="1007"/>
+          <w:numId w:val="1008"/>
         </w:numPr>
         <w:pStyle w:val="Compact"/>
       </w:pPr>
@@ -2277,7 +2257,7 @@
       <w:pPr>
         <w:numPr>
           <w:ilvl w:val="0"/>
-          <w:numId w:val="1007"/>
+          <w:numId w:val="1008"/>
         </w:numPr>
         <w:pStyle w:val="Compact"/>
       </w:pPr>
@@ -2297,7 +2277,7 @@
       <w:pPr>
         <w:numPr>
           <w:ilvl w:val="0"/>
-          <w:numId w:val="1008"/>
+          <w:numId w:val="1009"/>
         </w:numPr>
         <w:pStyle w:val="Compact"/>
       </w:pPr>
@@ -2309,7 +2289,7 @@
       <w:pPr>
         <w:numPr>
           <w:ilvl w:val="0"/>
-          <w:numId w:val="1008"/>
+          <w:numId w:val="1009"/>
         </w:numPr>
         <w:pStyle w:val="Compact"/>
       </w:pPr>
@@ -2321,7 +2301,7 @@
       <w:pPr>
         <w:numPr>
           <w:ilvl w:val="0"/>
-          <w:numId w:val="1008"/>
+          <w:numId w:val="1009"/>
         </w:numPr>
         <w:pStyle w:val="Compact"/>
       </w:pPr>
@@ -2333,7 +2313,7 @@
       <w:pPr>
         <w:numPr>
           <w:ilvl w:val="0"/>
-          <w:numId w:val="1008"/>
+          <w:numId w:val="1009"/>
         </w:numPr>
         <w:pStyle w:val="Compact"/>
       </w:pPr>
@@ -2344,6 +2324,125 @@
     <w:p>
       <w:pPr>
         <w:pStyle w:val="FirstParagraph"/>
+      </w:pPr>
+      <w:r>
+        <w:rPr>
+          <w:i/>
+        </w:rPr>
+        <w:t xml:space="preserve">Submission Guidelines</w:t>
+      </w:r>
+    </w:p>
+    <w:p>
+      <w:pPr>
+        <w:pStyle w:val="BodyText"/>
+      </w:pPr>
+      <w:r>
+        <w:t xml:space="preserve">To submit this project, you will upload a narrated screencast video of your</w:t>
+      </w:r>
+      <w:r>
+        <w:t xml:space="preserve"> </w:t>
+      </w:r>
+      <w:r>
+        <w:t xml:space="preserve">project to YouTube (you can sign in with your Adelphi email account). If you do</w:t>
+      </w:r>
+      <w:r>
+        <w:t xml:space="preserve"> </w:t>
+      </w:r>
+      <w:r>
+        <w:t xml:space="preserve">not want the video to be public, change the permissions so that it is an</w:t>
+      </w:r>
+      <w:r>
+        <w:t xml:space="preserve"> </w:t>
+      </w:r>
+      <w:r>
+        <w:t xml:space="preserve">“</w:t>
+      </w:r>
+      <w:r>
+        <w:t xml:space="preserve">unlisted</w:t>
+      </w:r>
+      <w:r>
+        <w:t xml:space="preserve">”</w:t>
+      </w:r>
+      <w:r>
+        <w:t xml:space="preserve"> </w:t>
+      </w:r>
+      <w:r>
+        <w:t xml:space="preserve">video. Only people with the link will be able to see it. Create a new</w:t>
+      </w:r>
+      <w:r>
+        <w:t xml:space="preserve"> </w:t>
+      </w:r>
+      <w:r>
+        <w:t xml:space="preserve">thread in the discussion forum with a title for your project. Post the link to</w:t>
+      </w:r>
+      <w:r>
+        <w:t xml:space="preserve"> </w:t>
+      </w:r>
+      <w:r>
+        <w:t xml:space="preserve">your video here, along with any supporting documentation (screenshots, code,</w:t>
+      </w:r>
+      <w:r>
+        <w:t xml:space="preserve"> </w:t>
+      </w:r>
+      <w:r>
+        <w:t xml:space="preserve">config files).</w:t>
+      </w:r>
+    </w:p>
+    <w:p>
+      <w:pPr>
+        <w:pStyle w:val="BodyText"/>
+      </w:pPr>
+      <w:r>
+        <w:t xml:space="preserve">Begin the video with a description of who the target users are of this setup and</w:t>
+      </w:r>
+      <w:r>
+        <w:t xml:space="preserve"> </w:t>
+      </w:r>
+      <w:r>
+        <w:t xml:space="preserve">what your goals are for them. Next, show your project from the user’s</w:t>
+      </w:r>
+      <w:r>
+        <w:t xml:space="preserve"> </w:t>
+      </w:r>
+      <w:r>
+        <w:t xml:space="preserve">perspective, showing how it meets the needs of the use cases that guided you in</w:t>
+      </w:r>
+      <w:r>
+        <w:t xml:space="preserve"> </w:t>
+      </w:r>
+      <w:r>
+        <w:t xml:space="preserve">designing the project. Next, you can, if appropriate, give a brief tour of the</w:t>
+      </w:r>
+      <w:r>
+        <w:t xml:space="preserve"> </w:t>
+      </w:r>
+      <w:r>
+        <w:t xml:space="preserve">configuration files and scripts that make your project possible. Your video</w:t>
+      </w:r>
+      <w:r>
+        <w:t xml:space="preserve"> </w:t>
+      </w:r>
+      <w:r>
+        <w:t xml:space="preserve">should be 5-10 minutes long.</w:t>
+      </w:r>
+    </w:p>
+    <w:p>
+      <w:pPr>
+        <w:pStyle w:val="BodyText"/>
+      </w:pPr>
+      <w:r>
+        <w:t xml:space="preserve">Please take time to watch your classmate’s videos and post comments, questions,</w:t>
+      </w:r>
+      <w:r>
+        <w:t xml:space="preserve"> </w:t>
+      </w:r>
+      <w:r>
+        <w:t xml:space="preserve">and suggestions.</w:t>
+      </w:r>
+    </w:p>
+    <w:p>
+      <w:pPr>
+        <w:pStyle w:val="BodyText"/>
       </w:pPr>
       <w:r>
         <w:rPr>
@@ -2356,11 +2455,11 @@
       <w:pPr>
         <w:pStyle w:val="Heading2"/>
       </w:pPr>
-      <w:bookmarkStart w:id="59" w:name="diy-project"/>
+      <w:bookmarkStart w:id="72" w:name="diy-project"/>
       <w:r>
         <w:t xml:space="preserve">DIY Project</w:t>
       </w:r>
-      <w:bookmarkEnd w:id="59"/>
+      <w:bookmarkEnd w:id="72"/>
     </w:p>
     <w:p>
       <w:pPr>
@@ -2432,7 +2531,7 @@
       <w:pPr>
         <w:numPr>
           <w:ilvl w:val="0"/>
-          <w:numId w:val="1009"/>
+          <w:numId w:val="1010"/>
         </w:numPr>
         <w:pStyle w:val="Compact"/>
       </w:pPr>
@@ -2444,7 +2543,7 @@
       <w:pPr>
         <w:numPr>
           <w:ilvl w:val="0"/>
-          <w:numId w:val="1009"/>
+          <w:numId w:val="1010"/>
         </w:numPr>
         <w:pStyle w:val="Compact"/>
       </w:pPr>
@@ -2456,7 +2555,7 @@
       <w:pPr>
         <w:numPr>
           <w:ilvl w:val="0"/>
-          <w:numId w:val="1009"/>
+          <w:numId w:val="1010"/>
         </w:numPr>
         <w:pStyle w:val="Compact"/>
       </w:pPr>
@@ -2468,7 +2567,7 @@
       <w:pPr>
         <w:numPr>
           <w:ilvl w:val="0"/>
-          <w:numId w:val="1009"/>
+          <w:numId w:val="1010"/>
         </w:numPr>
         <w:pStyle w:val="Compact"/>
       </w:pPr>
@@ -2480,7 +2579,7 @@
       <w:pPr>
         <w:numPr>
           <w:ilvl w:val="0"/>
-          <w:numId w:val="1009"/>
+          <w:numId w:val="1010"/>
         </w:numPr>
         <w:pStyle w:val="Compact"/>
       </w:pPr>
@@ -2548,20 +2647,20 @@
         <w:pStyle w:val="BodyText"/>
       </w:pPr>
       <w:r>
-        <w:t xml:space="preserve">Here are a few project ideas that will give you a sense of the size and</w:t>
-      </w:r>
-      <w:r>
-        <w:t xml:space="preserve"> </w:t>
-      </w:r>
-      <w:r>
-        <w:t xml:space="preserve">scope of project to choose:</w:t>
-      </w:r>
-    </w:p>
-    <w:p>
-      <w:pPr>
-        <w:numPr>
-          <w:ilvl w:val="0"/>
-          <w:numId w:val="1010"/>
+        <w:t xml:space="preserve">Here are a few raspberry pi project ideas that will give you a sense of the size and</w:t>
+      </w:r>
+      <w:r>
+        <w:t xml:space="preserve"> </w:t>
+      </w:r>
+      <w:r>
+        <w:t xml:space="preserve">scope of what you can do for your final project.</w:t>
+      </w:r>
+    </w:p>
+    <w:p>
+      <w:pPr>
+        <w:numPr>
+          <w:ilvl w:val="0"/>
+          <w:numId w:val="1011"/>
         </w:numPr>
         <w:pStyle w:val="Compact"/>
       </w:pPr>
@@ -2574,7 +2673,7 @@
       <w:r>
         <w:t xml:space="preserve"> </w:t>
       </w:r>
-      <w:hyperlink r:id="rId60">
+      <w:hyperlink r:id="rId73">
         <w:r>
           <w:rPr>
             <w:rStyle w:val="Hyperlink"/>
@@ -2642,7 +2741,7 @@
       <w:r>
         <w:t xml:space="preserve"> </w:t>
       </w:r>
-      <w:hyperlink r:id="rId60">
+      <w:hyperlink r:id="rId73">
         <w:r>
           <w:rPr>
             <w:rStyle w:val="Hyperlink"/>
@@ -2661,7 +2760,7 @@
       <w:pPr>
         <w:numPr>
           <w:ilvl w:val="0"/>
-          <w:numId w:val="1010"/>
+          <w:numId w:val="1011"/>
         </w:numPr>
         <w:pStyle w:val="Compact"/>
       </w:pPr>
@@ -2674,7 +2773,7 @@
       <w:r>
         <w:t xml:space="preserve"> </w:t>
       </w:r>
-      <w:hyperlink r:id="rId61">
+      <w:hyperlink r:id="rId74">
         <w:r>
           <w:rPr>
             <w:rStyle w:val="Hyperlink"/>
@@ -2729,7 +2828,7 @@
       <w:pPr>
         <w:numPr>
           <w:ilvl w:val="0"/>
-          <w:numId w:val="1010"/>
+          <w:numId w:val="1011"/>
         </w:numPr>
         <w:pStyle w:val="Compact"/>
       </w:pPr>
@@ -2742,7 +2841,7 @@
       <w:r>
         <w:t xml:space="preserve"> </w:t>
       </w:r>
-      <w:hyperlink r:id="rId62">
+      <w:hyperlink r:id="rId75">
         <w:r>
           <w:rPr>
             <w:rStyle w:val="Hyperlink"/>
@@ -2759,7 +2858,7 @@
       <w:r>
         <w:t xml:space="preserve"> </w:t>
       </w:r>
-      <w:hyperlink r:id="rId63">
+      <w:hyperlink r:id="rId76">
         <w:r>
           <w:rPr>
             <w:rStyle w:val="Hyperlink"/>
@@ -2785,7 +2884,7 @@
       <w:r>
         <w:t xml:space="preserve"> </w:t>
       </w:r>
-      <w:hyperlink r:id="rId64">
+      <w:hyperlink r:id="rId77">
         <w:r>
           <w:rPr>
             <w:rStyle w:val="Hyperlink"/>
@@ -2801,7 +2900,7 @@
       <w:pPr>
         <w:numPr>
           <w:ilvl w:val="0"/>
-          <w:numId w:val="1010"/>
+          <w:numId w:val="1011"/>
         </w:numPr>
         <w:pStyle w:val="Compact"/>
       </w:pPr>
@@ -2814,7 +2913,7 @@
       <w:r>
         <w:t xml:space="preserve"> </w:t>
       </w:r>
-      <w:hyperlink r:id="rId65">
+      <w:hyperlink r:id="rId78">
         <w:r>
           <w:rPr>
             <w:rStyle w:val="Hyperlink"/>
@@ -2839,7 +2938,7 @@
       <w:pPr>
         <w:numPr>
           <w:ilvl w:val="0"/>
-          <w:numId w:val="1010"/>
+          <w:numId w:val="1011"/>
         </w:numPr>
         <w:pStyle w:val="Compact"/>
       </w:pPr>
@@ -2852,7 +2951,7 @@
       <w:r>
         <w:t xml:space="preserve"> </w:t>
       </w:r>
-      <w:hyperlink r:id="rId66">
+      <w:hyperlink r:id="rId79">
         <w:r>
           <w:rPr>
             <w:rStyle w:val="Hyperlink"/>
@@ -2883,7 +2982,7 @@
       <w:pPr>
         <w:numPr>
           <w:ilvl w:val="0"/>
-          <w:numId w:val="1010"/>
+          <w:numId w:val="1011"/>
         </w:numPr>
         <w:pStyle w:val="Compact"/>
       </w:pPr>
@@ -2896,7 +2995,7 @@
       <w:r>
         <w:t xml:space="preserve"> </w:t>
       </w:r>
-      <w:hyperlink r:id="rId67">
+      <w:hyperlink r:id="rId80">
         <w:r>
           <w:rPr>
             <w:rStyle w:val="Hyperlink"/>
@@ -2944,11 +3043,11 @@
       <w:pPr>
         <w:numPr>
           <w:ilvl w:val="0"/>
-          <w:numId w:val="1011"/>
-        </w:numPr>
-        <w:pStyle w:val="Compact"/>
-      </w:pPr>
-      <w:hyperlink r:id="rId68">
+          <w:numId w:val="1012"/>
+        </w:numPr>
+        <w:pStyle w:val="Compact"/>
+      </w:pPr>
+      <w:hyperlink r:id="rId81">
         <w:r>
           <w:rPr>
             <w:rStyle w:val="Hyperlink"/>
@@ -2961,11 +3060,11 @@
       <w:pPr>
         <w:numPr>
           <w:ilvl w:val="0"/>
-          <w:numId w:val="1011"/>
-        </w:numPr>
-        <w:pStyle w:val="Compact"/>
-      </w:pPr>
-      <w:hyperlink r:id="rId69">
+          <w:numId w:val="1012"/>
+        </w:numPr>
+        <w:pStyle w:val="Compact"/>
+      </w:pPr>
+      <w:hyperlink r:id="rId82">
         <w:r>
           <w:rPr>
             <w:rStyle w:val="Hyperlink"/>
@@ -2978,11 +3077,11 @@
       <w:pPr>
         <w:numPr>
           <w:ilvl w:val="0"/>
-          <w:numId w:val="1011"/>
-        </w:numPr>
-        <w:pStyle w:val="Compact"/>
-      </w:pPr>
-      <w:hyperlink r:id="rId70">
+          <w:numId w:val="1012"/>
+        </w:numPr>
+        <w:pStyle w:val="Compact"/>
+      </w:pPr>
+      <w:hyperlink r:id="rId83">
         <w:r>
           <w:rPr>
             <w:rStyle w:val="Hyperlink"/>
@@ -2993,56 +3092,185 @@
     </w:p>
     <w:p>
       <w:pPr>
+        <w:pStyle w:val="FirstParagraph"/>
+      </w:pPr>
+      <w:r>
+        <w:rPr>
+          <w:i/>
+        </w:rPr>
+        <w:t xml:space="preserve">Submission Guidelines</w:t>
+      </w:r>
+    </w:p>
+    <w:p>
+      <w:pPr>
+        <w:pStyle w:val="BodyText"/>
+      </w:pPr>
+      <w:r>
+        <w:t xml:space="preserve">To submit this project, you will upload a narrated screencast video of your</w:t>
+      </w:r>
+      <w:r>
+        <w:t xml:space="preserve"> </w:t>
+      </w:r>
+      <w:r>
+        <w:t xml:space="preserve">project to YouTube (you can sign in with your Adelphi email account). If you do</w:t>
+      </w:r>
+      <w:r>
+        <w:t xml:space="preserve"> </w:t>
+      </w:r>
+      <w:r>
+        <w:t xml:space="preserve">not want the video to be public, change the permissions so that it is an</w:t>
+      </w:r>
+      <w:r>
+        <w:t xml:space="preserve"> </w:t>
+      </w:r>
+      <w:r>
+        <w:t xml:space="preserve">“</w:t>
+      </w:r>
+      <w:r>
+        <w:t xml:space="preserve">unlisted</w:t>
+      </w:r>
+      <w:r>
+        <w:t xml:space="preserve">”</w:t>
+      </w:r>
+      <w:r>
+        <w:t xml:space="preserve"> </w:t>
+      </w:r>
+      <w:r>
+        <w:t xml:space="preserve">video. Only people with the link will be able to see it. Create a new</w:t>
+      </w:r>
+      <w:r>
+        <w:t xml:space="preserve"> </w:t>
+      </w:r>
+      <w:r>
+        <w:t xml:space="preserve">thread in the discussion forum with a title for your project. Post the link to</w:t>
+      </w:r>
+      <w:r>
+        <w:t xml:space="preserve"> </w:t>
+      </w:r>
+      <w:r>
+        <w:t xml:space="preserve">your video here, along with any supporting documentation (screenshots, code,</w:t>
+      </w:r>
+      <w:r>
+        <w:t xml:space="preserve"> </w:t>
+      </w:r>
+      <w:r>
+        <w:t xml:space="preserve">config files).</w:t>
+      </w:r>
+    </w:p>
+    <w:p>
+      <w:pPr>
+        <w:pStyle w:val="BodyText"/>
+      </w:pPr>
+      <w:r>
+        <w:t xml:space="preserve">Begin the video with a description of who the target users are of this setup and</w:t>
+      </w:r>
+      <w:r>
+        <w:t xml:space="preserve"> </w:t>
+      </w:r>
+      <w:r>
+        <w:t xml:space="preserve">what your goals are for them. Next, show your project from the user’s</w:t>
+      </w:r>
+      <w:r>
+        <w:t xml:space="preserve"> </w:t>
+      </w:r>
+      <w:r>
+        <w:t xml:space="preserve">perspective, showing how it meets the needs of the use cases that guided you in</w:t>
+      </w:r>
+      <w:r>
+        <w:t xml:space="preserve"> </w:t>
+      </w:r>
+      <w:r>
+        <w:t xml:space="preserve">designing the project. Next, you can, if appropriate, give a brief tour of the</w:t>
+      </w:r>
+      <w:r>
+        <w:t xml:space="preserve"> </w:t>
+      </w:r>
+      <w:r>
+        <w:t xml:space="preserve">configuration files and scripts that make your project possible. Your video</w:t>
+      </w:r>
+      <w:r>
+        <w:t xml:space="preserve"> </w:t>
+      </w:r>
+      <w:r>
+        <w:t xml:space="preserve">should be 5-10 minutes long.</w:t>
+      </w:r>
+    </w:p>
+    <w:p>
+      <w:pPr>
         <w:pStyle w:val="Heading1"/>
       </w:pPr>
-      <w:bookmarkStart w:id="71" w:name="class-sessions"/>
+      <w:bookmarkStart w:id="84" w:name="class-sessions"/>
       <w:r>
         <w:t xml:space="preserve">Class Sessions</w:t>
       </w:r>
-      <w:bookmarkEnd w:id="71"/>
+      <w:bookmarkEnd w:id="84"/>
     </w:p>
     <w:p>
       <w:pPr>
         <w:pStyle w:val="Heading2"/>
       </w:pPr>
-      <w:bookmarkStart w:id="72" w:name="week-0-before-class-begins"/>
+      <w:bookmarkStart w:id="85" w:name="week-0-before-class-begins"/>
       <w:r>
         <w:t xml:space="preserve">Week 0: Before Class Begins</w:t>
       </w:r>
-      <w:bookmarkEnd w:id="72"/>
+      <w:bookmarkEnd w:id="85"/>
     </w:p>
     <w:p>
       <w:pPr>
         <w:pStyle w:val="FirstParagraph"/>
       </w:pPr>
       <w:r>
-        <w:rPr>
-          <w:b/>
-        </w:rPr>
+        <w:t xml:space="preserve">Before our first week of class our goal is to gather all of the materials needed and prepare our computers for participation in this course.</w:t>
+      </w:r>
+    </w:p>
+    <w:p>
+      <w:pPr>
+        <w:pStyle w:val="Heading3"/>
+      </w:pPr>
+      <w:bookmarkStart w:id="86" w:name="to-do"/>
+      <w:r>
         <w:t xml:space="preserve">To Do:</w:t>
       </w:r>
-    </w:p>
-    <w:p>
-      <w:pPr>
-        <w:numPr>
-          <w:ilvl w:val="0"/>
-          <w:numId w:val="1012"/>
+      <w:bookmarkEnd w:id="86"/>
+    </w:p>
+    <w:p>
+      <w:pPr>
+        <w:numPr>
+          <w:ilvl w:val="0"/>
+          <w:numId w:val="1013"/>
         </w:numPr>
         <w:pStyle w:val="Compact"/>
       </w:pPr>
       <w:r>
         <w:t xml:space="preserve">Order your Raspberry Pi and related equipment</w:t>
       </w:r>
-    </w:p>
-    <w:p>
-      <w:pPr>
-        <w:numPr>
-          <w:ilvl w:val="0"/>
-          <w:numId w:val="1012"/>
-        </w:numPr>
-        <w:pStyle w:val="Compact"/>
-      </w:pPr>
-      <w:hyperlink r:id="rId24">
+      <w:r>
+        <w:t xml:space="preserve"> </w:t>
+      </w:r>
+      <w:r>
+        <w:t xml:space="preserve">(</w:t>
+      </w:r>
+      <w:hyperlink r:id="rId87">
+        <w:r>
+          <w:rPr>
+            <w:rStyle w:val="Hyperlink"/>
+          </w:rPr>
+          <w:t xml:space="preserve">syllabus: required materials</w:t>
+        </w:r>
+      </w:hyperlink>
+      <w:r>
+        <w:t xml:space="preserve">)</w:t>
+      </w:r>
+    </w:p>
+    <w:p>
+      <w:pPr>
+        <w:numPr>
+          <w:ilvl w:val="0"/>
+          <w:numId w:val="1013"/>
+        </w:numPr>
+        <w:pStyle w:val="Compact"/>
+      </w:pPr>
+      <w:hyperlink r:id="rId30">
         <w:r>
           <w:rPr>
             <w:rStyle w:val="Hyperlink"/>
@@ -3062,7 +3290,7 @@
       <w:r>
         <w:t xml:space="preserve">and mobile apps (</w:t>
       </w:r>
-      <w:hyperlink r:id="rId73">
+      <w:hyperlink r:id="rId88">
         <w:r>
           <w:rPr>
             <w:rStyle w:val="Hyperlink"/>
@@ -3078,7 +3306,7 @@
       <w:pPr>
         <w:numPr>
           <w:ilvl w:val="0"/>
-          <w:numId w:val="1012"/>
+          <w:numId w:val="1013"/>
         </w:numPr>
         <w:pStyle w:val="Compact"/>
       </w:pPr>
@@ -3088,7 +3316,7 @@
       <w:r>
         <w:t xml:space="preserve"> </w:t>
       </w:r>
-      <w:hyperlink r:id="rId74">
+      <w:hyperlink r:id="rId89">
         <w:r>
           <w:rPr>
             <w:rStyle w:val="Hyperlink"/>
@@ -3108,7 +3336,7 @@
       <w:r>
         <w:t xml:space="preserve">mobile app (</w:t>
       </w:r>
-      <w:hyperlink r:id="rId75">
+      <w:hyperlink r:id="rId90">
         <w:r>
           <w:rPr>
             <w:rStyle w:val="Hyperlink"/>
@@ -3124,11 +3352,11 @@
       <w:pPr>
         <w:pStyle w:val="Heading2"/>
       </w:pPr>
-      <w:bookmarkStart w:id="76" w:name="week-1-computers-operating-systems"/>
+      <w:bookmarkStart w:id="91" w:name="week-1-computers-operating-systems"/>
       <w:r>
         <w:t xml:space="preserve">Week 1: Computers &amp; Operating Systems</w:t>
       </w:r>
-      <w:bookmarkEnd w:id="76"/>
+      <w:bookmarkEnd w:id="91"/>
     </w:p>
     <w:p>
       <w:pPr>
@@ -3176,20 +3404,19 @@
     </w:p>
     <w:p>
       <w:pPr>
-        <w:pStyle w:val="BodyText"/>
-      </w:pPr>
-      <w:r>
-        <w:rPr>
-          <w:b/>
-        </w:rPr>
+        <w:pStyle w:val="Heading3"/>
+      </w:pPr>
+      <w:bookmarkStart w:id="92" w:name="week-1-guiding-questions"/>
+      <w:r>
         <w:t xml:space="preserve">Week 1 Guiding Questions:</w:t>
       </w:r>
-    </w:p>
-    <w:p>
-      <w:pPr>
-        <w:numPr>
-          <w:ilvl w:val="0"/>
-          <w:numId w:val="1013"/>
+      <w:bookmarkEnd w:id="92"/>
+    </w:p>
+    <w:p>
+      <w:pPr>
+        <w:numPr>
+          <w:ilvl w:val="0"/>
+          <w:numId w:val="1014"/>
         </w:numPr>
         <w:pStyle w:val="Compact"/>
       </w:pPr>
@@ -3201,7 +3428,7 @@
       <w:pPr>
         <w:numPr>
           <w:ilvl w:val="0"/>
-          <w:numId w:val="1013"/>
+          <w:numId w:val="1014"/>
         </w:numPr>
         <w:pStyle w:val="Compact"/>
       </w:pPr>
@@ -3225,7 +3452,7 @@
       <w:pPr>
         <w:numPr>
           <w:ilvl w:val="0"/>
-          <w:numId w:val="1013"/>
+          <w:numId w:val="1014"/>
         </w:numPr>
         <w:pStyle w:val="Compact"/>
       </w:pPr>
@@ -3235,24 +3462,23 @@
     </w:p>
     <w:p>
       <w:pPr>
-        <w:pStyle w:val="FirstParagraph"/>
-      </w:pPr>
-      <w:r>
-        <w:rPr>
-          <w:b/>
-        </w:rPr>
+        <w:pStyle w:val="Heading3"/>
+      </w:pPr>
+      <w:bookmarkStart w:id="93" w:name="watch-read"/>
+      <w:r>
         <w:t xml:space="preserve">Watch &amp; Read:</w:t>
       </w:r>
-    </w:p>
-    <w:p>
-      <w:pPr>
-        <w:numPr>
-          <w:ilvl w:val="0"/>
-          <w:numId w:val="1014"/>
-        </w:numPr>
-        <w:pStyle w:val="Compact"/>
-      </w:pPr>
-      <w:hyperlink r:id="rId77">
+      <w:bookmarkEnd w:id="93"/>
+    </w:p>
+    <w:p>
+      <w:pPr>
+        <w:numPr>
+          <w:ilvl w:val="0"/>
+          <w:numId w:val="1015"/>
+        </w:numPr>
+        <w:pStyle w:val="Compact"/>
+      </w:pPr>
+      <w:hyperlink r:id="rId94">
         <w:r>
           <w:rPr>
             <w:rStyle w:val="Hyperlink"/>
@@ -3271,11 +3497,11 @@
       <w:pPr>
         <w:numPr>
           <w:ilvl w:val="0"/>
-          <w:numId w:val="1014"/>
-        </w:numPr>
-        <w:pStyle w:val="Compact"/>
-      </w:pPr>
-      <w:hyperlink r:id="rId78">
+          <w:numId w:val="1015"/>
+        </w:numPr>
+        <w:pStyle w:val="Compact"/>
+      </w:pPr>
+      <w:hyperlink r:id="rId95">
         <w:r>
           <w:rPr>
             <w:rStyle w:val="Hyperlink"/>
@@ -3294,11 +3520,11 @@
       <w:pPr>
         <w:numPr>
           <w:ilvl w:val="0"/>
-          <w:numId w:val="1014"/>
-        </w:numPr>
-        <w:pStyle w:val="Compact"/>
-      </w:pPr>
-      <w:hyperlink r:id="rId79">
+          <w:numId w:val="1015"/>
+        </w:numPr>
+        <w:pStyle w:val="Compact"/>
+      </w:pPr>
+      <w:hyperlink r:id="rId96">
         <w:r>
           <w:rPr>
             <w:rStyle w:val="Hyperlink"/>
@@ -3316,7 +3542,7 @@
       <w:r>
         <w:t xml:space="preserve"> </w:t>
       </w:r>
-      <w:hyperlink r:id="rId52">
+      <w:hyperlink r:id="rId64">
         <w:r>
           <w:rPr>
             <w:rStyle w:val="Hyperlink"/>
@@ -3335,11 +3561,11 @@
       <w:pPr>
         <w:numPr>
           <w:ilvl w:val="0"/>
-          <w:numId w:val="1014"/>
-        </w:numPr>
-        <w:pStyle w:val="Compact"/>
-      </w:pPr>
-      <w:hyperlink r:id="rId80">
+          <w:numId w:val="1015"/>
+        </w:numPr>
+        <w:pStyle w:val="Compact"/>
+      </w:pPr>
+      <w:hyperlink r:id="rId97">
         <w:r>
           <w:rPr>
             <w:rStyle w:val="Hyperlink"/>
@@ -3358,30 +3584,7 @@
       <w:pPr>
         <w:numPr>
           <w:ilvl w:val="0"/>
-          <w:numId w:val="1014"/>
-        </w:numPr>
-        <w:pStyle w:val="Compact"/>
-      </w:pPr>
-      <w:hyperlink r:id="rId81">
-        <w:r>
-          <w:rPr>
-            <w:rStyle w:val="Hyperlink"/>
-          </w:rPr>
-          <w:t xml:space="preserve">What is Free Software?</w:t>
-        </w:r>
-      </w:hyperlink>
-      <w:r>
-        <w:t xml:space="preserve"> </w:t>
-      </w:r>
-      <w:r>
-        <w:t xml:space="preserve">(The Free Software Foundation)</w:t>
-      </w:r>
-    </w:p>
-    <w:p>
-      <w:pPr>
-        <w:numPr>
-          <w:ilvl w:val="0"/>
-          <w:numId w:val="1014"/>
+          <w:numId w:val="1015"/>
         </w:numPr>
         <w:pStyle w:val="Compact"/>
       </w:pPr>
@@ -3391,7 +3594,7 @@
       <w:r>
         <w:t xml:space="preserve"> </w:t>
       </w:r>
-      <w:hyperlink r:id="rId82">
+      <w:hyperlink r:id="rId98">
         <w:r>
           <w:rPr>
             <w:rStyle w:val="Hyperlink"/>
@@ -3417,18 +3620,17 @@
     </w:p>
     <w:p>
       <w:pPr>
+        <w:pStyle w:val="Heading3"/>
+      </w:pPr>
+      <w:bookmarkStart w:id="99" w:name="to-do-1"/>
+      <w:r>
+        <w:t xml:space="preserve">To Do:</w:t>
+      </w:r>
+      <w:bookmarkEnd w:id="99"/>
+    </w:p>
+    <w:p>
+      <w:pPr>
         <w:pStyle w:val="FirstParagraph"/>
-      </w:pPr>
-      <w:r>
-        <w:rPr>
-          <w:b/>
-        </w:rPr>
-        <w:t xml:space="preserve">To Do:</w:t>
-      </w:r>
-    </w:p>
-    <w:p>
-      <w:pPr>
-        <w:pStyle w:val="BodyText"/>
       </w:pPr>
       <w:r>
         <w:rPr>
@@ -3441,7 +3643,7 @@
       <w:pPr>
         <w:numPr>
           <w:ilvl w:val="0"/>
-          <w:numId w:val="1015"/>
+          <w:numId w:val="1016"/>
         </w:numPr>
         <w:pStyle w:val="Compact"/>
       </w:pPr>
@@ -3468,14 +3670,14 @@
       <w:pPr>
         <w:numPr>
           <w:ilvl w:val="0"/>
-          <w:numId w:val="1015"/>
-        </w:numPr>
-        <w:pStyle w:val="Compact"/>
-      </w:pPr>
-      <w:r>
-        <w:t xml:space="preserve">Install Raspbian on your RPI. [</w:t>
-      </w:r>
-      <w:hyperlink r:id="rId83">
+          <w:numId w:val="1016"/>
+        </w:numPr>
+        <w:pStyle w:val="Compact"/>
+      </w:pPr>
+      <w:r>
+        <w:t xml:space="preserve">Install Raspberry Pi OS on your RPI. [</w:t>
+      </w:r>
+      <w:hyperlink r:id="rId100">
         <w:r>
           <w:rPr>
             <w:rStyle w:val="Hyperlink"/>
@@ -3491,7 +3693,7 @@
       <w:pPr>
         <w:numPr>
           <w:ilvl w:val="0"/>
-          <w:numId w:val="1015"/>
+          <w:numId w:val="1016"/>
         </w:numPr>
         <w:pStyle w:val="Compact"/>
       </w:pPr>
@@ -3518,7 +3720,7 @@
       <w:pPr>
         <w:numPr>
           <w:ilvl w:val="0"/>
-          <w:numId w:val="1015"/>
+          <w:numId w:val="1016"/>
         </w:numPr>
         <w:pStyle w:val="Compact"/>
       </w:pPr>
@@ -3530,7 +3732,7 @@
       <w:pPr>
         <w:numPr>
           <w:ilvl w:val="0"/>
-          <w:numId w:val="1015"/>
+          <w:numId w:val="1016"/>
         </w:numPr>
         <w:pStyle w:val="Compact"/>
       </w:pPr>
@@ -3552,7 +3754,7 @@
       <w:r>
         <w:t xml:space="preserve"> </w:t>
       </w:r>
-      <w:hyperlink r:id="rId84">
+      <w:hyperlink r:id="rId101">
         <w:r>
           <w:rPr>
             <w:rStyle w:val="Hyperlink"/>
@@ -3578,32 +3780,31 @@
     </w:p>
     <w:p>
       <w:pPr>
-        <w:pStyle w:val="FirstParagraph"/>
-      </w:pPr>
-      <w:r>
-        <w:rPr>
-          <w:b/>
-        </w:rPr>
+        <w:pStyle w:val="Heading3"/>
+      </w:pPr>
+      <w:bookmarkStart w:id="102" w:name="live-lab-agenda"/>
+      <w:r>
         <w:t xml:space="preserve">Live Lab Agenda</w:t>
       </w:r>
-    </w:p>
-    <w:p>
-      <w:pPr>
-        <w:numPr>
-          <w:ilvl w:val="0"/>
-          <w:numId w:val="1016"/>
-        </w:numPr>
-        <w:pStyle w:val="Compact"/>
-      </w:pPr>
-      <w:r>
-        <w:t xml:space="preserve">Introductions</w:t>
-      </w:r>
-    </w:p>
-    <w:p>
-      <w:pPr>
-        <w:numPr>
-          <w:ilvl w:val="0"/>
-          <w:numId w:val="1016"/>
+      <w:bookmarkEnd w:id="102"/>
+    </w:p>
+    <w:p>
+      <w:pPr>
+        <w:numPr>
+          <w:ilvl w:val="0"/>
+          <w:numId w:val="1017"/>
+        </w:numPr>
+        <w:pStyle w:val="Compact"/>
+      </w:pPr>
+      <w:r>
+        <w:t xml:space="preserve">Welcome &amp; Introductions</w:t>
+      </w:r>
+    </w:p>
+    <w:p>
+      <w:pPr>
+        <w:numPr>
+          <w:ilvl w:val="0"/>
+          <w:numId w:val="1017"/>
         </w:numPr>
         <w:pStyle w:val="Compact"/>
       </w:pPr>
@@ -3615,7 +3816,7 @@
       <w:pPr>
         <w:numPr>
           <w:ilvl w:val="0"/>
-          <w:numId w:val="1016"/>
+          <w:numId w:val="1017"/>
         </w:numPr>
         <w:pStyle w:val="Compact"/>
       </w:pPr>
@@ -3626,7 +3827,7 @@
         <w:t xml:space="preserve"> </w:t>
       </w:r>
       <w:r>
-        <w:t xml:space="preserve">A. Room A: Installing Raspbian and Booting your Pi for the first time</w:t>
+        <w:t xml:space="preserve">A. Room A: Installing Raspberry Pi OS and Booting your Pi for the first time</w:t>
       </w:r>
       <w:r>
         <w:t xml:space="preserve"> </w:t>
@@ -3637,13 +3838,25 @@
     </w:p>
     <w:p>
       <w:pPr>
+        <w:numPr>
+          <w:ilvl w:val="0"/>
+          <w:numId w:val="1017"/>
+        </w:numPr>
+        <w:pStyle w:val="Compact"/>
+      </w:pPr>
+      <w:r>
+        <w:t xml:space="preserve">Getting ready for next week: terminal basics</w:t>
+      </w:r>
+    </w:p>
+    <w:p>
+      <w:pPr>
         <w:pStyle w:val="Heading2"/>
       </w:pPr>
-      <w:bookmarkStart w:id="85" w:name="week-2-the-command-line"/>
+      <w:bookmarkStart w:id="103" w:name="week-2-the-command-line"/>
       <w:r>
         <w:t xml:space="preserve">Week 2: The Command Line</w:t>
       </w:r>
-      <w:bookmarkEnd w:id="85"/>
+      <w:bookmarkEnd w:id="103"/>
     </w:p>
     <w:p>
       <w:pPr>
@@ -3756,20 +3969,19 @@
     </w:p>
     <w:p>
       <w:pPr>
-        <w:pStyle w:val="BodyText"/>
-      </w:pPr>
-      <w:r>
-        <w:rPr>
-          <w:b/>
-        </w:rPr>
+        <w:pStyle w:val="Heading3"/>
+      </w:pPr>
+      <w:bookmarkStart w:id="104" w:name="week-2-guiding-questions"/>
+      <w:r>
         <w:t xml:space="preserve">Week 2 Guiding Questions:</w:t>
       </w:r>
-    </w:p>
-    <w:p>
-      <w:pPr>
-        <w:numPr>
-          <w:ilvl w:val="0"/>
-          <w:numId w:val="1017"/>
+      <w:bookmarkEnd w:id="104"/>
+    </w:p>
+    <w:p>
+      <w:pPr>
+        <w:numPr>
+          <w:ilvl w:val="0"/>
+          <w:numId w:val="1018"/>
         </w:numPr>
         <w:pStyle w:val="Compact"/>
       </w:pPr>
@@ -3781,7 +3993,7 @@
       <w:pPr>
         <w:numPr>
           <w:ilvl w:val="0"/>
-          <w:numId w:val="1017"/>
+          <w:numId w:val="1018"/>
         </w:numPr>
         <w:pStyle w:val="Compact"/>
       </w:pPr>
@@ -3791,20 +4003,19 @@
     </w:p>
     <w:p>
       <w:pPr>
-        <w:pStyle w:val="FirstParagraph"/>
-      </w:pPr>
-      <w:r>
-        <w:rPr>
-          <w:b/>
-        </w:rPr>
+        <w:pStyle w:val="Heading3"/>
+      </w:pPr>
+      <w:bookmarkStart w:id="105" w:name="watch-play-read"/>
+      <w:r>
         <w:t xml:space="preserve">Watch, Play, &amp; Read:</w:t>
       </w:r>
-    </w:p>
-    <w:p>
-      <w:pPr>
-        <w:numPr>
-          <w:ilvl w:val="0"/>
-          <w:numId w:val="1018"/>
+      <w:bookmarkEnd w:id="105"/>
+    </w:p>
+    <w:p>
+      <w:pPr>
+        <w:numPr>
+          <w:ilvl w:val="0"/>
+          <w:numId w:val="1019"/>
         </w:numPr>
         <w:pStyle w:val="Compact"/>
       </w:pPr>
@@ -3814,7 +4025,7 @@
       <w:r>
         <w:t xml:space="preserve"> </w:t>
       </w:r>
-      <w:hyperlink r:id="rId86">
+      <w:hyperlink r:id="rId106">
         <w:r>
           <w:rPr>
             <w:rStyle w:val="Hyperlink"/>
@@ -3827,7 +4038,7 @@
       <w:pPr>
         <w:numPr>
           <w:ilvl w:val="0"/>
-          <w:numId w:val="1018"/>
+          <w:numId w:val="1019"/>
         </w:numPr>
         <w:pStyle w:val="Compact"/>
       </w:pPr>
@@ -3837,7 +4048,7 @@
       <w:r>
         <w:t xml:space="preserve"> </w:t>
       </w:r>
-      <w:hyperlink r:id="rId87">
+      <w:hyperlink r:id="rId107">
         <w:r>
           <w:rPr>
             <w:rStyle w:val="Hyperlink"/>
@@ -3853,7 +4064,7 @@
       <w:pPr>
         <w:numPr>
           <w:ilvl w:val="0"/>
-          <w:numId w:val="1018"/>
+          <w:numId w:val="1019"/>
         </w:numPr>
         <w:pStyle w:val="Compact"/>
       </w:pPr>
@@ -3863,7 +4074,7 @@
       <w:r>
         <w:t xml:space="preserve"> </w:t>
       </w:r>
-      <w:hyperlink r:id="rId88">
+      <w:hyperlink r:id="rId108">
         <w:r>
           <w:rPr>
             <w:rStyle w:val="Hyperlink"/>
@@ -3882,7 +4093,7 @@
       <w:pPr>
         <w:numPr>
           <w:ilvl w:val="0"/>
-          <w:numId w:val="1018"/>
+          <w:numId w:val="1019"/>
         </w:numPr>
         <w:pStyle w:val="Compact"/>
       </w:pPr>
@@ -3892,12 +4103,12 @@
       <w:r>
         <w:t xml:space="preserve"> </w:t>
       </w:r>
-      <w:hyperlink r:id="rId89">
-        <w:r>
-          <w:rPr>
-            <w:rStyle w:val="Hyperlink"/>
-          </w:rPr>
-          <w:t xml:space="preserve">Chapter 5 in</w:t>
+      <w:hyperlink r:id="rId109">
+        <w:r>
+          <w:rPr>
+            <w:rStyle w:val="Hyperlink"/>
+          </w:rPr>
+          <w:t xml:space="preserve">Chapter 5: Getting to grips with the GUI in</w:t>
         </w:r>
         <w:r>
           <w:rPr>
@@ -3916,20 +4127,19 @@
     </w:p>
     <w:p>
       <w:pPr>
-        <w:pStyle w:val="FirstParagraph"/>
-      </w:pPr>
-      <w:r>
-        <w:rPr>
-          <w:b/>
-        </w:rPr>
+        <w:pStyle w:val="Heading3"/>
+      </w:pPr>
+      <w:bookmarkStart w:id="110" w:name="to-do-2"/>
+      <w:r>
         <w:t xml:space="preserve">To Do:</w:t>
       </w:r>
-    </w:p>
-    <w:p>
-      <w:pPr>
-        <w:numPr>
-          <w:ilvl w:val="0"/>
-          <w:numId w:val="1019"/>
+      <w:bookmarkEnd w:id="110"/>
+    </w:p>
+    <w:p>
+      <w:pPr>
+        <w:numPr>
+          <w:ilvl w:val="0"/>
+          <w:numId w:val="1020"/>
         </w:numPr>
         <w:pStyle w:val="Compact"/>
       </w:pPr>
@@ -3983,7 +4193,7 @@
       <w:pPr>
         <w:numPr>
           <w:ilvl w:val="0"/>
-          <w:numId w:val="1019"/>
+          <w:numId w:val="1020"/>
         </w:numPr>
         <w:pStyle w:val="Compact"/>
       </w:pPr>
@@ -3993,7 +4203,7 @@
       <w:r>
         <w:t xml:space="preserve"> </w:t>
       </w:r>
-      <w:hyperlink r:id="rId31">
+      <w:hyperlink r:id="rId43">
         <w:r>
           <w:rPr>
             <w:rStyle w:val="Hyperlink"/>
@@ -4006,7 +4216,7 @@
       <w:pPr>
         <w:numPr>
           <w:ilvl w:val="0"/>
-          <w:numId w:val="1019"/>
+          <w:numId w:val="1020"/>
         </w:numPr>
         <w:pStyle w:val="Compact"/>
       </w:pPr>
@@ -4037,7 +4247,7 @@
       <w:r>
         <w:t xml:space="preserve"> </w:t>
       </w:r>
-      <w:hyperlink r:id="rId90">
+      <w:hyperlink r:id="rId111">
         <w:r>
           <w:rPr>
             <w:rStyle w:val="Hyperlink"/>
@@ -4045,12 +4255,15 @@
           <w:t xml:space="preserve">5 Ways To Install Software On Raspberry Pi</w:t>
         </w:r>
       </w:hyperlink>
-    </w:p>
-    <w:p>
-      <w:pPr>
-        <w:numPr>
-          <w:ilvl w:val="0"/>
-          <w:numId w:val="1019"/>
+      <w:r>
+        <w:t xml:space="preserve">.</w:t>
+      </w:r>
+    </w:p>
+    <w:p>
+      <w:pPr>
+        <w:numPr>
+          <w:ilvl w:val="0"/>
+          <w:numId w:val="1020"/>
         </w:numPr>
         <w:pStyle w:val="Compact"/>
       </w:pPr>
@@ -4062,7 +4275,7 @@
       <w:pPr>
         <w:numPr>
           <w:ilvl w:val="0"/>
-          <w:numId w:val="1019"/>
+          <w:numId w:val="1020"/>
         </w:numPr>
         <w:pStyle w:val="Compact"/>
       </w:pPr>
@@ -4078,13 +4291,92 @@
     </w:p>
     <w:p>
       <w:pPr>
+        <w:pStyle w:val="Heading3"/>
+      </w:pPr>
+      <w:bookmarkStart w:id="112" w:name="live-lab-agenda-1"/>
+      <w:r>
+        <w:t xml:space="preserve">Live Lab Agenda</w:t>
+      </w:r>
+      <w:bookmarkEnd w:id="112"/>
+    </w:p>
+    <w:p>
+      <w:pPr>
+        <w:numPr>
+          <w:ilvl w:val="0"/>
+          <w:numId w:val="1021"/>
+        </w:numPr>
+        <w:pStyle w:val="Compact"/>
+      </w:pPr>
+      <w:r>
+        <w:t xml:space="preserve">Welcome, questions</w:t>
+      </w:r>
+    </w:p>
+    <w:p>
+      <w:pPr>
+        <w:numPr>
+          <w:ilvl w:val="0"/>
+          <w:numId w:val="1021"/>
+        </w:numPr>
+        <w:pStyle w:val="Compact"/>
+      </w:pPr>
+      <w:r>
+        <w:t xml:space="preserve">Command line Quizlet</w:t>
+      </w:r>
+    </w:p>
+    <w:p>
+      <w:pPr>
+        <w:numPr>
+          <w:ilvl w:val="0"/>
+          <w:numId w:val="1021"/>
+        </w:numPr>
+        <w:pStyle w:val="Compact"/>
+      </w:pPr>
+      <w:r>
+        <w:t xml:space="preserve">Breakout rooms:</w:t>
+      </w:r>
+      <w:r>
+        <w:t xml:space="preserve"> </w:t>
+      </w:r>
+      <w:r>
+        <w:t xml:space="preserve">A. Installing and connecting to VNC</w:t>
+      </w:r>
+      <w:r>
+        <w:t xml:space="preserve"> </w:t>
+      </w:r>
+      <w:r>
+        <w:t xml:space="preserve">B. Managing your Pi server through</w:t>
+      </w:r>
+      <w:r>
+        <w:t xml:space="preserve"> </w:t>
+      </w:r>
+      <w:r>
+        <w:rPr>
+          <w:rStyle w:val="VerbatimChar"/>
+        </w:rPr>
+        <w:t xml:space="preserve">ssh</w:t>
+      </w:r>
+    </w:p>
+    <w:p>
+      <w:pPr>
+        <w:numPr>
+          <w:ilvl w:val="0"/>
+          <w:numId w:val="1021"/>
+        </w:numPr>
+        <w:pStyle w:val="Compact"/>
+      </w:pPr>
+      <w:r>
+        <w:t xml:space="preserve">Project ideas and Trello Updates</w:t>
+      </w:r>
+    </w:p>
+    <w:p>
+      <w:pPr>
         <w:pStyle w:val="Heading2"/>
       </w:pPr>
-      <w:bookmarkStart w:id="91" w:name="week-3-users-groups-files-permissions"/>
+      <w:bookmarkStart w:id="113" w:name="week-3-users-groups-files-permissions"/>
       <w:r>
         <w:t xml:space="preserve">Week 3: Users, Groups, Files, &amp; Permissions</w:t>
       </w:r>
-      <w:bookmarkEnd w:id="91"/>
+      <w:bookmarkEnd w:id="113"/>
     </w:p>
     <w:p>
       <w:pPr>
@@ -4144,49 +4436,53 @@
     </w:p>
     <w:p>
       <w:pPr>
-        <w:pStyle w:val="BodyText"/>
-      </w:pPr>
-      <w:r>
-        <w:rPr>
-          <w:b/>
-        </w:rPr>
+        <w:pStyle w:val="Heading3"/>
+      </w:pPr>
+      <w:bookmarkStart w:id="114" w:name="week-3-guiding-questions"/>
+      <w:r>
         <w:t xml:space="preserve">Week 3 Guiding Questions:</w:t>
       </w:r>
-      <w:r>
-        <w:t xml:space="preserve"> </w:t>
-      </w:r>
-      <w:r>
-        <w:t xml:space="preserve">https://auedtech.slack.com</w:t>
-      </w:r>
-      <w:r>
-        <w:t xml:space="preserve"> </w:t>
-      </w:r>
-      <w:r>
-        <w:t xml:space="preserve">1. How do you secure digital resources?</w:t>
-      </w:r>
-      <w:r>
-        <w:t xml:space="preserve"> </w:t>
-      </w:r>
-      <w:r>
-        <w:t xml:space="preserve">2. Is the unix approach of users and groups sufficient for all security needs?</w:t>
-      </w:r>
-    </w:p>
-    <w:p>
-      <w:pPr>
-        <w:pStyle w:val="BodyText"/>
-      </w:pPr>
-      <w:r>
-        <w:rPr>
-          <w:b/>
-        </w:rPr>
+      <w:bookmarkEnd w:id="114"/>
+    </w:p>
+    <w:p>
+      <w:pPr>
+        <w:numPr>
+          <w:ilvl w:val="0"/>
+          <w:numId w:val="1022"/>
+        </w:numPr>
+        <w:pStyle w:val="Compact"/>
+      </w:pPr>
+      <w:r>
+        <w:t xml:space="preserve">How do you secure digital resources?</w:t>
+      </w:r>
+    </w:p>
+    <w:p>
+      <w:pPr>
+        <w:numPr>
+          <w:ilvl w:val="0"/>
+          <w:numId w:val="1022"/>
+        </w:numPr>
+        <w:pStyle w:val="Compact"/>
+      </w:pPr>
+      <w:r>
+        <w:t xml:space="preserve">Is the unix approach of users and groups sufficient for all security needs?</w:t>
+      </w:r>
+    </w:p>
+    <w:p>
+      <w:pPr>
+        <w:pStyle w:val="Heading3"/>
+      </w:pPr>
+      <w:bookmarkStart w:id="115" w:name="watch-read-1"/>
+      <w:r>
         <w:t xml:space="preserve">Watch &amp; Read:</w:t>
       </w:r>
-    </w:p>
-    <w:p>
-      <w:pPr>
-        <w:numPr>
-          <w:ilvl w:val="0"/>
-          <w:numId w:val="1020"/>
+      <w:bookmarkEnd w:id="115"/>
+    </w:p>
+    <w:p>
+      <w:pPr>
+        <w:numPr>
+          <w:ilvl w:val="0"/>
+          <w:numId w:val="1023"/>
         </w:numPr>
         <w:pStyle w:val="Compact"/>
       </w:pPr>
@@ -4196,7 +4492,7 @@
       <w:r>
         <w:t xml:space="preserve"> </w:t>
       </w:r>
-      <w:hyperlink r:id="rId92">
+      <w:hyperlink r:id="rId116">
         <w:r>
           <w:rPr>
             <w:rStyle w:val="Hyperlink"/>
@@ -4215,7 +4511,7 @@
       <w:pPr>
         <w:numPr>
           <w:ilvl w:val="0"/>
-          <w:numId w:val="1020"/>
+          <w:numId w:val="1023"/>
         </w:numPr>
         <w:pStyle w:val="Compact"/>
       </w:pPr>
@@ -4225,7 +4521,7 @@
       <w:r>
         <w:t xml:space="preserve"> </w:t>
       </w:r>
-      <w:hyperlink r:id="rId93">
+      <w:hyperlink r:id="rId117">
         <w:r>
           <w:rPr>
             <w:rStyle w:val="Hyperlink"/>
@@ -4244,7 +4540,7 @@
       <w:pPr>
         <w:numPr>
           <w:ilvl w:val="0"/>
-          <w:numId w:val="1020"/>
+          <w:numId w:val="1023"/>
         </w:numPr>
         <w:pStyle w:val="Compact"/>
       </w:pPr>
@@ -4254,7 +4550,7 @@
       <w:r>
         <w:t xml:space="preserve"> </w:t>
       </w:r>
-      <w:hyperlink r:id="rId94">
+      <w:hyperlink r:id="rId118">
         <w:r>
           <w:rPr>
             <w:rStyle w:val="Hyperlink"/>
@@ -4267,7 +4563,7 @@
       <w:pPr>
         <w:numPr>
           <w:ilvl w:val="0"/>
-          <w:numId w:val="1020"/>
+          <w:numId w:val="1023"/>
         </w:numPr>
         <w:pStyle w:val="Compact"/>
       </w:pPr>
@@ -4277,7 +4573,7 @@
       <w:r>
         <w:t xml:space="preserve"> </w:t>
       </w:r>
-      <w:hyperlink r:id="rId95">
+      <w:hyperlink r:id="rId119">
         <w:r>
           <w:rPr>
             <w:rStyle w:val="Hyperlink"/>
@@ -4296,7 +4592,7 @@
       <w:pPr>
         <w:numPr>
           <w:ilvl w:val="0"/>
-          <w:numId w:val="1020"/>
+          <w:numId w:val="1023"/>
         </w:numPr>
         <w:pStyle w:val="Compact"/>
       </w:pPr>
@@ -4306,7 +4602,7 @@
       <w:r>
         <w:t xml:space="preserve"> </w:t>
       </w:r>
-      <w:hyperlink r:id="rId96">
+      <w:hyperlink r:id="rId120">
         <w:r>
           <w:rPr>
             <w:rStyle w:val="Hyperlink"/>
@@ -4319,7 +4615,7 @@
       <w:pPr>
         <w:numPr>
           <w:ilvl w:val="0"/>
-          <w:numId w:val="1020"/>
+          <w:numId w:val="1023"/>
         </w:numPr>
         <w:pStyle w:val="Compact"/>
       </w:pPr>
@@ -4329,7 +4625,7 @@
       <w:r>
         <w:t xml:space="preserve"> </w:t>
       </w:r>
-      <w:hyperlink r:id="rId97">
+      <w:hyperlink r:id="rId121">
         <w:r>
           <w:rPr>
             <w:rStyle w:val="Hyperlink"/>
@@ -4340,247 +4636,280 @@
     </w:p>
     <w:p>
       <w:pPr>
+        <w:pStyle w:val="Heading3"/>
+      </w:pPr>
+      <w:bookmarkStart w:id="122" w:name="to-do-3"/>
+      <w:r>
+        <w:t xml:space="preserve">To Do:</w:t>
+      </w:r>
+      <w:bookmarkEnd w:id="122"/>
+    </w:p>
+    <w:p>
+      <w:pPr>
+        <w:numPr>
+          <w:ilvl w:val="0"/>
+          <w:numId w:val="1024"/>
+        </w:numPr>
+        <w:pStyle w:val="Compact"/>
+      </w:pPr>
+      <w:r>
+        <w:t xml:space="preserve">finish RPI Client or Server Setup project by the end of the week</w:t>
+      </w:r>
+    </w:p>
+    <w:p>
+      <w:pPr>
+        <w:pStyle w:val="Heading2"/>
+      </w:pPr>
+      <w:bookmarkStart w:id="123" w:name="week-4-networks"/>
+      <w:r>
+        <w:t xml:space="preserve">Week 4: Networks</w:t>
+      </w:r>
+      <w:bookmarkEnd w:id="123"/>
+    </w:p>
+    <w:p>
+      <w:pPr>
         <w:pStyle w:val="FirstParagraph"/>
       </w:pPr>
       <w:r>
-        <w:rPr>
-          <w:b/>
-        </w:rPr>
+        <w:t xml:space="preserve">How does the internet work? What happens after you hit enter on a search term</w:t>
+      </w:r>
+      <w:r>
+        <w:t xml:space="preserve"> </w:t>
+      </w:r>
+      <w:r>
+        <w:t xml:space="preserve">on</w:t>
+      </w:r>
+      <w:r>
+        <w:t xml:space="preserve"> </w:t>
+      </w:r>
+      <w:hyperlink r:id="rId124">
+        <w:r>
+          <w:rPr>
+            <w:rStyle w:val="Hyperlink"/>
+          </w:rPr>
+          <w:t xml:space="preserve">Duck Duck Go</w:t>
+        </w:r>
+      </w:hyperlink>
+      <w:r>
+        <w:t xml:space="preserve">? How does Spotify get music</w:t>
+      </w:r>
+      <w:r>
+        <w:t xml:space="preserve"> </w:t>
+      </w:r>
+      <w:r>
+        <w:t xml:space="preserve">to your phone to your wireless earbuds? A deeper understanding of different</w:t>
+      </w:r>
+      <w:r>
+        <w:t xml:space="preserve"> </w:t>
+      </w:r>
+      <w:r>
+        <w:t xml:space="preserve">networking hardware, software, and protocols will help us better understand</w:t>
+      </w:r>
+      <w:r>
+        <w:t xml:space="preserve"> </w:t>
+      </w:r>
+      <w:r>
+        <w:t xml:space="preserve">the networked software we’re installing, configuring, and troubleshooting.</w:t>
+      </w:r>
+    </w:p>
+    <w:p>
+      <w:pPr>
+        <w:pStyle w:val="Heading3"/>
+      </w:pPr>
+      <w:bookmarkStart w:id="125" w:name="week-4-guiding-questions"/>
+      <w:r>
+        <w:t xml:space="preserve">Week 4 Guiding Questions:</w:t>
+      </w:r>
+      <w:bookmarkEnd w:id="125"/>
+    </w:p>
+    <w:p>
+      <w:pPr>
+        <w:numPr>
+          <w:ilvl w:val="0"/>
+          <w:numId w:val="1025"/>
+        </w:numPr>
+        <w:pStyle w:val="Compact"/>
+      </w:pPr>
+      <w:r>
+        <w:t xml:space="preserve">How does the internet work as a collection of networks?</w:t>
+      </w:r>
+    </w:p>
+    <w:p>
+      <w:pPr>
+        <w:numPr>
+          <w:ilvl w:val="0"/>
+          <w:numId w:val="1025"/>
+        </w:numPr>
+        <w:pStyle w:val="Compact"/>
+      </w:pPr>
+      <w:r>
+        <w:t xml:space="preserve">How does a multi-layered model allow for abstraction between different layers?</w:t>
+      </w:r>
+    </w:p>
+    <w:p>
+      <w:pPr>
+        <w:pStyle w:val="Heading3"/>
+      </w:pPr>
+      <w:bookmarkStart w:id="126" w:name="watch"/>
+      <w:r>
+        <w:t xml:space="preserve">Watch:</w:t>
+      </w:r>
+      <w:bookmarkEnd w:id="126"/>
+    </w:p>
+    <w:p>
+      <w:pPr>
+        <w:numPr>
+          <w:ilvl w:val="0"/>
+          <w:numId w:val="1026"/>
+        </w:numPr>
+        <w:pStyle w:val="Compact"/>
+      </w:pPr>
+      <w:hyperlink r:id="rId127">
+        <w:r>
+          <w:rPr>
+            <w:rStyle w:val="Hyperlink"/>
+          </w:rPr>
+          <w:t xml:space="preserve">How the Internet Works in 5 Minutes</w:t>
+        </w:r>
+      </w:hyperlink>
+      <w:r>
+        <w:t xml:space="preserve"> </w:t>
+      </w:r>
+      <w:r>
+        <w:t xml:space="preserve">[4:48]</w:t>
+      </w:r>
+    </w:p>
+    <w:p>
+      <w:pPr>
+        <w:numPr>
+          <w:ilvl w:val="0"/>
+          <w:numId w:val="1026"/>
+        </w:numPr>
+        <w:pStyle w:val="Compact"/>
+      </w:pPr>
+      <w:hyperlink r:id="rId128">
+        <w:r>
+          <w:rPr>
+            <w:rStyle w:val="Hyperlink"/>
+          </w:rPr>
+          <w:t xml:space="preserve">The Internet: IP Addresses &amp; DNS</w:t>
+        </w:r>
+      </w:hyperlink>
+      <w:r>
+        <w:t xml:space="preserve"> </w:t>
+      </w:r>
+      <w:r>
+        <w:t xml:space="preserve">[6:44]</w:t>
+      </w:r>
+    </w:p>
+    <w:p>
+      <w:pPr>
+        <w:numPr>
+          <w:ilvl w:val="0"/>
+          <w:numId w:val="1026"/>
+        </w:numPr>
+        <w:pStyle w:val="Compact"/>
+      </w:pPr>
+      <w:hyperlink r:id="rId129">
+        <w:r>
+          <w:rPr>
+            <w:rStyle w:val="Hyperlink"/>
+          </w:rPr>
+          <w:t xml:space="preserve">The Internet: Wires, Cables &amp; Wifi</w:t>
+        </w:r>
+      </w:hyperlink>
+      <w:r>
+        <w:t xml:space="preserve"> </w:t>
+      </w:r>
+      <w:r>
+        <w:t xml:space="preserve">[6:41]</w:t>
+      </w:r>
+    </w:p>
+    <w:p>
+      <w:pPr>
+        <w:numPr>
+          <w:ilvl w:val="0"/>
+          <w:numId w:val="1026"/>
+        </w:numPr>
+        <w:pStyle w:val="Compact"/>
+      </w:pPr>
+      <w:hyperlink r:id="rId130">
+        <w:r>
+          <w:rPr>
+            <w:rStyle w:val="Hyperlink"/>
+          </w:rPr>
+          <w:t xml:space="preserve">The Internet: Packets, Routing &amp; Reliability</w:t>
+        </w:r>
+      </w:hyperlink>
+      <w:r>
+        <w:t xml:space="preserve"> </w:t>
+      </w:r>
+      <w:r>
+        <w:t xml:space="preserve">[6:25]</w:t>
+      </w:r>
+    </w:p>
+    <w:p>
+      <w:pPr>
+        <w:pStyle w:val="Heading3"/>
+      </w:pPr>
+      <w:bookmarkStart w:id="131" w:name="to-do-4"/>
+      <w:r>
         <w:t xml:space="preserve">To Do:</w:t>
       </w:r>
-    </w:p>
-    <w:p>
-      <w:pPr>
-        <w:numPr>
-          <w:ilvl w:val="0"/>
-          <w:numId w:val="1021"/>
-        </w:numPr>
-        <w:pStyle w:val="Compact"/>
-      </w:pPr>
-      <w:r>
-        <w:t xml:space="preserve">finish RPI Client or Server Setup project by the end of the week</w:t>
-      </w:r>
-    </w:p>
-    <w:p>
-      <w:pPr>
-        <w:pStyle w:val="Heading2"/>
-      </w:pPr>
-      <w:bookmarkStart w:id="98" w:name="week-4-networks"/>
-      <w:r>
-        <w:t xml:space="preserve">Week 4: Networks</w:t>
-      </w:r>
-      <w:bookmarkEnd w:id="98"/>
+      <w:bookmarkEnd w:id="131"/>
+    </w:p>
+    <w:p>
+      <w:pPr>
+        <w:numPr>
+          <w:ilvl w:val="0"/>
+          <w:numId w:val="1027"/>
+        </w:numPr>
+        <w:pStyle w:val="Compact"/>
+      </w:pPr>
+      <w:r>
+        <w:t xml:space="preserve">Post (with a partner) a written report on one of the network topics (see full instructions below).</w:t>
+      </w:r>
+    </w:p>
+    <w:p>
+      <w:pPr>
+        <w:numPr>
+          <w:ilvl w:val="0"/>
+          <w:numId w:val="1027"/>
+        </w:numPr>
+        <w:pStyle w:val="Compact"/>
+      </w:pPr>
+      <w:r>
+        <w:t xml:space="preserve">Choose a topic and a partner for your final project. Create a Trello board</w:t>
+      </w:r>
+      <w:r>
+        <w:t xml:space="preserve"> </w:t>
+      </w:r>
+      <w:r>
+        <w:t xml:space="preserve">for it and share it with your partner and the instructors.</w:t>
+      </w:r>
+    </w:p>
+    <w:p>
+      <w:pPr>
+        <w:pStyle w:val="Heading3"/>
+      </w:pPr>
+      <w:bookmarkStart w:id="132" w:name="networking-topic-report-instructions"/>
+      <w:r>
+        <w:t xml:space="preserve">Networking Topic Report Instructions</w:t>
+      </w:r>
+      <w:bookmarkEnd w:id="132"/>
     </w:p>
     <w:p>
       <w:pPr>
         <w:pStyle w:val="FirstParagraph"/>
       </w:pPr>
       <w:r>
-        <w:t xml:space="preserve">How does the internet work? What happens after you hit enter on a search term</w:t>
-      </w:r>
-      <w:r>
-        <w:t xml:space="preserve"> </w:t>
-      </w:r>
-      <w:r>
-        <w:t xml:space="preserve">on</w:t>
-      </w:r>
-      <w:r>
-        <w:t xml:space="preserve"> </w:t>
-      </w:r>
-      <w:hyperlink r:id="rId99">
-        <w:r>
-          <w:rPr>
-            <w:rStyle w:val="Hyperlink"/>
-          </w:rPr>
-          <w:t xml:space="preserve">Duck Duck Go</w:t>
-        </w:r>
-      </w:hyperlink>
-      <w:r>
-        <w:t xml:space="preserve">? How does Spotify get music</w:t>
-      </w:r>
-      <w:r>
-        <w:t xml:space="preserve"> </w:t>
-      </w:r>
-      <w:r>
-        <w:t xml:space="preserve">to your phone to your wireless earbuds? A deeper understanding of different</w:t>
-      </w:r>
-      <w:r>
-        <w:t xml:space="preserve"> </w:t>
-      </w:r>
-      <w:r>
-        <w:t xml:space="preserve">networking hardware, software, and protocols will help us better understand</w:t>
-      </w:r>
-      <w:r>
-        <w:t xml:space="preserve"> </w:t>
-      </w:r>
-      <w:r>
-        <w:t xml:space="preserve">the networked software we’re installing, configuring, and troubleshooting.</w:t>
-      </w:r>
-    </w:p>
-    <w:p>
-      <w:pPr>
-        <w:pStyle w:val="BodyText"/>
-      </w:pPr>
-      <w:r>
-        <w:rPr>
-          <w:b/>
-        </w:rPr>
-        <w:t xml:space="preserve">Week 4 Guiding Questions:</w:t>
-      </w:r>
-    </w:p>
-    <w:p>
-      <w:pPr>
-        <w:numPr>
-          <w:ilvl w:val="0"/>
-          <w:numId w:val="1022"/>
-        </w:numPr>
-        <w:pStyle w:val="Compact"/>
-      </w:pPr>
-      <w:r>
-        <w:t xml:space="preserve">How does the internet work as a collection of networks?</w:t>
-      </w:r>
-    </w:p>
-    <w:p>
-      <w:pPr>
-        <w:numPr>
-          <w:ilvl w:val="0"/>
-          <w:numId w:val="1022"/>
-        </w:numPr>
-        <w:pStyle w:val="Compact"/>
-      </w:pPr>
-      <w:r>
-        <w:t xml:space="preserve">How does a multi-layered model allow for abstraction between different layers?</w:t>
-      </w:r>
-    </w:p>
-    <w:p>
-      <w:pPr>
-        <w:pStyle w:val="FirstParagraph"/>
-      </w:pPr>
-      <w:r>
-        <w:rPr>
-          <w:b/>
-        </w:rPr>
-        <w:t xml:space="preserve">Watch:</w:t>
-      </w:r>
-    </w:p>
-    <w:p>
-      <w:pPr>
-        <w:numPr>
-          <w:ilvl w:val="0"/>
-          <w:numId w:val="1023"/>
-        </w:numPr>
-        <w:pStyle w:val="Compact"/>
-      </w:pPr>
-      <w:hyperlink r:id="rId100">
-        <w:r>
-          <w:rPr>
-            <w:rStyle w:val="Hyperlink"/>
-          </w:rPr>
-          <w:t xml:space="preserve">How the Internet Works in 5 Minutes</w:t>
-        </w:r>
-      </w:hyperlink>
-      <w:r>
-        <w:t xml:space="preserve"> </w:t>
-      </w:r>
-      <w:r>
-        <w:t xml:space="preserve">[4:48]</w:t>
-      </w:r>
-    </w:p>
-    <w:p>
-      <w:pPr>
-        <w:numPr>
-          <w:ilvl w:val="0"/>
-          <w:numId w:val="1023"/>
-        </w:numPr>
-        <w:pStyle w:val="Compact"/>
-      </w:pPr>
-      <w:hyperlink r:id="rId101">
-        <w:r>
-          <w:rPr>
-            <w:rStyle w:val="Hyperlink"/>
-          </w:rPr>
-          <w:t xml:space="preserve">The Internet: IP Addresses &amp; DNS</w:t>
-        </w:r>
-      </w:hyperlink>
-      <w:r>
-        <w:t xml:space="preserve"> </w:t>
-      </w:r>
-      <w:r>
-        <w:t xml:space="preserve">[6:44]</w:t>
-      </w:r>
-    </w:p>
-    <w:p>
-      <w:pPr>
-        <w:numPr>
-          <w:ilvl w:val="0"/>
-          <w:numId w:val="1023"/>
-        </w:numPr>
-        <w:pStyle w:val="Compact"/>
-      </w:pPr>
-      <w:hyperlink r:id="rId102">
-        <w:r>
-          <w:rPr>
-            <w:rStyle w:val="Hyperlink"/>
-          </w:rPr>
-          <w:t xml:space="preserve">The Internet: Wires, Cables &amp; Wifi</w:t>
-        </w:r>
-      </w:hyperlink>
-      <w:r>
-        <w:t xml:space="preserve"> </w:t>
-      </w:r>
-      <w:r>
-        <w:t xml:space="preserve">[6:41]</w:t>
-      </w:r>
-    </w:p>
-    <w:p>
-      <w:pPr>
-        <w:numPr>
-          <w:ilvl w:val="0"/>
-          <w:numId w:val="1023"/>
-        </w:numPr>
-        <w:pStyle w:val="Compact"/>
-      </w:pPr>
-      <w:hyperlink r:id="rId103">
-        <w:r>
-          <w:rPr>
-            <w:rStyle w:val="Hyperlink"/>
-          </w:rPr>
-          <w:t xml:space="preserve">The Internet: Packets, Routing &amp; Reliability</w:t>
-        </w:r>
-      </w:hyperlink>
-      <w:r>
-        <w:t xml:space="preserve"> </w:t>
-      </w:r>
-      <w:r>
-        <w:t xml:space="preserve">[6:25]</w:t>
-      </w:r>
-    </w:p>
-    <w:p>
-      <w:pPr>
-        <w:pStyle w:val="FirstParagraph"/>
-      </w:pPr>
-      <w:r>
-        <w:rPr>
-          <w:b/>
-        </w:rPr>
-        <w:t xml:space="preserve">To Do:</w:t>
-      </w:r>
-    </w:p>
-    <w:p>
-      <w:pPr>
-        <w:numPr>
-          <w:ilvl w:val="0"/>
-          <w:numId w:val="1024"/>
-        </w:numPr>
-      </w:pPr>
-      <w:r>
-        <w:t xml:space="preserve">For a more in-depth look at a networking, you will work with a partner to write</w:t>
-      </w:r>
-      <w:r>
-        <w:t xml:space="preserve"> </w:t>
-      </w:r>
-      <w:r>
-        <w:t xml:space="preserve">a mini report on related topics. Please: a) choose a partner, and b) choose a</w:t>
+        <w:t xml:space="preserve">For a more in-depth look at networking, you will work with a partner to write</w:t>
+      </w:r>
+      <w:r>
+        <w:t xml:space="preserve"> </w:t>
+      </w:r>
+      <w:r>
+        <w:t xml:space="preserve">a mini report on a related topic. Please: a) choose a partner, and b) choose a</w:t>
       </w:r>
       <w:r>
         <w:t xml:space="preserve"> </w:t>
@@ -4637,15 +4966,12 @@
         <w:t xml:space="preserve"> </w:t>
       </w:r>
       <w:r>
-        <w:t xml:space="preserve">The instructors and topic authors will do their best to answer your questions.</w:t>
-      </w:r>
-    </w:p>
-    <w:p>
-      <w:pPr>
-        <w:numPr>
-          <w:ilvl w:val="0"/>
-          <w:numId w:val="1000"/>
-        </w:numPr>
+        <w:t xml:space="preserve">The instructor and topic authors will do their best to answer your questions.</w:t>
+      </w:r>
+    </w:p>
+    <w:p>
+      <w:pPr>
+        <w:pStyle w:val="BodyText"/>
       </w:pPr>
       <w:r>
         <w:t xml:space="preserve">Possible topics:</w:t>
@@ -4654,8 +4980,8 @@
     <w:p>
       <w:pPr>
         <w:numPr>
-          <w:ilvl w:val="1"/>
-          <w:numId w:val="1025"/>
+          <w:ilvl w:val="0"/>
+          <w:numId w:val="1028"/>
         </w:numPr>
         <w:pStyle w:val="Compact"/>
       </w:pPr>
@@ -4666,8 +4992,8 @@
     <w:p>
       <w:pPr>
         <w:numPr>
-          <w:ilvl w:val="1"/>
-          <w:numId w:val="1025"/>
+          <w:ilvl w:val="0"/>
+          <w:numId w:val="1028"/>
         </w:numPr>
         <w:pStyle w:val="Compact"/>
       </w:pPr>
@@ -4678,8 +5004,8 @@
     <w:p>
       <w:pPr>
         <w:numPr>
-          <w:ilvl w:val="1"/>
-          <w:numId w:val="1025"/>
+          <w:ilvl w:val="0"/>
+          <w:numId w:val="1028"/>
         </w:numPr>
         <w:pStyle w:val="Compact"/>
       </w:pPr>
@@ -4690,8 +5016,8 @@
     <w:p>
       <w:pPr>
         <w:numPr>
-          <w:ilvl w:val="1"/>
-          <w:numId w:val="1025"/>
+          <w:ilvl w:val="0"/>
+          <w:numId w:val="1028"/>
         </w:numPr>
         <w:pStyle w:val="Compact"/>
       </w:pPr>
@@ -4702,8 +5028,8 @@
     <w:p>
       <w:pPr>
         <w:numPr>
-          <w:ilvl w:val="1"/>
-          <w:numId w:val="1025"/>
+          <w:ilvl w:val="0"/>
+          <w:numId w:val="1028"/>
         </w:numPr>
         <w:pStyle w:val="Compact"/>
       </w:pPr>
@@ -4714,8 +5040,8 @@
     <w:p>
       <w:pPr>
         <w:numPr>
-          <w:ilvl w:val="1"/>
-          <w:numId w:val="1025"/>
+          <w:ilvl w:val="0"/>
+          <w:numId w:val="1028"/>
         </w:numPr>
         <w:pStyle w:val="Compact"/>
       </w:pPr>
@@ -4726,8 +5052,8 @@
     <w:p>
       <w:pPr>
         <w:numPr>
-          <w:ilvl w:val="1"/>
-          <w:numId w:val="1025"/>
+          <w:ilvl w:val="0"/>
+          <w:numId w:val="1028"/>
         </w:numPr>
         <w:pStyle w:val="Compact"/>
       </w:pPr>
@@ -4738,8 +5064,8 @@
     <w:p>
       <w:pPr>
         <w:numPr>
-          <w:ilvl w:val="1"/>
-          <w:numId w:val="1025"/>
+          <w:ilvl w:val="0"/>
+          <w:numId w:val="1028"/>
         </w:numPr>
         <w:pStyle w:val="Compact"/>
       </w:pPr>
@@ -4750,8 +5076,8 @@
     <w:p>
       <w:pPr>
         <w:numPr>
-          <w:ilvl w:val="1"/>
-          <w:numId w:val="1025"/>
+          <w:ilvl w:val="0"/>
+          <w:numId w:val="1028"/>
         </w:numPr>
         <w:pStyle w:val="Compact"/>
       </w:pPr>
@@ -4761,36 +5087,19 @@
     </w:p>
     <w:p>
       <w:pPr>
-        <w:numPr>
-          <w:ilvl w:val="0"/>
-          <w:numId w:val="1024"/>
-        </w:numPr>
-      </w:pPr>
-      <w:r>
-        <w:t xml:space="preserve">Choose a topic and a partner for your final project. Create a Trello board</w:t>
-      </w:r>
-      <w:r>
-        <w:t xml:space="preserve"> </w:t>
-      </w:r>
-      <w:r>
-        <w:t xml:space="preserve">for it and share it with your partner and the instructors.</w:t>
-      </w:r>
-    </w:p>
-    <w:p>
-      <w:pPr>
         <w:pStyle w:val="Heading2"/>
       </w:pPr>
-      <w:bookmarkStart w:id="104" w:name="week-5-ethics"/>
+      <w:bookmarkStart w:id="133" w:name="week-5-ethics"/>
       <w:r>
         <w:t xml:space="preserve">Week 5: Ethics</w:t>
       </w:r>
-      <w:bookmarkEnd w:id="104"/>
+      <w:bookmarkEnd w:id="133"/>
     </w:p>
     <w:p>
       <w:pPr>
         <w:pStyle w:val="FirstParagraph"/>
       </w:pPr>
-      <w:hyperlink r:id="rId105">
+      <w:hyperlink r:id="rId134">
         <w:r>
           <w:rPr>
             <w:rStyle w:val="Hyperlink"/>
@@ -4855,20 +5164,19 @@
     </w:p>
     <w:p>
       <w:pPr>
-        <w:pStyle w:val="BodyText"/>
-      </w:pPr>
-      <w:r>
-        <w:rPr>
-          <w:b/>
-        </w:rPr>
+        <w:pStyle w:val="Heading3"/>
+      </w:pPr>
+      <w:bookmarkStart w:id="135" w:name="week-5-guiding-questions"/>
+      <w:r>
         <w:t xml:space="preserve">Week 5 Guiding Questions:</w:t>
       </w:r>
-    </w:p>
-    <w:p>
-      <w:pPr>
-        <w:numPr>
-          <w:ilvl w:val="0"/>
-          <w:numId w:val="1026"/>
+      <w:bookmarkEnd w:id="135"/>
+    </w:p>
+    <w:p>
+      <w:pPr>
+        <w:numPr>
+          <w:ilvl w:val="0"/>
+          <w:numId w:val="1029"/>
         </w:numPr>
         <w:pStyle w:val="Compact"/>
       </w:pPr>
@@ -4880,7 +5188,7 @@
       <w:pPr>
         <w:numPr>
           <w:ilvl w:val="0"/>
-          <w:numId w:val="1026"/>
+          <w:numId w:val="1029"/>
         </w:numPr>
         <w:pStyle w:val="Compact"/>
       </w:pPr>
@@ -4890,20 +5198,19 @@
     </w:p>
     <w:p>
       <w:pPr>
-        <w:pStyle w:val="FirstParagraph"/>
-      </w:pPr>
-      <w:r>
-        <w:rPr>
-          <w:b/>
-        </w:rPr>
+        <w:pStyle w:val="Heading3"/>
+      </w:pPr>
+      <w:bookmarkStart w:id="136" w:name="read"/>
+      <w:r>
         <w:t xml:space="preserve">Read:</w:t>
       </w:r>
-    </w:p>
-    <w:p>
-      <w:pPr>
-        <w:numPr>
-          <w:ilvl w:val="0"/>
-          <w:numId w:val="1027"/>
+      <w:bookmarkEnd w:id="136"/>
+    </w:p>
+    <w:p>
+      <w:pPr>
+        <w:numPr>
+          <w:ilvl w:val="0"/>
+          <w:numId w:val="1030"/>
         </w:numPr>
         <w:pStyle w:val="Compact"/>
       </w:pPr>
@@ -4917,8 +5224,8 @@
     <w:p>
       <w:pPr>
         <w:numPr>
-          <w:ilvl w:val="1"/>
-          <w:numId w:val="1028"/>
+          <w:ilvl w:val="0"/>
+          <w:numId w:val="1031"/>
         </w:numPr>
         <w:pStyle w:val="Compact"/>
       </w:pPr>
@@ -4928,7 +5235,7 @@
       <w:r>
         <w:t xml:space="preserve"> </w:t>
       </w:r>
-      <w:hyperlink r:id="rId106">
+      <w:hyperlink r:id="rId137">
         <w:r>
           <w:rPr>
             <w:rStyle w:val="Hyperlink"/>
@@ -4951,23 +5258,12 @@
       <w:r>
         <w:t xml:space="preserve">.</w:t>
       </w:r>
-      <w:r>
-        <w:t xml:space="preserve"> </w:t>
-      </w:r>
-      <w:hyperlink r:id="rId107">
-        <w:r>
-          <w:rPr>
-            <w:rStyle w:val="Hyperlink"/>
-          </w:rPr>
-          <w:t xml:space="preserve">alternate link</w:t>
-        </w:r>
-      </w:hyperlink>
-    </w:p>
-    <w:p>
-      <w:pPr>
-        <w:numPr>
-          <w:ilvl w:val="1"/>
-          <w:numId w:val="1028"/>
+    </w:p>
+    <w:p>
+      <w:pPr>
+        <w:numPr>
+          <w:ilvl w:val="0"/>
+          <w:numId w:val="1031"/>
         </w:numPr>
         <w:pStyle w:val="Compact"/>
       </w:pPr>
@@ -4977,7 +5273,7 @@
       <w:r>
         <w:t xml:space="preserve"> </w:t>
       </w:r>
-      <w:hyperlink r:id="rId108">
+      <w:hyperlink r:id="rId138">
         <w:r>
           <w:rPr>
             <w:rStyle w:val="Hyperlink"/>
@@ -5004,8 +5300,8 @@
     <w:p>
       <w:pPr>
         <w:numPr>
-          <w:ilvl w:val="1"/>
-          <w:numId w:val="1028"/>
+          <w:ilvl w:val="0"/>
+          <w:numId w:val="1031"/>
         </w:numPr>
         <w:pStyle w:val="Compact"/>
       </w:pPr>
@@ -5015,7 +5311,7 @@
       <w:r>
         <w:t xml:space="preserve"> </w:t>
       </w:r>
-      <w:hyperlink r:id="rId109">
+      <w:hyperlink r:id="rId139">
         <w:r>
           <w:rPr>
             <w:rStyle w:val="Hyperlink"/>
@@ -5043,7 +5339,7 @@
       <w:pPr>
         <w:numPr>
           <w:ilvl w:val="0"/>
-          <w:numId w:val="1027"/>
+          <w:numId w:val="1032"/>
         </w:numPr>
         <w:pStyle w:val="Compact"/>
       </w:pPr>
@@ -5057,12 +5353,12 @@
     <w:p>
       <w:pPr>
         <w:numPr>
-          <w:ilvl w:val="1"/>
-          <w:numId w:val="1029"/>
-        </w:numPr>
-        <w:pStyle w:val="Compact"/>
-      </w:pPr>
-      <w:hyperlink r:id="rId110">
+          <w:ilvl w:val="0"/>
+          <w:numId w:val="1033"/>
+        </w:numPr>
+        <w:pStyle w:val="Compact"/>
+      </w:pPr>
+      <w:hyperlink r:id="rId140">
         <w:r>
           <w:rPr>
             <w:rStyle w:val="Hyperlink"/>
@@ -5089,8 +5385,8 @@
     <w:p>
       <w:pPr>
         <w:numPr>
-          <w:ilvl w:val="1"/>
-          <w:numId w:val="1029"/>
+          <w:ilvl w:val="0"/>
+          <w:numId w:val="1033"/>
         </w:numPr>
         <w:pStyle w:val="Compact"/>
       </w:pPr>
@@ -5100,7 +5396,7 @@
       <w:r>
         <w:t xml:space="preserve"> </w:t>
       </w:r>
-      <w:hyperlink r:id="rId111">
+      <w:hyperlink r:id="rId141">
         <w:r>
           <w:rPr>
             <w:rStyle w:val="Hyperlink"/>
@@ -5127,8 +5423,8 @@
     <w:p>
       <w:pPr>
         <w:numPr>
-          <w:ilvl w:val="1"/>
-          <w:numId w:val="1029"/>
+          <w:ilvl w:val="0"/>
+          <w:numId w:val="1033"/>
         </w:numPr>
         <w:pStyle w:val="Compact"/>
       </w:pPr>
@@ -5138,7 +5434,7 @@
       <w:r>
         <w:t xml:space="preserve"> </w:t>
       </w:r>
-      <w:hyperlink r:id="rId112">
+      <w:hyperlink r:id="rId142">
         <w:r>
           <w:rPr>
             <w:rStyle w:val="Hyperlink"/>
@@ -5164,91 +5460,77 @@
     </w:p>
     <w:p>
       <w:pPr>
+        <w:pStyle w:val="Heading3"/>
+      </w:pPr>
+      <w:bookmarkStart w:id="143" w:name="to-do-5"/>
+      <w:r>
+        <w:t xml:space="preserve">To Do:</w:t>
+      </w:r>
+      <w:bookmarkEnd w:id="143"/>
+    </w:p>
+    <w:p>
+      <w:pPr>
+        <w:numPr>
+          <w:ilvl w:val="0"/>
+          <w:numId w:val="1034"/>
+        </w:numPr>
+        <w:pStyle w:val="Compact"/>
+      </w:pPr>
+      <w:r>
+        <w:t xml:space="preserve">Complete ethics readings and come to class prepared to discuss and debate.</w:t>
+      </w:r>
+    </w:p>
+    <w:p>
+      <w:pPr>
+        <w:numPr>
+          <w:ilvl w:val="0"/>
+          <w:numId w:val="1034"/>
+        </w:numPr>
+        <w:pStyle w:val="Compact"/>
+      </w:pPr>
+      <w:r>
+        <w:t xml:space="preserve">Update your Trello project with the work you’ve completed this week. Identify any issues and get help as needed.</w:t>
+      </w:r>
+    </w:p>
+    <w:p>
+      <w:pPr>
+        <w:pStyle w:val="Heading2"/>
+      </w:pPr>
+      <w:bookmarkStart w:id="144" w:name="week-6-final-project-due"/>
+      <w:r>
+        <w:t xml:space="preserve">Week 6: Final Project Due</w:t>
+      </w:r>
+      <w:bookmarkEnd w:id="144"/>
+    </w:p>
+    <w:p>
+      <w:pPr>
         <w:pStyle w:val="FirstParagraph"/>
       </w:pPr>
       <w:r>
-        <w:rPr>
-          <w:b/>
-        </w:rPr>
+        <w:t xml:space="preserve">This is a working week where our full attention is focused on producing great</w:t>
+      </w:r>
+      <w:r>
+        <w:t xml:space="preserve"> </w:t>
+      </w:r>
+      <w:r>
+        <w:t xml:space="preserve">final projects.</w:t>
+      </w:r>
+    </w:p>
+    <w:p>
+      <w:pPr>
+        <w:pStyle w:val="Heading3"/>
+      </w:pPr>
+      <w:bookmarkStart w:id="145" w:name="to-do-6"/>
+      <w:r>
         <w:t xml:space="preserve">To Do:</w:t>
       </w:r>
-    </w:p>
-    <w:p>
-      <w:pPr>
-        <w:numPr>
-          <w:ilvl w:val="0"/>
-          <w:numId w:val="1030"/>
-        </w:numPr>
-        <w:pStyle w:val="Compact"/>
-      </w:pPr>
-      <w:r>
-        <w:t xml:space="preserve">Post a reaction in the Ethics Discussion (by end of day Wed).</w:t>
-      </w:r>
-    </w:p>
-    <w:p>
-      <w:pPr>
-        <w:numPr>
-          <w:ilvl w:val="0"/>
-          <w:numId w:val="1030"/>
-        </w:numPr>
-        <w:pStyle w:val="Compact"/>
-      </w:pPr>
-      <w:r>
-        <w:t xml:space="preserve">Comment on at least 2 reaction posts (end of week). Respond to comments on your own post.</w:t>
-      </w:r>
-    </w:p>
-    <w:p>
-      <w:pPr>
-        <w:numPr>
-          <w:ilvl w:val="0"/>
-          <w:numId w:val="1030"/>
-        </w:numPr>
-        <w:pStyle w:val="Compact"/>
-      </w:pPr>
-      <w:r>
-        <w:t xml:space="preserve">Update your Trello project with the work you’ve completed this week. Identify any issues and get help as needed.</w:t>
-      </w:r>
-    </w:p>
-    <w:p>
-      <w:pPr>
-        <w:pStyle w:val="Heading2"/>
-      </w:pPr>
-      <w:bookmarkStart w:id="113" w:name="week-6-final-project-due"/>
-      <w:r>
-        <w:t xml:space="preserve">Week 6: Final Project Due</w:t>
-      </w:r>
-      <w:bookmarkEnd w:id="113"/>
-    </w:p>
-    <w:p>
-      <w:pPr>
-        <w:pStyle w:val="FirstParagraph"/>
-      </w:pPr>
-      <w:r>
-        <w:t xml:space="preserve">This is a working week where our full attention is focused on producing great</w:t>
-      </w:r>
-      <w:r>
-        <w:t xml:space="preserve"> </w:t>
-      </w:r>
-      <w:r>
-        <w:t xml:space="preserve">final projects.</w:t>
-      </w:r>
-    </w:p>
-    <w:p>
-      <w:pPr>
-        <w:pStyle w:val="BodyText"/>
-      </w:pPr>
-      <w:r>
-        <w:rPr>
-          <w:b/>
-        </w:rPr>
-        <w:t xml:space="preserve">To Do:</w:t>
-      </w:r>
-    </w:p>
-    <w:p>
-      <w:pPr>
-        <w:numPr>
-          <w:ilvl w:val="0"/>
-          <w:numId w:val="1031"/>
+      <w:bookmarkEnd w:id="145"/>
+    </w:p>
+    <w:p>
+      <w:pPr>
+        <w:numPr>
+          <w:ilvl w:val="0"/>
+          <w:numId w:val="1035"/>
         </w:numPr>
         <w:pStyle w:val="Compact"/>
       </w:pPr>
@@ -5593,6 +5875,118 @@
     </w:lvl>
     <w:lvl w:ilvl="8">
       <w:start w:val="1"/>
+      <w:numFmt w:val="decimal"/>
+      <w:lvlText w:val="%9."/>
+      <w:lvlJc w:val="left"/>
+      <w:pPr>
+        <w:tabs>
+          <w:tab w:val="num" w:pos="5760"/>
+        </w:tabs>
+        <w:ind w:left="6240" w:hanging="480"/>
+      </w:pPr>
+    </w:lvl>
+  </w:abstractNum>
+  <w:abstractNum w:abstractNumId="99412">
+    <w:nsid w:val="47261bad"/>
+    <w:multiLevelType w:val="multilevel"/>
+    <w:lvl w:ilvl="0">
+      <w:start w:val="2"/>
+      <w:numFmt w:val="decimal"/>
+      <w:lvlText w:val="%1."/>
+      <w:lvlJc w:val="left"/>
+      <w:pPr>
+        <w:tabs>
+          <w:tab w:val="num" w:pos="0"/>
+        </w:tabs>
+        <w:ind w:left="480" w:hanging="480"/>
+      </w:pPr>
+    </w:lvl>
+    <w:lvl w:ilvl="1">
+      <w:start w:val="2"/>
+      <w:numFmt w:val="decimal"/>
+      <w:lvlText w:val="%2."/>
+      <w:lvlJc w:val="left"/>
+      <w:pPr>
+        <w:tabs>
+          <w:tab w:val="num" w:pos="720"/>
+        </w:tabs>
+        <w:ind w:left="1200" w:hanging="480"/>
+      </w:pPr>
+    </w:lvl>
+    <w:lvl w:ilvl="2">
+      <w:start w:val="2"/>
+      <w:numFmt w:val="decimal"/>
+      <w:lvlText w:val="%3."/>
+      <w:lvlJc w:val="left"/>
+      <w:pPr>
+        <w:tabs>
+          <w:tab w:val="num" w:pos="1440"/>
+        </w:tabs>
+        <w:ind w:left="1920" w:hanging="480"/>
+      </w:pPr>
+    </w:lvl>
+    <w:lvl w:ilvl="3">
+      <w:start w:val="2"/>
+      <w:numFmt w:val="decimal"/>
+      <w:lvlText w:val="%4."/>
+      <w:lvlJc w:val="left"/>
+      <w:pPr>
+        <w:tabs>
+          <w:tab w:val="num" w:pos="2160"/>
+        </w:tabs>
+        <w:ind w:left="2640" w:hanging="480"/>
+      </w:pPr>
+    </w:lvl>
+    <w:lvl w:ilvl="4">
+      <w:start w:val="2"/>
+      <w:numFmt w:val="decimal"/>
+      <w:lvlText w:val="%5."/>
+      <w:lvlJc w:val="left"/>
+      <w:pPr>
+        <w:tabs>
+          <w:tab w:val="num" w:pos="2880"/>
+        </w:tabs>
+        <w:ind w:left="3360" w:hanging="480"/>
+      </w:pPr>
+    </w:lvl>
+    <w:lvl w:ilvl="5">
+      <w:start w:val="2"/>
+      <w:numFmt w:val="decimal"/>
+      <w:lvlText w:val="%6."/>
+      <w:lvlJc w:val="left"/>
+      <w:pPr>
+        <w:tabs>
+          <w:tab w:val="num" w:pos="3600"/>
+        </w:tabs>
+        <w:ind w:left="4080" w:hanging="480"/>
+      </w:pPr>
+    </w:lvl>
+    <w:lvl w:ilvl="6">
+      <w:start w:val="2"/>
+      <w:numFmt w:val="decimal"/>
+      <w:lvlText w:val="%7."/>
+      <w:lvlJc w:val="left"/>
+      <w:pPr>
+        <w:tabs>
+          <w:tab w:val="num" w:pos="4320"/>
+        </w:tabs>
+        <w:ind w:left="4800" w:hanging="480"/>
+      </w:pPr>
+    </w:lvl>
+    <w:lvl w:ilvl="7">
+      <w:start w:val="2"/>
+      <w:numFmt w:val="decimal"/>
+      <w:lvlText w:val="%8."/>
+      <w:lvlJc w:val="left"/>
+      <w:pPr>
+        <w:tabs>
+          <w:tab w:val="num" w:pos="5040"/>
+        </w:tabs>
+        <w:ind w:left="5520" w:hanging="480"/>
+      </w:pPr>
+    </w:lvl>
+    <w:lvl w:ilvl="8">
+      <w:start w:val="2"/>
       <w:numFmt w:val="decimal"/>
       <w:lvlText w:val="%9."/>
       <w:lvlJc w:val="left"/>
@@ -5635,6 +6029,9 @@
     <w:abstractNumId w:val="991"/>
   </w:num>
   <w:num w:numId="1010">
+    <w:abstractNumId w:val="991"/>
+  </w:num>
+  <w:num w:numId="1011">
     <w:abstractNumId w:val="99411"/>
     <w:lvlOverride w:ilvl="0">
       <w:startOverride w:val="1"/>
@@ -5664,38 +6061,8 @@
       <w:startOverride w:val="1"/>
     </w:lvlOverride>
   </w:num>
-  <w:num w:numId="1011">
+  <w:num w:numId="1012">
     <w:abstractNumId w:val="991"/>
-  </w:num>
-  <w:num w:numId="1012">
-    <w:abstractNumId w:val="99411"/>
-    <w:lvlOverride w:ilvl="0">
-      <w:startOverride w:val="1"/>
-    </w:lvlOverride>
-    <w:lvlOverride w:ilvl="1">
-      <w:startOverride w:val="1"/>
-    </w:lvlOverride>
-    <w:lvlOverride w:ilvl="2">
-      <w:startOverride w:val="1"/>
-    </w:lvlOverride>
-    <w:lvlOverride w:ilvl="3">
-      <w:startOverride w:val="1"/>
-    </w:lvlOverride>
-    <w:lvlOverride w:ilvl="4">
-      <w:startOverride w:val="1"/>
-    </w:lvlOverride>
-    <w:lvlOverride w:ilvl="5">
-      <w:startOverride w:val="1"/>
-    </w:lvlOverride>
-    <w:lvlOverride w:ilvl="6">
-      <w:startOverride w:val="1"/>
-    </w:lvlOverride>
-    <w:lvlOverride w:ilvl="7">
-      <w:startOverride w:val="1"/>
-    </w:lvlOverride>
-    <w:lvlOverride w:ilvl="8">
-      <w:startOverride w:val="1"/>
-    </w:lvlOverride>
   </w:num>
   <w:num w:numId="1013">
     <w:abstractNumId w:val="99411"/>
@@ -5938,7 +6305,34 @@
     </w:lvlOverride>
   </w:num>
   <w:num w:numId="1021">
-    <w:abstractNumId w:val="991"/>
+    <w:abstractNumId w:val="99411"/>
+    <w:lvlOverride w:ilvl="0">
+      <w:startOverride w:val="1"/>
+    </w:lvlOverride>
+    <w:lvlOverride w:ilvl="1">
+      <w:startOverride w:val="1"/>
+    </w:lvlOverride>
+    <w:lvlOverride w:ilvl="2">
+      <w:startOverride w:val="1"/>
+    </w:lvlOverride>
+    <w:lvlOverride w:ilvl="3">
+      <w:startOverride w:val="1"/>
+    </w:lvlOverride>
+    <w:lvlOverride w:ilvl="4">
+      <w:startOverride w:val="1"/>
+    </w:lvlOverride>
+    <w:lvlOverride w:ilvl="5">
+      <w:startOverride w:val="1"/>
+    </w:lvlOverride>
+    <w:lvlOverride w:ilvl="6">
+      <w:startOverride w:val="1"/>
+    </w:lvlOverride>
+    <w:lvlOverride w:ilvl="7">
+      <w:startOverride w:val="1"/>
+    </w:lvlOverride>
+    <w:lvlOverride w:ilvl="8">
+      <w:startOverride w:val="1"/>
+    </w:lvlOverride>
   </w:num>
   <w:num w:numId="1022">
     <w:abstractNumId w:val="99411"/>
@@ -6001,34 +6395,7 @@
     </w:lvlOverride>
   </w:num>
   <w:num w:numId="1024">
-    <w:abstractNumId w:val="99411"/>
-    <w:lvlOverride w:ilvl="0">
-      <w:startOverride w:val="1"/>
-    </w:lvlOverride>
-    <w:lvlOverride w:ilvl="1">
-      <w:startOverride w:val="1"/>
-    </w:lvlOverride>
-    <w:lvlOverride w:ilvl="2">
-      <w:startOverride w:val="1"/>
-    </w:lvlOverride>
-    <w:lvlOverride w:ilvl="3">
-      <w:startOverride w:val="1"/>
-    </w:lvlOverride>
-    <w:lvlOverride w:ilvl="4">
-      <w:startOverride w:val="1"/>
-    </w:lvlOverride>
-    <w:lvlOverride w:ilvl="5">
-      <w:startOverride w:val="1"/>
-    </w:lvlOverride>
-    <w:lvlOverride w:ilvl="6">
-      <w:startOverride w:val="1"/>
-    </w:lvlOverride>
-    <w:lvlOverride w:ilvl="7">
-      <w:startOverride w:val="1"/>
-    </w:lvlOverride>
-    <w:lvlOverride w:ilvl="8">
-      <w:startOverride w:val="1"/>
-    </w:lvlOverride>
+    <w:abstractNumId w:val="991"/>
   </w:num>
   <w:num w:numId="1025">
     <w:abstractNumId w:val="99411"/>
@@ -6211,6 +6578,72 @@
     </w:lvlOverride>
   </w:num>
   <w:num w:numId="1031">
+    <w:abstractNumId w:val="991"/>
+  </w:num>
+  <w:num w:numId="1032">
+    <w:abstractNumId w:val="99412"/>
+    <w:lvlOverride w:ilvl="0">
+      <w:startOverride w:val="2"/>
+    </w:lvlOverride>
+    <w:lvlOverride w:ilvl="1">
+      <w:startOverride w:val="2"/>
+    </w:lvlOverride>
+    <w:lvlOverride w:ilvl="2">
+      <w:startOverride w:val="2"/>
+    </w:lvlOverride>
+    <w:lvlOverride w:ilvl="3">
+      <w:startOverride w:val="2"/>
+    </w:lvlOverride>
+    <w:lvlOverride w:ilvl="4">
+      <w:startOverride w:val="2"/>
+    </w:lvlOverride>
+    <w:lvlOverride w:ilvl="5">
+      <w:startOverride w:val="2"/>
+    </w:lvlOverride>
+    <w:lvlOverride w:ilvl="6">
+      <w:startOverride w:val="2"/>
+    </w:lvlOverride>
+    <w:lvlOverride w:ilvl="7">
+      <w:startOverride w:val="2"/>
+    </w:lvlOverride>
+    <w:lvlOverride w:ilvl="8">
+      <w:startOverride w:val="2"/>
+    </w:lvlOverride>
+  </w:num>
+  <w:num w:numId="1033">
+    <w:abstractNumId w:val="991"/>
+  </w:num>
+  <w:num w:numId="1034">
+    <w:abstractNumId w:val="99411"/>
+    <w:lvlOverride w:ilvl="0">
+      <w:startOverride w:val="1"/>
+    </w:lvlOverride>
+    <w:lvlOverride w:ilvl="1">
+      <w:startOverride w:val="1"/>
+    </w:lvlOverride>
+    <w:lvlOverride w:ilvl="2">
+      <w:startOverride w:val="1"/>
+    </w:lvlOverride>
+    <w:lvlOverride w:ilvl="3">
+      <w:startOverride w:val="1"/>
+    </w:lvlOverride>
+    <w:lvlOverride w:ilvl="4">
+      <w:startOverride w:val="1"/>
+    </w:lvlOverride>
+    <w:lvlOverride w:ilvl="5">
+      <w:startOverride w:val="1"/>
+    </w:lvlOverride>
+    <w:lvlOverride w:ilvl="6">
+      <w:startOverride w:val="1"/>
+    </w:lvlOverride>
+    <w:lvlOverride w:ilvl="7">
+      <w:startOverride w:val="1"/>
+    </w:lvlOverride>
+    <w:lvlOverride w:ilvl="8">
+      <w:startOverride w:val="1"/>
+    </w:lvlOverride>
+  </w:num>
+  <w:num w:numId="1035">
     <w:abstractNumId w:val="991"/>
   </w:num>
 </w:numbering>

</xml_diff>

<commit_message>
public syllabus for edt 606 sumemr 21
</commit_message>
<xml_diff>
--- a/word/school-networks.docx
+++ b/word/school-networks.docx
@@ -353,100 +353,99 @@
     </w:p>
     <w:p>
       <w:pPr>
-        <w:pStyle w:val="Heading3"/>
-      </w:pPr>
-      <w:bookmarkStart w:id="25" w:name="instructor"/>
-      <w:r>
+        <w:numPr>
+          <w:ilvl w:val="0"/>
+          <w:numId w:val="1002"/>
+        </w:numPr>
+        <w:pStyle w:val="Compact"/>
+      </w:pPr>
+      <w:r>
+        <w:rPr>
+          <w:b/>
+        </w:rPr>
         <w:t xml:space="preserve">Instructor:</w:t>
       </w:r>
-      <w:bookmarkEnd w:id="25"/>
+      <w:r>
+        <w:t xml:space="preserve"> </w:t>
+      </w:r>
+      <w:r>
+        <w:t xml:space="preserve">Matt Curinga</w:t>
+      </w:r>
+      <w:r>
+        <w:t xml:space="preserve"> </w:t>
+      </w:r>
+      <w:hyperlink r:id="rId25">
+        <w:r>
+          <w:rPr>
+            <w:rStyle w:val="Hyperlink"/>
+          </w:rPr>
+          <w:t xml:space="preserve">mcuringa@adelphi.edu</w:t>
+        </w:r>
+      </w:hyperlink>
+    </w:p>
+    <w:p>
+      <w:pPr>
+        <w:numPr>
+          <w:ilvl w:val="0"/>
+          <w:numId w:val="1002"/>
+        </w:numPr>
+        <w:pStyle w:val="Compact"/>
+      </w:pPr>
+      <w:r>
+        <w:rPr>
+          <w:b/>
+        </w:rPr>
+        <w:t xml:space="preserve">Class dates:</w:t>
+      </w:r>
+      <w:r>
+        <w:t xml:space="preserve"> </w:t>
+      </w:r>
+      <w:r>
+        <w:t xml:space="preserve">Wednesday, May 26 - Tuesday, June 29</w:t>
+      </w:r>
+    </w:p>
+    <w:p>
+      <w:pPr>
+        <w:numPr>
+          <w:ilvl w:val="0"/>
+          <w:numId w:val="1002"/>
+        </w:numPr>
+        <w:pStyle w:val="Compact"/>
+      </w:pPr>
+      <w:r>
+        <w:rPr>
+          <w:b/>
+        </w:rPr>
+        <w:t xml:space="preserve">Live sessions:</w:t>
+      </w:r>
+      <w:r>
+        <w:t xml:space="preserve"> </w:t>
+      </w:r>
+      <w:r>
+        <w:t xml:space="preserve">Wednesdays: 4:30pm - 6:20pm;</w:t>
+      </w:r>
+      <w:r>
+        <w:t xml:space="preserve"> </w:t>
+      </w:r>
+      <w:r>
+        <w:t xml:space="preserve">zoom link on moodle</w:t>
+      </w:r>
+    </w:p>
+    <w:p>
+      <w:pPr>
+        <w:pStyle w:val="Heading1"/>
+      </w:pPr>
+      <w:bookmarkStart w:id="26" w:name="course-communications"/>
+      <w:r>
+        <w:t xml:space="preserve">Course Communications</w:t>
+      </w:r>
+      <w:bookmarkEnd w:id="26"/>
     </w:p>
     <w:p>
       <w:pPr>
         <w:pStyle w:val="FirstParagraph"/>
       </w:pPr>
       <w:r>
-        <w:t xml:space="preserve">~ Matt Curinga</w:t>
-      </w:r>
-      <w:r>
-        <w:t xml:space="preserve"> </w:t>
-      </w:r>
-      <w:hyperlink r:id="rId26">
-        <w:r>
-          <w:rPr>
-            <w:rStyle w:val="Hyperlink"/>
-          </w:rPr>
-          <w:t xml:space="preserve">mcuringa@adelphi.edu</w:t>
-        </w:r>
-      </w:hyperlink>
-    </w:p>
-    <w:p>
-      <w:pPr>
-        <w:pStyle w:val="Heading3"/>
-      </w:pPr>
-      <w:bookmarkStart w:id="27" w:name="class-dates"/>
-      <w:r>
-        <w:t xml:space="preserve">Class dates:</w:t>
-      </w:r>
-      <w:bookmarkEnd w:id="27"/>
-    </w:p>
-    <w:p>
-      <w:pPr>
-        <w:pStyle w:val="FirstParagraph"/>
-      </w:pPr>
-      <w:r>
-        <w:t xml:space="preserve">~ Wednesday, May 26 - Tuesday, June 29</w:t>
-      </w:r>
-    </w:p>
-    <w:p>
-      <w:pPr>
-        <w:pStyle w:val="Heading3"/>
-      </w:pPr>
-      <w:bookmarkStart w:id="28" w:name="live-sessions"/>
-      <w:r>
-        <w:t xml:space="preserve">Live sessions:</w:t>
-      </w:r>
-      <w:bookmarkEnd w:id="28"/>
-    </w:p>
-    <w:p>
-      <w:pPr>
-        <w:numPr>
-          <w:ilvl w:val="0"/>
-          <w:numId w:val="1002"/>
-        </w:numPr>
-        <w:pStyle w:val="Compact"/>
-      </w:pPr>
-      <w:r>
-        <w:t xml:space="preserve">Wednesdays: 4:30pm - 6:20pm</w:t>
-      </w:r>
-    </w:p>
-    <w:p>
-      <w:pPr>
-        <w:numPr>
-          <w:ilvl w:val="0"/>
-          <w:numId w:val="1002"/>
-        </w:numPr>
-        <w:pStyle w:val="Compact"/>
-      </w:pPr>
-      <w:r>
-        <w:t xml:space="preserve">zoom link on moodle</w:t>
-      </w:r>
-    </w:p>
-    <w:p>
-      <w:pPr>
-        <w:pStyle w:val="Heading1"/>
-      </w:pPr>
-      <w:bookmarkStart w:id="29" w:name="course-communications"/>
-      <w:r>
-        <w:t xml:space="preserve">Course Communications</w:t>
-      </w:r>
-      <w:bookmarkEnd w:id="29"/>
-    </w:p>
-    <w:p>
-      <w:pPr>
-        <w:pStyle w:val="FirstParagraph"/>
-      </w:pPr>
-      <w:r>
         <w:t xml:space="preserve">This online course will have a mix of synchronous and asynchronous assignments.</w:t>
       </w:r>
       <w:r>
@@ -493,7 +492,7 @@
       <w:r>
         <w:t xml:space="preserve">communications tools, including Slack (</w:t>
       </w:r>
-      <w:hyperlink r:id="rId30">
+      <w:hyperlink r:id="rId27">
         <w:r>
           <w:rPr>
             <w:rStyle w:val="Hyperlink"/>
@@ -651,11 +650,11 @@
       <w:pPr>
         <w:pStyle w:val="Heading3"/>
       </w:pPr>
-      <w:bookmarkStart w:id="31" w:name="online-tools"/>
+      <w:bookmarkStart w:id="28" w:name="online-tools"/>
       <w:r>
         <w:t xml:space="preserve">Online tools:</w:t>
       </w:r>
-      <w:bookmarkEnd w:id="31"/>
+      <w:bookmarkEnd w:id="28"/>
     </w:p>
     <w:p>
       <w:pPr>
@@ -663,13 +662,20 @@
           <w:ilvl w:val="0"/>
           <w:numId w:val="1003"/>
         </w:numPr>
-        <w:pStyle w:val="Heading3"/>
-      </w:pPr>
-      <w:bookmarkStart w:id="32" w:name="Xeecb7ce21ef7f7329fe38bb4baf76d0741ca697"/>
-      <w:r>
-        <w:t xml:space="preserve">Moodle: will be used to post the syllabus and links to weekly readings, videos, and discussions.</w:t>
-      </w:r>
-      <w:bookmarkEnd w:id="32"/>
+        <w:pStyle w:val="Compact"/>
+      </w:pPr>
+      <w:r>
+        <w:rPr>
+          <w:b/>
+        </w:rPr>
+        <w:t xml:space="preserve">Moodle:</w:t>
+      </w:r>
+      <w:r>
+        <w:t xml:space="preserve"> </w:t>
+      </w:r>
+      <w:r>
+        <w:t xml:space="preserve">will be used to post the syllabus and links to weekly readings, videos, and discussions.</w:t>
+      </w:r>
     </w:p>
     <w:p>
       <w:pPr>
@@ -677,29 +683,30 @@
           <w:ilvl w:val="0"/>
           <w:numId w:val="1003"/>
         </w:numPr>
-        <w:pStyle w:val="Heading3"/>
-      </w:pPr>
-      <w:bookmarkStart w:id="33" w:name="X99046145c7b9c6b79ff012e5e50519d83f8afea"/>
-      <w:r>
-        <w:t xml:space="preserve">Slack: will be our main channel for online communications.</w:t>
-      </w:r>
-      <w:bookmarkEnd w:id="33"/>
-    </w:p>
-    <w:p>
-      <w:pPr>
-        <w:numPr>
-          <w:ilvl w:val="0"/>
-          <w:numId w:val="1000"/>
-        </w:numPr>
-        <w:pStyle w:val="Compact"/>
-      </w:pPr>
+        <w:pStyle w:val="Compact"/>
+      </w:pPr>
+      <w:r>
+        <w:rPr>
+          <w:b/>
+        </w:rPr>
+        <w:t xml:space="preserve">Slack:</w:t>
+      </w:r>
+      <w:r>
+        <w:t xml:space="preserve"> </w:t>
+      </w:r>
+      <w:r>
+        <w:t xml:space="preserve">will be our main channel for online communications.</w:t>
+      </w:r>
+      <w:r>
+        <w:t xml:space="preserve"> </w:t>
+      </w:r>
       <w:r>
         <w:t xml:space="preserve">Please</w:t>
       </w:r>
       <w:r>
         <w:t xml:space="preserve"> </w:t>
       </w:r>
-      <w:hyperlink r:id="rId34">
+      <w:hyperlink r:id="rId29">
         <w:r>
           <w:rPr>
             <w:rStyle w:val="Hyperlink"/>
@@ -759,147 +766,183 @@
           <w:ilvl w:val="0"/>
           <w:numId w:val="1003"/>
         </w:numPr>
+        <w:pStyle w:val="Compact"/>
+      </w:pPr>
+      <w:r>
+        <w:rPr>
+          <w:b/>
+        </w:rPr>
+        <w:t xml:space="preserve">Trello:</w:t>
+      </w:r>
+      <w:r>
+        <w:t xml:space="preserve"> </w:t>
+      </w:r>
+      <w:r>
+        <w:t xml:space="preserve">is project management software that you will use to track/plan</w:t>
+      </w:r>
+      <w:r>
+        <w:t xml:space="preserve"> </w:t>
+      </w:r>
+      <w:r>
+        <w:t xml:space="preserve">your two projects, and to share your progress with the course instructors.</w:t>
+      </w:r>
+      <w:r>
+        <w:t xml:space="preserve"> </w:t>
+      </w:r>
+      <w:r>
+        <w:t xml:space="preserve">Create a</w:t>
+      </w:r>
+      <w:r>
+        <w:t xml:space="preserve"> </w:t>
+      </w:r>
+      <w:hyperlink r:id="rId30">
+        <w:r>
+          <w:rPr>
+            <w:rStyle w:val="Hyperlink"/>
+          </w:rPr>
+          <w:t xml:space="preserve">Trello Account</w:t>
+        </w:r>
+      </w:hyperlink>
+      <w:r>
+        <w:t xml:space="preserve"> </w:t>
+      </w:r>
+      <w:r>
+        <w:t xml:space="preserve">before the first week of</w:t>
+      </w:r>
+      <w:r>
+        <w:t xml:space="preserve"> </w:t>
+      </w:r>
+      <w:r>
+        <w:t xml:space="preserve">class, and (optionally)</w:t>
+      </w:r>
+      <w:r>
+        <w:t xml:space="preserve"> </w:t>
+      </w:r>
+      <w:hyperlink r:id="rId31">
+        <w:r>
+          <w:rPr>
+            <w:rStyle w:val="Hyperlink"/>
+          </w:rPr>
+          <w:t xml:space="preserve">install the mobile app</w:t>
+        </w:r>
+      </w:hyperlink>
+      <w:r>
+        <w:t xml:space="preserve">.</w:t>
+      </w:r>
+      <w:r>
+        <w:br/>
+      </w:r>
+    </w:p>
+    <w:p>
+      <w:pPr>
+        <w:numPr>
+          <w:ilvl w:val="0"/>
+          <w:numId w:val="1003"/>
+        </w:numPr>
+        <w:pStyle w:val="Compact"/>
+      </w:pPr>
+      <w:r>
+        <w:rPr>
+          <w:b/>
+        </w:rPr>
+        <w:t xml:space="preserve">mail.adelphi.edu email:</w:t>
+      </w:r>
+      <w:r>
+        <w:t xml:space="preserve"> </w:t>
+      </w:r>
+      <w:r>
+        <w:t xml:space="preserve">we will use your official adelphi student email</w:t>
+      </w:r>
+      <w:r>
+        <w:t xml:space="preserve"> </w:t>
+      </w:r>
+      <w:r>
+        <w:t xml:space="preserve">for class email communications. Please check this email regularly.</w:t>
+      </w:r>
+    </w:p>
+    <w:p>
+      <w:pPr>
         <w:pStyle w:val="Heading3"/>
       </w:pPr>
-      <w:bookmarkStart w:id="35" w:name="X1c189ce4a5bc8d47bbc6fb045724f893f03e905"/>
-      <w:r>
-        <w:t xml:space="preserve">Trello: is project management software that you will use to track/plan</w:t>
-      </w:r>
-      <w:bookmarkEnd w:id="35"/>
-    </w:p>
-    <w:p>
-      <w:pPr>
-        <w:numPr>
-          <w:ilvl w:val="0"/>
-          <w:numId w:val="1000"/>
-        </w:numPr>
-        <w:pStyle w:val="Compact"/>
-      </w:pPr>
-      <w:r>
-        <w:t xml:space="preserve">your two projects, and to share your progress with the course instructors.</w:t>
-      </w:r>
-      <w:r>
-        <w:t xml:space="preserve"> </w:t>
-      </w:r>
-      <w:r>
-        <w:t xml:space="preserve">Create a</w:t>
-      </w:r>
-      <w:r>
-        <w:t xml:space="preserve"> </w:t>
-      </w:r>
-      <w:hyperlink r:id="rId36">
-        <w:r>
-          <w:rPr>
-            <w:rStyle w:val="Hyperlink"/>
-          </w:rPr>
-          <w:t xml:space="preserve">Trello Account</w:t>
+      <w:bookmarkStart w:id="32" w:name="getting-remote-help"/>
+      <w:r>
+        <w:t xml:space="preserve">Getting remote help:</w:t>
+      </w:r>
+      <w:bookmarkEnd w:id="32"/>
+    </w:p>
+    <w:p>
+      <w:pPr>
+        <w:pStyle w:val="FirstParagraph"/>
+      </w:pPr>
+      <w:r>
+        <w:t xml:space="preserve">Because of the hands on nature of working with computers and Raspberry Pi, you</w:t>
+      </w:r>
+      <w:r>
+        <w:t xml:space="preserve"> </w:t>
+      </w:r>
+      <w:r>
+        <w:t xml:space="preserve">will have to use a variety of tools to get help. Your first stop for help should</w:t>
+      </w:r>
+      <w:r>
+        <w:t xml:space="preserve"> </w:t>
+      </w:r>
+      <w:r>
+        <w:t xml:space="preserve">be #raspberrypi on Slack. You are most likely to get quick help if you post here</w:t>
+      </w:r>
+      <w:r>
+        <w:t xml:space="preserve"> </w:t>
+      </w:r>
+      <w:r>
+        <w:t xml:space="preserve">because anyone in the channel (instructors, other students, other faculty, ed tech alums)</w:t>
+      </w:r>
+      <w:r>
+        <w:t xml:space="preserve"> </w:t>
+      </w:r>
+      <w:r>
+        <w:t xml:space="preserve">can lend a hand.</w:t>
+      </w:r>
+    </w:p>
+    <w:p>
+      <w:pPr>
+        <w:pStyle w:val="BodyText"/>
+      </w:pPr>
+      <w:r>
+        <w:t xml:space="preserve">For more complicated problems, you will need to be able to:</w:t>
+      </w:r>
+    </w:p>
+    <w:p>
+      <w:pPr>
+        <w:numPr>
+          <w:ilvl w:val="0"/>
+          <w:numId w:val="1004"/>
+        </w:numPr>
+        <w:pStyle w:val="Compact"/>
+      </w:pPr>
+      <w:hyperlink r:id="rId33">
+        <w:r>
+          <w:rPr>
+            <w:rStyle w:val="Hyperlink"/>
+          </w:rPr>
+          <w:t xml:space="preserve">post formatted code in slack</w:t>
         </w:r>
       </w:hyperlink>
-      <w:r>
-        <w:t xml:space="preserve"> </w:t>
-      </w:r>
-      <w:r>
-        <w:t xml:space="preserve">before the first week of</w:t>
-      </w:r>
-      <w:r>
-        <w:t xml:space="preserve"> </w:t>
-      </w:r>
-      <w:r>
-        <w:t xml:space="preserve">class, and (optionally)</w:t>
-      </w:r>
-      <w:r>
-        <w:t xml:space="preserve"> </w:t>
-      </w:r>
-      <w:hyperlink r:id="rId37">
-        <w:r>
-          <w:rPr>
-            <w:rStyle w:val="Hyperlink"/>
-          </w:rPr>
-          <w:t xml:space="preserve">install the mobile app</w:t>
+    </w:p>
+    <w:p>
+      <w:pPr>
+        <w:numPr>
+          <w:ilvl w:val="0"/>
+          <w:numId w:val="1004"/>
+        </w:numPr>
+        <w:pStyle w:val="Compact"/>
+      </w:pPr>
+      <w:hyperlink r:id="rId34">
+        <w:r>
+          <w:rPr>
+            <w:rStyle w:val="Hyperlink"/>
+          </w:rPr>
+          <w:t xml:space="preserve">take a screenshot from your RPI</w:t>
         </w:r>
       </w:hyperlink>
-      <w:r>
-        <w:t xml:space="preserve">.</w:t>
-      </w:r>
-      <w:r>
-        <w:br/>
-      </w:r>
-    </w:p>
-    <w:p>
-      <w:pPr>
-        <w:numPr>
-          <w:ilvl w:val="0"/>
-          <w:numId w:val="1003"/>
-        </w:numPr>
-        <w:pStyle w:val="Heading3"/>
-      </w:pPr>
-      <w:bookmarkStart w:id="38" w:name="X31be534c4f165330919c1ef96d5ff2b439357a0"/>
-      <w:r>
-        <w:t xml:space="preserve">mail.adelphi.edu email: we will use your official adelphi student email</w:t>
-      </w:r>
-      <w:bookmarkEnd w:id="38"/>
-    </w:p>
-    <w:p>
-      <w:pPr>
-        <w:numPr>
-          <w:ilvl w:val="0"/>
-          <w:numId w:val="1000"/>
-        </w:numPr>
-        <w:pStyle w:val="Compact"/>
-      </w:pPr>
-      <w:r>
-        <w:t xml:space="preserve">for class email communications. Please check this email regularly.</w:t>
-      </w:r>
-    </w:p>
-    <w:p>
-      <w:pPr>
-        <w:pStyle w:val="Heading3"/>
-      </w:pPr>
-      <w:bookmarkStart w:id="39" w:name="getting-remote-help"/>
-      <w:r>
-        <w:t xml:space="preserve">Getting remote help:</w:t>
-      </w:r>
-      <w:bookmarkEnd w:id="39"/>
-    </w:p>
-    <w:p>
-      <w:pPr>
-        <w:pStyle w:val="FirstParagraph"/>
-      </w:pPr>
-      <w:r>
-        <w:t xml:space="preserve">Because of the hands on nature of working with computers and Raspberry Pi, you</w:t>
-      </w:r>
-      <w:r>
-        <w:t xml:space="preserve"> </w:t>
-      </w:r>
-      <w:r>
-        <w:t xml:space="preserve">will have to use a variety of tools to get help. Your first stop for help should</w:t>
-      </w:r>
-      <w:r>
-        <w:t xml:space="preserve"> </w:t>
-      </w:r>
-      <w:r>
-        <w:t xml:space="preserve">be #raspberrypi on Slack. You are most likely to get quick help if you post here</w:t>
-      </w:r>
-      <w:r>
-        <w:t xml:space="preserve"> </w:t>
-      </w:r>
-      <w:r>
-        <w:t xml:space="preserve">because anyone in the channel (instructors, other students, other faculty, ed tech alums)</w:t>
-      </w:r>
-      <w:r>
-        <w:t xml:space="preserve"> </w:t>
-      </w:r>
-      <w:r>
-        <w:t xml:space="preserve">can lend a hand.</w:t>
-      </w:r>
-    </w:p>
-    <w:p>
-      <w:pPr>
-        <w:pStyle w:val="BodyText"/>
-      </w:pPr>
-      <w:r>
-        <w:t xml:space="preserve">For more complicated problems, you will need to be able to:</w:t>
-      </w:r>
     </w:p>
     <w:p>
       <w:pPr>
@@ -909,41 +952,7 @@
         </w:numPr>
         <w:pStyle w:val="Compact"/>
       </w:pPr>
-      <w:hyperlink r:id="rId40">
-        <w:r>
-          <w:rPr>
-            <w:rStyle w:val="Hyperlink"/>
-          </w:rPr>
-          <w:t xml:space="preserve">post formatted code in slack</w:t>
-        </w:r>
-      </w:hyperlink>
-    </w:p>
-    <w:p>
-      <w:pPr>
-        <w:numPr>
-          <w:ilvl w:val="0"/>
-          <w:numId w:val="1004"/>
-        </w:numPr>
-        <w:pStyle w:val="Compact"/>
-      </w:pPr>
-      <w:hyperlink r:id="rId41">
-        <w:r>
-          <w:rPr>
-            <w:rStyle w:val="Hyperlink"/>
-          </w:rPr>
-          <w:t xml:space="preserve">take a screenshot from your RPI</w:t>
-        </w:r>
-      </w:hyperlink>
-    </w:p>
-    <w:p>
-      <w:pPr>
-        <w:numPr>
-          <w:ilvl w:val="0"/>
-          <w:numId w:val="1004"/>
-        </w:numPr>
-        <w:pStyle w:val="Compact"/>
-      </w:pPr>
-      <w:hyperlink r:id="rId42">
+      <w:hyperlink r:id="rId35">
         <w:r>
           <w:rPr>
             <w:rStyle w:val="Hyperlink"/>
@@ -1050,7 +1059,7 @@
         </w:numPr>
         <w:pStyle w:val="Compact"/>
       </w:pPr>
-      <w:hyperlink r:id="rId43">
+      <w:hyperlink r:id="rId36">
         <w:r>
           <w:rPr>
             <w:rStyle w:val="Hyperlink"/>
@@ -1069,11 +1078,11 @@
       <w:pPr>
         <w:pStyle w:val="Heading1"/>
       </w:pPr>
-      <w:bookmarkStart w:id="44" w:name="required-books"/>
+      <w:bookmarkStart w:id="37" w:name="required-books"/>
       <w:r>
         <w:t xml:space="preserve">Required Books</w:t>
       </w:r>
-      <w:bookmarkEnd w:id="44"/>
+      <w:bookmarkEnd w:id="37"/>
     </w:p>
     <w:p>
       <w:pPr>
@@ -1090,21 +1099,21 @@
       <w:pPr>
         <w:pStyle w:val="Heading1"/>
       </w:pPr>
-      <w:bookmarkStart w:id="45" w:name="required-materials"/>
+      <w:bookmarkStart w:id="38" w:name="required-materials"/>
       <w:r>
         <w:t xml:space="preserve">Required Materials</w:t>
       </w:r>
-      <w:bookmarkEnd w:id="45"/>
+      <w:bookmarkEnd w:id="38"/>
     </w:p>
     <w:p>
       <w:pPr>
         <w:pStyle w:val="Heading2"/>
       </w:pPr>
-      <w:bookmarkStart w:id="46" w:name="desktoplaptop"/>
+      <w:bookmarkStart w:id="39" w:name="desktoplaptop"/>
       <w:r>
         <w:t xml:space="preserve">Desktop/Laptop</w:t>
       </w:r>
-      <w:bookmarkEnd w:id="46"/>
+      <w:bookmarkEnd w:id="39"/>
     </w:p>
     <w:p>
       <w:pPr>
@@ -1162,11 +1171,11 @@
       <w:pPr>
         <w:pStyle w:val="Heading2"/>
       </w:pPr>
-      <w:bookmarkStart w:id="47" w:name="raspberry-pi"/>
+      <w:bookmarkStart w:id="40" w:name="raspberry-pi"/>
       <w:r>
         <w:t xml:space="preserve">Raspberry Pi</w:t>
       </w:r>
-      <w:bookmarkEnd w:id="47"/>
+      <w:bookmarkEnd w:id="40"/>
     </w:p>
     <w:p>
       <w:pPr>
@@ -1211,38 +1220,185 @@
       <w:r>
         <w:t xml:space="preserve"> </w:t>
       </w:r>
+      <w:hyperlink r:id="rId41">
+        <w:r>
+          <w:rPr>
+            <w:rStyle w:val="Hyperlink"/>
+          </w:rPr>
+          <w:t xml:space="preserve">MicroCenter</w:t>
+        </w:r>
+      </w:hyperlink>
+      <w:r>
+        <w:t xml:space="preserve"> </w:t>
+      </w:r>
+      <w:r>
+        <w:t xml:space="preserve">(</w:t>
+      </w:r>
+      <w:hyperlink r:id="rId42">
+        <w:r>
+          <w:rPr>
+            <w:rStyle w:val="Hyperlink"/>
+          </w:rPr>
+          <w:t xml:space="preserve">view items in wishlist</w:t>
+        </w:r>
+      </w:hyperlink>
+      <w:r>
+        <w:t xml:space="preserve">) or purchase them online.</w:t>
+      </w:r>
+    </w:p>
+    <w:p>
+      <w:pPr>
+        <w:pStyle w:val="BodyText"/>
+      </w:pPr>
+      <w:r>
+        <w:t xml:space="preserve">Required hardware:</w:t>
+      </w:r>
+    </w:p>
+    <w:p>
+      <w:pPr>
+        <w:numPr>
+          <w:ilvl w:val="0"/>
+          <w:numId w:val="1005"/>
+        </w:numPr>
+        <w:pStyle w:val="Compact"/>
+      </w:pPr>
+      <w:r>
+        <w:t xml:space="preserve">Raspberry Pi model 4 (2GB model recommended): [</w:t>
+      </w:r>
+      <w:hyperlink r:id="rId43">
+        <w:r>
+          <w:rPr>
+            <w:rStyle w:val="Hyperlink"/>
+          </w:rPr>
+          <w:t xml:space="preserve">SparkFun</w:t>
+        </w:r>
+      </w:hyperlink>
+      <w:r>
+        <w:t xml:space="preserve">] [</w:t>
+      </w:r>
+      <w:hyperlink r:id="rId44">
+        <w:r>
+          <w:rPr>
+            <w:rStyle w:val="Hyperlink"/>
+          </w:rPr>
+          <w:t xml:space="preserve">Amazon</w:t>
+        </w:r>
+      </w:hyperlink>
+      <w:r>
+        <w:t xml:space="preserve">] [</w:t>
+      </w:r>
+      <w:hyperlink r:id="rId45">
+        <w:r>
+          <w:rPr>
+            <w:rStyle w:val="Hyperlink"/>
+          </w:rPr>
+          <w:t xml:space="preserve">AdaFruit</w:t>
+        </w:r>
+      </w:hyperlink>
+      <w:r>
+        <w:t xml:space="preserve">]</w:t>
+      </w:r>
+    </w:p>
+    <w:p>
+      <w:pPr>
+        <w:numPr>
+          <w:ilvl w:val="0"/>
+          <w:numId w:val="1005"/>
+        </w:numPr>
+        <w:pStyle w:val="Compact"/>
+      </w:pPr>
+      <w:r>
+        <w:t xml:space="preserve">16GB (or larger) Micro SD Card (at least 2 recommended)</w:t>
+      </w:r>
+    </w:p>
+    <w:p>
+      <w:pPr>
+        <w:numPr>
+          <w:ilvl w:val="0"/>
+          <w:numId w:val="1005"/>
+        </w:numPr>
+        <w:pStyle w:val="Compact"/>
+      </w:pPr>
+      <w:r>
+        <w:t xml:space="preserve">micro hdmi cable [</w:t>
+      </w:r>
+      <w:hyperlink r:id="rId46">
+        <w:r>
+          <w:rPr>
+            <w:rStyle w:val="Hyperlink"/>
+          </w:rPr>
+          <w:t xml:space="preserve">SparkFun</w:t>
+        </w:r>
+      </w:hyperlink>
+      <w:r>
+        <w:t xml:space="preserve">] [</w:t>
+      </w:r>
+      <w:hyperlink r:id="rId47">
+        <w:r>
+          <w:rPr>
+            <w:rStyle w:val="Hyperlink"/>
+          </w:rPr>
+          <w:t xml:space="preserve">Amazon</w:t>
+        </w:r>
+      </w:hyperlink>
+      <w:r>
+        <w:t xml:space="preserve">] [</w:t>
+      </w:r>
       <w:hyperlink r:id="rId48">
         <w:r>
           <w:rPr>
             <w:rStyle w:val="Hyperlink"/>
           </w:rPr>
-          <w:t xml:space="preserve">MicroCenter</w:t>
+          <w:t xml:space="preserve">AdaFruit</w:t>
         </w:r>
       </w:hyperlink>
       <w:r>
-        <w:t xml:space="preserve"> </w:t>
-      </w:r>
-      <w:r>
-        <w:t xml:space="preserve">(</w:t>
+        <w:t xml:space="preserve">]</w:t>
+      </w:r>
+    </w:p>
+    <w:p>
+      <w:pPr>
+        <w:numPr>
+          <w:ilvl w:val="0"/>
+          <w:numId w:val="1005"/>
+        </w:numPr>
+        <w:pStyle w:val="Compact"/>
+      </w:pPr>
+      <w:r>
+        <w:t xml:space="preserve">5.1V 3A USB-C wall charger [</w:t>
       </w:r>
       <w:hyperlink r:id="rId49">
         <w:r>
           <w:rPr>
             <w:rStyle w:val="Hyperlink"/>
           </w:rPr>
-          <w:t xml:space="preserve">view items in wishlist</w:t>
+          <w:t xml:space="preserve">SparkFun</w:t>
         </w:r>
       </w:hyperlink>
       <w:r>
-        <w:t xml:space="preserve">) or purchase them online.</w:t>
-      </w:r>
-    </w:p>
-    <w:p>
-      <w:pPr>
-        <w:pStyle w:val="BodyText"/>
-      </w:pPr>
-      <w:r>
-        <w:t xml:space="preserve">Required hardware:</w:t>
+        <w:t xml:space="preserve">] [</w:t>
+      </w:r>
+      <w:hyperlink r:id="rId50">
+        <w:r>
+          <w:rPr>
+            <w:rStyle w:val="Hyperlink"/>
+          </w:rPr>
+          <w:t xml:space="preserve">Amazon</w:t>
+        </w:r>
+      </w:hyperlink>
+      <w:r>
+        <w:t xml:space="preserve">] [</w:t>
+      </w:r>
+      <w:hyperlink r:id="rId51">
+        <w:r>
+          <w:rPr>
+            <w:rStyle w:val="Hyperlink"/>
+          </w:rPr>
+          <w:t xml:space="preserve">AdaFruit</w:t>
+        </w:r>
+      </w:hyperlink>
+      <w:r>
+        <w:t xml:space="preserve">]</w:t>
       </w:r>
     </w:p>
     <w:p>
@@ -1254,204 +1410,57 @@
         <w:pStyle w:val="Compact"/>
       </w:pPr>
       <w:r>
-        <w:t xml:space="preserve">Raspberry Pi model 4 (2GB model recommended): [</w:t>
-      </w:r>
-      <w:hyperlink r:id="rId50">
-        <w:r>
-          <w:rPr>
-            <w:rStyle w:val="Hyperlink"/>
-          </w:rPr>
-          <w:t xml:space="preserve">SparkFun</w:t>
+        <w:t xml:space="preserve">micro SD card reader: these are built into many modern laptop and some desktops, but any card reader/writer that works with your computer (USB 2, USB 3, USB-C) will work. You should be able to find one for less than $10 on</w:t>
+      </w:r>
+      <w:r>
+        <w:t xml:space="preserve"> </w:t>
+      </w:r>
+      <w:hyperlink r:id="rId52">
+        <w:r>
+          <w:rPr>
+            <w:rStyle w:val="Hyperlink"/>
+          </w:rPr>
+          <w:t xml:space="preserve">Amazon</w:t>
         </w:r>
       </w:hyperlink>
       <w:r>
+        <w:t xml:space="preserve"> </w:t>
+      </w:r>
+      <w:r>
+        <w:t xml:space="preserve">or in a local store (Staples, Best Buy, Microcenter).</w:t>
+      </w:r>
+    </w:p>
+    <w:p>
+      <w:pPr>
+        <w:pStyle w:val="FirstParagraph"/>
+      </w:pPr>
+      <w:r>
+        <w:t xml:space="preserve">You will need (but can re-use existing):</w:t>
+      </w:r>
+    </w:p>
+    <w:p>
+      <w:pPr>
+        <w:numPr>
+          <w:ilvl w:val="0"/>
+          <w:numId w:val="1006"/>
+        </w:numPr>
+        <w:pStyle w:val="Compact"/>
+      </w:pPr>
+      <w:r>
+        <w:t xml:space="preserve">USB Keyboard and Mouse [</w:t>
+      </w:r>
+      <w:hyperlink r:id="rId53">
+        <w:r>
+          <w:rPr>
+            <w:rStyle w:val="Hyperlink"/>
+          </w:rPr>
+          <w:t xml:space="preserve">wireless</w:t>
+        </w:r>
+      </w:hyperlink>
+      <w:r>
         <w:t xml:space="preserve">] [</w:t>
       </w:r>
-      <w:hyperlink r:id="rId51">
-        <w:r>
-          <w:rPr>
-            <w:rStyle w:val="Hyperlink"/>
-          </w:rPr>
-          <w:t xml:space="preserve">Amazon</w:t>
-        </w:r>
-      </w:hyperlink>
-      <w:r>
-        <w:t xml:space="preserve">] [</w:t>
-      </w:r>
-      <w:hyperlink r:id="rId52">
-        <w:r>
-          <w:rPr>
-            <w:rStyle w:val="Hyperlink"/>
-          </w:rPr>
-          <w:t xml:space="preserve">AdaFruit</w:t>
-        </w:r>
-      </w:hyperlink>
-      <w:r>
-        <w:t xml:space="preserve">]</w:t>
-      </w:r>
-    </w:p>
-    <w:p>
-      <w:pPr>
-        <w:numPr>
-          <w:ilvl w:val="0"/>
-          <w:numId w:val="1005"/>
-        </w:numPr>
-        <w:pStyle w:val="Compact"/>
-      </w:pPr>
-      <w:r>
-        <w:t xml:space="preserve">16GB (or larger) Micro SD Card (at least 2 recommended)</w:t>
-      </w:r>
-    </w:p>
-    <w:p>
-      <w:pPr>
-        <w:numPr>
-          <w:ilvl w:val="0"/>
-          <w:numId w:val="1005"/>
-        </w:numPr>
-        <w:pStyle w:val="Compact"/>
-      </w:pPr>
-      <w:r>
-        <w:t xml:space="preserve">micro hdmi cable [</w:t>
-      </w:r>
-      <w:hyperlink r:id="rId53">
-        <w:r>
-          <w:rPr>
-            <w:rStyle w:val="Hyperlink"/>
-          </w:rPr>
-          <w:t xml:space="preserve">SparkFun</w:t>
-        </w:r>
-      </w:hyperlink>
-      <w:r>
-        <w:t xml:space="preserve">] [</w:t>
-      </w:r>
       <w:hyperlink r:id="rId54">
-        <w:r>
-          <w:rPr>
-            <w:rStyle w:val="Hyperlink"/>
-          </w:rPr>
-          <w:t xml:space="preserve">Amazon</w:t>
-        </w:r>
-      </w:hyperlink>
-      <w:r>
-        <w:t xml:space="preserve">] [</w:t>
-      </w:r>
-      <w:hyperlink r:id="rId55">
-        <w:r>
-          <w:rPr>
-            <w:rStyle w:val="Hyperlink"/>
-          </w:rPr>
-          <w:t xml:space="preserve">AdaFruit</w:t>
-        </w:r>
-      </w:hyperlink>
-      <w:r>
-        <w:t xml:space="preserve">]</w:t>
-      </w:r>
-    </w:p>
-    <w:p>
-      <w:pPr>
-        <w:numPr>
-          <w:ilvl w:val="0"/>
-          <w:numId w:val="1005"/>
-        </w:numPr>
-        <w:pStyle w:val="Compact"/>
-      </w:pPr>
-      <w:r>
-        <w:t xml:space="preserve">5.1V 3A USB-C wall charger [</w:t>
-      </w:r>
-      <w:hyperlink r:id="rId56">
-        <w:r>
-          <w:rPr>
-            <w:rStyle w:val="Hyperlink"/>
-          </w:rPr>
-          <w:t xml:space="preserve">SparkFun</w:t>
-        </w:r>
-      </w:hyperlink>
-      <w:r>
-        <w:t xml:space="preserve">] [</w:t>
-      </w:r>
-      <w:hyperlink r:id="rId57">
-        <w:r>
-          <w:rPr>
-            <w:rStyle w:val="Hyperlink"/>
-          </w:rPr>
-          <w:t xml:space="preserve">Amazon</w:t>
-        </w:r>
-      </w:hyperlink>
-      <w:r>
-        <w:t xml:space="preserve">] [</w:t>
-      </w:r>
-      <w:hyperlink r:id="rId58">
-        <w:r>
-          <w:rPr>
-            <w:rStyle w:val="Hyperlink"/>
-          </w:rPr>
-          <w:t xml:space="preserve">AdaFruit</w:t>
-        </w:r>
-      </w:hyperlink>
-      <w:r>
-        <w:t xml:space="preserve">]</w:t>
-      </w:r>
-    </w:p>
-    <w:p>
-      <w:pPr>
-        <w:numPr>
-          <w:ilvl w:val="0"/>
-          <w:numId w:val="1005"/>
-        </w:numPr>
-        <w:pStyle w:val="Compact"/>
-      </w:pPr>
-      <w:r>
-        <w:t xml:space="preserve">micro SD card reader: these are built into many modern laptop and some desktops, but any card reader/writer that works with your computer (USB 2, USB 3, USB-C) will work. You should be able to find one for less than $10 on</w:t>
-      </w:r>
-      <w:r>
-        <w:t xml:space="preserve"> </w:t>
-      </w:r>
-      <w:hyperlink r:id="rId59">
-        <w:r>
-          <w:rPr>
-            <w:rStyle w:val="Hyperlink"/>
-          </w:rPr>
-          <w:t xml:space="preserve">Amazon</w:t>
-        </w:r>
-      </w:hyperlink>
-      <w:r>
-        <w:t xml:space="preserve"> </w:t>
-      </w:r>
-      <w:r>
-        <w:t xml:space="preserve">or in a local store (Staples, Best Buy, Microcenter).</w:t>
-      </w:r>
-    </w:p>
-    <w:p>
-      <w:pPr>
-        <w:pStyle w:val="FirstParagraph"/>
-      </w:pPr>
-      <w:r>
-        <w:t xml:space="preserve">You will need (but can re-use existing):</w:t>
-      </w:r>
-    </w:p>
-    <w:p>
-      <w:pPr>
-        <w:numPr>
-          <w:ilvl w:val="0"/>
-          <w:numId w:val="1006"/>
-        </w:numPr>
-        <w:pStyle w:val="Compact"/>
-      </w:pPr>
-      <w:r>
-        <w:t xml:space="preserve">USB Keyboard and Mouse [</w:t>
-      </w:r>
-      <w:hyperlink r:id="rId60">
-        <w:r>
-          <w:rPr>
-            <w:rStyle w:val="Hyperlink"/>
-          </w:rPr>
-          <w:t xml:space="preserve">wireless</w:t>
-        </w:r>
-      </w:hyperlink>
-      <w:r>
-        <w:t xml:space="preserve">] [</w:t>
-      </w:r>
-      <w:hyperlink r:id="rId61">
         <w:r>
           <w:rPr>
             <w:rStyle w:val="Hyperlink"/>
@@ -1518,11 +1527,11 @@
       <w:pPr>
         <w:pStyle w:val="Heading1"/>
       </w:pPr>
-      <w:bookmarkStart w:id="62" w:name="books-resources"/>
+      <w:bookmarkStart w:id="55" w:name="books-resources"/>
       <w:r>
         <w:t xml:space="preserve">Books &amp; Resources</w:t>
       </w:r>
-      <w:bookmarkEnd w:id="62"/>
+      <w:bookmarkEnd w:id="55"/>
     </w:p>
     <w:p>
       <w:pPr>
@@ -1532,7 +1541,7 @@
         </w:numPr>
         <w:pStyle w:val="Compact"/>
       </w:pPr>
-      <w:hyperlink r:id="rId63">
+      <w:hyperlink r:id="rId56">
         <w:r>
           <w:rPr>
             <w:rStyle w:val="Hyperlink"/>
@@ -1555,7 +1564,7 @@
       <w:r>
         <w:t xml:space="preserve"> </w:t>
       </w:r>
-      <w:hyperlink r:id="rId64">
+      <w:hyperlink r:id="rId57">
         <w:r>
           <w:rPr>
             <w:rStyle w:val="Hyperlink"/>
@@ -1573,7 +1582,7 @@
         </w:numPr>
         <w:pStyle w:val="Compact"/>
       </w:pPr>
-      <w:hyperlink r:id="rId65">
+      <w:hyperlink r:id="rId58">
         <w:r>
           <w:rPr>
             <w:rStyle w:val="Hyperlink"/>
@@ -1590,7 +1599,7 @@
         </w:numPr>
         <w:pStyle w:val="Compact"/>
       </w:pPr>
-      <w:hyperlink r:id="rId66">
+      <w:hyperlink r:id="rId59">
         <w:r>
           <w:rPr>
             <w:rStyle w:val="Hyperlink"/>
@@ -1609,11 +1618,11 @@
       <w:pPr>
         <w:pStyle w:val="Heading1"/>
       </w:pPr>
-      <w:bookmarkStart w:id="67" w:name="schedule"/>
+      <w:bookmarkStart w:id="60" w:name="schedule"/>
       <w:r>
         <w:t xml:space="preserve">Schedule</w:t>
       </w:r>
-      <w:bookmarkEnd w:id="67"/>
+      <w:bookmarkEnd w:id="60"/>
     </w:p>
     <w:tbl>
       <w:tblPr>
@@ -1899,7 +1908,7 @@
       <w:r>
         <w:t xml:space="preserve"> </w:t>
       </w:r>
-      <w:hyperlink r:id="rId68">
+      <w:hyperlink r:id="rId61">
         <w:r>
           <w:rPr>
             <w:rStyle w:val="Hyperlink"/>
@@ -1912,11 +1921,11 @@
       <w:pPr>
         <w:pStyle w:val="Heading1"/>
       </w:pPr>
-      <w:bookmarkStart w:id="69" w:name="grades-assignments"/>
+      <w:bookmarkStart w:id="62" w:name="grades-assignments"/>
       <w:r>
         <w:t xml:space="preserve">Grades &amp; Assignments</w:t>
       </w:r>
-      <w:bookmarkEnd w:id="69"/>
+      <w:bookmarkEnd w:id="62"/>
     </w:p>
     <w:tbl>
       <w:tblPr>
@@ -2091,11 +2100,11 @@
       <w:pPr>
         <w:pStyle w:val="Heading2"/>
       </w:pPr>
-      <w:bookmarkStart w:id="70" w:name="participation"/>
+      <w:bookmarkStart w:id="63" w:name="participation"/>
       <w:r>
         <w:t xml:space="preserve">Participation</w:t>
       </w:r>
-      <w:bookmarkEnd w:id="70"/>
+      <w:bookmarkEnd w:id="63"/>
     </w:p>
     <w:p>
       <w:pPr>
@@ -2153,11 +2162,11 @@
       <w:pPr>
         <w:pStyle w:val="Heading2"/>
       </w:pPr>
-      <w:bookmarkStart w:id="71" w:name="rpi-client-or-server-setup"/>
+      <w:bookmarkStart w:id="64" w:name="rpi-client-or-server-setup"/>
       <w:r>
         <w:t xml:space="preserve">RPI Client or Server Setup</w:t>
       </w:r>
-      <w:bookmarkEnd w:id="71"/>
+      <w:bookmarkEnd w:id="64"/>
     </w:p>
     <w:p>
       <w:pPr>
@@ -2455,11 +2464,11 @@
       <w:pPr>
         <w:pStyle w:val="Heading2"/>
       </w:pPr>
-      <w:bookmarkStart w:id="72" w:name="diy-project"/>
+      <w:bookmarkStart w:id="65" w:name="diy-project"/>
       <w:r>
         <w:t xml:space="preserve">DIY Project</w:t>
       </w:r>
-      <w:bookmarkEnd w:id="72"/>
+      <w:bookmarkEnd w:id="65"/>
     </w:p>
     <w:p>
       <w:pPr>
@@ -2673,7 +2682,7 @@
       <w:r>
         <w:t xml:space="preserve"> </w:t>
       </w:r>
-      <w:hyperlink r:id="rId73">
+      <w:hyperlink r:id="rId66">
         <w:r>
           <w:rPr>
             <w:rStyle w:val="Hyperlink"/>
@@ -2741,7 +2750,7 @@
       <w:r>
         <w:t xml:space="preserve"> </w:t>
       </w:r>
-      <w:hyperlink r:id="rId73">
+      <w:hyperlink r:id="rId66">
         <w:r>
           <w:rPr>
             <w:rStyle w:val="Hyperlink"/>
@@ -2773,7 +2782,7 @@
       <w:r>
         <w:t xml:space="preserve"> </w:t>
       </w:r>
-      <w:hyperlink r:id="rId74">
+      <w:hyperlink r:id="rId67">
         <w:r>
           <w:rPr>
             <w:rStyle w:val="Hyperlink"/>
@@ -2841,7 +2850,7 @@
       <w:r>
         <w:t xml:space="preserve"> </w:t>
       </w:r>
-      <w:hyperlink r:id="rId75">
+      <w:hyperlink r:id="rId68">
         <w:r>
           <w:rPr>
             <w:rStyle w:val="Hyperlink"/>
@@ -2858,7 +2867,7 @@
       <w:r>
         <w:t xml:space="preserve"> </w:t>
       </w:r>
-      <w:hyperlink r:id="rId76">
+      <w:hyperlink r:id="rId69">
         <w:r>
           <w:rPr>
             <w:rStyle w:val="Hyperlink"/>
@@ -2884,7 +2893,7 @@
       <w:r>
         <w:t xml:space="preserve"> </w:t>
       </w:r>
-      <w:hyperlink r:id="rId77">
+      <w:hyperlink r:id="rId70">
         <w:r>
           <w:rPr>
             <w:rStyle w:val="Hyperlink"/>
@@ -2913,7 +2922,7 @@
       <w:r>
         <w:t xml:space="preserve"> </w:t>
       </w:r>
-      <w:hyperlink r:id="rId78">
+      <w:hyperlink r:id="rId71">
         <w:r>
           <w:rPr>
             <w:rStyle w:val="Hyperlink"/>
@@ -2951,7 +2960,7 @@
       <w:r>
         <w:t xml:space="preserve"> </w:t>
       </w:r>
-      <w:hyperlink r:id="rId79">
+      <w:hyperlink r:id="rId72">
         <w:r>
           <w:rPr>
             <w:rStyle w:val="Hyperlink"/>
@@ -2995,7 +3004,7 @@
       <w:r>
         <w:t xml:space="preserve"> </w:t>
       </w:r>
-      <w:hyperlink r:id="rId80">
+      <w:hyperlink r:id="rId73">
         <w:r>
           <w:rPr>
             <w:rStyle w:val="Hyperlink"/>
@@ -3047,7 +3056,7 @@
         </w:numPr>
         <w:pStyle w:val="Compact"/>
       </w:pPr>
-      <w:hyperlink r:id="rId81">
+      <w:hyperlink r:id="rId74">
         <w:r>
           <w:rPr>
             <w:rStyle w:val="Hyperlink"/>
@@ -3064,7 +3073,7 @@
         </w:numPr>
         <w:pStyle w:val="Compact"/>
       </w:pPr>
-      <w:hyperlink r:id="rId82">
+      <w:hyperlink r:id="rId75">
         <w:r>
           <w:rPr>
             <w:rStyle w:val="Hyperlink"/>
@@ -3081,7 +3090,7 @@
         </w:numPr>
         <w:pStyle w:val="Compact"/>
       </w:pPr>
-      <w:hyperlink r:id="rId83">
+      <w:hyperlink r:id="rId76">
         <w:r>
           <w:rPr>
             <w:rStyle w:val="Hyperlink"/>
@@ -3199,218 +3208,218 @@
       <w:pPr>
         <w:pStyle w:val="Heading1"/>
       </w:pPr>
-      <w:bookmarkStart w:id="84" w:name="class-sessions"/>
+      <w:bookmarkStart w:id="77" w:name="class-sessions"/>
       <w:r>
         <w:t xml:space="preserve">Class Sessions</w:t>
       </w:r>
+      <w:bookmarkEnd w:id="77"/>
+    </w:p>
+    <w:p>
+      <w:pPr>
+        <w:pStyle w:val="Heading2"/>
+      </w:pPr>
+      <w:bookmarkStart w:id="78" w:name="week-0-before-class-begins"/>
+      <w:r>
+        <w:t xml:space="preserve">Week 0: Before Class Begins</w:t>
+      </w:r>
+      <w:bookmarkEnd w:id="78"/>
+    </w:p>
+    <w:p>
+      <w:pPr>
+        <w:pStyle w:val="FirstParagraph"/>
+      </w:pPr>
+      <w:r>
+        <w:t xml:space="preserve">Before our first week of class our goal is to gather all of the materials needed and prepare our computers for participation in this course.</w:t>
+      </w:r>
+    </w:p>
+    <w:p>
+      <w:pPr>
+        <w:pStyle w:val="Heading3"/>
+      </w:pPr>
+      <w:bookmarkStart w:id="79" w:name="to-do"/>
+      <w:r>
+        <w:t xml:space="preserve">To Do:</w:t>
+      </w:r>
+      <w:bookmarkEnd w:id="79"/>
+    </w:p>
+    <w:p>
+      <w:pPr>
+        <w:numPr>
+          <w:ilvl w:val="0"/>
+          <w:numId w:val="1013"/>
+        </w:numPr>
+        <w:pStyle w:val="Compact"/>
+      </w:pPr>
+      <w:r>
+        <w:t xml:space="preserve">Order your Raspberry Pi and related equipment</w:t>
+      </w:r>
+      <w:r>
+        <w:t xml:space="preserve"> </w:t>
+      </w:r>
+      <w:r>
+        <w:t xml:space="preserve">(</w:t>
+      </w:r>
+      <w:hyperlink r:id="rId80">
+        <w:r>
+          <w:rPr>
+            <w:rStyle w:val="Hyperlink"/>
+          </w:rPr>
+          <w:t xml:space="preserve">syllabus: required materials</w:t>
+        </w:r>
+      </w:hyperlink>
+      <w:r>
+        <w:t xml:space="preserve">)</w:t>
+      </w:r>
+    </w:p>
+    <w:p>
+      <w:pPr>
+        <w:numPr>
+          <w:ilvl w:val="0"/>
+          <w:numId w:val="1013"/>
+        </w:numPr>
+        <w:pStyle w:val="Compact"/>
+      </w:pPr>
+      <w:hyperlink r:id="rId27">
+        <w:r>
+          <w:rPr>
+            <w:rStyle w:val="Hyperlink"/>
+          </w:rPr>
+          <w:t xml:space="preserve">Join Slack</w:t>
+        </w:r>
+      </w:hyperlink>
+      <w:r>
+        <w:t xml:space="preserve"> </w:t>
+      </w:r>
+      <w:r>
+        <w:t xml:space="preserve">and install the desktop</w:t>
+      </w:r>
+      <w:r>
+        <w:t xml:space="preserve"> </w:t>
+      </w:r>
+      <w:r>
+        <w:t xml:space="preserve">and mobile apps (</w:t>
+      </w:r>
+      <w:hyperlink r:id="rId81">
+        <w:r>
+          <w:rPr>
+            <w:rStyle w:val="Hyperlink"/>
+          </w:rPr>
+          <w:t xml:space="preserve">slack support</w:t>
+        </w:r>
+      </w:hyperlink>
+      <w:r>
+        <w:t xml:space="preserve">)</w:t>
+      </w:r>
+    </w:p>
+    <w:p>
+      <w:pPr>
+        <w:numPr>
+          <w:ilvl w:val="0"/>
+          <w:numId w:val="1013"/>
+        </w:numPr>
+        <w:pStyle w:val="Compact"/>
+      </w:pPr>
+      <w:r>
+        <w:t xml:space="preserve">Create an account on</w:t>
+      </w:r>
+      <w:r>
+        <w:t xml:space="preserve"> </w:t>
+      </w:r>
+      <w:hyperlink r:id="rId82">
+        <w:r>
+          <w:rPr>
+            <w:rStyle w:val="Hyperlink"/>
+          </w:rPr>
+          <w:t xml:space="preserve">Trello</w:t>
+        </w:r>
+      </w:hyperlink>
+      <w:r>
+        <w:t xml:space="preserve"> </w:t>
+      </w:r>
+      <w:r>
+        <w:t xml:space="preserve">and install the</w:t>
+      </w:r>
+      <w:r>
+        <w:t xml:space="preserve"> </w:t>
+      </w:r>
+      <w:r>
+        <w:t xml:space="preserve">mobile app (</w:t>
+      </w:r>
+      <w:hyperlink r:id="rId83">
+        <w:r>
+          <w:rPr>
+            <w:rStyle w:val="Hyperlink"/>
+          </w:rPr>
+          <w:t xml:space="preserve">Trello Support</w:t>
+        </w:r>
+      </w:hyperlink>
+      <w:r>
+        <w:t xml:space="preserve">)</w:t>
+      </w:r>
+    </w:p>
+    <w:p>
+      <w:pPr>
+        <w:pStyle w:val="Heading2"/>
+      </w:pPr>
+      <w:bookmarkStart w:id="84" w:name="week-1-computers-operating-systems"/>
+      <w:r>
+        <w:t xml:space="preserve">Week 1: Computers &amp; Operating Systems</w:t>
+      </w:r>
       <w:bookmarkEnd w:id="84"/>
     </w:p>
     <w:p>
       <w:pPr>
-        <w:pStyle w:val="Heading2"/>
-      </w:pPr>
-      <w:bookmarkStart w:id="85" w:name="week-0-before-class-begins"/>
-      <w:r>
-        <w:t xml:space="preserve">Week 0: Before Class Begins</w:t>
+        <w:pStyle w:val="FirstParagraph"/>
+      </w:pPr>
+      <w:r>
+        <w:t xml:space="preserve">This week we will learn about core computer hardware, and the key software</w:t>
+      </w:r>
+      <w:r>
+        <w:t xml:space="preserve"> </w:t>
+      </w:r>
+      <w:r>
+        <w:t xml:space="preserve">(Operating Systems) that drive computers. We’ll also learn about the specific</w:t>
+      </w:r>
+      <w:r>
+        <w:t xml:space="preserve"> </w:t>
+      </w:r>
+      <w:r>
+        <w:t xml:space="preserve">hardware of our RPIs and install an operating system so we can take them out</w:t>
+      </w:r>
+      <w:r>
+        <w:t xml:space="preserve"> </w:t>
+      </w:r>
+      <w:r>
+        <w:t xml:space="preserve">for a test drive. By the end of the week you should have a bootable Raspberry Pi</w:t>
+      </w:r>
+      <w:r>
+        <w:t xml:space="preserve"> </w:t>
+      </w:r>
+      <w:r>
+        <w:t xml:space="preserve">that is housed in a homemade case of your design. You should be able to log into</w:t>
+      </w:r>
+      <w:r>
+        <w:t xml:space="preserve"> </w:t>
+      </w:r>
+      <w:r>
+        <w:t xml:space="preserve">your computer with a working display (monitor) and keyboard/mouse. You will</w:t>
+      </w:r>
+      <w:r>
+        <w:t xml:space="preserve"> </w:t>
+      </w:r>
+      <w:r>
+        <w:t xml:space="preserve">also make sure that it connects to the internet.</w:t>
+      </w:r>
+    </w:p>
+    <w:p>
+      <w:pPr>
+        <w:pStyle w:val="Heading3"/>
+      </w:pPr>
+      <w:bookmarkStart w:id="85" w:name="week-1-guiding-questions"/>
+      <w:r>
+        <w:t xml:space="preserve">Week 1 Guiding Questions:</w:t>
       </w:r>
       <w:bookmarkEnd w:id="85"/>
-    </w:p>
-    <w:p>
-      <w:pPr>
-        <w:pStyle w:val="FirstParagraph"/>
-      </w:pPr>
-      <w:r>
-        <w:t xml:space="preserve">Before our first week of class our goal is to gather all of the materials needed and prepare our computers for participation in this course.</w:t>
-      </w:r>
-    </w:p>
-    <w:p>
-      <w:pPr>
-        <w:pStyle w:val="Heading3"/>
-      </w:pPr>
-      <w:bookmarkStart w:id="86" w:name="to-do"/>
-      <w:r>
-        <w:t xml:space="preserve">To Do:</w:t>
-      </w:r>
-      <w:bookmarkEnd w:id="86"/>
-    </w:p>
-    <w:p>
-      <w:pPr>
-        <w:numPr>
-          <w:ilvl w:val="0"/>
-          <w:numId w:val="1013"/>
-        </w:numPr>
-        <w:pStyle w:val="Compact"/>
-      </w:pPr>
-      <w:r>
-        <w:t xml:space="preserve">Order your Raspberry Pi and related equipment</w:t>
-      </w:r>
-      <w:r>
-        <w:t xml:space="preserve"> </w:t>
-      </w:r>
-      <w:r>
-        <w:t xml:space="preserve">(</w:t>
-      </w:r>
-      <w:hyperlink r:id="rId87">
-        <w:r>
-          <w:rPr>
-            <w:rStyle w:val="Hyperlink"/>
-          </w:rPr>
-          <w:t xml:space="preserve">syllabus: required materials</w:t>
-        </w:r>
-      </w:hyperlink>
-      <w:r>
-        <w:t xml:space="preserve">)</w:t>
-      </w:r>
-    </w:p>
-    <w:p>
-      <w:pPr>
-        <w:numPr>
-          <w:ilvl w:val="0"/>
-          <w:numId w:val="1013"/>
-        </w:numPr>
-        <w:pStyle w:val="Compact"/>
-      </w:pPr>
-      <w:hyperlink r:id="rId30">
-        <w:r>
-          <w:rPr>
-            <w:rStyle w:val="Hyperlink"/>
-          </w:rPr>
-          <w:t xml:space="preserve">Join Slack</w:t>
-        </w:r>
-      </w:hyperlink>
-      <w:r>
-        <w:t xml:space="preserve"> </w:t>
-      </w:r>
-      <w:r>
-        <w:t xml:space="preserve">and install the desktop</w:t>
-      </w:r>
-      <w:r>
-        <w:t xml:space="preserve"> </w:t>
-      </w:r>
-      <w:r>
-        <w:t xml:space="preserve">and mobile apps (</w:t>
-      </w:r>
-      <w:hyperlink r:id="rId88">
-        <w:r>
-          <w:rPr>
-            <w:rStyle w:val="Hyperlink"/>
-          </w:rPr>
-          <w:t xml:space="preserve">slack support</w:t>
-        </w:r>
-      </w:hyperlink>
-      <w:r>
-        <w:t xml:space="preserve">)</w:t>
-      </w:r>
-    </w:p>
-    <w:p>
-      <w:pPr>
-        <w:numPr>
-          <w:ilvl w:val="0"/>
-          <w:numId w:val="1013"/>
-        </w:numPr>
-        <w:pStyle w:val="Compact"/>
-      </w:pPr>
-      <w:r>
-        <w:t xml:space="preserve">Create an account on</w:t>
-      </w:r>
-      <w:r>
-        <w:t xml:space="preserve"> </w:t>
-      </w:r>
-      <w:hyperlink r:id="rId89">
-        <w:r>
-          <w:rPr>
-            <w:rStyle w:val="Hyperlink"/>
-          </w:rPr>
-          <w:t xml:space="preserve">Trello</w:t>
-        </w:r>
-      </w:hyperlink>
-      <w:r>
-        <w:t xml:space="preserve"> </w:t>
-      </w:r>
-      <w:r>
-        <w:t xml:space="preserve">and install the</w:t>
-      </w:r>
-      <w:r>
-        <w:t xml:space="preserve"> </w:t>
-      </w:r>
-      <w:r>
-        <w:t xml:space="preserve">mobile app (</w:t>
-      </w:r>
-      <w:hyperlink r:id="rId90">
-        <w:r>
-          <w:rPr>
-            <w:rStyle w:val="Hyperlink"/>
-          </w:rPr>
-          <w:t xml:space="preserve">Trello Support</w:t>
-        </w:r>
-      </w:hyperlink>
-      <w:r>
-        <w:t xml:space="preserve">)</w:t>
-      </w:r>
-    </w:p>
-    <w:p>
-      <w:pPr>
-        <w:pStyle w:val="Heading2"/>
-      </w:pPr>
-      <w:bookmarkStart w:id="91" w:name="week-1-computers-operating-systems"/>
-      <w:r>
-        <w:t xml:space="preserve">Week 1: Computers &amp; Operating Systems</w:t>
-      </w:r>
-      <w:bookmarkEnd w:id="91"/>
-    </w:p>
-    <w:p>
-      <w:pPr>
-        <w:pStyle w:val="FirstParagraph"/>
-      </w:pPr>
-      <w:r>
-        <w:t xml:space="preserve">This week we will learn about core computer hardware, and the key software</w:t>
-      </w:r>
-      <w:r>
-        <w:t xml:space="preserve"> </w:t>
-      </w:r>
-      <w:r>
-        <w:t xml:space="preserve">(Operating Systems) that drive computers. We’ll also learn about the specific</w:t>
-      </w:r>
-      <w:r>
-        <w:t xml:space="preserve"> </w:t>
-      </w:r>
-      <w:r>
-        <w:t xml:space="preserve">hardware of our RPIs and install an operating system so we can take them out</w:t>
-      </w:r>
-      <w:r>
-        <w:t xml:space="preserve"> </w:t>
-      </w:r>
-      <w:r>
-        <w:t xml:space="preserve">for a test drive. By the end of the week you should have a bootable Raspberry Pi</w:t>
-      </w:r>
-      <w:r>
-        <w:t xml:space="preserve"> </w:t>
-      </w:r>
-      <w:r>
-        <w:t xml:space="preserve">that is housed in a homemade case of your design. You should be able to log into</w:t>
-      </w:r>
-      <w:r>
-        <w:t xml:space="preserve"> </w:t>
-      </w:r>
-      <w:r>
-        <w:t xml:space="preserve">your computer with a working display (monitor) and keyboard/mouse. You will</w:t>
-      </w:r>
-      <w:r>
-        <w:t xml:space="preserve"> </w:t>
-      </w:r>
-      <w:r>
-        <w:t xml:space="preserve">also make sure that it connects to the internet.</w:t>
-      </w:r>
-    </w:p>
-    <w:p>
-      <w:pPr>
-        <w:pStyle w:val="Heading3"/>
-      </w:pPr>
-      <w:bookmarkStart w:id="92" w:name="week-1-guiding-questions"/>
-      <w:r>
-        <w:t xml:space="preserve">Week 1 Guiding Questions:</w:t>
-      </w:r>
-      <w:bookmarkEnd w:id="92"/>
     </w:p>
     <w:p>
       <w:pPr>
@@ -3464,11 +3473,11 @@
       <w:pPr>
         <w:pStyle w:val="Heading3"/>
       </w:pPr>
-      <w:bookmarkStart w:id="93" w:name="watch-read"/>
+      <w:bookmarkStart w:id="86" w:name="watch-read"/>
       <w:r>
         <w:t xml:space="preserve">Watch &amp; Read:</w:t>
       </w:r>
-      <w:bookmarkEnd w:id="93"/>
+      <w:bookmarkEnd w:id="86"/>
     </w:p>
     <w:p>
       <w:pPr>
@@ -3478,7 +3487,7 @@
         </w:numPr>
         <w:pStyle w:val="Compact"/>
       </w:pPr>
-      <w:hyperlink r:id="rId94">
+      <w:hyperlink r:id="rId87">
         <w:r>
           <w:rPr>
             <w:rStyle w:val="Hyperlink"/>
@@ -3501,7 +3510,7 @@
         </w:numPr>
         <w:pStyle w:val="Compact"/>
       </w:pPr>
-      <w:hyperlink r:id="rId95">
+      <w:hyperlink r:id="rId88">
         <w:r>
           <w:rPr>
             <w:rStyle w:val="Hyperlink"/>
@@ -3524,7 +3533,7 @@
         </w:numPr>
         <w:pStyle w:val="Compact"/>
       </w:pPr>
-      <w:hyperlink r:id="rId96">
+      <w:hyperlink r:id="rId89">
         <w:r>
           <w:rPr>
             <w:rStyle w:val="Hyperlink"/>
@@ -3542,7 +3551,7 @@
       <w:r>
         <w:t xml:space="preserve"> </w:t>
       </w:r>
-      <w:hyperlink r:id="rId64">
+      <w:hyperlink r:id="rId57">
         <w:r>
           <w:rPr>
             <w:rStyle w:val="Hyperlink"/>
@@ -3565,7 +3574,7 @@
         </w:numPr>
         <w:pStyle w:val="Compact"/>
       </w:pPr>
-      <w:hyperlink r:id="rId97">
+      <w:hyperlink r:id="rId90">
         <w:r>
           <w:rPr>
             <w:rStyle w:val="Hyperlink"/>
@@ -3594,7 +3603,7 @@
       <w:r>
         <w:t xml:space="preserve"> </w:t>
       </w:r>
-      <w:hyperlink r:id="rId98">
+      <w:hyperlink r:id="rId91">
         <w:r>
           <w:rPr>
             <w:rStyle w:val="Hyperlink"/>
@@ -3622,11 +3631,11 @@
       <w:pPr>
         <w:pStyle w:val="Heading3"/>
       </w:pPr>
-      <w:bookmarkStart w:id="99" w:name="to-do-1"/>
+      <w:bookmarkStart w:id="92" w:name="to-do-1"/>
       <w:r>
         <w:t xml:space="preserve">To Do:</w:t>
       </w:r>
-      <w:bookmarkEnd w:id="99"/>
+      <w:bookmarkEnd w:id="92"/>
     </w:p>
     <w:p>
       <w:pPr>
@@ -3677,7 +3686,7 @@
       <w:r>
         <w:t xml:space="preserve">Install Raspberry Pi OS on your RPI. [</w:t>
       </w:r>
-      <w:hyperlink r:id="rId100">
+      <w:hyperlink r:id="rId93">
         <w:r>
           <w:rPr>
             <w:rStyle w:val="Hyperlink"/>
@@ -3754,7 +3763,7 @@
       <w:r>
         <w:t xml:space="preserve"> </w:t>
       </w:r>
-      <w:hyperlink r:id="rId101">
+      <w:hyperlink r:id="rId94">
         <w:r>
           <w:rPr>
             <w:rStyle w:val="Hyperlink"/>
@@ -3782,11 +3791,11 @@
       <w:pPr>
         <w:pStyle w:val="Heading3"/>
       </w:pPr>
-      <w:bookmarkStart w:id="102" w:name="live-lab-agenda"/>
+      <w:bookmarkStart w:id="95" w:name="live-lab-agenda"/>
       <w:r>
         <w:t xml:space="preserve">Live Lab Agenda</w:t>
       </w:r>
-      <w:bookmarkEnd w:id="102"/>
+      <w:bookmarkEnd w:id="95"/>
     </w:p>
     <w:p>
       <w:pPr>
@@ -3852,11 +3861,11 @@
       <w:pPr>
         <w:pStyle w:val="Heading2"/>
       </w:pPr>
-      <w:bookmarkStart w:id="103" w:name="week-2-the-command-line"/>
+      <w:bookmarkStart w:id="96" w:name="week-2-the-command-line"/>
       <w:r>
         <w:t xml:space="preserve">Week 2: The Command Line</w:t>
       </w:r>
-      <w:bookmarkEnd w:id="103"/>
+      <w:bookmarkEnd w:id="96"/>
     </w:p>
     <w:p>
       <w:pPr>
@@ -3971,11 +3980,11 @@
       <w:pPr>
         <w:pStyle w:val="Heading3"/>
       </w:pPr>
-      <w:bookmarkStart w:id="104" w:name="week-2-guiding-questions"/>
+      <w:bookmarkStart w:id="97" w:name="week-2-guiding-questions"/>
       <w:r>
         <w:t xml:space="preserve">Week 2 Guiding Questions:</w:t>
       </w:r>
-      <w:bookmarkEnd w:id="104"/>
+      <w:bookmarkEnd w:id="97"/>
     </w:p>
     <w:p>
       <w:pPr>
@@ -4005,11 +4014,11 @@
       <w:pPr>
         <w:pStyle w:val="Heading3"/>
       </w:pPr>
-      <w:bookmarkStart w:id="105" w:name="watch-play-read"/>
+      <w:bookmarkStart w:id="98" w:name="watch-play-read"/>
       <w:r>
         <w:t xml:space="preserve">Watch, Play, &amp; Read:</w:t>
       </w:r>
-      <w:bookmarkEnd w:id="105"/>
+      <w:bookmarkEnd w:id="98"/>
     </w:p>
     <w:p>
       <w:pPr>
@@ -4025,7 +4034,7 @@
       <w:r>
         <w:t xml:space="preserve"> </w:t>
       </w:r>
-      <w:hyperlink r:id="rId106">
+      <w:hyperlink r:id="rId99">
         <w:r>
           <w:rPr>
             <w:rStyle w:val="Hyperlink"/>
@@ -4048,7 +4057,7 @@
       <w:r>
         <w:t xml:space="preserve"> </w:t>
       </w:r>
-      <w:hyperlink r:id="rId107">
+      <w:hyperlink r:id="rId100">
         <w:r>
           <w:rPr>
             <w:rStyle w:val="Hyperlink"/>
@@ -4074,7 +4083,7 @@
       <w:r>
         <w:t xml:space="preserve"> </w:t>
       </w:r>
-      <w:hyperlink r:id="rId108">
+      <w:hyperlink r:id="rId101">
         <w:r>
           <w:rPr>
             <w:rStyle w:val="Hyperlink"/>
@@ -4103,7 +4112,7 @@
       <w:r>
         <w:t xml:space="preserve"> </w:t>
       </w:r>
-      <w:hyperlink r:id="rId109">
+      <w:hyperlink r:id="rId102">
         <w:r>
           <w:rPr>
             <w:rStyle w:val="Hyperlink"/>
@@ -4129,11 +4138,11 @@
       <w:pPr>
         <w:pStyle w:val="Heading3"/>
       </w:pPr>
-      <w:bookmarkStart w:id="110" w:name="to-do-2"/>
+      <w:bookmarkStart w:id="103" w:name="to-do-2"/>
       <w:r>
         <w:t xml:space="preserve">To Do:</w:t>
       </w:r>
-      <w:bookmarkEnd w:id="110"/>
+      <w:bookmarkEnd w:id="103"/>
     </w:p>
     <w:p>
       <w:pPr>
@@ -4203,7 +4212,7 @@
       <w:r>
         <w:t xml:space="preserve"> </w:t>
       </w:r>
-      <w:hyperlink r:id="rId43">
+      <w:hyperlink r:id="rId36">
         <w:r>
           <w:rPr>
             <w:rStyle w:val="Hyperlink"/>
@@ -4247,7 +4256,7 @@
       <w:r>
         <w:t xml:space="preserve"> </w:t>
       </w:r>
-      <w:hyperlink r:id="rId111">
+      <w:hyperlink r:id="rId104">
         <w:r>
           <w:rPr>
             <w:rStyle w:val="Hyperlink"/>
@@ -4293,11 +4302,11 @@
       <w:pPr>
         <w:pStyle w:val="Heading3"/>
       </w:pPr>
-      <w:bookmarkStart w:id="112" w:name="live-lab-agenda-1"/>
+      <w:bookmarkStart w:id="105" w:name="live-lab-agenda-1"/>
       <w:r>
         <w:t xml:space="preserve">Live Lab Agenda</w:t>
       </w:r>
-      <w:bookmarkEnd w:id="112"/>
+      <w:bookmarkEnd w:id="105"/>
     </w:p>
     <w:p>
       <w:pPr>
@@ -4372,11 +4381,11 @@
       <w:pPr>
         <w:pStyle w:val="Heading2"/>
       </w:pPr>
-      <w:bookmarkStart w:id="113" w:name="week-3-users-groups-files-permissions"/>
+      <w:bookmarkStart w:id="106" w:name="week-3-users-groups-files-permissions"/>
       <w:r>
         <w:t xml:space="preserve">Week 3: Users, Groups, Files, &amp; Permissions</w:t>
       </w:r>
-      <w:bookmarkEnd w:id="113"/>
+      <w:bookmarkEnd w:id="106"/>
     </w:p>
     <w:p>
       <w:pPr>
@@ -4438,11 +4447,11 @@
       <w:pPr>
         <w:pStyle w:val="Heading3"/>
       </w:pPr>
-      <w:bookmarkStart w:id="114" w:name="week-3-guiding-questions"/>
+      <w:bookmarkStart w:id="107" w:name="week-3-guiding-questions"/>
       <w:r>
         <w:t xml:space="preserve">Week 3 Guiding Questions:</w:t>
       </w:r>
-      <w:bookmarkEnd w:id="114"/>
+      <w:bookmarkEnd w:id="107"/>
     </w:p>
     <w:p>
       <w:pPr>
@@ -4472,431 +4481,431 @@
       <w:pPr>
         <w:pStyle w:val="Heading3"/>
       </w:pPr>
-      <w:bookmarkStart w:id="115" w:name="watch-read-1"/>
+      <w:bookmarkStart w:id="108" w:name="watch-read-1"/>
       <w:r>
         <w:t xml:space="preserve">Watch &amp; Read:</w:t>
       </w:r>
+      <w:bookmarkEnd w:id="108"/>
+    </w:p>
+    <w:p>
+      <w:pPr>
+        <w:numPr>
+          <w:ilvl w:val="0"/>
+          <w:numId w:val="1023"/>
+        </w:numPr>
+        <w:pStyle w:val="Compact"/>
+      </w:pPr>
+      <w:r>
+        <w:t xml:space="preserve">Watch</w:t>
+      </w:r>
+      <w:r>
+        <w:t xml:space="preserve"> </w:t>
+      </w:r>
+      <w:hyperlink r:id="rId109">
+        <w:r>
+          <w:rPr>
+            <w:rStyle w:val="Hyperlink"/>
+          </w:rPr>
+          <w:t xml:space="preserve">Files &amp; File Systems: Crash Course Computer Science #20</w:t>
+        </w:r>
+      </w:hyperlink>
+      <w:r>
+        <w:t xml:space="preserve"> </w:t>
+      </w:r>
+      <w:r>
+        <w:t xml:space="preserve">[12:02]</w:t>
+      </w:r>
+    </w:p>
+    <w:p>
+      <w:pPr>
+        <w:numPr>
+          <w:ilvl w:val="0"/>
+          <w:numId w:val="1023"/>
+        </w:numPr>
+        <w:pStyle w:val="Compact"/>
+      </w:pPr>
+      <w:r>
+        <w:t xml:space="preserve">Watch</w:t>
+      </w:r>
+      <w:r>
+        <w:t xml:space="preserve"> </w:t>
+      </w:r>
+      <w:hyperlink r:id="rId110">
+        <w:r>
+          <w:rPr>
+            <w:rStyle w:val="Hyperlink"/>
+          </w:rPr>
+          <w:t xml:space="preserve">Compression: Crash Course Computer Science #21</w:t>
+        </w:r>
+      </w:hyperlink>
+      <w:r>
+        <w:t xml:space="preserve"> </w:t>
+      </w:r>
+      <w:r>
+        <w:t xml:space="preserve">[12:47]</w:t>
+      </w:r>
+    </w:p>
+    <w:p>
+      <w:pPr>
+        <w:numPr>
+          <w:ilvl w:val="0"/>
+          <w:numId w:val="1023"/>
+        </w:numPr>
+        <w:pStyle w:val="Compact"/>
+      </w:pPr>
+      <w:r>
+        <w:t xml:space="preserve">Read</w:t>
+      </w:r>
+      <w:r>
+        <w:t xml:space="preserve"> </w:t>
+      </w:r>
+      <w:hyperlink r:id="rId111">
+        <w:r>
+          <w:rPr>
+            <w:rStyle w:val="Hyperlink"/>
+          </w:rPr>
+          <w:t xml:space="preserve">Understanding Basic File Permissions and ownership in Linux</w:t>
+        </w:r>
+      </w:hyperlink>
+    </w:p>
+    <w:p>
+      <w:pPr>
+        <w:numPr>
+          <w:ilvl w:val="0"/>
+          <w:numId w:val="1023"/>
+        </w:numPr>
+        <w:pStyle w:val="Compact"/>
+      </w:pPr>
+      <w:r>
+        <w:t xml:space="preserve">Watch</w:t>
+      </w:r>
+      <w:r>
+        <w:t xml:space="preserve"> </w:t>
+      </w:r>
+      <w:hyperlink r:id="rId112">
+        <w:r>
+          <w:rPr>
+            <w:rStyle w:val="Hyperlink"/>
+          </w:rPr>
+          <w:t xml:space="preserve">Linux Terminal 201: How To Use tar, gzip, bzip2, and zip - HakTip 156</w:t>
+        </w:r>
+      </w:hyperlink>
+      <w:r>
+        <w:t xml:space="preserve"> </w:t>
+      </w:r>
+      <w:r>
+        <w:t xml:space="preserve">[11:32]</w:t>
+      </w:r>
+    </w:p>
+    <w:p>
+      <w:pPr>
+        <w:numPr>
+          <w:ilvl w:val="0"/>
+          <w:numId w:val="1023"/>
+        </w:numPr>
+        <w:pStyle w:val="Compact"/>
+      </w:pPr>
+      <w:r>
+        <w:t xml:space="preserve">Docs</w:t>
+      </w:r>
+      <w:r>
+        <w:t xml:space="preserve"> </w:t>
+      </w:r>
+      <w:hyperlink r:id="rId113">
+        <w:r>
+          <w:rPr>
+            <w:rStyle w:val="Hyperlink"/>
+          </w:rPr>
+          <w:t xml:space="preserve">Linux users</w:t>
+        </w:r>
+      </w:hyperlink>
+    </w:p>
+    <w:p>
+      <w:pPr>
+        <w:numPr>
+          <w:ilvl w:val="0"/>
+          <w:numId w:val="1023"/>
+        </w:numPr>
+        <w:pStyle w:val="Compact"/>
+      </w:pPr>
+      <w:r>
+        <w:t xml:space="preserve">Docs</w:t>
+      </w:r>
+      <w:r>
+        <w:t xml:space="preserve"> </w:t>
+      </w:r>
+      <w:hyperlink r:id="rId114">
+        <w:r>
+          <w:rPr>
+            <w:rStyle w:val="Hyperlink"/>
+          </w:rPr>
+          <w:t xml:space="preserve">How To Extract Zip, Gz, Tar, Bz2, 7z, Xz and Rar File in Linux</w:t>
+        </w:r>
+      </w:hyperlink>
+    </w:p>
+    <w:p>
+      <w:pPr>
+        <w:pStyle w:val="Heading3"/>
+      </w:pPr>
+      <w:bookmarkStart w:id="115" w:name="to-do-3"/>
+      <w:r>
+        <w:t xml:space="preserve">To Do:</w:t>
+      </w:r>
       <w:bookmarkEnd w:id="115"/>
     </w:p>
     <w:p>
       <w:pPr>
         <w:numPr>
           <w:ilvl w:val="0"/>
-          <w:numId w:val="1023"/>
-        </w:numPr>
-        <w:pStyle w:val="Compact"/>
-      </w:pPr>
-      <w:r>
-        <w:t xml:space="preserve">Watch</w:t>
-      </w:r>
-      <w:r>
-        <w:t xml:space="preserve"> </w:t>
-      </w:r>
-      <w:hyperlink r:id="rId116">
-        <w:r>
-          <w:rPr>
-            <w:rStyle w:val="Hyperlink"/>
-          </w:rPr>
-          <w:t xml:space="preserve">Files &amp; File Systems: Crash Course Computer Science #20</w:t>
+          <w:numId w:val="1024"/>
+        </w:numPr>
+        <w:pStyle w:val="Compact"/>
+      </w:pPr>
+      <w:r>
+        <w:t xml:space="preserve">finish RPI Client or Server Setup project by the end of the week</w:t>
+      </w:r>
+    </w:p>
+    <w:p>
+      <w:pPr>
+        <w:pStyle w:val="Heading2"/>
+      </w:pPr>
+      <w:bookmarkStart w:id="116" w:name="week-4-networks"/>
+      <w:r>
+        <w:t xml:space="preserve">Week 4: Networks</w:t>
+      </w:r>
+      <w:bookmarkEnd w:id="116"/>
+    </w:p>
+    <w:p>
+      <w:pPr>
+        <w:pStyle w:val="FirstParagraph"/>
+      </w:pPr>
+      <w:r>
+        <w:t xml:space="preserve">How does the internet work? What happens after you hit enter on a search term</w:t>
+      </w:r>
+      <w:r>
+        <w:t xml:space="preserve"> </w:t>
+      </w:r>
+      <w:r>
+        <w:t xml:space="preserve">on</w:t>
+      </w:r>
+      <w:r>
+        <w:t xml:space="preserve"> </w:t>
+      </w:r>
+      <w:hyperlink r:id="rId117">
+        <w:r>
+          <w:rPr>
+            <w:rStyle w:val="Hyperlink"/>
+          </w:rPr>
+          <w:t xml:space="preserve">Duck Duck Go</w:t>
         </w:r>
       </w:hyperlink>
       <w:r>
-        <w:t xml:space="preserve"> </w:t>
-      </w:r>
-      <w:r>
-        <w:t xml:space="preserve">[12:02]</w:t>
-      </w:r>
-    </w:p>
-    <w:p>
-      <w:pPr>
-        <w:numPr>
-          <w:ilvl w:val="0"/>
-          <w:numId w:val="1023"/>
-        </w:numPr>
-        <w:pStyle w:val="Compact"/>
-      </w:pPr>
-      <w:r>
-        <w:t xml:space="preserve">Watch</w:t>
-      </w:r>
-      <w:r>
-        <w:t xml:space="preserve"> </w:t>
-      </w:r>
-      <w:hyperlink r:id="rId117">
-        <w:r>
-          <w:rPr>
-            <w:rStyle w:val="Hyperlink"/>
-          </w:rPr>
-          <w:t xml:space="preserve">Compression: Crash Course Computer Science #21</w:t>
+        <w:t xml:space="preserve">? How does Spotify get music</w:t>
+      </w:r>
+      <w:r>
+        <w:t xml:space="preserve"> </w:t>
+      </w:r>
+      <w:r>
+        <w:t xml:space="preserve">to your phone to your wireless earbuds? A deeper understanding of different</w:t>
+      </w:r>
+      <w:r>
+        <w:t xml:space="preserve"> </w:t>
+      </w:r>
+      <w:r>
+        <w:t xml:space="preserve">networking hardware, software, and protocols will help us better understand</w:t>
+      </w:r>
+      <w:r>
+        <w:t xml:space="preserve"> </w:t>
+      </w:r>
+      <w:r>
+        <w:t xml:space="preserve">the networked software we’re installing, configuring, and troubleshooting.</w:t>
+      </w:r>
+    </w:p>
+    <w:p>
+      <w:pPr>
+        <w:pStyle w:val="Heading3"/>
+      </w:pPr>
+      <w:bookmarkStart w:id="118" w:name="week-4-guiding-questions"/>
+      <w:r>
+        <w:t xml:space="preserve">Week 4 Guiding Questions:</w:t>
+      </w:r>
+      <w:bookmarkEnd w:id="118"/>
+    </w:p>
+    <w:p>
+      <w:pPr>
+        <w:numPr>
+          <w:ilvl w:val="0"/>
+          <w:numId w:val="1025"/>
+        </w:numPr>
+        <w:pStyle w:val="Compact"/>
+      </w:pPr>
+      <w:r>
+        <w:t xml:space="preserve">How does the internet work as a collection of networks?</w:t>
+      </w:r>
+    </w:p>
+    <w:p>
+      <w:pPr>
+        <w:numPr>
+          <w:ilvl w:val="0"/>
+          <w:numId w:val="1025"/>
+        </w:numPr>
+        <w:pStyle w:val="Compact"/>
+      </w:pPr>
+      <w:r>
+        <w:t xml:space="preserve">How does a multi-layered model allow for abstraction between different layers?</w:t>
+      </w:r>
+    </w:p>
+    <w:p>
+      <w:pPr>
+        <w:pStyle w:val="Heading3"/>
+      </w:pPr>
+      <w:bookmarkStart w:id="119" w:name="watch"/>
+      <w:r>
+        <w:t xml:space="preserve">Watch:</w:t>
+      </w:r>
+      <w:bookmarkEnd w:id="119"/>
+    </w:p>
+    <w:p>
+      <w:pPr>
+        <w:numPr>
+          <w:ilvl w:val="0"/>
+          <w:numId w:val="1026"/>
+        </w:numPr>
+        <w:pStyle w:val="Compact"/>
+      </w:pPr>
+      <w:hyperlink r:id="rId120">
+        <w:r>
+          <w:rPr>
+            <w:rStyle w:val="Hyperlink"/>
+          </w:rPr>
+          <w:t xml:space="preserve">How the Internet Works in 5 Minutes</w:t>
         </w:r>
       </w:hyperlink>
       <w:r>
         <w:t xml:space="preserve"> </w:t>
       </w:r>
       <w:r>
-        <w:t xml:space="preserve">[12:47]</w:t>
-      </w:r>
-    </w:p>
-    <w:p>
-      <w:pPr>
-        <w:numPr>
-          <w:ilvl w:val="0"/>
-          <w:numId w:val="1023"/>
-        </w:numPr>
-        <w:pStyle w:val="Compact"/>
-      </w:pPr>
-      <w:r>
-        <w:t xml:space="preserve">Read</w:t>
-      </w:r>
-      <w:r>
-        <w:t xml:space="preserve"> </w:t>
-      </w:r>
-      <w:hyperlink r:id="rId118">
-        <w:r>
-          <w:rPr>
-            <w:rStyle w:val="Hyperlink"/>
-          </w:rPr>
-          <w:t xml:space="preserve">Understanding Basic File Permissions and ownership in Linux</w:t>
+        <w:t xml:space="preserve">[4:48]</w:t>
+      </w:r>
+    </w:p>
+    <w:p>
+      <w:pPr>
+        <w:numPr>
+          <w:ilvl w:val="0"/>
+          <w:numId w:val="1026"/>
+        </w:numPr>
+        <w:pStyle w:val="Compact"/>
+      </w:pPr>
+      <w:hyperlink r:id="rId121">
+        <w:r>
+          <w:rPr>
+            <w:rStyle w:val="Hyperlink"/>
+          </w:rPr>
+          <w:t xml:space="preserve">The Internet: IP Addresses &amp; DNS</w:t>
         </w:r>
       </w:hyperlink>
-    </w:p>
-    <w:p>
-      <w:pPr>
-        <w:numPr>
-          <w:ilvl w:val="0"/>
-          <w:numId w:val="1023"/>
-        </w:numPr>
-        <w:pStyle w:val="Compact"/>
-      </w:pPr>
-      <w:r>
-        <w:t xml:space="preserve">Watch</w:t>
-      </w:r>
-      <w:r>
-        <w:t xml:space="preserve"> </w:t>
-      </w:r>
-      <w:hyperlink r:id="rId119">
-        <w:r>
-          <w:rPr>
-            <w:rStyle w:val="Hyperlink"/>
-          </w:rPr>
-          <w:t xml:space="preserve">Linux Terminal 201: How To Use tar, gzip, bzip2, and zip - HakTip 156</w:t>
+      <w:r>
+        <w:t xml:space="preserve"> </w:t>
+      </w:r>
+      <w:r>
+        <w:t xml:space="preserve">[6:44]</w:t>
+      </w:r>
+    </w:p>
+    <w:p>
+      <w:pPr>
+        <w:numPr>
+          <w:ilvl w:val="0"/>
+          <w:numId w:val="1026"/>
+        </w:numPr>
+        <w:pStyle w:val="Compact"/>
+      </w:pPr>
+      <w:hyperlink r:id="rId122">
+        <w:r>
+          <w:rPr>
+            <w:rStyle w:val="Hyperlink"/>
+          </w:rPr>
+          <w:t xml:space="preserve">The Internet: Wires, Cables &amp; Wifi</w:t>
         </w:r>
       </w:hyperlink>
       <w:r>
         <w:t xml:space="preserve"> </w:t>
       </w:r>
       <w:r>
-        <w:t xml:space="preserve">[11:32]</w:t>
-      </w:r>
-    </w:p>
-    <w:p>
-      <w:pPr>
-        <w:numPr>
-          <w:ilvl w:val="0"/>
-          <w:numId w:val="1023"/>
-        </w:numPr>
-        <w:pStyle w:val="Compact"/>
-      </w:pPr>
-      <w:r>
-        <w:t xml:space="preserve">Docs</w:t>
-      </w:r>
-      <w:r>
-        <w:t xml:space="preserve"> </w:t>
-      </w:r>
-      <w:hyperlink r:id="rId120">
-        <w:r>
-          <w:rPr>
-            <w:rStyle w:val="Hyperlink"/>
-          </w:rPr>
-          <w:t xml:space="preserve">Linux users</w:t>
+        <w:t xml:space="preserve">[6:41]</w:t>
+      </w:r>
+    </w:p>
+    <w:p>
+      <w:pPr>
+        <w:numPr>
+          <w:ilvl w:val="0"/>
+          <w:numId w:val="1026"/>
+        </w:numPr>
+        <w:pStyle w:val="Compact"/>
+      </w:pPr>
+      <w:hyperlink r:id="rId123">
+        <w:r>
+          <w:rPr>
+            <w:rStyle w:val="Hyperlink"/>
+          </w:rPr>
+          <w:t xml:space="preserve">The Internet: Packets, Routing &amp; Reliability</w:t>
         </w:r>
       </w:hyperlink>
-    </w:p>
-    <w:p>
-      <w:pPr>
-        <w:numPr>
-          <w:ilvl w:val="0"/>
-          <w:numId w:val="1023"/>
-        </w:numPr>
-        <w:pStyle w:val="Compact"/>
-      </w:pPr>
-      <w:r>
-        <w:t xml:space="preserve">Docs</w:t>
-      </w:r>
-      <w:r>
-        <w:t xml:space="preserve"> </w:t>
-      </w:r>
-      <w:hyperlink r:id="rId121">
-        <w:r>
-          <w:rPr>
-            <w:rStyle w:val="Hyperlink"/>
-          </w:rPr>
-          <w:t xml:space="preserve">How To Extract Zip, Gz, Tar, Bz2, 7z, Xz and Rar File in Linux</w:t>
-        </w:r>
-      </w:hyperlink>
+      <w:r>
+        <w:t xml:space="preserve"> </w:t>
+      </w:r>
+      <w:r>
+        <w:t xml:space="preserve">[6:25]</w:t>
+      </w:r>
     </w:p>
     <w:p>
       <w:pPr>
         <w:pStyle w:val="Heading3"/>
       </w:pPr>
-      <w:bookmarkStart w:id="122" w:name="to-do-3"/>
+      <w:bookmarkStart w:id="124" w:name="to-do-4"/>
       <w:r>
         <w:t xml:space="preserve">To Do:</w:t>
       </w:r>
-      <w:bookmarkEnd w:id="122"/>
-    </w:p>
-    <w:p>
-      <w:pPr>
-        <w:numPr>
-          <w:ilvl w:val="0"/>
-          <w:numId w:val="1024"/>
-        </w:numPr>
-        <w:pStyle w:val="Compact"/>
-      </w:pPr>
-      <w:r>
-        <w:t xml:space="preserve">finish RPI Client or Server Setup project by the end of the week</w:t>
-      </w:r>
-    </w:p>
-    <w:p>
-      <w:pPr>
-        <w:pStyle w:val="Heading2"/>
-      </w:pPr>
-      <w:bookmarkStart w:id="123" w:name="week-4-networks"/>
-      <w:r>
-        <w:t xml:space="preserve">Week 4: Networks</w:t>
-      </w:r>
-      <w:bookmarkEnd w:id="123"/>
-    </w:p>
-    <w:p>
-      <w:pPr>
-        <w:pStyle w:val="FirstParagraph"/>
-      </w:pPr>
-      <w:r>
-        <w:t xml:space="preserve">How does the internet work? What happens after you hit enter on a search term</w:t>
-      </w:r>
-      <w:r>
-        <w:t xml:space="preserve"> </w:t>
-      </w:r>
-      <w:r>
-        <w:t xml:space="preserve">on</w:t>
-      </w:r>
-      <w:r>
-        <w:t xml:space="preserve"> </w:t>
-      </w:r>
-      <w:hyperlink r:id="rId124">
-        <w:r>
-          <w:rPr>
-            <w:rStyle w:val="Hyperlink"/>
-          </w:rPr>
-          <w:t xml:space="preserve">Duck Duck Go</w:t>
-        </w:r>
-      </w:hyperlink>
-      <w:r>
-        <w:t xml:space="preserve">? How does Spotify get music</w:t>
-      </w:r>
-      <w:r>
-        <w:t xml:space="preserve"> </w:t>
-      </w:r>
-      <w:r>
-        <w:t xml:space="preserve">to your phone to your wireless earbuds? A deeper understanding of different</w:t>
-      </w:r>
-      <w:r>
-        <w:t xml:space="preserve"> </w:t>
-      </w:r>
-      <w:r>
-        <w:t xml:space="preserve">networking hardware, software, and protocols will help us better understand</w:t>
-      </w:r>
-      <w:r>
-        <w:t xml:space="preserve"> </w:t>
-      </w:r>
-      <w:r>
-        <w:t xml:space="preserve">the networked software we’re installing, configuring, and troubleshooting.</w:t>
+      <w:bookmarkEnd w:id="124"/>
+    </w:p>
+    <w:p>
+      <w:pPr>
+        <w:numPr>
+          <w:ilvl w:val="0"/>
+          <w:numId w:val="1027"/>
+        </w:numPr>
+        <w:pStyle w:val="Compact"/>
+      </w:pPr>
+      <w:r>
+        <w:t xml:space="preserve">Post (with a partner) a written report on one of the network topics (see full instructions below).</w:t>
+      </w:r>
+    </w:p>
+    <w:p>
+      <w:pPr>
+        <w:numPr>
+          <w:ilvl w:val="0"/>
+          <w:numId w:val="1027"/>
+        </w:numPr>
+        <w:pStyle w:val="Compact"/>
+      </w:pPr>
+      <w:r>
+        <w:t xml:space="preserve">Choose a topic and a partner for your final project. Create a Trello board</w:t>
+      </w:r>
+      <w:r>
+        <w:t xml:space="preserve"> </w:t>
+      </w:r>
+      <w:r>
+        <w:t xml:space="preserve">for it and share it with your partner and the instructors.</w:t>
       </w:r>
     </w:p>
     <w:p>
       <w:pPr>
         <w:pStyle w:val="Heading3"/>
       </w:pPr>
-      <w:bookmarkStart w:id="125" w:name="week-4-guiding-questions"/>
-      <w:r>
-        <w:t xml:space="preserve">Week 4 Guiding Questions:</w:t>
+      <w:bookmarkStart w:id="125" w:name="networking-topic-report-instructions"/>
+      <w:r>
+        <w:t xml:space="preserve">Networking Topic Report Instructions</w:t>
       </w:r>
       <w:bookmarkEnd w:id="125"/>
-    </w:p>
-    <w:p>
-      <w:pPr>
-        <w:numPr>
-          <w:ilvl w:val="0"/>
-          <w:numId w:val="1025"/>
-        </w:numPr>
-        <w:pStyle w:val="Compact"/>
-      </w:pPr>
-      <w:r>
-        <w:t xml:space="preserve">How does the internet work as a collection of networks?</w:t>
-      </w:r>
-    </w:p>
-    <w:p>
-      <w:pPr>
-        <w:numPr>
-          <w:ilvl w:val="0"/>
-          <w:numId w:val="1025"/>
-        </w:numPr>
-        <w:pStyle w:val="Compact"/>
-      </w:pPr>
-      <w:r>
-        <w:t xml:space="preserve">How does a multi-layered model allow for abstraction between different layers?</w:t>
-      </w:r>
-    </w:p>
-    <w:p>
-      <w:pPr>
-        <w:pStyle w:val="Heading3"/>
-      </w:pPr>
-      <w:bookmarkStart w:id="126" w:name="watch"/>
-      <w:r>
-        <w:t xml:space="preserve">Watch:</w:t>
-      </w:r>
-      <w:bookmarkEnd w:id="126"/>
-    </w:p>
-    <w:p>
-      <w:pPr>
-        <w:numPr>
-          <w:ilvl w:val="0"/>
-          <w:numId w:val="1026"/>
-        </w:numPr>
-        <w:pStyle w:val="Compact"/>
-      </w:pPr>
-      <w:hyperlink r:id="rId127">
-        <w:r>
-          <w:rPr>
-            <w:rStyle w:val="Hyperlink"/>
-          </w:rPr>
-          <w:t xml:space="preserve">How the Internet Works in 5 Minutes</w:t>
-        </w:r>
-      </w:hyperlink>
-      <w:r>
-        <w:t xml:space="preserve"> </w:t>
-      </w:r>
-      <w:r>
-        <w:t xml:space="preserve">[4:48]</w:t>
-      </w:r>
-    </w:p>
-    <w:p>
-      <w:pPr>
-        <w:numPr>
-          <w:ilvl w:val="0"/>
-          <w:numId w:val="1026"/>
-        </w:numPr>
-        <w:pStyle w:val="Compact"/>
-      </w:pPr>
-      <w:hyperlink r:id="rId128">
-        <w:r>
-          <w:rPr>
-            <w:rStyle w:val="Hyperlink"/>
-          </w:rPr>
-          <w:t xml:space="preserve">The Internet: IP Addresses &amp; DNS</w:t>
-        </w:r>
-      </w:hyperlink>
-      <w:r>
-        <w:t xml:space="preserve"> </w:t>
-      </w:r>
-      <w:r>
-        <w:t xml:space="preserve">[6:44]</w:t>
-      </w:r>
-    </w:p>
-    <w:p>
-      <w:pPr>
-        <w:numPr>
-          <w:ilvl w:val="0"/>
-          <w:numId w:val="1026"/>
-        </w:numPr>
-        <w:pStyle w:val="Compact"/>
-      </w:pPr>
-      <w:hyperlink r:id="rId129">
-        <w:r>
-          <w:rPr>
-            <w:rStyle w:val="Hyperlink"/>
-          </w:rPr>
-          <w:t xml:space="preserve">The Internet: Wires, Cables &amp; Wifi</w:t>
-        </w:r>
-      </w:hyperlink>
-      <w:r>
-        <w:t xml:space="preserve"> </w:t>
-      </w:r>
-      <w:r>
-        <w:t xml:space="preserve">[6:41]</w:t>
-      </w:r>
-    </w:p>
-    <w:p>
-      <w:pPr>
-        <w:numPr>
-          <w:ilvl w:val="0"/>
-          <w:numId w:val="1026"/>
-        </w:numPr>
-        <w:pStyle w:val="Compact"/>
-      </w:pPr>
-      <w:hyperlink r:id="rId130">
-        <w:r>
-          <w:rPr>
-            <w:rStyle w:val="Hyperlink"/>
-          </w:rPr>
-          <w:t xml:space="preserve">The Internet: Packets, Routing &amp; Reliability</w:t>
-        </w:r>
-      </w:hyperlink>
-      <w:r>
-        <w:t xml:space="preserve"> </w:t>
-      </w:r>
-      <w:r>
-        <w:t xml:space="preserve">[6:25]</w:t>
-      </w:r>
-    </w:p>
-    <w:p>
-      <w:pPr>
-        <w:pStyle w:val="Heading3"/>
-      </w:pPr>
-      <w:bookmarkStart w:id="131" w:name="to-do-4"/>
-      <w:r>
-        <w:t xml:space="preserve">To Do:</w:t>
-      </w:r>
-      <w:bookmarkEnd w:id="131"/>
-    </w:p>
-    <w:p>
-      <w:pPr>
-        <w:numPr>
-          <w:ilvl w:val="0"/>
-          <w:numId w:val="1027"/>
-        </w:numPr>
-        <w:pStyle w:val="Compact"/>
-      </w:pPr>
-      <w:r>
-        <w:t xml:space="preserve">Post (with a partner) a written report on one of the network topics (see full instructions below).</w:t>
-      </w:r>
-    </w:p>
-    <w:p>
-      <w:pPr>
-        <w:numPr>
-          <w:ilvl w:val="0"/>
-          <w:numId w:val="1027"/>
-        </w:numPr>
-        <w:pStyle w:val="Compact"/>
-      </w:pPr>
-      <w:r>
-        <w:t xml:space="preserve">Choose a topic and a partner for your final project. Create a Trello board</w:t>
-      </w:r>
-      <w:r>
-        <w:t xml:space="preserve"> </w:t>
-      </w:r>
-      <w:r>
-        <w:t xml:space="preserve">for it and share it with your partner and the instructors.</w:t>
-      </w:r>
-    </w:p>
-    <w:p>
-      <w:pPr>
-        <w:pStyle w:val="Heading3"/>
-      </w:pPr>
-      <w:bookmarkStart w:id="132" w:name="networking-topic-report-instructions"/>
-      <w:r>
-        <w:t xml:space="preserve">Networking Topic Report Instructions</w:t>
-      </w:r>
-      <w:bookmarkEnd w:id="132"/>
     </w:p>
     <w:p>
       <w:pPr>
@@ -5089,17 +5098,17 @@
       <w:pPr>
         <w:pStyle w:val="Heading2"/>
       </w:pPr>
-      <w:bookmarkStart w:id="133" w:name="week-5-ethics"/>
+      <w:bookmarkStart w:id="126" w:name="week-5-ethics"/>
       <w:r>
         <w:t xml:space="preserve">Week 5: Ethics</w:t>
       </w:r>
-      <w:bookmarkEnd w:id="133"/>
+      <w:bookmarkEnd w:id="126"/>
     </w:p>
     <w:p>
       <w:pPr>
         <w:pStyle w:val="FirstParagraph"/>
       </w:pPr>
-      <w:hyperlink r:id="rId134">
+      <w:hyperlink r:id="rId127">
         <w:r>
           <w:rPr>
             <w:rStyle w:val="Hyperlink"/>
@@ -5166,11 +5175,11 @@
       <w:pPr>
         <w:pStyle w:val="Heading3"/>
       </w:pPr>
-      <w:bookmarkStart w:id="135" w:name="week-5-guiding-questions"/>
+      <w:bookmarkStart w:id="128" w:name="week-5-guiding-questions"/>
       <w:r>
         <w:t xml:space="preserve">Week 5 Guiding Questions:</w:t>
       </w:r>
-      <w:bookmarkEnd w:id="135"/>
+      <w:bookmarkEnd w:id="128"/>
     </w:p>
     <w:p>
       <w:pPr>
@@ -5200,11 +5209,11 @@
       <w:pPr>
         <w:pStyle w:val="Heading3"/>
       </w:pPr>
-      <w:bookmarkStart w:id="136" w:name="read"/>
+      <w:bookmarkStart w:id="129" w:name="read"/>
       <w:r>
         <w:t xml:space="preserve">Read:</w:t>
       </w:r>
-      <w:bookmarkEnd w:id="136"/>
+      <w:bookmarkEnd w:id="129"/>
     </w:p>
     <w:p>
       <w:pPr>
@@ -5235,7 +5244,7 @@
       <w:r>
         <w:t xml:space="preserve"> </w:t>
       </w:r>
-      <w:hyperlink r:id="rId137">
+      <w:hyperlink r:id="rId130">
         <w:r>
           <w:rPr>
             <w:rStyle w:val="Hyperlink"/>
@@ -5273,7 +5282,7 @@
       <w:r>
         <w:t xml:space="preserve"> </w:t>
       </w:r>
-      <w:hyperlink r:id="rId138">
+      <w:hyperlink r:id="rId131">
         <w:r>
           <w:rPr>
             <w:rStyle w:val="Hyperlink"/>
@@ -5311,7 +5320,7 @@
       <w:r>
         <w:t xml:space="preserve"> </w:t>
       </w:r>
-      <w:hyperlink r:id="rId139">
+      <w:hyperlink r:id="rId132">
         <w:r>
           <w:rPr>
             <w:rStyle w:val="Hyperlink"/>
@@ -5358,7 +5367,7 @@
         </w:numPr>
         <w:pStyle w:val="Compact"/>
       </w:pPr>
-      <w:hyperlink r:id="rId140">
+      <w:hyperlink r:id="rId133">
         <w:r>
           <w:rPr>
             <w:rStyle w:val="Hyperlink"/>
@@ -5396,7 +5405,7 @@
       <w:r>
         <w:t xml:space="preserve"> </w:t>
       </w:r>
-      <w:hyperlink r:id="rId141">
+      <w:hyperlink r:id="rId134">
         <w:r>
           <w:rPr>
             <w:rStyle w:val="Hyperlink"/>
@@ -5434,7 +5443,7 @@
       <w:r>
         <w:t xml:space="preserve"> </w:t>
       </w:r>
-      <w:hyperlink r:id="rId142">
+      <w:hyperlink r:id="rId135">
         <w:r>
           <w:rPr>
             <w:rStyle w:val="Hyperlink"/>
@@ -5462,11 +5471,11 @@
       <w:pPr>
         <w:pStyle w:val="Heading3"/>
       </w:pPr>
-      <w:bookmarkStart w:id="143" w:name="to-do-5"/>
+      <w:bookmarkStart w:id="136" w:name="to-do-5"/>
       <w:r>
         <w:t xml:space="preserve">To Do:</w:t>
       </w:r>
-      <w:bookmarkEnd w:id="143"/>
+      <w:bookmarkEnd w:id="136"/>
     </w:p>
     <w:p>
       <w:pPr>
@@ -5496,11 +5505,11 @@
       <w:pPr>
         <w:pStyle w:val="Heading2"/>
       </w:pPr>
-      <w:bookmarkStart w:id="144" w:name="week-6-final-project-due"/>
+      <w:bookmarkStart w:id="137" w:name="week-6-final-project-due"/>
       <w:r>
         <w:t xml:space="preserve">Week 6: Final Project Due</w:t>
       </w:r>
-      <w:bookmarkEnd w:id="144"/>
+      <w:bookmarkEnd w:id="137"/>
     </w:p>
     <w:p>
       <w:pPr>
@@ -5520,11 +5529,11 @@
       <w:pPr>
         <w:pStyle w:val="Heading3"/>
       </w:pPr>
-      <w:bookmarkStart w:id="145" w:name="to-do-6"/>
+      <w:bookmarkStart w:id="138" w:name="to-do-6"/>
       <w:r>
         <w:t xml:space="preserve">To Do:</w:t>
       </w:r>
-      <w:bookmarkEnd w:id="145"/>
+      <w:bookmarkEnd w:id="138"/>
     </w:p>
     <w:p>
       <w:pPr>

</xml_diff>

<commit_message>
fixed bold/header problems in systems course
</commit_message>
<xml_diff>
--- a/word/school-networks.docx
+++ b/word/school-networks.docx
@@ -124,232 +124,243 @@
     </w:sdt>
     <w:p>
       <w:pPr>
-        <w:pStyle w:val="Heading3"/>
-      </w:pPr>
-      <w:bookmarkStart w:id="20" w:name="summer-2021"/>
-      <w:r>
+        <w:pStyle w:val="FirstParagraph"/>
+      </w:pPr>
+      <w:r>
+        <w:rPr>
+          <w:b/>
+        </w:rPr>
         <w:t xml:space="preserve">0858-606, Summer 2021</w:t>
       </w:r>
+    </w:p>
+    <w:p>
+      <w:pPr>
+        <w:pStyle w:val="BodyText"/>
+      </w:pPr>
+      <w:r>
+        <w:rPr>
+          <w:b/>
+        </w:rPr>
+        <w:t xml:space="preserve">Description:</w:t>
+      </w:r>
+      <w:r>
+        <w:t xml:space="preserve"> </w:t>
+      </w:r>
+      <w:r>
+        <w:t xml:space="preserve">From a foundation of computer networks and systems, this course</w:t>
+      </w:r>
+      <w:r>
+        <w:t xml:space="preserve"> </w:t>
+      </w:r>
+      <w:r>
+        <w:t xml:space="preserve">expands to cover instructional technology infrastructure: file systems, users,</w:t>
+      </w:r>
+      <w:r>
+        <w:t xml:space="preserve"> </w:t>
+      </w:r>
+      <w:r>
+        <w:t xml:space="preserve">wired and wireless networks, email, web servers, computer labs, and common educational</w:t>
+      </w:r>
+      <w:r>
+        <w:t xml:space="preserve"> </w:t>
+      </w:r>
+      <w:r>
+        <w:t xml:space="preserve">software services. This course focuses on Free Software; where the source code</w:t>
+      </w:r>
+      <w:r>
+        <w:t xml:space="preserve"> </w:t>
+      </w:r>
+      <w:r>
+        <w:t xml:space="preserve">is free to use, study, or modify. To explore these topics in this hands on class</w:t>
+      </w:r>
+      <w:r>
+        <w:t xml:space="preserve"> </w:t>
+      </w:r>
+      <w:r>
+        <w:t xml:space="preserve">all students will be configuring their own Raspberry Pi computers and using them</w:t>
+      </w:r>
+      <w:r>
+        <w:t xml:space="preserve"> </w:t>
+      </w:r>
+      <w:r>
+        <w:t xml:space="preserve">to complete a software/hardware project.</w:t>
+      </w:r>
+    </w:p>
+    <w:p>
+      <w:pPr>
+        <w:pStyle w:val="BodyText"/>
+      </w:pPr>
+    </w:p>
+    <w:p>
+      <w:pPr>
+        <w:pStyle w:val="BodyText"/>
+      </w:pPr>
+      <w:r>
+        <w:rPr>
+          <w:b/>
+        </w:rPr>
+        <w:t xml:space="preserve">Keywords:</w:t>
+      </w:r>
+      <w:r>
+        <w:t xml:space="preserve"> </w:t>
+      </w:r>
+      <w:r>
+        <w:t xml:space="preserve">linux, bash, systems, networks, lamp, free software, trouble shooting,</w:t>
+      </w:r>
+      <w:r>
+        <w:t xml:space="preserve"> </w:t>
+      </w:r>
+      <w:r>
+        <w:t xml:space="preserve">technical project management, rasberry pi, physical computing, debian, ubuntu</w:t>
+      </w:r>
+    </w:p>
+    <w:p>
+      <w:pPr>
+        <w:pStyle w:val="Heading1"/>
+      </w:pPr>
+      <w:bookmarkStart w:id="20" w:name="goals-objectives"/>
+      <w:r>
+        <w:t xml:space="preserve">Goals &amp; Objectives</w:t>
+      </w:r>
       <w:bookmarkEnd w:id="20"/>
     </w:p>
     <w:p>
       <w:pPr>
-        <w:pStyle w:val="Heading3"/>
-      </w:pPr>
-      <w:bookmarkStart w:id="21" w:name="X874f8c75c91fa45f5a0f312cac5346e633e99db"/>
-      <w:r>
-        <w:t xml:space="preserve">Description: From a foundation of computer networks and systems, this course</w:t>
+        <w:pStyle w:val="FirstParagraph"/>
+      </w:pPr>
+      <w:r>
+        <w:t xml:space="preserve">This course introduces students to the key concepts in current networked</w:t>
+      </w:r>
+      <w:r>
+        <w:t xml:space="preserve"> </w:t>
+      </w:r>
+      <w:r>
+        <w:t xml:space="preserve">computing in order to develop a conceptual framework for configuring</w:t>
+      </w:r>
+      <w:r>
+        <w:t xml:space="preserve"> </w:t>
+      </w:r>
+      <w:r>
+        <w:t xml:space="preserve">and troubleshooting computing systems. Upon completing this course they</w:t>
+      </w:r>
+      <w:r>
+        <w:t xml:space="preserve"> </w:t>
+      </w:r>
+      <w:r>
+        <w:t xml:space="preserve">will be able to:</w:t>
+      </w:r>
+    </w:p>
+    <w:p>
+      <w:pPr>
+        <w:numPr>
+          <w:ilvl w:val="0"/>
+          <w:numId w:val="1001"/>
+        </w:numPr>
+        <w:pStyle w:val="Compact"/>
+      </w:pPr>
+      <w:r>
+        <w:t xml:space="preserve">set up a secure, network computing environment</w:t>
+      </w:r>
+    </w:p>
+    <w:p>
+      <w:pPr>
+        <w:numPr>
+          <w:ilvl w:val="0"/>
+          <w:numId w:val="1001"/>
+        </w:numPr>
+        <w:pStyle w:val="Compact"/>
+      </w:pPr>
+      <w:r>
+        <w:t xml:space="preserve">effectively use the basic tools of GNU/Linux computing environments</w:t>
+      </w:r>
+    </w:p>
+    <w:p>
+      <w:pPr>
+        <w:numPr>
+          <w:ilvl w:val="0"/>
+          <w:numId w:val="1001"/>
+        </w:numPr>
+        <w:pStyle w:val="Compact"/>
+      </w:pPr>
+      <w:r>
+        <w:t xml:space="preserve">implement techniques for administering group and user permissions</w:t>
+      </w:r>
+    </w:p>
+    <w:p>
+      <w:pPr>
+        <w:numPr>
+          <w:ilvl w:val="0"/>
+          <w:numId w:val="1001"/>
+        </w:numPr>
+        <w:pStyle w:val="Compact"/>
+      </w:pPr>
+      <w:r>
+        <w:t xml:space="preserve">install and troubleshoot hardware and software infrastructure for</w:t>
+      </w:r>
+      <w:r>
+        <w:t xml:space="preserve"> </w:t>
+      </w:r>
+      <w:r>
+        <w:t xml:space="preserve">networked and internet computing</w:t>
+      </w:r>
+    </w:p>
+    <w:p>
+      <w:pPr>
+        <w:numPr>
+          <w:ilvl w:val="0"/>
+          <w:numId w:val="1001"/>
+        </w:numPr>
+        <w:pStyle w:val="Compact"/>
+      </w:pPr>
+      <w:r>
+        <w:t xml:space="preserve">configure a client/user computer for specific purposes</w:t>
+      </w:r>
+    </w:p>
+    <w:p>
+      <w:pPr>
+        <w:numPr>
+          <w:ilvl w:val="0"/>
+          <w:numId w:val="1001"/>
+        </w:numPr>
+        <w:pStyle w:val="Compact"/>
+      </w:pPr>
+      <w:r>
+        <w:t xml:space="preserve">configure various server-side applications to support teaching and</w:t>
+      </w:r>
+      <w:r>
+        <w:t xml:space="preserve"> </w:t>
+      </w:r>
+      <w:r>
+        <w:t xml:space="preserve">learning</w:t>
+      </w:r>
+    </w:p>
+    <w:p>
+      <w:pPr>
+        <w:numPr>
+          <w:ilvl w:val="0"/>
+          <w:numId w:val="1001"/>
+        </w:numPr>
+        <w:pStyle w:val="Compact"/>
+      </w:pPr>
+      <w:r>
+        <w:t xml:space="preserve">identify the ethical and legal concerns surrounding educational</w:t>
+      </w:r>
+      <w:r>
+        <w:t xml:space="preserve"> </w:t>
+      </w:r>
+      <w:r>
+        <w:t xml:space="preserve">information systems</w:t>
+      </w:r>
+    </w:p>
+    <w:p>
+      <w:pPr>
+        <w:pStyle w:val="Heading1"/>
+      </w:pPr>
+      <w:bookmarkStart w:id="21" w:name="class-information"/>
+      <w:r>
+        <w:t xml:space="preserve">Class Information</w:t>
       </w:r>
       <w:bookmarkEnd w:id="21"/>
-    </w:p>
-    <w:p>
-      <w:pPr>
-        <w:pStyle w:val="FirstParagraph"/>
-      </w:pPr>
-      <w:r>
-        <w:t xml:space="preserve">expands to cover instructional technology infrastructure: file systems, users,</w:t>
-      </w:r>
-      <w:r>
-        <w:t xml:space="preserve"> </w:t>
-      </w:r>
-      <w:r>
-        <w:t xml:space="preserve">wired and wireless networks, email, web servers, computer labs, and common educational</w:t>
-      </w:r>
-      <w:r>
-        <w:t xml:space="preserve"> </w:t>
-      </w:r>
-      <w:r>
-        <w:t xml:space="preserve">software services. This course focuses on Free Software; where the source code</w:t>
-      </w:r>
-      <w:r>
-        <w:t xml:space="preserve"> </w:t>
-      </w:r>
-      <w:r>
-        <w:t xml:space="preserve">is free to use, study, or modify. To explore these topics in this hands on class</w:t>
-      </w:r>
-      <w:r>
-        <w:t xml:space="preserve"> </w:t>
-      </w:r>
-      <w:r>
-        <w:t xml:space="preserve">all students will be configuring their own Raspberry Pi computers and using them</w:t>
-      </w:r>
-      <w:r>
-        <w:t xml:space="preserve"> </w:t>
-      </w:r>
-      <w:r>
-        <w:t xml:space="preserve">to complete a software/hardware project.</w:t>
-      </w:r>
-    </w:p>
-    <w:p>
-      <w:pPr>
-        <w:pStyle w:val="BodyText"/>
-      </w:pPr>
-    </w:p>
-    <w:p>
-      <w:pPr>
-        <w:pStyle w:val="Heading3"/>
-      </w:pPr>
-      <w:bookmarkStart w:id="22" w:name="X7b51da07acc8424948e7e44a45e1b5146d9a80c"/>
-      <w:r>
-        <w:t xml:space="preserve">Keywords: linux, bash, systems, networks, lamp, free software, trouble shooting,</w:t>
-      </w:r>
-      <w:bookmarkEnd w:id="22"/>
-    </w:p>
-    <w:p>
-      <w:pPr>
-        <w:pStyle w:val="FirstParagraph"/>
-      </w:pPr>
-      <w:r>
-        <w:t xml:space="preserve">technical project management, rasberry pi, physical computing, debian, ubuntu</w:t>
-      </w:r>
-    </w:p>
-    <w:p>
-      <w:pPr>
-        <w:pStyle w:val="Heading1"/>
-      </w:pPr>
-      <w:bookmarkStart w:id="23" w:name="goals-objectives"/>
-      <w:r>
-        <w:t xml:space="preserve">Goals &amp; Objectives</w:t>
-      </w:r>
-      <w:bookmarkEnd w:id="23"/>
-    </w:p>
-    <w:p>
-      <w:pPr>
-        <w:pStyle w:val="FirstParagraph"/>
-      </w:pPr>
-      <w:r>
-        <w:t xml:space="preserve">This course introduces students to the key concepts in current networked</w:t>
-      </w:r>
-      <w:r>
-        <w:t xml:space="preserve"> </w:t>
-      </w:r>
-      <w:r>
-        <w:t xml:space="preserve">computing in order to develop a conceptual framework for configuring</w:t>
-      </w:r>
-      <w:r>
-        <w:t xml:space="preserve"> </w:t>
-      </w:r>
-      <w:r>
-        <w:t xml:space="preserve">and troubleshooting computing systems. Upon completing this course they</w:t>
-      </w:r>
-      <w:r>
-        <w:t xml:space="preserve"> </w:t>
-      </w:r>
-      <w:r>
-        <w:t xml:space="preserve">will be able to:</w:t>
-      </w:r>
-    </w:p>
-    <w:p>
-      <w:pPr>
-        <w:numPr>
-          <w:ilvl w:val="0"/>
-          <w:numId w:val="1001"/>
-        </w:numPr>
-        <w:pStyle w:val="Compact"/>
-      </w:pPr>
-      <w:r>
-        <w:t xml:space="preserve">set up a secure, network computing environment</w:t>
-      </w:r>
-    </w:p>
-    <w:p>
-      <w:pPr>
-        <w:numPr>
-          <w:ilvl w:val="0"/>
-          <w:numId w:val="1001"/>
-        </w:numPr>
-        <w:pStyle w:val="Compact"/>
-      </w:pPr>
-      <w:r>
-        <w:t xml:space="preserve">effectively use the basic tools of GNU/Linux computing environments</w:t>
-      </w:r>
-    </w:p>
-    <w:p>
-      <w:pPr>
-        <w:numPr>
-          <w:ilvl w:val="0"/>
-          <w:numId w:val="1001"/>
-        </w:numPr>
-        <w:pStyle w:val="Compact"/>
-      </w:pPr>
-      <w:r>
-        <w:t xml:space="preserve">implement techniques for administering group and user permissions</w:t>
-      </w:r>
-    </w:p>
-    <w:p>
-      <w:pPr>
-        <w:numPr>
-          <w:ilvl w:val="0"/>
-          <w:numId w:val="1001"/>
-        </w:numPr>
-        <w:pStyle w:val="Compact"/>
-      </w:pPr>
-      <w:r>
-        <w:t xml:space="preserve">install and troubleshoot hardware and software infrastructure for</w:t>
-      </w:r>
-      <w:r>
-        <w:t xml:space="preserve"> </w:t>
-      </w:r>
-      <w:r>
-        <w:t xml:space="preserve">networked and internet computing</w:t>
-      </w:r>
-    </w:p>
-    <w:p>
-      <w:pPr>
-        <w:numPr>
-          <w:ilvl w:val="0"/>
-          <w:numId w:val="1001"/>
-        </w:numPr>
-        <w:pStyle w:val="Compact"/>
-      </w:pPr>
-      <w:r>
-        <w:t xml:space="preserve">configure a client/user computer for specific purposes</w:t>
-      </w:r>
-    </w:p>
-    <w:p>
-      <w:pPr>
-        <w:numPr>
-          <w:ilvl w:val="0"/>
-          <w:numId w:val="1001"/>
-        </w:numPr>
-        <w:pStyle w:val="Compact"/>
-      </w:pPr>
-      <w:r>
-        <w:t xml:space="preserve">configure various server-side applications to support teaching and</w:t>
-      </w:r>
-      <w:r>
-        <w:t xml:space="preserve"> </w:t>
-      </w:r>
-      <w:r>
-        <w:t xml:space="preserve">learning</w:t>
-      </w:r>
-    </w:p>
-    <w:p>
-      <w:pPr>
-        <w:numPr>
-          <w:ilvl w:val="0"/>
-          <w:numId w:val="1001"/>
-        </w:numPr>
-        <w:pStyle w:val="Compact"/>
-      </w:pPr>
-      <w:r>
-        <w:t xml:space="preserve">identify the ethical and legal concerns surrounding educational</w:t>
-      </w:r>
-      <w:r>
-        <w:t xml:space="preserve"> </w:t>
-      </w:r>
-      <w:r>
-        <w:t xml:space="preserve">information systems</w:t>
-      </w:r>
-    </w:p>
-    <w:p>
-      <w:pPr>
-        <w:pStyle w:val="Heading1"/>
-      </w:pPr>
-      <w:bookmarkStart w:id="24" w:name="class-information"/>
-      <w:r>
-        <w:t xml:space="preserve">Class Information</w:t>
-      </w:r>
-      <w:bookmarkEnd w:id="24"/>
     </w:p>
     <w:p>
       <w:pPr>
@@ -374,7 +385,7 @@
       <w:r>
         <w:t xml:space="preserve"> </w:t>
       </w:r>
-      <w:hyperlink r:id="rId25">
+      <w:hyperlink r:id="rId22">
         <w:r>
           <w:rPr>
             <w:rStyle w:val="Hyperlink"/>
@@ -435,11 +446,11 @@
       <w:pPr>
         <w:pStyle w:val="Heading1"/>
       </w:pPr>
-      <w:bookmarkStart w:id="26" w:name="course-communications"/>
+      <w:bookmarkStart w:id="23" w:name="course-communications"/>
       <w:r>
         <w:t xml:space="preserve">Course Communications</w:t>
       </w:r>
-      <w:bookmarkEnd w:id="26"/>
+      <w:bookmarkEnd w:id="23"/>
     </w:p>
     <w:p>
       <w:pPr>
@@ -492,7 +503,7 @@
       <w:r>
         <w:t xml:space="preserve">communications tools, including Slack (</w:t>
       </w:r>
-      <w:hyperlink r:id="rId27">
+      <w:hyperlink r:id="rId24">
         <w:r>
           <w:rPr>
             <w:rStyle w:val="Hyperlink"/>
@@ -650,11 +661,11 @@
       <w:pPr>
         <w:pStyle w:val="Heading3"/>
       </w:pPr>
-      <w:bookmarkStart w:id="28" w:name="online-tools"/>
+      <w:bookmarkStart w:id="25" w:name="online-tools"/>
       <w:r>
         <w:t xml:space="preserve">Online tools:</w:t>
       </w:r>
-      <w:bookmarkEnd w:id="28"/>
+      <w:bookmarkEnd w:id="25"/>
     </w:p>
     <w:p>
       <w:pPr>
@@ -706,7 +717,7 @@
       <w:r>
         <w:t xml:space="preserve"> </w:t>
       </w:r>
-      <w:hyperlink r:id="rId29">
+      <w:hyperlink r:id="rId26">
         <w:r>
           <w:rPr>
             <w:rStyle w:val="Hyperlink"/>
@@ -795,7 +806,7 @@
       <w:r>
         <w:t xml:space="preserve"> </w:t>
       </w:r>
-      <w:hyperlink r:id="rId30">
+      <w:hyperlink r:id="rId27">
         <w:r>
           <w:rPr>
             <w:rStyle w:val="Hyperlink"/>
@@ -818,7 +829,7 @@
       <w:r>
         <w:t xml:space="preserve"> </w:t>
       </w:r>
-      <w:hyperlink r:id="rId31">
+      <w:hyperlink r:id="rId28">
         <w:r>
           <w:rPr>
             <w:rStyle w:val="Hyperlink"/>
@@ -864,11 +875,11 @@
       <w:pPr>
         <w:pStyle w:val="Heading3"/>
       </w:pPr>
-      <w:bookmarkStart w:id="32" w:name="getting-remote-help"/>
+      <w:bookmarkStart w:id="29" w:name="getting-remote-help"/>
       <w:r>
         <w:t xml:space="preserve">Getting remote help:</w:t>
       </w:r>
-      <w:bookmarkEnd w:id="32"/>
+      <w:bookmarkEnd w:id="29"/>
     </w:p>
     <w:p>
       <w:pPr>
@@ -918,7 +929,7 @@
         </w:numPr>
         <w:pStyle w:val="Compact"/>
       </w:pPr>
-      <w:hyperlink r:id="rId33">
+      <w:hyperlink r:id="rId30">
         <w:r>
           <w:rPr>
             <w:rStyle w:val="Hyperlink"/>
@@ -935,7 +946,7 @@
         </w:numPr>
         <w:pStyle w:val="Compact"/>
       </w:pPr>
-      <w:hyperlink r:id="rId34">
+      <w:hyperlink r:id="rId31">
         <w:r>
           <w:rPr>
             <w:rStyle w:val="Hyperlink"/>
@@ -952,7 +963,7 @@
         </w:numPr>
         <w:pStyle w:val="Compact"/>
       </w:pPr>
-      <w:hyperlink r:id="rId35">
+      <w:hyperlink r:id="rId32">
         <w:r>
           <w:rPr>
             <w:rStyle w:val="Hyperlink"/>
@@ -1059,7 +1070,7 @@
         </w:numPr>
         <w:pStyle w:val="Compact"/>
       </w:pPr>
-      <w:hyperlink r:id="rId36">
+      <w:hyperlink r:id="rId33">
         <w:r>
           <w:rPr>
             <w:rStyle w:val="Hyperlink"/>
@@ -1078,11 +1089,11 @@
       <w:pPr>
         <w:pStyle w:val="Heading1"/>
       </w:pPr>
-      <w:bookmarkStart w:id="37" w:name="required-books"/>
+      <w:bookmarkStart w:id="34" w:name="required-books"/>
       <w:r>
         <w:t xml:space="preserve">Required Books</w:t>
       </w:r>
-      <w:bookmarkEnd w:id="37"/>
+      <w:bookmarkEnd w:id="34"/>
     </w:p>
     <w:p>
       <w:pPr>
@@ -1099,21 +1110,21 @@
       <w:pPr>
         <w:pStyle w:val="Heading1"/>
       </w:pPr>
-      <w:bookmarkStart w:id="38" w:name="required-materials"/>
+      <w:bookmarkStart w:id="35" w:name="required-materials"/>
       <w:r>
         <w:t xml:space="preserve">Required Materials</w:t>
       </w:r>
-      <w:bookmarkEnd w:id="38"/>
+      <w:bookmarkEnd w:id="35"/>
     </w:p>
     <w:p>
       <w:pPr>
         <w:pStyle w:val="Heading2"/>
       </w:pPr>
-      <w:bookmarkStart w:id="39" w:name="desktoplaptop"/>
+      <w:bookmarkStart w:id="36" w:name="desktoplaptop"/>
       <w:r>
         <w:t xml:space="preserve">Desktop/Laptop</w:t>
       </w:r>
-      <w:bookmarkEnd w:id="39"/>
+      <w:bookmarkEnd w:id="36"/>
     </w:p>
     <w:p>
       <w:pPr>
@@ -1171,11 +1182,11 @@
       <w:pPr>
         <w:pStyle w:val="Heading2"/>
       </w:pPr>
-      <w:bookmarkStart w:id="40" w:name="raspberry-pi"/>
+      <w:bookmarkStart w:id="37" w:name="raspberry-pi"/>
       <w:r>
         <w:t xml:space="preserve">Raspberry Pi</w:t>
       </w:r>
-      <w:bookmarkEnd w:id="40"/>
+      <w:bookmarkEnd w:id="37"/>
     </w:p>
     <w:p>
       <w:pPr>
@@ -1220,38 +1231,83 @@
       <w:r>
         <w:t xml:space="preserve"> </w:t>
       </w:r>
+      <w:hyperlink r:id="rId38">
+        <w:r>
+          <w:rPr>
+            <w:rStyle w:val="Hyperlink"/>
+          </w:rPr>
+          <w:t xml:space="preserve">MicroCenter</w:t>
+        </w:r>
+      </w:hyperlink>
+      <w:r>
+        <w:t xml:space="preserve"> </w:t>
+      </w:r>
+      <w:r>
+        <w:t xml:space="preserve">(</w:t>
+      </w:r>
+      <w:hyperlink r:id="rId39">
+        <w:r>
+          <w:rPr>
+            <w:rStyle w:val="Hyperlink"/>
+          </w:rPr>
+          <w:t xml:space="preserve">view items in wishlist</w:t>
+        </w:r>
+      </w:hyperlink>
+      <w:r>
+        <w:t xml:space="preserve">) or purchase them online.</w:t>
+      </w:r>
+    </w:p>
+    <w:p>
+      <w:pPr>
+        <w:pStyle w:val="BodyText"/>
+      </w:pPr>
+      <w:r>
+        <w:t xml:space="preserve">Required hardware:</w:t>
+      </w:r>
+    </w:p>
+    <w:p>
+      <w:pPr>
+        <w:numPr>
+          <w:ilvl w:val="0"/>
+          <w:numId w:val="1005"/>
+        </w:numPr>
+        <w:pStyle w:val="Compact"/>
+      </w:pPr>
+      <w:r>
+        <w:t xml:space="preserve">Raspberry Pi model 4 (2GB model recommended): [</w:t>
+      </w:r>
+      <w:hyperlink r:id="rId40">
+        <w:r>
+          <w:rPr>
+            <w:rStyle w:val="Hyperlink"/>
+          </w:rPr>
+          <w:t xml:space="preserve">SparkFun</w:t>
+        </w:r>
+      </w:hyperlink>
+      <w:r>
+        <w:t xml:space="preserve">] [</w:t>
+      </w:r>
       <w:hyperlink r:id="rId41">
         <w:r>
           <w:rPr>
             <w:rStyle w:val="Hyperlink"/>
           </w:rPr>
-          <w:t xml:space="preserve">MicroCenter</w:t>
+          <w:t xml:space="preserve">Amazon</w:t>
         </w:r>
       </w:hyperlink>
       <w:r>
-        <w:t xml:space="preserve"> </w:t>
-      </w:r>
-      <w:r>
-        <w:t xml:space="preserve">(</w:t>
+        <w:t xml:space="preserve">] [</w:t>
       </w:r>
       <w:hyperlink r:id="rId42">
         <w:r>
           <w:rPr>
             <w:rStyle w:val="Hyperlink"/>
           </w:rPr>
-          <w:t xml:space="preserve">view items in wishlist</w:t>
+          <w:t xml:space="preserve">AdaFruit</w:t>
         </w:r>
       </w:hyperlink>
       <w:r>
-        <w:t xml:space="preserve">) or purchase them online.</w:t>
-      </w:r>
-    </w:p>
-    <w:p>
-      <w:pPr>
-        <w:pStyle w:val="BodyText"/>
-      </w:pPr>
-      <w:r>
-        <w:t xml:space="preserve">Required hardware:</w:t>
+        <w:t xml:space="preserve">]</w:t>
       </w:r>
     </w:p>
     <w:p>
@@ -1263,7 +1319,19 @@
         <w:pStyle w:val="Compact"/>
       </w:pPr>
       <w:r>
-        <w:t xml:space="preserve">Raspberry Pi model 4 (2GB model recommended): [</w:t>
+        <w:t xml:space="preserve">16GB (or larger) Micro SD Card (at least 2 recommended)</w:t>
+      </w:r>
+    </w:p>
+    <w:p>
+      <w:pPr>
+        <w:numPr>
+          <w:ilvl w:val="0"/>
+          <w:numId w:val="1005"/>
+        </w:numPr>
+        <w:pStyle w:val="Compact"/>
+      </w:pPr>
+      <w:r>
+        <w:t xml:space="preserve">micro hdmi cable [</w:t>
       </w:r>
       <w:hyperlink r:id="rId43">
         <w:r>
@@ -1308,7 +1376,40 @@
         <w:pStyle w:val="Compact"/>
       </w:pPr>
       <w:r>
-        <w:t xml:space="preserve">16GB (or larger) Micro SD Card (at least 2 recommended)</w:t>
+        <w:t xml:space="preserve">5.1V 3A USB-C wall charger [</w:t>
+      </w:r>
+      <w:hyperlink r:id="rId46">
+        <w:r>
+          <w:rPr>
+            <w:rStyle w:val="Hyperlink"/>
+          </w:rPr>
+          <w:t xml:space="preserve">SparkFun</w:t>
+        </w:r>
+      </w:hyperlink>
+      <w:r>
+        <w:t xml:space="preserve">] [</w:t>
+      </w:r>
+      <w:hyperlink r:id="rId47">
+        <w:r>
+          <w:rPr>
+            <w:rStyle w:val="Hyperlink"/>
+          </w:rPr>
+          <w:t xml:space="preserve">Amazon</w:t>
+        </w:r>
+      </w:hyperlink>
+      <w:r>
+        <w:t xml:space="preserve">] [</w:t>
+      </w:r>
+      <w:hyperlink r:id="rId48">
+        <w:r>
+          <w:rPr>
+            <w:rStyle w:val="Hyperlink"/>
+          </w:rPr>
+          <w:t xml:space="preserve">AdaFruit</w:t>
+        </w:r>
+      </w:hyperlink>
+      <w:r>
+        <w:t xml:space="preserve">]</w:t>
       </w:r>
     </w:p>
     <w:p>
@@ -1320,147 +1421,57 @@
         <w:pStyle w:val="Compact"/>
       </w:pPr>
       <w:r>
-        <w:t xml:space="preserve">micro hdmi cable [</w:t>
-      </w:r>
-      <w:hyperlink r:id="rId46">
-        <w:r>
-          <w:rPr>
-            <w:rStyle w:val="Hyperlink"/>
-          </w:rPr>
-          <w:t xml:space="preserve">SparkFun</w:t>
+        <w:t xml:space="preserve">micro SD card reader: these are built into many modern laptop and some desktops, but any card reader/writer that works with your computer (USB 2, USB 3, USB-C) will work. You should be able to find one for less than $10 on</w:t>
+      </w:r>
+      <w:r>
+        <w:t xml:space="preserve"> </w:t>
+      </w:r>
+      <w:hyperlink r:id="rId49">
+        <w:r>
+          <w:rPr>
+            <w:rStyle w:val="Hyperlink"/>
+          </w:rPr>
+          <w:t xml:space="preserve">Amazon</w:t>
         </w:r>
       </w:hyperlink>
       <w:r>
+        <w:t xml:space="preserve"> </w:t>
+      </w:r>
+      <w:r>
+        <w:t xml:space="preserve">or in a local store (Staples, Best Buy, Microcenter).</w:t>
+      </w:r>
+    </w:p>
+    <w:p>
+      <w:pPr>
+        <w:pStyle w:val="FirstParagraph"/>
+      </w:pPr>
+      <w:r>
+        <w:t xml:space="preserve">You will need (but can re-use existing):</w:t>
+      </w:r>
+    </w:p>
+    <w:p>
+      <w:pPr>
+        <w:numPr>
+          <w:ilvl w:val="0"/>
+          <w:numId w:val="1006"/>
+        </w:numPr>
+        <w:pStyle w:val="Compact"/>
+      </w:pPr>
+      <w:r>
+        <w:t xml:space="preserve">USB Keyboard and Mouse [</w:t>
+      </w:r>
+      <w:hyperlink r:id="rId50">
+        <w:r>
+          <w:rPr>
+            <w:rStyle w:val="Hyperlink"/>
+          </w:rPr>
+          <w:t xml:space="preserve">wireless</w:t>
+        </w:r>
+      </w:hyperlink>
+      <w:r>
         <w:t xml:space="preserve">] [</w:t>
       </w:r>
-      <w:hyperlink r:id="rId47">
-        <w:r>
-          <w:rPr>
-            <w:rStyle w:val="Hyperlink"/>
-          </w:rPr>
-          <w:t xml:space="preserve">Amazon</w:t>
-        </w:r>
-      </w:hyperlink>
-      <w:r>
-        <w:t xml:space="preserve">] [</w:t>
-      </w:r>
-      <w:hyperlink r:id="rId48">
-        <w:r>
-          <w:rPr>
-            <w:rStyle w:val="Hyperlink"/>
-          </w:rPr>
-          <w:t xml:space="preserve">AdaFruit</w:t>
-        </w:r>
-      </w:hyperlink>
-      <w:r>
-        <w:t xml:space="preserve">]</w:t>
-      </w:r>
-    </w:p>
-    <w:p>
-      <w:pPr>
-        <w:numPr>
-          <w:ilvl w:val="0"/>
-          <w:numId w:val="1005"/>
-        </w:numPr>
-        <w:pStyle w:val="Compact"/>
-      </w:pPr>
-      <w:r>
-        <w:t xml:space="preserve">5.1V 3A USB-C wall charger [</w:t>
-      </w:r>
-      <w:hyperlink r:id="rId49">
-        <w:r>
-          <w:rPr>
-            <w:rStyle w:val="Hyperlink"/>
-          </w:rPr>
-          <w:t xml:space="preserve">SparkFun</w:t>
-        </w:r>
-      </w:hyperlink>
-      <w:r>
-        <w:t xml:space="preserve">] [</w:t>
-      </w:r>
-      <w:hyperlink r:id="rId50">
-        <w:r>
-          <w:rPr>
-            <w:rStyle w:val="Hyperlink"/>
-          </w:rPr>
-          <w:t xml:space="preserve">Amazon</w:t>
-        </w:r>
-      </w:hyperlink>
-      <w:r>
-        <w:t xml:space="preserve">] [</w:t>
-      </w:r>
       <w:hyperlink r:id="rId51">
-        <w:r>
-          <w:rPr>
-            <w:rStyle w:val="Hyperlink"/>
-          </w:rPr>
-          <w:t xml:space="preserve">AdaFruit</w:t>
-        </w:r>
-      </w:hyperlink>
-      <w:r>
-        <w:t xml:space="preserve">]</w:t>
-      </w:r>
-    </w:p>
-    <w:p>
-      <w:pPr>
-        <w:numPr>
-          <w:ilvl w:val="0"/>
-          <w:numId w:val="1005"/>
-        </w:numPr>
-        <w:pStyle w:val="Compact"/>
-      </w:pPr>
-      <w:r>
-        <w:t xml:space="preserve">micro SD card reader: these are built into many modern laptop and some desktops, but any card reader/writer that works with your computer (USB 2, USB 3, USB-C) will work. You should be able to find one for less than $10 on</w:t>
-      </w:r>
-      <w:r>
-        <w:t xml:space="preserve"> </w:t>
-      </w:r>
-      <w:hyperlink r:id="rId52">
-        <w:r>
-          <w:rPr>
-            <w:rStyle w:val="Hyperlink"/>
-          </w:rPr>
-          <w:t xml:space="preserve">Amazon</w:t>
-        </w:r>
-      </w:hyperlink>
-      <w:r>
-        <w:t xml:space="preserve"> </w:t>
-      </w:r>
-      <w:r>
-        <w:t xml:space="preserve">or in a local store (Staples, Best Buy, Microcenter).</w:t>
-      </w:r>
-    </w:p>
-    <w:p>
-      <w:pPr>
-        <w:pStyle w:val="FirstParagraph"/>
-      </w:pPr>
-      <w:r>
-        <w:t xml:space="preserve">You will need (but can re-use existing):</w:t>
-      </w:r>
-    </w:p>
-    <w:p>
-      <w:pPr>
-        <w:numPr>
-          <w:ilvl w:val="0"/>
-          <w:numId w:val="1006"/>
-        </w:numPr>
-        <w:pStyle w:val="Compact"/>
-      </w:pPr>
-      <w:r>
-        <w:t xml:space="preserve">USB Keyboard and Mouse [</w:t>
-      </w:r>
-      <w:hyperlink r:id="rId53">
-        <w:r>
-          <w:rPr>
-            <w:rStyle w:val="Hyperlink"/>
-          </w:rPr>
-          <w:t xml:space="preserve">wireless</w:t>
-        </w:r>
-      </w:hyperlink>
-      <w:r>
-        <w:t xml:space="preserve">] [</w:t>
-      </w:r>
-      <w:hyperlink r:id="rId54">
         <w:r>
           <w:rPr>
             <w:rStyle w:val="Hyperlink"/>
@@ -1527,11 +1538,11 @@
       <w:pPr>
         <w:pStyle w:val="Heading1"/>
       </w:pPr>
-      <w:bookmarkStart w:id="55" w:name="books-resources"/>
+      <w:bookmarkStart w:id="52" w:name="books-resources"/>
       <w:r>
         <w:t xml:space="preserve">Books &amp; Resources</w:t>
       </w:r>
-      <w:bookmarkEnd w:id="55"/>
+      <w:bookmarkEnd w:id="52"/>
     </w:p>
     <w:p>
       <w:pPr>
@@ -1541,72 +1552,72 @@
         </w:numPr>
         <w:pStyle w:val="Compact"/>
       </w:pPr>
+      <w:hyperlink r:id="rId53">
+        <w:r>
+          <w:rPr>
+            <w:rStyle w:val="Hyperlink"/>
+          </w:rPr>
+          <w:t xml:space="preserve">Raspberry Pi Foundation</w:t>
+        </w:r>
+      </w:hyperlink>
+    </w:p>
+    <w:p>
+      <w:pPr>
+        <w:numPr>
+          <w:ilvl w:val="0"/>
+          <w:numId w:val="1007"/>
+        </w:numPr>
+        <w:pStyle w:val="Compact"/>
+      </w:pPr>
+      <w:r>
+        <w:t xml:space="preserve">Crowley, C. 2017.</w:t>
+      </w:r>
+      <w:r>
+        <w:t xml:space="preserve"> </w:t>
+      </w:r>
+      <w:hyperlink r:id="rId54">
+        <w:r>
+          <w:rPr>
+            <w:rStyle w:val="Hyperlink"/>
+            <w:i/>
+          </w:rPr>
+          <w:t xml:space="preserve">Raspberry Pi: The Unofficial Tutorial</w:t>
+        </w:r>
+      </w:hyperlink>
+    </w:p>
+    <w:p>
+      <w:pPr>
+        <w:numPr>
+          <w:ilvl w:val="0"/>
+          <w:numId w:val="1007"/>
+        </w:numPr>
+        <w:pStyle w:val="Compact"/>
+      </w:pPr>
+      <w:hyperlink r:id="rId55">
+        <w:r>
+          <w:rPr>
+            <w:rStyle w:val="Hyperlink"/>
+          </w:rPr>
+          <w:t xml:space="preserve">Make: Magazine</w:t>
+        </w:r>
+      </w:hyperlink>
+    </w:p>
+    <w:p>
+      <w:pPr>
+        <w:numPr>
+          <w:ilvl w:val="0"/>
+          <w:numId w:val="1007"/>
+        </w:numPr>
+        <w:pStyle w:val="Compact"/>
+      </w:pPr>
       <w:hyperlink r:id="rId56">
         <w:r>
           <w:rPr>
             <w:rStyle w:val="Hyperlink"/>
           </w:rPr>
-          <w:t xml:space="preserve">Raspberry Pi Foundation</w:t>
+          <w:t xml:space="preserve">Explaining Computers Series</w:t>
         </w:r>
       </w:hyperlink>
-    </w:p>
-    <w:p>
-      <w:pPr>
-        <w:numPr>
-          <w:ilvl w:val="0"/>
-          <w:numId w:val="1007"/>
-        </w:numPr>
-        <w:pStyle w:val="Compact"/>
-      </w:pPr>
-      <w:r>
-        <w:t xml:space="preserve">Crowley, C. 2017.</w:t>
-      </w:r>
-      <w:r>
-        <w:t xml:space="preserve"> </w:t>
-      </w:r>
-      <w:hyperlink r:id="rId57">
-        <w:r>
-          <w:rPr>
-            <w:rStyle w:val="Hyperlink"/>
-            <w:i/>
-          </w:rPr>
-          <w:t xml:space="preserve">Raspberry Pi: The Unofficial Tutorial</w:t>
-        </w:r>
-      </w:hyperlink>
-    </w:p>
-    <w:p>
-      <w:pPr>
-        <w:numPr>
-          <w:ilvl w:val="0"/>
-          <w:numId w:val="1007"/>
-        </w:numPr>
-        <w:pStyle w:val="Compact"/>
-      </w:pPr>
-      <w:hyperlink r:id="rId58">
-        <w:r>
-          <w:rPr>
-            <w:rStyle w:val="Hyperlink"/>
-          </w:rPr>
-          <w:t xml:space="preserve">Make: Magazine</w:t>
-        </w:r>
-      </w:hyperlink>
-    </w:p>
-    <w:p>
-      <w:pPr>
-        <w:numPr>
-          <w:ilvl w:val="0"/>
-          <w:numId w:val="1007"/>
-        </w:numPr>
-        <w:pStyle w:val="Compact"/>
-      </w:pPr>
-      <w:hyperlink r:id="rId59">
-        <w:r>
-          <w:rPr>
-            <w:rStyle w:val="Hyperlink"/>
-          </w:rPr>
-          <w:t xml:space="preserve">Explaining Computers Series</w:t>
-        </w:r>
-      </w:hyperlink>
       <w:r>
         <w:t xml:space="preserve"> </w:t>
       </w:r>
@@ -1618,11 +1629,11 @@
       <w:pPr>
         <w:pStyle w:val="Heading1"/>
       </w:pPr>
-      <w:bookmarkStart w:id="60" w:name="schedule"/>
+      <w:bookmarkStart w:id="57" w:name="schedule"/>
       <w:r>
         <w:t xml:space="preserve">Schedule</w:t>
       </w:r>
-      <w:bookmarkEnd w:id="60"/>
+      <w:bookmarkEnd w:id="57"/>
     </w:p>
     <w:tbl>
       <w:tblPr>
@@ -1903,29 +1914,18 @@
         <w:pStyle w:val="BodyText"/>
       </w:pPr>
       <w:r>
-        <w:t xml:space="preserve">A detailed calendar of due dates and course deadlines is available online at.</w:t>
-      </w:r>
-      <w:r>
-        <w:t xml:space="preserve"> </w:t>
-      </w:r>
-      <w:hyperlink r:id="rId61">
-        <w:r>
-          <w:rPr>
-            <w:rStyle w:val="Hyperlink"/>
-          </w:rPr>
-          <w:t xml:space="preserve">You can subscribe to and view the calendar online at this link.</w:t>
-        </w:r>
-      </w:hyperlink>
+        <w:t xml:space="preserve">A detailed calendar of due dates and course deadlines is available through the course website.</w:t>
+      </w:r>
     </w:p>
     <w:p>
       <w:pPr>
         <w:pStyle w:val="Heading1"/>
       </w:pPr>
-      <w:bookmarkStart w:id="62" w:name="grades-assignments"/>
+      <w:bookmarkStart w:id="58" w:name="grades-assignments"/>
       <w:r>
         <w:t xml:space="preserve">Grades &amp; Assignments</w:t>
       </w:r>
-      <w:bookmarkEnd w:id="62"/>
+      <w:bookmarkEnd w:id="58"/>
     </w:p>
     <w:tbl>
       <w:tblPr>
@@ -2100,11 +2100,11 @@
       <w:pPr>
         <w:pStyle w:val="Heading2"/>
       </w:pPr>
-      <w:bookmarkStart w:id="63" w:name="participation"/>
+      <w:bookmarkStart w:id="59" w:name="participation"/>
       <w:r>
         <w:t xml:space="preserve">Participation</w:t>
       </w:r>
-      <w:bookmarkEnd w:id="63"/>
+      <w:bookmarkEnd w:id="59"/>
     </w:p>
     <w:p>
       <w:pPr>
@@ -2162,11 +2162,11 @@
       <w:pPr>
         <w:pStyle w:val="Heading2"/>
       </w:pPr>
-      <w:bookmarkStart w:id="64" w:name="rpi-client-or-server-setup"/>
+      <w:bookmarkStart w:id="60" w:name="rpi-client-or-server-setup"/>
       <w:r>
         <w:t xml:space="preserve">RPI Client or Server Setup</w:t>
       </w:r>
-      <w:bookmarkEnd w:id="64"/>
+      <w:bookmarkEnd w:id="60"/>
     </w:p>
     <w:p>
       <w:pPr>
@@ -2464,11 +2464,11 @@
       <w:pPr>
         <w:pStyle w:val="Heading2"/>
       </w:pPr>
-      <w:bookmarkStart w:id="65" w:name="diy-project"/>
+      <w:bookmarkStart w:id="61" w:name="diy-project"/>
       <w:r>
         <w:t xml:space="preserve">DIY Project</w:t>
       </w:r>
-      <w:bookmarkEnd w:id="65"/>
+      <w:bookmarkEnd w:id="61"/>
     </w:p>
     <w:p>
       <w:pPr>
@@ -2682,7 +2682,7 @@
       <w:r>
         <w:t xml:space="preserve"> </w:t>
       </w:r>
-      <w:hyperlink r:id="rId66">
+      <w:hyperlink r:id="rId62">
         <w:r>
           <w:rPr>
             <w:rStyle w:val="Hyperlink"/>
@@ -2750,7 +2750,7 @@
       <w:r>
         <w:t xml:space="preserve"> </w:t>
       </w:r>
-      <w:hyperlink r:id="rId66">
+      <w:hyperlink r:id="rId62">
         <w:r>
           <w:rPr>
             <w:rStyle w:val="Hyperlink"/>
@@ -2782,7 +2782,7 @@
       <w:r>
         <w:t xml:space="preserve"> </w:t>
       </w:r>
-      <w:hyperlink r:id="rId67">
+      <w:hyperlink r:id="rId63">
         <w:r>
           <w:rPr>
             <w:rStyle w:val="Hyperlink"/>
@@ -2850,7 +2850,7 @@
       <w:r>
         <w:t xml:space="preserve"> </w:t>
       </w:r>
-      <w:hyperlink r:id="rId68">
+      <w:hyperlink r:id="rId64">
         <w:r>
           <w:rPr>
             <w:rStyle w:val="Hyperlink"/>
@@ -2867,7 +2867,7 @@
       <w:r>
         <w:t xml:space="preserve"> </w:t>
       </w:r>
-      <w:hyperlink r:id="rId69">
+      <w:hyperlink r:id="rId65">
         <w:r>
           <w:rPr>
             <w:rStyle w:val="Hyperlink"/>
@@ -2893,7 +2893,7 @@
       <w:r>
         <w:t xml:space="preserve"> </w:t>
       </w:r>
-      <w:hyperlink r:id="rId70">
+      <w:hyperlink r:id="rId66">
         <w:r>
           <w:rPr>
             <w:rStyle w:val="Hyperlink"/>
@@ -2922,7 +2922,7 @@
       <w:r>
         <w:t xml:space="preserve"> </w:t>
       </w:r>
-      <w:hyperlink r:id="rId71">
+      <w:hyperlink r:id="rId67">
         <w:r>
           <w:rPr>
             <w:rStyle w:val="Hyperlink"/>
@@ -2960,7 +2960,7 @@
       <w:r>
         <w:t xml:space="preserve"> </w:t>
       </w:r>
-      <w:hyperlink r:id="rId72">
+      <w:hyperlink r:id="rId68">
         <w:r>
           <w:rPr>
             <w:rStyle w:val="Hyperlink"/>
@@ -3004,7 +3004,7 @@
       <w:r>
         <w:t xml:space="preserve"> </w:t>
       </w:r>
-      <w:hyperlink r:id="rId73">
+      <w:hyperlink r:id="rId69">
         <w:r>
           <w:rPr>
             <w:rStyle w:val="Hyperlink"/>
@@ -3056,7 +3056,7 @@
         </w:numPr>
         <w:pStyle w:val="Compact"/>
       </w:pPr>
-      <w:hyperlink r:id="rId74">
+      <w:hyperlink r:id="rId70">
         <w:r>
           <w:rPr>
             <w:rStyle w:val="Hyperlink"/>
@@ -3073,7 +3073,7 @@
         </w:numPr>
         <w:pStyle w:val="Compact"/>
       </w:pPr>
-      <w:hyperlink r:id="rId75">
+      <w:hyperlink r:id="rId71">
         <w:r>
           <w:rPr>
             <w:rStyle w:val="Hyperlink"/>
@@ -3090,7 +3090,7 @@
         </w:numPr>
         <w:pStyle w:val="Compact"/>
       </w:pPr>
-      <w:hyperlink r:id="rId76">
+      <w:hyperlink r:id="rId72">
         <w:r>
           <w:rPr>
             <w:rStyle w:val="Hyperlink"/>
@@ -3208,21 +3208,21 @@
       <w:pPr>
         <w:pStyle w:val="Heading1"/>
       </w:pPr>
-      <w:bookmarkStart w:id="77" w:name="class-sessions"/>
+      <w:bookmarkStart w:id="73" w:name="class-sessions"/>
       <w:r>
         <w:t xml:space="preserve">Class Sessions</w:t>
       </w:r>
-      <w:bookmarkEnd w:id="77"/>
+      <w:bookmarkEnd w:id="73"/>
     </w:p>
     <w:p>
       <w:pPr>
         <w:pStyle w:val="Heading2"/>
       </w:pPr>
-      <w:bookmarkStart w:id="78" w:name="week-0-before-class-begins"/>
+      <w:bookmarkStart w:id="74" w:name="week-0-before-class-begins"/>
       <w:r>
         <w:t xml:space="preserve">Week 0: Before Class Begins</w:t>
       </w:r>
-      <w:bookmarkEnd w:id="78"/>
+      <w:bookmarkEnd w:id="74"/>
     </w:p>
     <w:p>
       <w:pPr>
@@ -3236,11 +3236,11 @@
       <w:pPr>
         <w:pStyle w:val="Heading3"/>
       </w:pPr>
-      <w:bookmarkStart w:id="79" w:name="to-do"/>
+      <w:bookmarkStart w:id="75" w:name="to-do"/>
       <w:r>
         <w:t xml:space="preserve">To Do:</w:t>
       </w:r>
-      <w:bookmarkEnd w:id="79"/>
+      <w:bookmarkEnd w:id="75"/>
     </w:p>
     <w:p>
       <w:pPr>
@@ -3259,7 +3259,7 @@
       <w:r>
         <w:t xml:space="preserve">(</w:t>
       </w:r>
-      <w:hyperlink r:id="rId80">
+      <w:hyperlink r:id="rId76">
         <w:r>
           <w:rPr>
             <w:rStyle w:val="Hyperlink"/>
@@ -3279,7 +3279,7 @@
         </w:numPr>
         <w:pStyle w:val="Compact"/>
       </w:pPr>
-      <w:hyperlink r:id="rId27">
+      <w:hyperlink r:id="rId24">
         <w:r>
           <w:rPr>
             <w:rStyle w:val="Hyperlink"/>
@@ -3299,7 +3299,7 @@
       <w:r>
         <w:t xml:space="preserve">and mobile apps (</w:t>
       </w:r>
-      <w:hyperlink r:id="rId81">
+      <w:hyperlink r:id="rId77">
         <w:r>
           <w:rPr>
             <w:rStyle w:val="Hyperlink"/>
@@ -3325,7 +3325,7 @@
       <w:r>
         <w:t xml:space="preserve"> </w:t>
       </w:r>
-      <w:hyperlink r:id="rId82">
+      <w:hyperlink r:id="rId78">
         <w:r>
           <w:rPr>
             <w:rStyle w:val="Hyperlink"/>
@@ -3345,7 +3345,7 @@
       <w:r>
         <w:t xml:space="preserve">mobile app (</w:t>
       </w:r>
-      <w:hyperlink r:id="rId83">
+      <w:hyperlink r:id="rId79">
         <w:r>
           <w:rPr>
             <w:rStyle w:val="Hyperlink"/>
@@ -3361,11 +3361,11 @@
       <w:pPr>
         <w:pStyle w:val="Heading2"/>
       </w:pPr>
-      <w:bookmarkStart w:id="84" w:name="week-1-computers-operating-systems"/>
+      <w:bookmarkStart w:id="80" w:name="week-1-computers-operating-systems"/>
       <w:r>
         <w:t xml:space="preserve">Week 1: Computers &amp; Operating Systems</w:t>
       </w:r>
-      <w:bookmarkEnd w:id="84"/>
+      <w:bookmarkEnd w:id="80"/>
     </w:p>
     <w:p>
       <w:pPr>
@@ -3415,11 +3415,11 @@
       <w:pPr>
         <w:pStyle w:val="Heading3"/>
       </w:pPr>
-      <w:bookmarkStart w:id="85" w:name="week-1-guiding-questions"/>
-      <w:r>
-        <w:t xml:space="preserve">Week 1 Guiding Questions:</w:t>
-      </w:r>
-      <w:bookmarkEnd w:id="85"/>
+      <w:bookmarkStart w:id="81" w:name="guiding-questions"/>
+      <w:r>
+        <w:t xml:space="preserve">Guiding Questions:</w:t>
+      </w:r>
+      <w:bookmarkEnd w:id="81"/>
     </w:p>
     <w:p>
       <w:pPr>
@@ -3473,11 +3473,11 @@
       <w:pPr>
         <w:pStyle w:val="Heading3"/>
       </w:pPr>
-      <w:bookmarkStart w:id="86" w:name="watch-read"/>
+      <w:bookmarkStart w:id="82" w:name="watch-read"/>
       <w:r>
         <w:t xml:space="preserve">Watch &amp; Read:</w:t>
       </w:r>
-      <w:bookmarkEnd w:id="86"/>
+      <w:bookmarkEnd w:id="82"/>
     </w:p>
     <w:p>
       <w:pPr>
@@ -3487,123 +3487,123 @@
         </w:numPr>
         <w:pStyle w:val="Compact"/>
       </w:pPr>
+      <w:hyperlink r:id="rId83">
+        <w:r>
+          <w:rPr>
+            <w:rStyle w:val="Hyperlink"/>
+          </w:rPr>
+          <w:t xml:space="preserve">Computer Hardware</w:t>
+        </w:r>
+      </w:hyperlink>
+      <w:r>
+        <w:t xml:space="preserve"> </w:t>
+      </w:r>
+      <w:r>
+        <w:t xml:space="preserve">(Computer parts Explained) [7:48]</w:t>
+      </w:r>
+    </w:p>
+    <w:p>
+      <w:pPr>
+        <w:numPr>
+          <w:ilvl w:val="0"/>
+          <w:numId w:val="1015"/>
+        </w:numPr>
+        <w:pStyle w:val="Compact"/>
+      </w:pPr>
+      <w:hyperlink r:id="rId84">
+        <w:r>
+          <w:rPr>
+            <w:rStyle w:val="Hyperlink"/>
+          </w:rPr>
+          <w:t xml:space="preserve">RPI Hardware</w:t>
+        </w:r>
+      </w:hyperlink>
+      <w:r>
+        <w:t xml:space="preserve"> </w:t>
+      </w:r>
+      <w:r>
+        <w:t xml:space="preserve">(Urban Penguin) [2:01]</w:t>
+      </w:r>
+    </w:p>
+    <w:p>
+      <w:pPr>
+        <w:numPr>
+          <w:ilvl w:val="0"/>
+          <w:numId w:val="1015"/>
+        </w:numPr>
+        <w:pStyle w:val="Compact"/>
+      </w:pPr>
+      <w:hyperlink r:id="rId85">
+        <w:r>
+          <w:rPr>
+            <w:rStyle w:val="Hyperlink"/>
+            <w:i/>
+          </w:rPr>
+          <w:t xml:space="preserve">Unofficial Raspberry Pi Manual</w:t>
+        </w:r>
+      </w:hyperlink>
+      <w:r>
+        <w:t xml:space="preserve"> </w:t>
+      </w:r>
+      <w:r>
+        <w:t xml:space="preserve">[</w:t>
+      </w:r>
+      <w:r>
+        <w:t xml:space="preserve"> </w:t>
+      </w:r>
+      <w:hyperlink r:id="rId54">
+        <w:r>
+          <w:rPr>
+            <w:rStyle w:val="Hyperlink"/>
+          </w:rPr>
+          <w:t xml:space="preserve">pdf</w:t>
+        </w:r>
+      </w:hyperlink>
+      <w:r>
+        <w:t xml:space="preserve"> </w:t>
+      </w:r>
+      <w:r>
+        <w:t xml:space="preserve">] Sections 1-3</w:t>
+      </w:r>
+    </w:p>
+    <w:p>
+      <w:pPr>
+        <w:numPr>
+          <w:ilvl w:val="0"/>
+          <w:numId w:val="1015"/>
+        </w:numPr>
+        <w:pStyle w:val="Compact"/>
+      </w:pPr>
+      <w:hyperlink r:id="rId86">
+        <w:r>
+          <w:rPr>
+            <w:rStyle w:val="Hyperlink"/>
+          </w:rPr>
+          <w:t xml:space="preserve">What is an OS?</w:t>
+        </w:r>
+      </w:hyperlink>
+      <w:r>
+        <w:t xml:space="preserve"> </w:t>
+      </w:r>
+      <w:r>
+        <w:t xml:space="preserve">(Crash Course Computer Science) [13:35]</w:t>
+      </w:r>
+    </w:p>
+    <w:p>
+      <w:pPr>
+        <w:numPr>
+          <w:ilvl w:val="0"/>
+          <w:numId w:val="1015"/>
+        </w:numPr>
+        <w:pStyle w:val="Compact"/>
+      </w:pPr>
+      <w:r>
+        <w:t xml:space="preserve">Klint Finley. (April 24, 2019)</w:t>
+      </w:r>
+      <w:r>
+        <w:t xml:space="preserve"> </w:t>
+      </w:r>
       <w:hyperlink r:id="rId87">
-        <w:r>
-          <w:rPr>
-            <w:rStyle w:val="Hyperlink"/>
-          </w:rPr>
-          <w:t xml:space="preserve">Computer Hardware</w:t>
-        </w:r>
-      </w:hyperlink>
-      <w:r>
-        <w:t xml:space="preserve"> </w:t>
-      </w:r>
-      <w:r>
-        <w:t xml:space="preserve">(Computer parts Explained) [7:48]</w:t>
-      </w:r>
-    </w:p>
-    <w:p>
-      <w:pPr>
-        <w:numPr>
-          <w:ilvl w:val="0"/>
-          <w:numId w:val="1015"/>
-        </w:numPr>
-        <w:pStyle w:val="Compact"/>
-      </w:pPr>
-      <w:hyperlink r:id="rId88">
-        <w:r>
-          <w:rPr>
-            <w:rStyle w:val="Hyperlink"/>
-          </w:rPr>
-          <w:t xml:space="preserve">RPI Hardware</w:t>
-        </w:r>
-      </w:hyperlink>
-      <w:r>
-        <w:t xml:space="preserve"> </w:t>
-      </w:r>
-      <w:r>
-        <w:t xml:space="preserve">(Urban Penguin) [2:01]</w:t>
-      </w:r>
-    </w:p>
-    <w:p>
-      <w:pPr>
-        <w:numPr>
-          <w:ilvl w:val="0"/>
-          <w:numId w:val="1015"/>
-        </w:numPr>
-        <w:pStyle w:val="Compact"/>
-      </w:pPr>
-      <w:hyperlink r:id="rId89">
-        <w:r>
-          <w:rPr>
-            <w:rStyle w:val="Hyperlink"/>
-            <w:i/>
-          </w:rPr>
-          <w:t xml:space="preserve">Unofficial Raspberry Pi Manual</w:t>
-        </w:r>
-      </w:hyperlink>
-      <w:r>
-        <w:t xml:space="preserve"> </w:t>
-      </w:r>
-      <w:r>
-        <w:t xml:space="preserve">[</w:t>
-      </w:r>
-      <w:r>
-        <w:t xml:space="preserve"> </w:t>
-      </w:r>
-      <w:hyperlink r:id="rId57">
-        <w:r>
-          <w:rPr>
-            <w:rStyle w:val="Hyperlink"/>
-          </w:rPr>
-          <w:t xml:space="preserve">pdf</w:t>
-        </w:r>
-      </w:hyperlink>
-      <w:r>
-        <w:t xml:space="preserve"> </w:t>
-      </w:r>
-      <w:r>
-        <w:t xml:space="preserve">] Sections 1-3</w:t>
-      </w:r>
-    </w:p>
-    <w:p>
-      <w:pPr>
-        <w:numPr>
-          <w:ilvl w:val="0"/>
-          <w:numId w:val="1015"/>
-        </w:numPr>
-        <w:pStyle w:val="Compact"/>
-      </w:pPr>
-      <w:hyperlink r:id="rId90">
-        <w:r>
-          <w:rPr>
-            <w:rStyle w:val="Hyperlink"/>
-          </w:rPr>
-          <w:t xml:space="preserve">What is an OS?</w:t>
-        </w:r>
-      </w:hyperlink>
-      <w:r>
-        <w:t xml:space="preserve"> </w:t>
-      </w:r>
-      <w:r>
-        <w:t xml:space="preserve">(Crash Course Computer Science) [13:35]</w:t>
-      </w:r>
-    </w:p>
-    <w:p>
-      <w:pPr>
-        <w:numPr>
-          <w:ilvl w:val="0"/>
-          <w:numId w:val="1015"/>
-        </w:numPr>
-        <w:pStyle w:val="Compact"/>
-      </w:pPr>
-      <w:r>
-        <w:t xml:space="preserve">Klint Finley. (April 24, 2019)</w:t>
-      </w:r>
-      <w:r>
-        <w:t xml:space="preserve"> </w:t>
-      </w:r>
-      <w:hyperlink r:id="rId91">
         <w:r>
           <w:rPr>
             <w:rStyle w:val="Hyperlink"/>
@@ -3631,11 +3631,11 @@
       <w:pPr>
         <w:pStyle w:val="Heading3"/>
       </w:pPr>
-      <w:bookmarkStart w:id="92" w:name="to-do-1"/>
+      <w:bookmarkStart w:id="88" w:name="to-do-1"/>
       <w:r>
         <w:t xml:space="preserve">To Do:</w:t>
       </w:r>
-      <w:bookmarkEnd w:id="92"/>
+      <w:bookmarkEnd w:id="88"/>
     </w:p>
     <w:p>
       <w:pPr>
@@ -3686,7 +3686,7 @@
       <w:r>
         <w:t xml:space="preserve">Install Raspberry Pi OS on your RPI. [</w:t>
       </w:r>
-      <w:hyperlink r:id="rId93">
+      <w:hyperlink r:id="rId89">
         <w:r>
           <w:rPr>
             <w:rStyle w:val="Hyperlink"/>
@@ -3763,7 +3763,7 @@
       <w:r>
         <w:t xml:space="preserve"> </w:t>
       </w:r>
-      <w:hyperlink r:id="rId94">
+      <w:hyperlink r:id="rId90">
         <w:r>
           <w:rPr>
             <w:rStyle w:val="Hyperlink"/>
@@ -3791,11 +3791,11 @@
       <w:pPr>
         <w:pStyle w:val="Heading3"/>
       </w:pPr>
-      <w:bookmarkStart w:id="95" w:name="live-lab-agenda"/>
+      <w:bookmarkStart w:id="91" w:name="live-lab-agenda"/>
       <w:r>
         <w:t xml:space="preserve">Live Lab Agenda</w:t>
       </w:r>
-      <w:bookmarkEnd w:id="95"/>
+      <w:bookmarkEnd w:id="91"/>
     </w:p>
     <w:p>
       <w:pPr>
@@ -3861,11 +3861,11 @@
       <w:pPr>
         <w:pStyle w:val="Heading2"/>
       </w:pPr>
-      <w:bookmarkStart w:id="96" w:name="week-2-the-command-line"/>
+      <w:bookmarkStart w:id="92" w:name="week-2-the-command-line"/>
       <w:r>
         <w:t xml:space="preserve">Week 2: The Command Line</w:t>
       </w:r>
-      <w:bookmarkEnd w:id="96"/>
+      <w:bookmarkEnd w:id="92"/>
     </w:p>
     <w:p>
       <w:pPr>
@@ -3980,11 +3980,11 @@
       <w:pPr>
         <w:pStyle w:val="Heading3"/>
       </w:pPr>
-      <w:bookmarkStart w:id="97" w:name="week-2-guiding-questions"/>
-      <w:r>
-        <w:t xml:space="preserve">Week 2 Guiding Questions:</w:t>
-      </w:r>
-      <w:bookmarkEnd w:id="97"/>
+      <w:bookmarkStart w:id="93" w:name="guiding-questions-1"/>
+      <w:r>
+        <w:t xml:space="preserve">Guiding Questions:</w:t>
+      </w:r>
+      <w:bookmarkEnd w:id="93"/>
     </w:p>
     <w:p>
       <w:pPr>
@@ -4014,11 +4014,11 @@
       <w:pPr>
         <w:pStyle w:val="Heading3"/>
       </w:pPr>
-      <w:bookmarkStart w:id="98" w:name="watch-play-read"/>
+      <w:bookmarkStart w:id="94" w:name="watch-play-read"/>
       <w:r>
         <w:t xml:space="preserve">Watch, Play, &amp; Read:</w:t>
       </w:r>
-      <w:bookmarkEnd w:id="98"/>
+      <w:bookmarkEnd w:id="94"/>
     </w:p>
     <w:p>
       <w:pPr>
@@ -4034,7 +4034,7 @@
       <w:r>
         <w:t xml:space="preserve"> </w:t>
       </w:r>
-      <w:hyperlink r:id="rId99">
+      <w:hyperlink r:id="rId95">
         <w:r>
           <w:rPr>
             <w:rStyle w:val="Hyperlink"/>
@@ -4057,7 +4057,7 @@
       <w:r>
         <w:t xml:space="preserve"> </w:t>
       </w:r>
-      <w:hyperlink r:id="rId100">
+      <w:hyperlink r:id="rId96">
         <w:r>
           <w:rPr>
             <w:rStyle w:val="Hyperlink"/>
@@ -4083,7 +4083,7 @@
       <w:r>
         <w:t xml:space="preserve"> </w:t>
       </w:r>
-      <w:hyperlink r:id="rId101">
+      <w:hyperlink r:id="rId97">
         <w:r>
           <w:rPr>
             <w:rStyle w:val="Hyperlink"/>
@@ -4112,7 +4112,7 @@
       <w:r>
         <w:t xml:space="preserve"> </w:t>
       </w:r>
-      <w:hyperlink r:id="rId102">
+      <w:hyperlink r:id="rId98">
         <w:r>
           <w:rPr>
             <w:rStyle w:val="Hyperlink"/>
@@ -4138,11 +4138,11 @@
       <w:pPr>
         <w:pStyle w:val="Heading3"/>
       </w:pPr>
-      <w:bookmarkStart w:id="103" w:name="to-do-2"/>
+      <w:bookmarkStart w:id="99" w:name="to-do-2"/>
       <w:r>
         <w:t xml:space="preserve">To Do:</w:t>
       </w:r>
-      <w:bookmarkEnd w:id="103"/>
+      <w:bookmarkEnd w:id="99"/>
     </w:p>
     <w:p>
       <w:pPr>
@@ -4212,7 +4212,7 @@
       <w:r>
         <w:t xml:space="preserve"> </w:t>
       </w:r>
-      <w:hyperlink r:id="rId36">
+      <w:hyperlink r:id="rId33">
         <w:r>
           <w:rPr>
             <w:rStyle w:val="Hyperlink"/>
@@ -4256,7 +4256,7 @@
       <w:r>
         <w:t xml:space="preserve"> </w:t>
       </w:r>
-      <w:hyperlink r:id="rId104">
+      <w:hyperlink r:id="rId100">
         <w:r>
           <w:rPr>
             <w:rStyle w:val="Hyperlink"/>
@@ -4302,11 +4302,11 @@
       <w:pPr>
         <w:pStyle w:val="Heading3"/>
       </w:pPr>
-      <w:bookmarkStart w:id="105" w:name="live-lab-agenda-1"/>
+      <w:bookmarkStart w:id="101" w:name="live-lab-agenda-1"/>
       <w:r>
         <w:t xml:space="preserve">Live Lab Agenda</w:t>
       </w:r>
-      <w:bookmarkEnd w:id="105"/>
+      <w:bookmarkEnd w:id="101"/>
     </w:p>
     <w:p>
       <w:pPr>
@@ -4381,11 +4381,11 @@
       <w:pPr>
         <w:pStyle w:val="Heading2"/>
       </w:pPr>
-      <w:bookmarkStart w:id="106" w:name="week-3-users-groups-files-permissions"/>
+      <w:bookmarkStart w:id="102" w:name="week-3-users-groups-files-permissions"/>
       <w:r>
         <w:t xml:space="preserve">Week 3: Users, Groups, Files, &amp; Permissions</w:t>
       </w:r>
-      <w:bookmarkEnd w:id="106"/>
+      <w:bookmarkEnd w:id="102"/>
     </w:p>
     <w:p>
       <w:pPr>
@@ -4447,11 +4447,11 @@
       <w:pPr>
         <w:pStyle w:val="Heading3"/>
       </w:pPr>
-      <w:bookmarkStart w:id="107" w:name="week-3-guiding-questions"/>
-      <w:r>
-        <w:t xml:space="preserve">Week 3 Guiding Questions:</w:t>
-      </w:r>
-      <w:bookmarkEnd w:id="107"/>
+      <w:bookmarkStart w:id="103" w:name="guiding-questions-2"/>
+      <w:r>
+        <w:t xml:space="preserve">Guiding Questions:</w:t>
+      </w:r>
+      <w:bookmarkEnd w:id="103"/>
     </w:p>
     <w:p>
       <w:pPr>
@@ -4481,11 +4481,11 @@
       <w:pPr>
         <w:pStyle w:val="Heading3"/>
       </w:pPr>
-      <w:bookmarkStart w:id="108" w:name="watch-read-1"/>
+      <w:bookmarkStart w:id="104" w:name="watch-read-1"/>
       <w:r>
         <w:t xml:space="preserve">Watch &amp; Read:</w:t>
       </w:r>
-      <w:bookmarkEnd w:id="108"/>
+      <w:bookmarkEnd w:id="104"/>
     </w:p>
     <w:p>
       <w:pPr>
@@ -4501,20 +4501,124 @@
       <w:r>
         <w:t xml:space="preserve"> </w:t>
       </w:r>
+      <w:hyperlink r:id="rId105">
+        <w:r>
+          <w:rPr>
+            <w:rStyle w:val="Hyperlink"/>
+          </w:rPr>
+          <w:t xml:space="preserve">Files &amp; File Systems: Crash Course Computer Science #20</w:t>
+        </w:r>
+      </w:hyperlink>
+      <w:r>
+        <w:t xml:space="preserve"> </w:t>
+      </w:r>
+      <w:r>
+        <w:t xml:space="preserve">[12:02]</w:t>
+      </w:r>
+    </w:p>
+    <w:p>
+      <w:pPr>
+        <w:numPr>
+          <w:ilvl w:val="0"/>
+          <w:numId w:val="1023"/>
+        </w:numPr>
+        <w:pStyle w:val="Compact"/>
+      </w:pPr>
+      <w:r>
+        <w:t xml:space="preserve">Watch</w:t>
+      </w:r>
+      <w:r>
+        <w:t xml:space="preserve"> </w:t>
+      </w:r>
+      <w:hyperlink r:id="rId106">
+        <w:r>
+          <w:rPr>
+            <w:rStyle w:val="Hyperlink"/>
+          </w:rPr>
+          <w:t xml:space="preserve">Compression: Crash Course Computer Science #21</w:t>
+        </w:r>
+      </w:hyperlink>
+      <w:r>
+        <w:t xml:space="preserve"> </w:t>
+      </w:r>
+      <w:r>
+        <w:t xml:space="preserve">[12:47]</w:t>
+      </w:r>
+    </w:p>
+    <w:p>
+      <w:pPr>
+        <w:numPr>
+          <w:ilvl w:val="0"/>
+          <w:numId w:val="1023"/>
+        </w:numPr>
+        <w:pStyle w:val="Compact"/>
+      </w:pPr>
+      <w:r>
+        <w:t xml:space="preserve">Read</w:t>
+      </w:r>
+      <w:r>
+        <w:t xml:space="preserve"> </w:t>
+      </w:r>
+      <w:hyperlink r:id="rId107">
+        <w:r>
+          <w:rPr>
+            <w:rStyle w:val="Hyperlink"/>
+          </w:rPr>
+          <w:t xml:space="preserve">Understanding Basic File Permissions and ownership in Linux</w:t>
+        </w:r>
+      </w:hyperlink>
+    </w:p>
+    <w:p>
+      <w:pPr>
+        <w:numPr>
+          <w:ilvl w:val="0"/>
+          <w:numId w:val="1023"/>
+        </w:numPr>
+        <w:pStyle w:val="Compact"/>
+      </w:pPr>
+      <w:r>
+        <w:t xml:space="preserve">Watch</w:t>
+      </w:r>
+      <w:r>
+        <w:t xml:space="preserve"> </w:t>
+      </w:r>
+      <w:hyperlink r:id="rId108">
+        <w:r>
+          <w:rPr>
+            <w:rStyle w:val="Hyperlink"/>
+          </w:rPr>
+          <w:t xml:space="preserve">Linux Terminal 201: How To Use tar, gzip, bzip2, and zip - HakTip 156</w:t>
+        </w:r>
+      </w:hyperlink>
+      <w:r>
+        <w:t xml:space="preserve"> </w:t>
+      </w:r>
+      <w:r>
+        <w:t xml:space="preserve">[11:32]</w:t>
+      </w:r>
+    </w:p>
+    <w:p>
+      <w:pPr>
+        <w:numPr>
+          <w:ilvl w:val="0"/>
+          <w:numId w:val="1023"/>
+        </w:numPr>
+        <w:pStyle w:val="Compact"/>
+      </w:pPr>
+      <w:r>
+        <w:t xml:space="preserve">Docs</w:t>
+      </w:r>
+      <w:r>
+        <w:t xml:space="preserve"> </w:t>
+      </w:r>
       <w:hyperlink r:id="rId109">
         <w:r>
           <w:rPr>
             <w:rStyle w:val="Hyperlink"/>
           </w:rPr>
-          <w:t xml:space="preserve">Files &amp; File Systems: Crash Course Computer Science #20</w:t>
+          <w:t xml:space="preserve">Linux users</w:t>
         </w:r>
       </w:hyperlink>
-      <w:r>
-        <w:t xml:space="preserve"> </w:t>
-      </w:r>
-      <w:r>
-        <w:t xml:space="preserve">[12:02]</w:t>
-      </w:r>
     </w:p>
     <w:p>
       <w:pPr>
@@ -4525,7 +4629,7 @@
         <w:pStyle w:val="Compact"/>
       </w:pPr>
       <w:r>
-        <w:t xml:space="preserve">Watch</w:t>
+        <w:t xml:space="preserve">Docs</w:t>
       </w:r>
       <w:r>
         <w:t xml:space="preserve"> </w:t>
@@ -4535,377 +4639,273 @@
           <w:rPr>
             <w:rStyle w:val="Hyperlink"/>
           </w:rPr>
-          <w:t xml:space="preserve">Compression: Crash Course Computer Science #21</w:t>
+          <w:t xml:space="preserve">How To Extract Zip, Gz, Tar, Bz2, 7z, Xz and Rar File in Linux</w:t>
         </w:r>
       </w:hyperlink>
-      <w:r>
-        <w:t xml:space="preserve"> </w:t>
-      </w:r>
-      <w:r>
-        <w:t xml:space="preserve">[12:47]</w:t>
-      </w:r>
-    </w:p>
-    <w:p>
-      <w:pPr>
-        <w:numPr>
-          <w:ilvl w:val="0"/>
-          <w:numId w:val="1023"/>
-        </w:numPr>
-        <w:pStyle w:val="Compact"/>
-      </w:pPr>
-      <w:r>
-        <w:t xml:space="preserve">Read</w:t>
-      </w:r>
-      <w:r>
-        <w:t xml:space="preserve"> </w:t>
-      </w:r>
-      <w:hyperlink r:id="rId111">
-        <w:r>
-          <w:rPr>
-            <w:rStyle w:val="Hyperlink"/>
-          </w:rPr>
-          <w:t xml:space="preserve">Understanding Basic File Permissions and ownership in Linux</w:t>
+    </w:p>
+    <w:p>
+      <w:pPr>
+        <w:pStyle w:val="Heading3"/>
+      </w:pPr>
+      <w:bookmarkStart w:id="111" w:name="to-do-3"/>
+      <w:r>
+        <w:t xml:space="preserve">To Do:</w:t>
+      </w:r>
+      <w:bookmarkEnd w:id="111"/>
+    </w:p>
+    <w:p>
+      <w:pPr>
+        <w:numPr>
+          <w:ilvl w:val="0"/>
+          <w:numId w:val="1024"/>
+        </w:numPr>
+        <w:pStyle w:val="Compact"/>
+      </w:pPr>
+      <w:r>
+        <w:t xml:space="preserve">finish RPI Client or Server Setup project by the end of the week</w:t>
+      </w:r>
+    </w:p>
+    <w:p>
+      <w:pPr>
+        <w:pStyle w:val="Heading2"/>
+      </w:pPr>
+      <w:bookmarkStart w:id="112" w:name="week-4-networks"/>
+      <w:r>
+        <w:t xml:space="preserve">Week 4: Networks</w:t>
+      </w:r>
+      <w:bookmarkEnd w:id="112"/>
+    </w:p>
+    <w:p>
+      <w:pPr>
+        <w:pStyle w:val="FirstParagraph"/>
+      </w:pPr>
+      <w:r>
+        <w:t xml:space="preserve">How does the internet work? What happens after you hit enter on a search term</w:t>
+      </w:r>
+      <w:r>
+        <w:t xml:space="preserve"> </w:t>
+      </w:r>
+      <w:r>
+        <w:t xml:space="preserve">on</w:t>
+      </w:r>
+      <w:r>
+        <w:t xml:space="preserve"> </w:t>
+      </w:r>
+      <w:hyperlink r:id="rId113">
+        <w:r>
+          <w:rPr>
+            <w:rStyle w:val="Hyperlink"/>
+          </w:rPr>
+          <w:t xml:space="preserve">Duck Duck Go</w:t>
         </w:r>
       </w:hyperlink>
-    </w:p>
-    <w:p>
-      <w:pPr>
-        <w:numPr>
-          <w:ilvl w:val="0"/>
-          <w:numId w:val="1023"/>
-        </w:numPr>
-        <w:pStyle w:val="Compact"/>
-      </w:pPr>
-      <w:r>
-        <w:t xml:space="preserve">Watch</w:t>
-      </w:r>
-      <w:r>
-        <w:t xml:space="preserve"> </w:t>
-      </w:r>
-      <w:hyperlink r:id="rId112">
-        <w:r>
-          <w:rPr>
-            <w:rStyle w:val="Hyperlink"/>
-          </w:rPr>
-          <w:t xml:space="preserve">Linux Terminal 201: How To Use tar, gzip, bzip2, and zip - HakTip 156</w:t>
+      <w:r>
+        <w:t xml:space="preserve">? How does Spotify get music</w:t>
+      </w:r>
+      <w:r>
+        <w:t xml:space="preserve"> </w:t>
+      </w:r>
+      <w:r>
+        <w:t xml:space="preserve">to your phone to your wireless earbuds? A deeper understanding of different</w:t>
+      </w:r>
+      <w:r>
+        <w:t xml:space="preserve"> </w:t>
+      </w:r>
+      <w:r>
+        <w:t xml:space="preserve">networking hardware, software, and protocols will help us better understand</w:t>
+      </w:r>
+      <w:r>
+        <w:t xml:space="preserve"> </w:t>
+      </w:r>
+      <w:r>
+        <w:t xml:space="preserve">the networked software we’re installing, configuring, and troubleshooting.</w:t>
+      </w:r>
+    </w:p>
+    <w:p>
+      <w:pPr>
+        <w:pStyle w:val="Heading3"/>
+      </w:pPr>
+      <w:bookmarkStart w:id="114" w:name="guiding-questions-3"/>
+      <w:r>
+        <w:t xml:space="preserve">Guiding Questions:</w:t>
+      </w:r>
+      <w:bookmarkEnd w:id="114"/>
+    </w:p>
+    <w:p>
+      <w:pPr>
+        <w:numPr>
+          <w:ilvl w:val="0"/>
+          <w:numId w:val="1025"/>
+        </w:numPr>
+        <w:pStyle w:val="Compact"/>
+      </w:pPr>
+      <w:r>
+        <w:t xml:space="preserve">How does the internet work as a collection of networks?</w:t>
+      </w:r>
+    </w:p>
+    <w:p>
+      <w:pPr>
+        <w:numPr>
+          <w:ilvl w:val="0"/>
+          <w:numId w:val="1025"/>
+        </w:numPr>
+        <w:pStyle w:val="Compact"/>
+      </w:pPr>
+      <w:r>
+        <w:t xml:space="preserve">How does a multi-layered model allow for abstraction between different layers?</w:t>
+      </w:r>
+    </w:p>
+    <w:p>
+      <w:pPr>
+        <w:pStyle w:val="Heading3"/>
+      </w:pPr>
+      <w:bookmarkStart w:id="115" w:name="watch"/>
+      <w:r>
+        <w:t xml:space="preserve">Watch:</w:t>
+      </w:r>
+      <w:bookmarkEnd w:id="115"/>
+    </w:p>
+    <w:p>
+      <w:pPr>
+        <w:numPr>
+          <w:ilvl w:val="0"/>
+          <w:numId w:val="1026"/>
+        </w:numPr>
+        <w:pStyle w:val="Compact"/>
+      </w:pPr>
+      <w:hyperlink r:id="rId116">
+        <w:r>
+          <w:rPr>
+            <w:rStyle w:val="Hyperlink"/>
+          </w:rPr>
+          <w:t xml:space="preserve">How the Internet Works in 5 Minutes</w:t>
         </w:r>
       </w:hyperlink>
       <w:r>
         <w:t xml:space="preserve"> </w:t>
       </w:r>
       <w:r>
-        <w:t xml:space="preserve">[11:32]</w:t>
-      </w:r>
-    </w:p>
-    <w:p>
-      <w:pPr>
-        <w:numPr>
-          <w:ilvl w:val="0"/>
-          <w:numId w:val="1023"/>
-        </w:numPr>
-        <w:pStyle w:val="Compact"/>
-      </w:pPr>
-      <w:r>
-        <w:t xml:space="preserve">Docs</w:t>
-      </w:r>
-      <w:r>
-        <w:t xml:space="preserve"> </w:t>
-      </w:r>
-      <w:hyperlink r:id="rId113">
-        <w:r>
-          <w:rPr>
-            <w:rStyle w:val="Hyperlink"/>
-          </w:rPr>
-          <w:t xml:space="preserve">Linux users</w:t>
+        <w:t xml:space="preserve">[4:48]</w:t>
+      </w:r>
+    </w:p>
+    <w:p>
+      <w:pPr>
+        <w:numPr>
+          <w:ilvl w:val="0"/>
+          <w:numId w:val="1026"/>
+        </w:numPr>
+        <w:pStyle w:val="Compact"/>
+      </w:pPr>
+      <w:hyperlink r:id="rId117">
+        <w:r>
+          <w:rPr>
+            <w:rStyle w:val="Hyperlink"/>
+          </w:rPr>
+          <w:t xml:space="preserve">The Internet: IP Addresses &amp; DNS</w:t>
         </w:r>
       </w:hyperlink>
-    </w:p>
-    <w:p>
-      <w:pPr>
-        <w:numPr>
-          <w:ilvl w:val="0"/>
-          <w:numId w:val="1023"/>
-        </w:numPr>
-        <w:pStyle w:val="Compact"/>
-      </w:pPr>
-      <w:r>
-        <w:t xml:space="preserve">Docs</w:t>
-      </w:r>
-      <w:r>
-        <w:t xml:space="preserve"> </w:t>
-      </w:r>
-      <w:hyperlink r:id="rId114">
-        <w:r>
-          <w:rPr>
-            <w:rStyle w:val="Hyperlink"/>
-          </w:rPr>
-          <w:t xml:space="preserve">How To Extract Zip, Gz, Tar, Bz2, 7z, Xz and Rar File in Linux</w:t>
+      <w:r>
+        <w:t xml:space="preserve"> </w:t>
+      </w:r>
+      <w:r>
+        <w:t xml:space="preserve">[6:44]</w:t>
+      </w:r>
+    </w:p>
+    <w:p>
+      <w:pPr>
+        <w:numPr>
+          <w:ilvl w:val="0"/>
+          <w:numId w:val="1026"/>
+        </w:numPr>
+        <w:pStyle w:val="Compact"/>
+      </w:pPr>
+      <w:hyperlink r:id="rId118">
+        <w:r>
+          <w:rPr>
+            <w:rStyle w:val="Hyperlink"/>
+          </w:rPr>
+          <w:t xml:space="preserve">The Internet: Wires, Cables &amp; Wifi</w:t>
         </w:r>
       </w:hyperlink>
+      <w:r>
+        <w:t xml:space="preserve"> </w:t>
+      </w:r>
+      <w:r>
+        <w:t xml:space="preserve">[6:41]</w:t>
+      </w:r>
+    </w:p>
+    <w:p>
+      <w:pPr>
+        <w:numPr>
+          <w:ilvl w:val="0"/>
+          <w:numId w:val="1026"/>
+        </w:numPr>
+        <w:pStyle w:val="Compact"/>
+      </w:pPr>
+      <w:hyperlink r:id="rId119">
+        <w:r>
+          <w:rPr>
+            <w:rStyle w:val="Hyperlink"/>
+          </w:rPr>
+          <w:t xml:space="preserve">The Internet: Packets, Routing &amp; Reliability</w:t>
+        </w:r>
+      </w:hyperlink>
+      <w:r>
+        <w:t xml:space="preserve"> </w:t>
+      </w:r>
+      <w:r>
+        <w:t xml:space="preserve">[6:25]</w:t>
+      </w:r>
     </w:p>
     <w:p>
       <w:pPr>
         <w:pStyle w:val="Heading3"/>
       </w:pPr>
-      <w:bookmarkStart w:id="115" w:name="to-do-3"/>
+      <w:bookmarkStart w:id="120" w:name="to-do-4"/>
       <w:r>
         <w:t xml:space="preserve">To Do:</w:t>
       </w:r>
-      <w:bookmarkEnd w:id="115"/>
-    </w:p>
-    <w:p>
-      <w:pPr>
-        <w:numPr>
-          <w:ilvl w:val="0"/>
-          <w:numId w:val="1024"/>
-        </w:numPr>
-        <w:pStyle w:val="Compact"/>
-      </w:pPr>
-      <w:r>
-        <w:t xml:space="preserve">finish RPI Client or Server Setup project by the end of the week</w:t>
-      </w:r>
-    </w:p>
-    <w:p>
-      <w:pPr>
-        <w:pStyle w:val="Heading2"/>
-      </w:pPr>
-      <w:bookmarkStart w:id="116" w:name="week-4-networks"/>
-      <w:r>
-        <w:t xml:space="preserve">Week 4: Networks</w:t>
-      </w:r>
-      <w:bookmarkEnd w:id="116"/>
-    </w:p>
-    <w:p>
-      <w:pPr>
-        <w:pStyle w:val="FirstParagraph"/>
-      </w:pPr>
-      <w:r>
-        <w:t xml:space="preserve">How does the internet work? What happens after you hit enter on a search term</w:t>
-      </w:r>
-      <w:r>
-        <w:t xml:space="preserve"> </w:t>
-      </w:r>
-      <w:r>
-        <w:t xml:space="preserve">on</w:t>
-      </w:r>
-      <w:r>
-        <w:t xml:space="preserve"> </w:t>
-      </w:r>
-      <w:hyperlink r:id="rId117">
-        <w:r>
-          <w:rPr>
-            <w:rStyle w:val="Hyperlink"/>
-          </w:rPr>
-          <w:t xml:space="preserve">Duck Duck Go</w:t>
-        </w:r>
-      </w:hyperlink>
-      <w:r>
-        <w:t xml:space="preserve">? How does Spotify get music</w:t>
-      </w:r>
-      <w:r>
-        <w:t xml:space="preserve"> </w:t>
-      </w:r>
-      <w:r>
-        <w:t xml:space="preserve">to your phone to your wireless earbuds? A deeper understanding of different</w:t>
-      </w:r>
-      <w:r>
-        <w:t xml:space="preserve"> </w:t>
-      </w:r>
-      <w:r>
-        <w:t xml:space="preserve">networking hardware, software, and protocols will help us better understand</w:t>
-      </w:r>
-      <w:r>
-        <w:t xml:space="preserve"> </w:t>
-      </w:r>
-      <w:r>
-        <w:t xml:space="preserve">the networked software we’re installing, configuring, and troubleshooting.</w:t>
+      <w:bookmarkEnd w:id="120"/>
+    </w:p>
+    <w:p>
+      <w:pPr>
+        <w:numPr>
+          <w:ilvl w:val="0"/>
+          <w:numId w:val="1027"/>
+        </w:numPr>
+        <w:pStyle w:val="Compact"/>
+      </w:pPr>
+      <w:r>
+        <w:t xml:space="preserve">Post (with a partner) a written report on one of the network topics (see full instructions below).</w:t>
+      </w:r>
+    </w:p>
+    <w:p>
+      <w:pPr>
+        <w:numPr>
+          <w:ilvl w:val="0"/>
+          <w:numId w:val="1027"/>
+        </w:numPr>
+        <w:pStyle w:val="Compact"/>
+      </w:pPr>
+      <w:r>
+        <w:t xml:space="preserve">Choose a topic and a partner for your final project. Create a Trello board</w:t>
+      </w:r>
+      <w:r>
+        <w:t xml:space="preserve"> </w:t>
+      </w:r>
+      <w:r>
+        <w:t xml:space="preserve">for it and share it with your partner and the instructors.</w:t>
       </w:r>
     </w:p>
     <w:p>
       <w:pPr>
         <w:pStyle w:val="Heading3"/>
       </w:pPr>
-      <w:bookmarkStart w:id="118" w:name="week-4-guiding-questions"/>
-      <w:r>
-        <w:t xml:space="preserve">Week 4 Guiding Questions:</w:t>
-      </w:r>
-      <w:bookmarkEnd w:id="118"/>
-    </w:p>
-    <w:p>
-      <w:pPr>
-        <w:numPr>
-          <w:ilvl w:val="0"/>
-          <w:numId w:val="1025"/>
-        </w:numPr>
-        <w:pStyle w:val="Compact"/>
-      </w:pPr>
-      <w:r>
-        <w:t xml:space="preserve">How does the internet work as a collection of networks?</w:t>
-      </w:r>
-    </w:p>
-    <w:p>
-      <w:pPr>
-        <w:numPr>
-          <w:ilvl w:val="0"/>
-          <w:numId w:val="1025"/>
-        </w:numPr>
-        <w:pStyle w:val="Compact"/>
-      </w:pPr>
-      <w:r>
-        <w:t xml:space="preserve">How does a multi-layered model allow for abstraction between different layers?</w:t>
-      </w:r>
-    </w:p>
-    <w:p>
-      <w:pPr>
-        <w:pStyle w:val="Heading3"/>
-      </w:pPr>
-      <w:bookmarkStart w:id="119" w:name="watch"/>
-      <w:r>
-        <w:t xml:space="preserve">Watch:</w:t>
-      </w:r>
-      <w:bookmarkEnd w:id="119"/>
-    </w:p>
-    <w:p>
-      <w:pPr>
-        <w:numPr>
-          <w:ilvl w:val="0"/>
-          <w:numId w:val="1026"/>
-        </w:numPr>
-        <w:pStyle w:val="Compact"/>
-      </w:pPr>
-      <w:hyperlink r:id="rId120">
-        <w:r>
-          <w:rPr>
-            <w:rStyle w:val="Hyperlink"/>
-          </w:rPr>
-          <w:t xml:space="preserve">How the Internet Works in 5 Minutes</w:t>
-        </w:r>
-      </w:hyperlink>
-      <w:r>
-        <w:t xml:space="preserve"> </w:t>
-      </w:r>
-      <w:r>
-        <w:t xml:space="preserve">[4:48]</w:t>
-      </w:r>
-    </w:p>
-    <w:p>
-      <w:pPr>
-        <w:numPr>
-          <w:ilvl w:val="0"/>
-          <w:numId w:val="1026"/>
-        </w:numPr>
-        <w:pStyle w:val="Compact"/>
-      </w:pPr>
-      <w:hyperlink r:id="rId121">
-        <w:r>
-          <w:rPr>
-            <w:rStyle w:val="Hyperlink"/>
-          </w:rPr>
-          <w:t xml:space="preserve">The Internet: IP Addresses &amp; DNS</w:t>
-        </w:r>
-      </w:hyperlink>
-      <w:r>
-        <w:t xml:space="preserve"> </w:t>
-      </w:r>
-      <w:r>
-        <w:t xml:space="preserve">[6:44]</w:t>
-      </w:r>
-    </w:p>
-    <w:p>
-      <w:pPr>
-        <w:numPr>
-          <w:ilvl w:val="0"/>
-          <w:numId w:val="1026"/>
-        </w:numPr>
-        <w:pStyle w:val="Compact"/>
-      </w:pPr>
-      <w:hyperlink r:id="rId122">
-        <w:r>
-          <w:rPr>
-            <w:rStyle w:val="Hyperlink"/>
-          </w:rPr>
-          <w:t xml:space="preserve">The Internet: Wires, Cables &amp; Wifi</w:t>
-        </w:r>
-      </w:hyperlink>
-      <w:r>
-        <w:t xml:space="preserve"> </w:t>
-      </w:r>
-      <w:r>
-        <w:t xml:space="preserve">[6:41]</w:t>
-      </w:r>
-    </w:p>
-    <w:p>
-      <w:pPr>
-        <w:numPr>
-          <w:ilvl w:val="0"/>
-          <w:numId w:val="1026"/>
-        </w:numPr>
-        <w:pStyle w:val="Compact"/>
-      </w:pPr>
-      <w:hyperlink r:id="rId123">
-        <w:r>
-          <w:rPr>
-            <w:rStyle w:val="Hyperlink"/>
-          </w:rPr>
-          <w:t xml:space="preserve">The Internet: Packets, Routing &amp; Reliability</w:t>
-        </w:r>
-      </w:hyperlink>
-      <w:r>
-        <w:t xml:space="preserve"> </w:t>
-      </w:r>
-      <w:r>
-        <w:t xml:space="preserve">[6:25]</w:t>
-      </w:r>
-    </w:p>
-    <w:p>
-      <w:pPr>
-        <w:pStyle w:val="Heading3"/>
-      </w:pPr>
-      <w:bookmarkStart w:id="124" w:name="to-do-4"/>
-      <w:r>
-        <w:t xml:space="preserve">To Do:</w:t>
-      </w:r>
-      <w:bookmarkEnd w:id="124"/>
-    </w:p>
-    <w:p>
-      <w:pPr>
-        <w:numPr>
-          <w:ilvl w:val="0"/>
-          <w:numId w:val="1027"/>
-        </w:numPr>
-        <w:pStyle w:val="Compact"/>
-      </w:pPr>
-      <w:r>
-        <w:t xml:space="preserve">Post (with a partner) a written report on one of the network topics (see full instructions below).</w:t>
-      </w:r>
-    </w:p>
-    <w:p>
-      <w:pPr>
-        <w:numPr>
-          <w:ilvl w:val="0"/>
-          <w:numId w:val="1027"/>
-        </w:numPr>
-        <w:pStyle w:val="Compact"/>
-      </w:pPr>
-      <w:r>
-        <w:t xml:space="preserve">Choose a topic and a partner for your final project. Create a Trello board</w:t>
-      </w:r>
-      <w:r>
-        <w:t xml:space="preserve"> </w:t>
-      </w:r>
-      <w:r>
-        <w:t xml:space="preserve">for it and share it with your partner and the instructors.</w:t>
-      </w:r>
-    </w:p>
-    <w:p>
-      <w:pPr>
-        <w:pStyle w:val="Heading3"/>
-      </w:pPr>
-      <w:bookmarkStart w:id="125" w:name="networking-topic-report-instructions"/>
+      <w:bookmarkStart w:id="121" w:name="networking-topic-report-instructions"/>
       <w:r>
         <w:t xml:space="preserve">Networking Topic Report Instructions</w:t>
       </w:r>
-      <w:bookmarkEnd w:id="125"/>
+      <w:bookmarkEnd w:id="121"/>
     </w:p>
     <w:p>
       <w:pPr>
@@ -5098,17 +5098,17 @@
       <w:pPr>
         <w:pStyle w:val="Heading2"/>
       </w:pPr>
-      <w:bookmarkStart w:id="126" w:name="week-5-ethics"/>
+      <w:bookmarkStart w:id="122" w:name="week-5-ethics"/>
       <w:r>
         <w:t xml:space="preserve">Week 5: Ethics</w:t>
       </w:r>
-      <w:bookmarkEnd w:id="126"/>
+      <w:bookmarkEnd w:id="122"/>
     </w:p>
     <w:p>
       <w:pPr>
         <w:pStyle w:val="FirstParagraph"/>
       </w:pPr>
-      <w:hyperlink r:id="rId127">
+      <w:hyperlink r:id="rId123">
         <w:r>
           <w:rPr>
             <w:rStyle w:val="Hyperlink"/>
@@ -5175,11 +5175,11 @@
       <w:pPr>
         <w:pStyle w:val="Heading3"/>
       </w:pPr>
-      <w:bookmarkStart w:id="128" w:name="week-5-guiding-questions"/>
-      <w:r>
-        <w:t xml:space="preserve">Week 5 Guiding Questions:</w:t>
-      </w:r>
-      <w:bookmarkEnd w:id="128"/>
+      <w:bookmarkStart w:id="124" w:name="guiding-questions-4"/>
+      <w:r>
+        <w:t xml:space="preserve">Guiding Questions:</w:t>
+      </w:r>
+      <w:bookmarkEnd w:id="124"/>
     </w:p>
     <w:p>
       <w:pPr>
@@ -5209,11 +5209,11 @@
       <w:pPr>
         <w:pStyle w:val="Heading3"/>
       </w:pPr>
-      <w:bookmarkStart w:id="129" w:name="read"/>
+      <w:bookmarkStart w:id="125" w:name="read"/>
       <w:r>
         <w:t xml:space="preserve">Read:</w:t>
       </w:r>
-      <w:bookmarkEnd w:id="129"/>
+      <w:bookmarkEnd w:id="125"/>
     </w:p>
     <w:p>
       <w:pPr>
@@ -5244,7 +5244,7 @@
       <w:r>
         <w:t xml:space="preserve"> </w:t>
       </w:r>
-      <w:hyperlink r:id="rId130">
+      <w:hyperlink r:id="rId126">
         <w:r>
           <w:rPr>
             <w:rStyle w:val="Hyperlink"/>
@@ -5282,7 +5282,7 @@
       <w:r>
         <w:t xml:space="preserve"> </w:t>
       </w:r>
-      <w:hyperlink r:id="rId131">
+      <w:hyperlink r:id="rId127">
         <w:r>
           <w:rPr>
             <w:rStyle w:val="Hyperlink"/>
@@ -5320,7 +5320,7 @@
       <w:r>
         <w:t xml:space="preserve"> </w:t>
       </w:r>
-      <w:hyperlink r:id="rId132">
+      <w:hyperlink r:id="rId128">
         <w:r>
           <w:rPr>
             <w:rStyle w:val="Hyperlink"/>
@@ -5367,7 +5367,7 @@
         </w:numPr>
         <w:pStyle w:val="Compact"/>
       </w:pPr>
-      <w:hyperlink r:id="rId133">
+      <w:hyperlink r:id="rId129">
         <w:r>
           <w:rPr>
             <w:rStyle w:val="Hyperlink"/>
@@ -5405,7 +5405,7 @@
       <w:r>
         <w:t xml:space="preserve"> </w:t>
       </w:r>
-      <w:hyperlink r:id="rId134">
+      <w:hyperlink r:id="rId130">
         <w:r>
           <w:rPr>
             <w:rStyle w:val="Hyperlink"/>
@@ -5443,7 +5443,7 @@
       <w:r>
         <w:t xml:space="preserve"> </w:t>
       </w:r>
-      <w:hyperlink r:id="rId135">
+      <w:hyperlink r:id="rId131">
         <w:r>
           <w:rPr>
             <w:rStyle w:val="Hyperlink"/>
@@ -5471,11 +5471,11 @@
       <w:pPr>
         <w:pStyle w:val="Heading3"/>
       </w:pPr>
-      <w:bookmarkStart w:id="136" w:name="to-do-5"/>
+      <w:bookmarkStart w:id="132" w:name="to-do-5"/>
       <w:r>
         <w:t xml:space="preserve">To Do:</w:t>
       </w:r>
-      <w:bookmarkEnd w:id="136"/>
+      <w:bookmarkEnd w:id="132"/>
     </w:p>
     <w:p>
       <w:pPr>
@@ -5505,11 +5505,11 @@
       <w:pPr>
         <w:pStyle w:val="Heading2"/>
       </w:pPr>
-      <w:bookmarkStart w:id="137" w:name="week-6-final-project-due"/>
+      <w:bookmarkStart w:id="133" w:name="week-6-final-project-due"/>
       <w:r>
         <w:t xml:space="preserve">Week 6: Final Project Due</w:t>
       </w:r>
-      <w:bookmarkEnd w:id="137"/>
+      <w:bookmarkEnd w:id="133"/>
     </w:p>
     <w:p>
       <w:pPr>
@@ -5529,11 +5529,11 @@
       <w:pPr>
         <w:pStyle w:val="Heading3"/>
       </w:pPr>
-      <w:bookmarkStart w:id="138" w:name="to-do-6"/>
+      <w:bookmarkStart w:id="134" w:name="to-do-6"/>
       <w:r>
         <w:t xml:space="preserve">To Do:</w:t>
       </w:r>
-      <w:bookmarkEnd w:id="138"/>
+      <w:bookmarkEnd w:id="134"/>
     </w:p>
     <w:p>
       <w:pPr>

</xml_diff>

<commit_message>
added week 1 voice thread, fixed formatting bugs
</commit_message>
<xml_diff>
--- a/word/school-networks.docx
+++ b/word/school-networks.docx
@@ -412,7 +412,7 @@
         <w:t xml:space="preserve"> </w:t>
       </w:r>
       <w:r>
-        <w:t xml:space="preserve">Wednesday, July 1 - Tuesday, June 29</w:t>
+        <w:t xml:space="preserve">May 26 - July 1</w:t>
       </w:r>
     </w:p>
     <w:p>
@@ -1968,7 +1968,22 @@
         <w:pStyle w:val="BodyText"/>
       </w:pPr>
       <w:r>
-        <w:t xml:space="preserve">Quizzes are **ungraded* for the students taking them. Your team will receive</w:t>
+        <w:t xml:space="preserve">Quizzes are</w:t>
+      </w:r>
+      <w:r>
+        <w:t xml:space="preserve"> </w:t>
+      </w:r>
+      <w:r>
+        <w:rPr>
+          <w:b/>
+        </w:rPr>
+        <w:t xml:space="preserve">ungraded</w:t>
+      </w:r>
+      <w:r>
+        <w:t xml:space="preserve"> </w:t>
+      </w:r>
+      <w:r>
+        <w:t xml:space="preserve">for the students taking them. Your team will receive</w:t>
       </w:r>
       <w:r>
         <w:t xml:space="preserve"> </w:t>
@@ -3143,6 +3158,18 @@
         <w:t xml:space="preserve">Watch &amp; Read:</w:t>
       </w:r>
       <w:bookmarkEnd w:id="62"/>
+    </w:p>
+    <w:p>
+      <w:pPr>
+        <w:numPr>
+          <w:ilvl w:val="0"/>
+          <w:numId w:val="1012"/>
+        </w:numPr>
+        <w:pStyle w:val="Compact"/>
+      </w:pPr>
+      <w:r>
+        <w:t xml:space="preserve">Watch the Week 1 Introduction Voice Thread (see Moodle)</w:t>
+      </w:r>
     </w:p>
     <w:p>
       <w:pPr>
@@ -3456,6 +3483,18 @@
         <w:pStyle w:val="Compact"/>
       </w:pPr>
       <w:r>
+        <w:t xml:space="preserve">Read the syllabus and post any questions on Slack</w:t>
+      </w:r>
+    </w:p>
+    <w:p>
+      <w:pPr>
+        <w:numPr>
+          <w:ilvl w:val="0"/>
+          <w:numId w:val="1013"/>
+        </w:numPr>
+        <w:pStyle w:val="Compact"/>
+      </w:pPr>
+      <w:r>
         <w:t xml:space="preserve">Take the</w:t>
       </w:r>
       <w:r>
@@ -3522,17 +3561,29 @@
       <w:r>
         <w:t xml:space="preserve">Breakout Rooms</w:t>
       </w:r>
-      <w:r>
-        <w:t xml:space="preserve"> </w:t>
-      </w:r>
-      <w:r>
-        <w:t xml:space="preserve">A. Room A: Troubleshooting the VM install</w:t>
-      </w:r>
-      <w:r>
-        <w:t xml:space="preserve"> </w:t>
-      </w:r>
-      <w:r>
-        <w:t xml:space="preserve">B. Room B: Configuring and using Ubuntu</w:t>
+    </w:p>
+    <w:p>
+      <w:pPr>
+        <w:numPr>
+          <w:ilvl w:val="1"/>
+          <w:numId w:val="1015"/>
+        </w:numPr>
+        <w:pStyle w:val="Compact"/>
+      </w:pPr>
+      <w:r>
+        <w:t xml:space="preserve">Room A: Troubleshooting the VM install</w:t>
+      </w:r>
+    </w:p>
+    <w:p>
+      <w:pPr>
+        <w:numPr>
+          <w:ilvl w:val="1"/>
+          <w:numId w:val="1015"/>
+        </w:numPr>
+        <w:pStyle w:val="Compact"/>
+      </w:pPr>
+      <w:r>
+        <w:t xml:space="preserve">Room B: Configuring and using Ubuntu</w:t>
       </w:r>
     </w:p>
     <w:p>
@@ -3686,7 +3737,7 @@
       <w:pPr>
         <w:numPr>
           <w:ilvl w:val="0"/>
-          <w:numId w:val="1015"/>
+          <w:numId w:val="1016"/>
         </w:numPr>
         <w:pStyle w:val="Compact"/>
       </w:pPr>
@@ -3704,7 +3755,7 @@
       <w:pPr>
         <w:numPr>
           <w:ilvl w:val="0"/>
-          <w:numId w:val="1015"/>
+          <w:numId w:val="1016"/>
         </w:numPr>
         <w:pStyle w:val="Compact"/>
       </w:pPr>
@@ -3726,7 +3777,7 @@
       <w:pPr>
         <w:numPr>
           <w:ilvl w:val="0"/>
-          <w:numId w:val="1016"/>
+          <w:numId w:val="1017"/>
         </w:numPr>
         <w:pStyle w:val="Compact"/>
       </w:pPr>
@@ -3749,7 +3800,7 @@
       <w:pPr>
         <w:numPr>
           <w:ilvl w:val="0"/>
-          <w:numId w:val="1016"/>
+          <w:numId w:val="1017"/>
         </w:numPr>
         <w:pStyle w:val="Compact"/>
       </w:pPr>
@@ -3775,7 +3826,7 @@
       <w:pPr>
         <w:numPr>
           <w:ilvl w:val="0"/>
-          <w:numId w:val="1016"/>
+          <w:numId w:val="1017"/>
         </w:numPr>
         <w:pStyle w:val="Compact"/>
       </w:pPr>
@@ -3804,7 +3855,7 @@
       <w:pPr>
         <w:numPr>
           <w:ilvl w:val="0"/>
-          <w:numId w:val="1016"/>
+          <w:numId w:val="1017"/>
         </w:numPr>
         <w:pStyle w:val="Compact"/>
       </w:pPr>
@@ -3837,7 +3888,7 @@
       <w:pPr>
         <w:numPr>
           <w:ilvl w:val="0"/>
-          <w:numId w:val="1017"/>
+          <w:numId w:val="1018"/>
         </w:numPr>
         <w:pStyle w:val="Compact"/>
       </w:pPr>
@@ -3891,7 +3942,7 @@
       <w:pPr>
         <w:numPr>
           <w:ilvl w:val="0"/>
-          <w:numId w:val="1017"/>
+          <w:numId w:val="1018"/>
         </w:numPr>
         <w:pStyle w:val="Compact"/>
       </w:pPr>
@@ -3918,7 +3969,7 @@
       <w:pPr>
         <w:numPr>
           <w:ilvl w:val="0"/>
-          <w:numId w:val="1017"/>
+          <w:numId w:val="1018"/>
         </w:numPr>
         <w:pStyle w:val="Compact"/>
       </w:pPr>
@@ -3930,7 +3981,7 @@
       <w:pPr>
         <w:numPr>
           <w:ilvl w:val="0"/>
-          <w:numId w:val="1017"/>
+          <w:numId w:val="1018"/>
         </w:numPr>
         <w:pStyle w:val="Compact"/>
       </w:pPr>
@@ -3948,7 +3999,7 @@
       <w:pPr>
         <w:numPr>
           <w:ilvl w:val="0"/>
-          <w:numId w:val="1017"/>
+          <w:numId w:val="1018"/>
         </w:numPr>
         <w:pStyle w:val="Compact"/>
       </w:pPr>
@@ -3988,7 +4039,7 @@
       <w:pPr>
         <w:numPr>
           <w:ilvl w:val="0"/>
-          <w:numId w:val="1018"/>
+          <w:numId w:val="1019"/>
         </w:numPr>
         <w:pStyle w:val="Compact"/>
       </w:pPr>
@@ -4000,7 +4051,7 @@
       <w:pPr>
         <w:numPr>
           <w:ilvl w:val="0"/>
-          <w:numId w:val="1018"/>
+          <w:numId w:val="1019"/>
         </w:numPr>
         <w:pStyle w:val="Compact"/>
       </w:pPr>
@@ -4012,7 +4063,7 @@
       <w:pPr>
         <w:numPr>
           <w:ilvl w:val="0"/>
-          <w:numId w:val="1018"/>
+          <w:numId w:val="1019"/>
         </w:numPr>
         <w:pStyle w:val="Compact"/>
       </w:pPr>
@@ -4042,7 +4093,7 @@
       <w:pPr>
         <w:numPr>
           <w:ilvl w:val="0"/>
-          <w:numId w:val="1018"/>
+          <w:numId w:val="1019"/>
         </w:numPr>
         <w:pStyle w:val="Compact"/>
       </w:pPr>
@@ -4136,7 +4187,7 @@
       <w:pPr>
         <w:numPr>
           <w:ilvl w:val="0"/>
-          <w:numId w:val="1019"/>
+          <w:numId w:val="1020"/>
         </w:numPr>
         <w:pStyle w:val="Compact"/>
       </w:pPr>
@@ -4148,7 +4199,7 @@
       <w:pPr>
         <w:numPr>
           <w:ilvl w:val="0"/>
-          <w:numId w:val="1019"/>
+          <w:numId w:val="1020"/>
         </w:numPr>
         <w:pStyle w:val="Compact"/>
       </w:pPr>
@@ -4170,7 +4221,7 @@
       <w:pPr>
         <w:numPr>
           <w:ilvl w:val="0"/>
-          <w:numId w:val="1020"/>
+          <w:numId w:val="1021"/>
         </w:numPr>
         <w:pStyle w:val="Compact"/>
       </w:pPr>
@@ -4199,7 +4250,7 @@
       <w:pPr>
         <w:numPr>
           <w:ilvl w:val="0"/>
-          <w:numId w:val="1020"/>
+          <w:numId w:val="1021"/>
         </w:numPr>
         <w:pStyle w:val="Compact"/>
       </w:pPr>
@@ -4228,7 +4279,7 @@
       <w:pPr>
         <w:numPr>
           <w:ilvl w:val="0"/>
-          <w:numId w:val="1020"/>
+          <w:numId w:val="1021"/>
         </w:numPr>
         <w:pStyle w:val="Compact"/>
       </w:pPr>
@@ -4251,7 +4302,7 @@
       <w:pPr>
         <w:numPr>
           <w:ilvl w:val="0"/>
-          <w:numId w:val="1020"/>
+          <w:numId w:val="1021"/>
         </w:numPr>
         <w:pStyle w:val="Compact"/>
       </w:pPr>
@@ -4280,7 +4331,7 @@
       <w:pPr>
         <w:numPr>
           <w:ilvl w:val="0"/>
-          <w:numId w:val="1020"/>
+          <w:numId w:val="1021"/>
         </w:numPr>
         <w:pStyle w:val="Compact"/>
       </w:pPr>
@@ -4303,7 +4354,7 @@
       <w:pPr>
         <w:numPr>
           <w:ilvl w:val="0"/>
-          <w:numId w:val="1020"/>
+          <w:numId w:val="1021"/>
         </w:numPr>
         <w:pStyle w:val="Compact"/>
       </w:pPr>
@@ -4336,7 +4387,7 @@
       <w:pPr>
         <w:numPr>
           <w:ilvl w:val="0"/>
-          <w:numId w:val="1021"/>
+          <w:numId w:val="1022"/>
         </w:numPr>
         <w:pStyle w:val="Compact"/>
       </w:pPr>
@@ -4348,7 +4399,7 @@
       <w:pPr>
         <w:numPr>
           <w:ilvl w:val="0"/>
-          <w:numId w:val="1021"/>
+          <w:numId w:val="1022"/>
         </w:numPr>
         <w:pStyle w:val="Compact"/>
       </w:pPr>
@@ -4465,7 +4516,7 @@
       <w:pPr>
         <w:numPr>
           <w:ilvl w:val="0"/>
-          <w:numId w:val="1022"/>
+          <w:numId w:val="1023"/>
         </w:numPr>
         <w:pStyle w:val="Compact"/>
       </w:pPr>
@@ -4477,7 +4528,7 @@
       <w:pPr>
         <w:numPr>
           <w:ilvl w:val="0"/>
-          <w:numId w:val="1022"/>
+          <w:numId w:val="1023"/>
         </w:numPr>
         <w:pStyle w:val="Compact"/>
       </w:pPr>
@@ -4499,7 +4550,7 @@
       <w:pPr>
         <w:numPr>
           <w:ilvl w:val="0"/>
-          <w:numId w:val="1023"/>
+          <w:numId w:val="1024"/>
         </w:numPr>
         <w:pStyle w:val="Compact"/>
       </w:pPr>
@@ -4522,7 +4573,7 @@
       <w:pPr>
         <w:numPr>
           <w:ilvl w:val="0"/>
-          <w:numId w:val="1023"/>
+          <w:numId w:val="1024"/>
         </w:numPr>
         <w:pStyle w:val="Compact"/>
       </w:pPr>
@@ -4545,7 +4596,7 @@
       <w:pPr>
         <w:numPr>
           <w:ilvl w:val="0"/>
-          <w:numId w:val="1023"/>
+          <w:numId w:val="1024"/>
         </w:numPr>
         <w:pStyle w:val="Compact"/>
       </w:pPr>
@@ -4568,7 +4619,7 @@
       <w:pPr>
         <w:numPr>
           <w:ilvl w:val="0"/>
-          <w:numId w:val="1023"/>
+          <w:numId w:val="1024"/>
         </w:numPr>
         <w:pStyle w:val="Compact"/>
       </w:pPr>
@@ -4601,7 +4652,7 @@
       <w:pPr>
         <w:numPr>
           <w:ilvl w:val="0"/>
-          <w:numId w:val="1024"/>
+          <w:numId w:val="1025"/>
         </w:numPr>
         <w:pStyle w:val="Compact"/>
       </w:pPr>
@@ -4613,7 +4664,7 @@
       <w:pPr>
         <w:numPr>
           <w:ilvl w:val="0"/>
-          <w:numId w:val="1024"/>
+          <w:numId w:val="1025"/>
         </w:numPr>
         <w:pStyle w:val="Compact"/>
       </w:pPr>
@@ -4631,7 +4682,7 @@
       <w:pPr>
         <w:numPr>
           <w:ilvl w:val="0"/>
-          <w:numId w:val="1024"/>
+          <w:numId w:val="1025"/>
         </w:numPr>
         <w:pStyle w:val="Compact"/>
       </w:pPr>
@@ -4750,7 +4801,7 @@
       <w:pPr>
         <w:numPr>
           <w:ilvl w:val="0"/>
-          <w:numId w:val="1025"/>
+          <w:numId w:val="1026"/>
         </w:numPr>
         <w:pStyle w:val="Compact"/>
       </w:pPr>
@@ -4762,7 +4813,7 @@
       <w:pPr>
         <w:numPr>
           <w:ilvl w:val="0"/>
-          <w:numId w:val="1025"/>
+          <w:numId w:val="1026"/>
         </w:numPr>
         <w:pStyle w:val="Compact"/>
       </w:pPr>
@@ -4774,7 +4825,7 @@
       <w:pPr>
         <w:numPr>
           <w:ilvl w:val="0"/>
-          <w:numId w:val="1025"/>
+          <w:numId w:val="1026"/>
         </w:numPr>
         <w:pStyle w:val="Compact"/>
       </w:pPr>
@@ -4786,7 +4837,7 @@
       <w:pPr>
         <w:numPr>
           <w:ilvl w:val="0"/>
-          <w:numId w:val="1025"/>
+          <w:numId w:val="1026"/>
         </w:numPr>
         <w:pStyle w:val="Compact"/>
       </w:pPr>
@@ -4798,7 +4849,7 @@
       <w:pPr>
         <w:numPr>
           <w:ilvl w:val="0"/>
-          <w:numId w:val="1025"/>
+          <w:numId w:val="1026"/>
         </w:numPr>
         <w:pStyle w:val="Compact"/>
       </w:pPr>
@@ -4810,7 +4861,7 @@
       <w:pPr>
         <w:numPr>
           <w:ilvl w:val="0"/>
-          <w:numId w:val="1025"/>
+          <w:numId w:val="1026"/>
         </w:numPr>
         <w:pStyle w:val="Compact"/>
       </w:pPr>
@@ -4822,7 +4873,7 @@
       <w:pPr>
         <w:numPr>
           <w:ilvl w:val="0"/>
-          <w:numId w:val="1025"/>
+          <w:numId w:val="1026"/>
         </w:numPr>
         <w:pStyle w:val="Compact"/>
       </w:pPr>
@@ -4834,7 +4885,7 @@
       <w:pPr>
         <w:numPr>
           <w:ilvl w:val="0"/>
-          <w:numId w:val="1025"/>
+          <w:numId w:val="1026"/>
         </w:numPr>
         <w:pStyle w:val="Compact"/>
       </w:pPr>
@@ -4846,7 +4897,7 @@
       <w:pPr>
         <w:numPr>
           <w:ilvl w:val="0"/>
-          <w:numId w:val="1025"/>
+          <w:numId w:val="1026"/>
         </w:numPr>
         <w:pStyle w:val="Compact"/>
       </w:pPr>
@@ -4858,7 +4909,7 @@
       <w:pPr>
         <w:numPr>
           <w:ilvl w:val="0"/>
-          <w:numId w:val="1025"/>
+          <w:numId w:val="1026"/>
         </w:numPr>
         <w:pStyle w:val="Compact"/>
       </w:pPr>
@@ -4957,7 +5008,7 @@
       <w:pPr>
         <w:numPr>
           <w:ilvl w:val="0"/>
-          <w:numId w:val="1026"/>
+          <w:numId w:val="1027"/>
         </w:numPr>
         <w:pStyle w:val="Compact"/>
       </w:pPr>
@@ -4969,7 +5020,7 @@
       <w:pPr>
         <w:numPr>
           <w:ilvl w:val="0"/>
-          <w:numId w:val="1026"/>
+          <w:numId w:val="1027"/>
         </w:numPr>
         <w:pStyle w:val="Compact"/>
       </w:pPr>
@@ -4991,7 +5042,7 @@
       <w:pPr>
         <w:numPr>
           <w:ilvl w:val="0"/>
-          <w:numId w:val="1027"/>
+          <w:numId w:val="1028"/>
         </w:numPr>
         <w:pStyle w:val="Compact"/>
       </w:pPr>
@@ -5006,7 +5057,7 @@
       <w:pPr>
         <w:numPr>
           <w:ilvl w:val="0"/>
-          <w:numId w:val="1028"/>
+          <w:numId w:val="1029"/>
         </w:numPr>
         <w:pStyle w:val="Compact"/>
       </w:pPr>
@@ -5044,7 +5095,7 @@
       <w:pPr>
         <w:numPr>
           <w:ilvl w:val="0"/>
-          <w:numId w:val="1028"/>
+          <w:numId w:val="1029"/>
         </w:numPr>
         <w:pStyle w:val="Compact"/>
       </w:pPr>
@@ -5082,7 +5133,7 @@
       <w:pPr>
         <w:numPr>
           <w:ilvl w:val="0"/>
-          <w:numId w:val="1028"/>
+          <w:numId w:val="1029"/>
         </w:numPr>
         <w:pStyle w:val="Compact"/>
       </w:pPr>
@@ -5120,7 +5171,7 @@
       <w:pPr>
         <w:numPr>
           <w:ilvl w:val="0"/>
-          <w:numId w:val="1029"/>
+          <w:numId w:val="1030"/>
         </w:numPr>
         <w:pStyle w:val="Compact"/>
       </w:pPr>
@@ -5135,7 +5186,7 @@
       <w:pPr>
         <w:numPr>
           <w:ilvl w:val="0"/>
-          <w:numId w:val="1030"/>
+          <w:numId w:val="1031"/>
         </w:numPr>
         <w:pStyle w:val="Compact"/>
       </w:pPr>
@@ -5167,7 +5218,7 @@
       <w:pPr>
         <w:numPr>
           <w:ilvl w:val="0"/>
-          <w:numId w:val="1030"/>
+          <w:numId w:val="1031"/>
         </w:numPr>
         <w:pStyle w:val="Compact"/>
       </w:pPr>
@@ -5205,7 +5256,7 @@
       <w:pPr>
         <w:numPr>
           <w:ilvl w:val="0"/>
-          <w:numId w:val="1030"/>
+          <w:numId w:val="1031"/>
         </w:numPr>
         <w:pStyle w:val="Compact"/>
       </w:pPr>
@@ -5253,7 +5304,7 @@
       <w:pPr>
         <w:numPr>
           <w:ilvl w:val="0"/>
-          <w:numId w:val="1031"/>
+          <w:numId w:val="1032"/>
         </w:numPr>
         <w:pStyle w:val="Compact"/>
       </w:pPr>
@@ -5265,7 +5316,7 @@
       <w:pPr>
         <w:numPr>
           <w:ilvl w:val="0"/>
-          <w:numId w:val="1031"/>
+          <w:numId w:val="1032"/>
         </w:numPr>
         <w:pStyle w:val="Compact"/>
       </w:pPr>
@@ -5277,7 +5328,7 @@
       <w:pPr>
         <w:numPr>
           <w:ilvl w:val="0"/>
-          <w:numId w:val="1031"/>
+          <w:numId w:val="1032"/>
         </w:numPr>
         <w:pStyle w:val="Compact"/>
       </w:pPr>
@@ -6379,9 +6430,39 @@
     </w:lvlOverride>
   </w:num>
   <w:num w:numId="1028">
+    <w:abstractNumId w:val="99411"/>
+    <w:lvlOverride w:ilvl="0">
+      <w:startOverride w:val="1"/>
+    </w:lvlOverride>
+    <w:lvlOverride w:ilvl="1">
+      <w:startOverride w:val="1"/>
+    </w:lvlOverride>
+    <w:lvlOverride w:ilvl="2">
+      <w:startOverride w:val="1"/>
+    </w:lvlOverride>
+    <w:lvlOverride w:ilvl="3">
+      <w:startOverride w:val="1"/>
+    </w:lvlOverride>
+    <w:lvlOverride w:ilvl="4">
+      <w:startOverride w:val="1"/>
+    </w:lvlOverride>
+    <w:lvlOverride w:ilvl="5">
+      <w:startOverride w:val="1"/>
+    </w:lvlOverride>
+    <w:lvlOverride w:ilvl="6">
+      <w:startOverride w:val="1"/>
+    </w:lvlOverride>
+    <w:lvlOverride w:ilvl="7">
+      <w:startOverride w:val="1"/>
+    </w:lvlOverride>
+    <w:lvlOverride w:ilvl="8">
+      <w:startOverride w:val="1"/>
+    </w:lvlOverride>
+  </w:num>
+  <w:num w:numId="1029">
     <w:abstractNumId w:val="991"/>
   </w:num>
-  <w:num w:numId="1029">
+  <w:num w:numId="1030">
     <w:abstractNumId w:val="99412"/>
     <w:lvlOverride w:ilvl="0">
       <w:startOverride w:val="2"/>
@@ -6411,10 +6492,10 @@
       <w:startOverride w:val="2"/>
     </w:lvlOverride>
   </w:num>
-  <w:num w:numId="1030">
+  <w:num w:numId="1031">
     <w:abstractNumId w:val="991"/>
   </w:num>
-  <w:num w:numId="1031">
+  <w:num w:numId="1032">
     <w:abstractNumId w:val="99411"/>
     <w:lvlOverride w:ilvl="0">
       <w:startOverride w:val="1"/>

</xml_diff>